<commit_message>
first lines of 3. are added
</commit_message>
<xml_diff>
--- a/Critical_System_Project_Omer.docx
+++ b/Critical_System_Project_Omer.docx
@@ -370,6 +370,7 @@
           <w:rFonts w:ascii="Times New Roman" w:hAnsi="Times New Roman" w:cs="Times New Roman"/>
           <w:sz w:val="24"/>
           <w:szCs w:val="24"/>
+          <w:highlight w:val="yellow"/>
           <w:lang w:val="en-US"/>
         </w:rPr>
         <w:t>Clarify the terms</w:t>
@@ -379,20 +380,20 @@
           <w:rFonts w:ascii="Times New Roman" w:hAnsi="Times New Roman" w:cs="Times New Roman"/>
           <w:sz w:val="24"/>
           <w:szCs w:val="24"/>
+          <w:highlight w:val="yellow"/>
+          <w:lang w:val="en-US"/>
+        </w:rPr>
+        <w:t xml:space="preserve"> here</w:t>
+      </w:r>
+      <w:r>
+        <w:rPr>
+          <w:rFonts w:ascii="Times New Roman" w:hAnsi="Times New Roman" w:cs="Times New Roman"/>
+          <w:sz w:val="24"/>
+          <w:szCs w:val="24"/>
           <w:lang w:val="en-US"/>
         </w:rPr>
         <w:t xml:space="preserve"> </w:t>
       </w:r>
-      <w:proofErr w:type="gramStart"/>
-      <w:r>
-        <w:rPr>
-          <w:rFonts w:ascii="Times New Roman" w:hAnsi="Times New Roman" w:cs="Times New Roman"/>
-          <w:sz w:val="24"/>
-          <w:szCs w:val="24"/>
-          <w:lang w:val="en-US"/>
-        </w:rPr>
-        <w:t xml:space="preserve">here </w:t>
-      </w:r>
       <w:r>
         <w:rPr>
           <w:rFonts w:ascii="Times New Roman" w:hAnsi="Times New Roman" w:cs="Times New Roman"/>
@@ -402,7 +403,6 @@
         </w:rPr>
         <w:t>!!!</w:t>
       </w:r>
-      <w:proofErr w:type="gramEnd"/>
     </w:p>
     <w:p>
       <w:pPr>
@@ -879,10 +879,45 @@
           <w:rFonts w:ascii="Times New Roman" w:hAnsi="Times New Roman" w:cs="Times New Roman"/>
           <w:sz w:val="24"/>
           <w:szCs w:val="24"/>
-          <w:highlight w:val="yellow"/>
-          <w:lang w:val="en-US"/>
-        </w:rPr>
-        <w:t>explicit</w:t>
+          <w:lang w:val="en-US"/>
+        </w:rPr>
+        <w:t xml:space="preserve">explicit </w:t>
+      </w:r>
+      <w:r>
+        <w:rPr>
+          <w:rFonts w:ascii="Times New Roman" w:hAnsi="Times New Roman" w:cs="Times New Roman"/>
+          <w:sz w:val="24"/>
+          <w:szCs w:val="24"/>
+          <w:lang w:val="en-US"/>
+        </w:rPr>
+        <w:t xml:space="preserve">and </w:t>
+      </w:r>
+      <w:r>
+        <w:rPr>
+          <w:rFonts w:ascii="Times New Roman" w:hAnsi="Times New Roman" w:cs="Times New Roman"/>
+          <w:sz w:val="24"/>
+          <w:szCs w:val="24"/>
+          <w:lang w:val="en-US"/>
+        </w:rPr>
+        <w:t xml:space="preserve">unambiguous </w:t>
+      </w:r>
+      <w:r>
+        <w:rPr>
+          <w:rFonts w:ascii="Times New Roman" w:hAnsi="Times New Roman" w:cs="Times New Roman"/>
+          <w:sz w:val="24"/>
+          <w:szCs w:val="24"/>
+          <w:lang w:val="en-US"/>
+        </w:rPr>
+        <w:t xml:space="preserve">and the </w:t>
+      </w:r>
+      <w:r>
+        <w:rPr>
+          <w:rFonts w:ascii="Times New Roman" w:hAnsi="Times New Roman" w:cs="Times New Roman"/>
+          <w:sz w:val="24"/>
+          <w:szCs w:val="24"/>
+          <w:lang w:val="en-US"/>
+        </w:rPr>
+        <w:t>data</w:t>
       </w:r>
       <w:r>
         <w:rPr>
@@ -900,44 +935,7 @@
           <w:szCs w:val="24"/>
           <w:lang w:val="en-US"/>
         </w:rPr>
-        <w:t xml:space="preserve">and </w:t>
-      </w:r>
-      <w:r>
-        <w:rPr>
-          <w:rFonts w:ascii="Times New Roman" w:hAnsi="Times New Roman" w:cs="Times New Roman"/>
-          <w:sz w:val="24"/>
-          <w:szCs w:val="24"/>
-          <w:lang w:val="en-US"/>
-        </w:rPr>
-        <w:t xml:space="preserve">unambiguous </w:t>
-      </w:r>
-      <w:r>
-        <w:rPr>
-          <w:rFonts w:ascii="Times New Roman" w:hAnsi="Times New Roman" w:cs="Times New Roman"/>
-          <w:sz w:val="24"/>
-          <w:szCs w:val="24"/>
-          <w:lang w:val="en-US"/>
-        </w:rPr>
-        <w:t xml:space="preserve">and the </w:t>
-      </w:r>
-      <w:r>
-        <w:rPr>
-          <w:rFonts w:ascii="Times New Roman" w:hAnsi="Times New Roman" w:cs="Times New Roman"/>
-          <w:sz w:val="24"/>
-          <w:szCs w:val="24"/>
-          <w:highlight w:val="yellow"/>
-          <w:lang w:val="en-US"/>
-        </w:rPr>
-        <w:t>data</w:t>
-      </w:r>
-      <w:r>
-        <w:rPr>
-          <w:rFonts w:ascii="Times New Roman" w:hAnsi="Times New Roman" w:cs="Times New Roman"/>
-          <w:sz w:val="24"/>
-          <w:szCs w:val="24"/>
-          <w:lang w:val="en-US"/>
-        </w:rPr>
-        <w:t xml:space="preserve"> for</w:t>
+        <w:t>for</w:t>
       </w:r>
       <w:r>
         <w:rPr>
@@ -1571,19 +1569,8 @@
           <w:szCs w:val="24"/>
           <w:lang w:val="en-US"/>
         </w:rPr>
-        <w:t xml:space="preserve"> known from the </w:t>
-      </w:r>
-      <w:proofErr w:type="gramStart"/>
-      <w:r>
-        <w:rPr>
-          <w:rFonts w:ascii="Times New Roman" w:hAnsi="Times New Roman" w:cs="Times New Roman"/>
-          <w:sz w:val="24"/>
-          <w:szCs w:val="24"/>
-          <w:lang w:val="en-US"/>
-        </w:rPr>
-        <w:t>previous ?law</w:t>
-      </w:r>
-      <w:proofErr w:type="gramEnd"/>
+        <w:t xml:space="preserve"> known from the previous ?law</w:t>
+      </w:r>
       <w:r>
         <w:rPr>
           <w:rFonts w:ascii="Times New Roman" w:hAnsi="Times New Roman" w:cs="Times New Roman"/>
@@ -2551,34 +2538,15 @@
           <w:szCs w:val="24"/>
           <w:lang w:val="en-US"/>
         </w:rPr>
-        <w:t>/</w:t>
-      </w:r>
-      <w:proofErr w:type="gramStart"/>
-      <w:r>
-        <w:rPr>
-          <w:rFonts w:ascii="Times New Roman" w:hAnsi="Times New Roman" w:cs="Times New Roman"/>
-          <w:sz w:val="24"/>
-          <w:szCs w:val="24"/>
-          <w:lang w:val="en-US"/>
-        </w:rPr>
-        <w:t>/</w:t>
-      </w:r>
-      <w:r>
-        <w:rPr>
-          <w:rFonts w:ascii="Times New Roman" w:hAnsi="Times New Roman" w:cs="Times New Roman"/>
-          <w:sz w:val="24"/>
-          <w:szCs w:val="24"/>
-        </w:rPr>
-        <w:t>‘</w:t>
-      </w:r>
-      <w:proofErr w:type="gramEnd"/>
-      <w:r>
-        <w:rPr>
-          <w:rFonts w:ascii="Times New Roman" w:hAnsi="Times New Roman" w:cs="Times New Roman"/>
-          <w:sz w:val="24"/>
-          <w:szCs w:val="24"/>
-        </w:rPr>
-        <w:t>right to be forgotten’</w:t>
+        <w:t>//</w:t>
+      </w:r>
+      <w:r>
+        <w:rPr>
+          <w:rFonts w:ascii="Times New Roman" w:hAnsi="Times New Roman" w:cs="Times New Roman"/>
+          <w:sz w:val="24"/>
+          <w:szCs w:val="24"/>
+        </w:rPr>
+        <w:t>‘right to be forgotten’</w:t>
       </w:r>
     </w:p>
     <w:p>
@@ -2839,7 +2807,35 @@
           <w:szCs w:val="24"/>
           <w:lang w:val="en-US"/>
         </w:rPr>
-        <w:t xml:space="preserve"> DCR graphs. </w:t>
+        <w:t xml:space="preserve"> DCR graphs</w:t>
+      </w:r>
+      <w:r>
+        <w:rPr>
+          <w:rFonts w:ascii="Times New Roman" w:hAnsi="Times New Roman" w:cs="Times New Roman"/>
+          <w:sz w:val="24"/>
+          <w:szCs w:val="24"/>
+          <w:lang w:val="en-US"/>
+        </w:rPr>
+        <w:t xml:space="preserve"> that we used to model </w:t>
+      </w:r>
+      <w:r>
+        <w:rPr>
+          <w:rFonts w:ascii="Times New Roman" w:hAnsi="Times New Roman" w:cs="Times New Roman"/>
+          <w:sz w:val="24"/>
+          <w:szCs w:val="24"/>
+          <w:highlight w:val="yellow"/>
+          <w:lang w:val="en-US"/>
+        </w:rPr>
+        <w:t>our process</w:t>
+      </w:r>
+      <w:r>
+        <w:rPr>
+          <w:rFonts w:ascii="Times New Roman" w:hAnsi="Times New Roman" w:cs="Times New Roman"/>
+          <w:sz w:val="24"/>
+          <w:szCs w:val="24"/>
+          <w:lang w:val="en-US"/>
+        </w:rPr>
+        <w:t xml:space="preserve">. </w:t>
       </w:r>
       <w:r>
         <w:rPr>
@@ -3410,7 +3406,34 @@
           <w:szCs w:val="24"/>
           <w:lang w:val="en-US"/>
         </w:rPr>
-        <w:t>Every event can be in one of three states – executed, pending or</w:t>
+        <w:t>An</w:t>
+      </w:r>
+      <w:r>
+        <w:rPr>
+          <w:rFonts w:ascii="Times New Roman" w:hAnsi="Times New Roman" w:cs="Times New Roman"/>
+          <w:sz w:val="24"/>
+          <w:szCs w:val="24"/>
+          <w:lang w:val="en-US"/>
+        </w:rPr>
+        <w:t xml:space="preserve"> </w:t>
+      </w:r>
+      <w:r>
+        <w:rPr>
+          <w:rFonts w:ascii="Times New Roman" w:hAnsi="Times New Roman" w:cs="Times New Roman"/>
+          <w:sz w:val="24"/>
+          <w:szCs w:val="24"/>
+          <w:lang w:val="en-US"/>
+        </w:rPr>
+        <w:t>activity</w:t>
+      </w:r>
+      <w:r>
+        <w:rPr>
+          <w:rFonts w:ascii="Times New Roman" w:hAnsi="Times New Roman" w:cs="Times New Roman"/>
+          <w:sz w:val="24"/>
+          <w:szCs w:val="24"/>
+          <w:lang w:val="en-US"/>
+        </w:rPr>
+        <w:t xml:space="preserve"> can be in one of three states – executed, pending or</w:t>
       </w:r>
       <w:r>
         <w:rPr>
@@ -3471,37 +3494,9 @@
           <w:rFonts w:ascii="Times New Roman" w:hAnsi="Times New Roman" w:cs="Times New Roman"/>
           <w:sz w:val="24"/>
           <w:szCs w:val="24"/>
-          <w:highlight w:val="yellow"/>
-          <w:lang w:val="en-US"/>
-        </w:rPr>
-        <w:t>Description, table</w:t>
-      </w:r>
-      <w:r>
-        <w:rPr>
-          <w:rFonts w:ascii="Times New Roman" w:hAnsi="Times New Roman" w:cs="Times New Roman"/>
-          <w:sz w:val="24"/>
-          <w:szCs w:val="24"/>
-          <w:lang w:val="en-US"/>
-        </w:rPr>
-        <w:t xml:space="preserve"> </w:t>
-      </w:r>
-      <w:r>
-        <w:rPr>
-          <w:rFonts w:ascii="Times New Roman" w:hAnsi="Times New Roman" w:cs="Times New Roman"/>
-          <w:sz w:val="24"/>
-          <w:szCs w:val="24"/>
-          <w:lang w:val="en-US"/>
-        </w:rPr>
-        <w:t>(?)</w:t>
-      </w:r>
-      <w:r>
-        <w:rPr>
-          <w:rFonts w:ascii="Times New Roman" w:hAnsi="Times New Roman" w:cs="Times New Roman"/>
-          <w:sz w:val="24"/>
-          <w:szCs w:val="24"/>
-          <w:lang w:val="en-US"/>
-        </w:rPr>
-        <w:t xml:space="preserve"> </w:t>
+          <w:lang w:val="en-US"/>
+        </w:rPr>
+        <w:t>Details and graphical representation of the activities and their states is given in table X.</w:t>
       </w:r>
     </w:p>
     <w:p>
@@ -3550,7 +3545,25 @@
           <w:szCs w:val="24"/>
           <w:lang w:val="en-US"/>
         </w:rPr>
-        <w:t xml:space="preserve"> defined in</w:t>
+        <w:t xml:space="preserve"> </w:t>
+      </w:r>
+      <w:r>
+        <w:rPr>
+          <w:rFonts w:ascii="Times New Roman" w:hAnsi="Times New Roman" w:cs="Times New Roman"/>
+          <w:sz w:val="24"/>
+          <w:szCs w:val="24"/>
+          <w:lang w:val="en-US"/>
+        </w:rPr>
+        <w:t xml:space="preserve">between activities </w:t>
+      </w:r>
+      <w:r>
+        <w:rPr>
+          <w:rFonts w:ascii="Times New Roman" w:hAnsi="Times New Roman" w:cs="Times New Roman"/>
+          <w:sz w:val="24"/>
+          <w:szCs w:val="24"/>
+          <w:lang w:val="en-US"/>
+        </w:rPr>
+        <w:t>defined in</w:t>
       </w:r>
       <w:r>
         <w:rPr>
@@ -3685,93 +3698,25 @@
           <w:szCs w:val="24"/>
           <w:lang w:val="en-US"/>
         </w:rPr>
-        <w:t>ended with notion of milestone and they become five</w:t>
-      </w:r>
-      <w:r>
-        <w:rPr>
-          <w:rFonts w:ascii="Times New Roman" w:hAnsi="Times New Roman" w:cs="Times New Roman"/>
-          <w:sz w:val="24"/>
-          <w:szCs w:val="24"/>
-          <w:lang w:val="en-US"/>
-        </w:rPr>
-        <w:t xml:space="preserve"> in</w:t>
-      </w:r>
-      <w:r>
-        <w:rPr>
-          <w:rFonts w:ascii="Times New Roman" w:hAnsi="Times New Roman" w:cs="Times New Roman"/>
-          <w:sz w:val="24"/>
-          <w:szCs w:val="24"/>
-          <w:lang w:val="en-US"/>
-        </w:rPr>
-        <w:t xml:space="preserve"> total</w:t>
-      </w:r>
-      <w:proofErr w:type="gramStart"/>
-      <w:r>
-        <w:rPr>
-          <w:rFonts w:ascii="Times New Roman" w:hAnsi="Times New Roman" w:cs="Times New Roman"/>
-          <w:sz w:val="24"/>
-          <w:szCs w:val="24"/>
-          <w:lang w:val="en-US"/>
-        </w:rPr>
-        <w:t>.</w:t>
-      </w:r>
-      <w:r>
-        <w:rPr>
-          <w:rFonts w:ascii="Times New Roman" w:hAnsi="Times New Roman" w:cs="Times New Roman"/>
-          <w:sz w:val="24"/>
-          <w:szCs w:val="24"/>
-          <w:lang w:val="en-US"/>
-        </w:rPr>
-        <w:t xml:space="preserve"> !!</w:t>
-      </w:r>
-      <w:proofErr w:type="gramEnd"/>
-      <w:r>
-        <w:rPr>
-          <w:rFonts w:ascii="Times New Roman" w:hAnsi="Times New Roman" w:cs="Times New Roman"/>
-          <w:sz w:val="24"/>
-          <w:szCs w:val="24"/>
-          <w:lang w:val="en-US"/>
-        </w:rPr>
-        <w:t xml:space="preserve"> </w:t>
-      </w:r>
-      <w:r>
-        <w:rPr>
-          <w:rFonts w:ascii="Times New Roman" w:hAnsi="Times New Roman" w:cs="Times New Roman"/>
-          <w:sz w:val="24"/>
-          <w:szCs w:val="24"/>
-          <w:highlight w:val="yellow"/>
-          <w:lang w:val="en-US"/>
-        </w:rPr>
-        <w:t>Details from Thomas paper for the lectu</w:t>
-      </w:r>
-      <w:r>
-        <w:rPr>
-          <w:rFonts w:ascii="Times New Roman" w:hAnsi="Times New Roman" w:cs="Times New Roman"/>
-          <w:sz w:val="24"/>
-          <w:szCs w:val="24"/>
-          <w:highlight w:val="yellow"/>
-          <w:lang w:val="en-US"/>
-        </w:rPr>
-        <w:t>r</w:t>
-      </w:r>
-      <w:r>
-        <w:rPr>
-          <w:rFonts w:ascii="Times New Roman" w:hAnsi="Times New Roman" w:cs="Times New Roman"/>
-          <w:sz w:val="24"/>
-          <w:szCs w:val="24"/>
-          <w:highlight w:val="yellow"/>
-          <w:lang w:val="en-US"/>
-        </w:rPr>
-        <w:t>es</w:t>
-      </w:r>
-      <w:r>
-        <w:rPr>
-          <w:rFonts w:ascii="Times New Roman" w:hAnsi="Times New Roman" w:cs="Times New Roman"/>
-          <w:sz w:val="24"/>
-          <w:szCs w:val="24"/>
-          <w:lang w:val="en-US"/>
-        </w:rPr>
-        <w:t>!!!</w:t>
+        <w:t>ended with notion of milestone</w:t>
+      </w:r>
+      <w:r>
+        <w:rPr>
+          <w:rFonts w:ascii="Times New Roman" w:hAnsi="Times New Roman" w:cs="Times New Roman"/>
+          <w:sz w:val="24"/>
+          <w:szCs w:val="24"/>
+          <w:lang w:val="en-US"/>
+        </w:rPr>
+        <w:t xml:space="preserve">. To explain the meaning of the relations we will use the notion of DCR Workbench for simplicity. The graphical representation of the relations can be seen in table </w:t>
+      </w:r>
+      <w:r>
+        <w:rPr>
+          <w:rFonts w:ascii="Times New Roman" w:hAnsi="Times New Roman" w:cs="Times New Roman"/>
+          <w:sz w:val="24"/>
+          <w:szCs w:val="24"/>
+          <w:lang w:val="en-US"/>
+        </w:rPr>
+        <w:t>X:</w:t>
       </w:r>
       <w:r>
         <w:rPr>
@@ -3785,6 +3730,11 @@
     </w:p>
     <w:p>
       <w:pPr>
+        <w:pStyle w:val="ListParagraph"/>
+        <w:numPr>
+          <w:ilvl w:val="0"/>
+          <w:numId w:val="11"/>
+        </w:numPr>
         <w:jc w:val="both"/>
         <w:rPr>
           <w:rFonts w:ascii="Times New Roman" w:hAnsi="Times New Roman" w:cs="Times New Roman"/>
@@ -3800,16 +3750,7 @@
           <w:szCs w:val="24"/>
           <w:lang w:val="en-US"/>
         </w:rPr>
-        <w:t xml:space="preserve">Graphs allow </w:t>
-      </w:r>
-      <w:r>
-        <w:rPr>
-          <w:rFonts w:ascii="Times New Roman" w:hAnsi="Times New Roman" w:cs="Times New Roman"/>
-          <w:sz w:val="24"/>
-          <w:szCs w:val="24"/>
-          <w:lang w:val="en-US"/>
-        </w:rPr>
-        <w:t>assigning</w:t>
+        <w:t>A condition A</w:t>
       </w:r>
       <w:r>
         <w:rPr>
@@ -3827,35 +3768,160 @@
           <w:szCs w:val="24"/>
           <w:lang w:val="en-US"/>
         </w:rPr>
-        <w:t xml:space="preserve">a </w:t>
-      </w:r>
-      <w:r>
-        <w:rPr>
-          <w:rFonts w:ascii="Times New Roman" w:hAnsi="Times New Roman" w:cs="Times New Roman"/>
-          <w:i/>
-          <w:sz w:val="24"/>
-          <w:szCs w:val="24"/>
-          <w:lang w:val="en-US"/>
-        </w:rPr>
-        <w:t>role</w:t>
-      </w:r>
-      <w:r>
-        <w:rPr>
-          <w:rFonts w:ascii="Times New Roman" w:hAnsi="Times New Roman" w:cs="Times New Roman"/>
-          <w:sz w:val="24"/>
-          <w:szCs w:val="24"/>
-          <w:lang w:val="en-US"/>
-        </w:rPr>
-        <w:t xml:space="preserve"> to the events, so</w:t>
-      </w:r>
-      <w:r>
-        <w:rPr>
-          <w:rFonts w:ascii="Times New Roman" w:hAnsi="Times New Roman" w:cs="Times New Roman"/>
-          <w:sz w:val="24"/>
-          <w:szCs w:val="24"/>
-          <w:lang w:val="en-US"/>
-        </w:rPr>
-        <w:t xml:space="preserve"> that</w:t>
+        <w:t>-[k]-&gt;</w:t>
+      </w:r>
+      <w:r>
+        <w:rPr>
+          <w:rFonts w:ascii="Times New Roman" w:hAnsi="Times New Roman" w:cs="Times New Roman"/>
+          <w:sz w:val="24"/>
+          <w:szCs w:val="24"/>
+          <w:lang w:val="en-US"/>
+        </w:rPr>
+        <w:t>*</w:t>
+      </w:r>
+      <w:r>
+        <w:rPr>
+          <w:rFonts w:ascii="Times New Roman" w:hAnsi="Times New Roman" w:cs="Times New Roman"/>
+          <w:sz w:val="24"/>
+          <w:szCs w:val="24"/>
+          <w:lang w:val="en-US"/>
+        </w:rPr>
+        <w:t xml:space="preserve"> B represents the constraint that for event B</w:t>
+      </w:r>
+      <w:r>
+        <w:rPr>
+          <w:rFonts w:ascii="Times New Roman" w:hAnsi="Times New Roman" w:cs="Times New Roman"/>
+          <w:sz w:val="24"/>
+          <w:szCs w:val="24"/>
+          <w:lang w:val="en-US"/>
+        </w:rPr>
+        <w:t xml:space="preserve"> to happen, A should be executed</w:t>
+      </w:r>
+      <w:r>
+        <w:rPr>
+          <w:rFonts w:ascii="Times New Roman" w:hAnsi="Times New Roman" w:cs="Times New Roman"/>
+          <w:sz w:val="24"/>
+          <w:szCs w:val="24"/>
+          <w:lang w:val="en-US"/>
+        </w:rPr>
+        <w:t xml:space="preserve"> at least k steps before B</w:t>
+      </w:r>
+      <w:r>
+        <w:rPr>
+          <w:rFonts w:ascii="Times New Roman" w:hAnsi="Times New Roman" w:cs="Times New Roman"/>
+          <w:sz w:val="24"/>
+          <w:szCs w:val="24"/>
+          <w:lang w:val="en-US"/>
+        </w:rPr>
+        <w:t xml:space="preserve"> (5)</w:t>
+      </w:r>
+      <w:r>
+        <w:rPr>
+          <w:rFonts w:ascii="Times New Roman" w:hAnsi="Times New Roman" w:cs="Times New Roman"/>
+          <w:sz w:val="24"/>
+          <w:szCs w:val="24"/>
+          <w:lang w:val="en-US"/>
+        </w:rPr>
+        <w:t>.</w:t>
+      </w:r>
+      <w:r>
+        <w:rPr>
+          <w:rFonts w:ascii="Times New Roman" w:hAnsi="Times New Roman" w:cs="Times New Roman"/>
+          <w:sz w:val="24"/>
+          <w:szCs w:val="24"/>
+          <w:lang w:val="en-US"/>
+        </w:rPr>
+        <w:t xml:space="preserve"> When there is no requirement for numbers of the steps, then this condition can be represented in the following format: A --&gt;* B.</w:t>
+      </w:r>
+      <w:r>
+        <w:rPr>
+          <w:rFonts w:ascii="Times New Roman" w:hAnsi="Times New Roman" w:cs="Times New Roman"/>
+          <w:sz w:val="24"/>
+          <w:szCs w:val="24"/>
+          <w:lang w:val="en-US"/>
+        </w:rPr>
+        <w:t xml:space="preserve"> If A is excluded, then A</w:t>
+      </w:r>
+      <w:r>
+        <w:rPr>
+          <w:rFonts w:ascii="Times New Roman" w:hAnsi="Times New Roman" w:cs="Times New Roman"/>
+          <w:sz w:val="24"/>
+          <w:szCs w:val="24"/>
+          <w:lang w:val="en-US"/>
+        </w:rPr>
+        <w:t xml:space="preserve"> is no longer re</w:t>
+      </w:r>
+      <w:r>
+        <w:rPr>
+          <w:rFonts w:ascii="Times New Roman" w:hAnsi="Times New Roman" w:cs="Times New Roman"/>
+          <w:sz w:val="24"/>
+          <w:szCs w:val="24"/>
+          <w:lang w:val="en-US"/>
+        </w:rPr>
+        <w:t>quirement for B</w:t>
+      </w:r>
+      <w:r>
+        <w:rPr>
+          <w:rFonts w:ascii="Times New Roman" w:hAnsi="Times New Roman" w:cs="Times New Roman"/>
+          <w:sz w:val="24"/>
+          <w:szCs w:val="24"/>
+          <w:lang w:val="en-US"/>
+        </w:rPr>
+        <w:t>, n</w:t>
+      </w:r>
+      <w:r>
+        <w:rPr>
+          <w:rFonts w:ascii="Times New Roman" w:hAnsi="Times New Roman" w:cs="Times New Roman"/>
+          <w:sz w:val="24"/>
+          <w:szCs w:val="24"/>
+          <w:lang w:val="en-US"/>
+        </w:rPr>
+        <w:t xml:space="preserve">either </w:t>
+      </w:r>
+      <w:r>
+        <w:rPr>
+          <w:rFonts w:ascii="Times New Roman" w:hAnsi="Times New Roman" w:cs="Times New Roman"/>
+          <w:sz w:val="24"/>
+          <w:szCs w:val="24"/>
+          <w:lang w:val="en-US"/>
+        </w:rPr>
+        <w:t xml:space="preserve">the requirement for the steps is valid. After </w:t>
+      </w:r>
+      <w:r>
+        <w:rPr>
+          <w:rFonts w:ascii="Times New Roman" w:hAnsi="Times New Roman" w:cs="Times New Roman"/>
+          <w:sz w:val="24"/>
+          <w:szCs w:val="24"/>
+          <w:lang w:val="en-US"/>
+        </w:rPr>
+        <w:t>re-</w:t>
+      </w:r>
+      <w:r>
+        <w:rPr>
+          <w:rFonts w:ascii="Times New Roman" w:hAnsi="Times New Roman" w:cs="Times New Roman"/>
+          <w:sz w:val="24"/>
+          <w:szCs w:val="24"/>
+          <w:lang w:val="en-US"/>
+        </w:rPr>
+        <w:t>inclusion of A</w:t>
+      </w:r>
+      <w:r>
+        <w:rPr>
+          <w:rFonts w:ascii="Times New Roman" w:hAnsi="Times New Roman" w:cs="Times New Roman"/>
+          <w:sz w:val="24"/>
+          <w:szCs w:val="24"/>
+          <w:lang w:val="en-US"/>
+        </w:rPr>
+        <w:t>, the</w:t>
+      </w:r>
+      <w:r>
+        <w:rPr>
+          <w:rFonts w:ascii="Times New Roman" w:hAnsi="Times New Roman" w:cs="Times New Roman"/>
+          <w:sz w:val="24"/>
+          <w:szCs w:val="24"/>
+          <w:lang w:val="en-US"/>
+        </w:rPr>
+        <w:t xml:space="preserve"> number of the</w:t>
       </w:r>
       <w:r>
         <w:rPr>
@@ -3873,43 +3939,16 @@
           <w:szCs w:val="24"/>
           <w:lang w:val="en-US"/>
         </w:rPr>
-        <w:t>the actors, responsible for</w:t>
-      </w:r>
-      <w:r>
-        <w:rPr>
-          <w:rFonts w:ascii="Times New Roman" w:hAnsi="Times New Roman" w:cs="Times New Roman"/>
-          <w:sz w:val="24"/>
-          <w:szCs w:val="24"/>
-          <w:lang w:val="en-US"/>
-        </w:rPr>
-        <w:t xml:space="preserve"> execution </w:t>
-      </w:r>
-      <w:r>
-        <w:rPr>
-          <w:rFonts w:ascii="Times New Roman" w:hAnsi="Times New Roman" w:cs="Times New Roman"/>
-          <w:sz w:val="24"/>
-          <w:szCs w:val="24"/>
-          <w:lang w:val="en-US"/>
-        </w:rPr>
-        <w:t xml:space="preserve">of </w:t>
-      </w:r>
-      <w:r>
-        <w:rPr>
-          <w:rFonts w:ascii="Times New Roman" w:hAnsi="Times New Roman" w:cs="Times New Roman"/>
-          <w:sz w:val="24"/>
-          <w:szCs w:val="24"/>
-          <w:lang w:val="en-US"/>
-        </w:rPr>
-        <w:t>a</w:t>
-      </w:r>
-      <w:r>
-        <w:rPr>
-          <w:rFonts w:ascii="Times New Roman" w:hAnsi="Times New Roman" w:cs="Times New Roman"/>
-          <w:sz w:val="24"/>
-          <w:szCs w:val="24"/>
-          <w:lang w:val="en-US"/>
-        </w:rPr>
-        <w:t>n</w:t>
+        <w:t>step</w:t>
+      </w:r>
+      <w:r>
+        <w:rPr>
+          <w:rFonts w:ascii="Times New Roman" w:hAnsi="Times New Roman" w:cs="Times New Roman"/>
+          <w:sz w:val="24"/>
+          <w:szCs w:val="24"/>
+          <w:lang w:val="en-US"/>
+        </w:rPr>
+        <w:t>s</w:t>
       </w:r>
       <w:r>
         <w:rPr>
@@ -3925,58 +3964,761 @@
           <w:rFonts w:ascii="Times New Roman" w:hAnsi="Times New Roman" w:cs="Times New Roman"/>
           <w:sz w:val="24"/>
           <w:szCs w:val="24"/>
-          <w:lang w:val="en-US"/>
-        </w:rPr>
-        <w:t>event</w:t>
-      </w:r>
-      <w:r>
-        <w:rPr>
-          <w:rFonts w:ascii="Times New Roman" w:hAnsi="Times New Roman" w:cs="Times New Roman"/>
-          <w:sz w:val="24"/>
-          <w:szCs w:val="24"/>
-          <w:lang w:val="en-US"/>
-        </w:rPr>
-        <w:t xml:space="preserve">, can be </w:t>
-      </w:r>
-      <w:r>
-        <w:rPr>
-          <w:rFonts w:ascii="Times New Roman" w:hAnsi="Times New Roman" w:cs="Times New Roman"/>
-          <w:sz w:val="24"/>
-          <w:szCs w:val="24"/>
-          <w:lang w:val="en-US"/>
-        </w:rPr>
-        <w:t>noted</w:t>
-      </w:r>
-      <w:r>
-        <w:rPr>
-          <w:rFonts w:ascii="Times New Roman" w:hAnsi="Times New Roman" w:cs="Times New Roman"/>
-          <w:sz w:val="24"/>
-          <w:szCs w:val="24"/>
-          <w:lang w:val="en-US"/>
-        </w:rPr>
-        <w:t>. [</w:t>
-      </w:r>
-      <w:r>
-        <w:rPr>
-          <w:rFonts w:ascii="Times New Roman" w:hAnsi="Times New Roman" w:cs="Times New Roman"/>
-          <w:sz w:val="24"/>
-          <w:szCs w:val="24"/>
-          <w:lang w:val="en-US"/>
-        </w:rPr>
-        <w:t>16]</w:t>
-      </w:r>
-      <w:r>
-        <w:rPr>
-          <w:rFonts w:ascii="Times New Roman" w:hAnsi="Times New Roman" w:cs="Times New Roman"/>
-          <w:sz w:val="24"/>
-          <w:szCs w:val="24"/>
-          <w:lang w:val="en-US"/>
-        </w:rPr>
-        <w:t xml:space="preserve"> </w:t>
+          <w:highlight w:val="yellow"/>
+          <w:lang w:val="en-US"/>
+        </w:rPr>
+        <w:t>will be reset to k</w:t>
+      </w:r>
+      <w:r>
+        <w:rPr>
+          <w:rFonts w:ascii="Times New Roman" w:hAnsi="Times New Roman" w:cs="Times New Roman"/>
+          <w:sz w:val="24"/>
+          <w:szCs w:val="24"/>
+          <w:lang w:val="en-US"/>
+        </w:rPr>
+        <w:t>, no matt</w:t>
+      </w:r>
+      <w:r>
+        <w:rPr>
+          <w:rFonts w:ascii="Times New Roman" w:hAnsi="Times New Roman" w:cs="Times New Roman"/>
+          <w:sz w:val="24"/>
+          <w:szCs w:val="24"/>
+          <w:lang w:val="en-US"/>
+        </w:rPr>
+        <w:t>er of the value</w:t>
+      </w:r>
+      <w:r>
+        <w:rPr>
+          <w:rFonts w:ascii="Times New Roman" w:hAnsi="Times New Roman" w:cs="Times New Roman"/>
+          <w:sz w:val="24"/>
+          <w:szCs w:val="24"/>
+          <w:lang w:val="en-US"/>
+        </w:rPr>
+        <w:t xml:space="preserve"> of k</w:t>
+      </w:r>
+      <w:r>
+        <w:rPr>
+          <w:rFonts w:ascii="Times New Roman" w:hAnsi="Times New Roman" w:cs="Times New Roman"/>
+          <w:sz w:val="24"/>
+          <w:szCs w:val="24"/>
+          <w:lang w:val="en-US"/>
+        </w:rPr>
+        <w:t xml:space="preserve"> before</w:t>
+      </w:r>
+      <w:r>
+        <w:rPr>
+          <w:rFonts w:ascii="Times New Roman" w:hAnsi="Times New Roman" w:cs="Times New Roman"/>
+          <w:sz w:val="24"/>
+          <w:szCs w:val="24"/>
+          <w:lang w:val="en-US"/>
+        </w:rPr>
+        <w:t xml:space="preserve"> the</w:t>
+      </w:r>
+      <w:r>
+        <w:rPr>
+          <w:rFonts w:ascii="Times New Roman" w:hAnsi="Times New Roman" w:cs="Times New Roman"/>
+          <w:sz w:val="24"/>
+          <w:szCs w:val="24"/>
+          <w:lang w:val="en-US"/>
+        </w:rPr>
+        <w:t xml:space="preserve"> exclusion. </w:t>
       </w:r>
     </w:p>
     <w:p>
       <w:pPr>
+        <w:pStyle w:val="ListParagraph"/>
+        <w:numPr>
+          <w:ilvl w:val="0"/>
+          <w:numId w:val="11"/>
+        </w:numPr>
+        <w:jc w:val="both"/>
+        <w:rPr>
+          <w:rFonts w:ascii="Times New Roman" w:hAnsi="Times New Roman" w:cs="Times New Roman"/>
+          <w:sz w:val="24"/>
+          <w:szCs w:val="24"/>
+          <w:lang w:val="en-US"/>
+        </w:rPr>
+      </w:pPr>
+      <w:r>
+        <w:rPr>
+          <w:rFonts w:ascii="Times New Roman" w:hAnsi="Times New Roman" w:cs="Times New Roman"/>
+          <w:sz w:val="24"/>
+          <w:szCs w:val="24"/>
+          <w:lang w:val="en-US"/>
+        </w:rPr>
+        <w:t>A response A *-[</w:t>
+      </w:r>
+      <w:r>
+        <w:rPr>
+          <w:rFonts w:ascii="Times New Roman" w:hAnsi="Times New Roman" w:cs="Times New Roman"/>
+          <w:sz w:val="24"/>
+          <w:szCs w:val="24"/>
+          <w:lang w:val="en-US"/>
+        </w:rPr>
+        <w:t>d</w:t>
+      </w:r>
+      <w:r>
+        <w:rPr>
+          <w:rFonts w:ascii="Times New Roman" w:hAnsi="Times New Roman" w:cs="Times New Roman"/>
+          <w:sz w:val="24"/>
+          <w:szCs w:val="24"/>
+          <w:lang w:val="en-US"/>
+        </w:rPr>
+        <w:t xml:space="preserve">]-&gt; B </w:t>
+      </w:r>
+      <w:r>
+        <w:rPr>
+          <w:rFonts w:ascii="Times New Roman" w:hAnsi="Times New Roman" w:cs="Times New Roman"/>
+          <w:sz w:val="24"/>
+          <w:szCs w:val="24"/>
+          <w:lang w:val="en-US"/>
+        </w:rPr>
+        <w:t>sets a</w:t>
+      </w:r>
+      <w:r>
+        <w:rPr>
+          <w:rFonts w:ascii="Times New Roman" w:hAnsi="Times New Roman" w:cs="Times New Roman"/>
+          <w:sz w:val="24"/>
+          <w:szCs w:val="24"/>
+          <w:lang w:val="en-US"/>
+        </w:rPr>
+        <w:t>n</w:t>
+      </w:r>
+      <w:r>
+        <w:rPr>
+          <w:rFonts w:ascii="Times New Roman" w:hAnsi="Times New Roman" w:cs="Times New Roman"/>
+          <w:sz w:val="24"/>
+          <w:szCs w:val="24"/>
+          <w:lang w:val="en-US"/>
+        </w:rPr>
+        <w:t xml:space="preserve"> </w:t>
+      </w:r>
+      <w:r>
+        <w:rPr>
+          <w:rFonts w:ascii="Times New Roman" w:hAnsi="Times New Roman" w:cs="Times New Roman"/>
+          <w:sz w:val="24"/>
+          <w:szCs w:val="24"/>
+          <w:lang w:val="en-US"/>
+        </w:rPr>
+        <w:t>effect</w:t>
+      </w:r>
+      <w:r>
+        <w:rPr>
+          <w:rFonts w:ascii="Times New Roman" w:hAnsi="Times New Roman" w:cs="Times New Roman"/>
+          <w:sz w:val="24"/>
+          <w:szCs w:val="24"/>
+          <w:lang w:val="en-US"/>
+        </w:rPr>
+        <w:t xml:space="preserve"> that </w:t>
+      </w:r>
+      <w:r>
+        <w:rPr>
+          <w:rFonts w:ascii="Times New Roman" w:hAnsi="Times New Roman" w:cs="Times New Roman"/>
+          <w:sz w:val="24"/>
+          <w:szCs w:val="24"/>
+          <w:lang w:val="en-US"/>
+        </w:rPr>
+        <w:t>when A happens, B becomes obligated(pending) and should happen at last d step</w:t>
+      </w:r>
+      <w:r>
+        <w:rPr>
+          <w:rFonts w:ascii="Times New Roman" w:hAnsi="Times New Roman" w:cs="Times New Roman"/>
+          <w:sz w:val="24"/>
+          <w:szCs w:val="24"/>
+          <w:lang w:val="en-US"/>
+        </w:rPr>
+        <w:t>s</w:t>
+      </w:r>
+      <w:r>
+        <w:rPr>
+          <w:rFonts w:ascii="Times New Roman" w:hAnsi="Times New Roman" w:cs="Times New Roman"/>
+          <w:sz w:val="24"/>
+          <w:szCs w:val="24"/>
+          <w:lang w:val="en-US"/>
+        </w:rPr>
+        <w:t xml:space="preserve"> after the execution of A</w:t>
+      </w:r>
+      <w:r>
+        <w:rPr>
+          <w:rFonts w:ascii="Times New Roman" w:hAnsi="Times New Roman" w:cs="Times New Roman"/>
+          <w:sz w:val="24"/>
+          <w:szCs w:val="24"/>
+          <w:lang w:val="en-US"/>
+        </w:rPr>
+        <w:t xml:space="preserve"> </w:t>
+      </w:r>
+      <w:r>
+        <w:rPr>
+          <w:rFonts w:ascii="Times New Roman" w:hAnsi="Times New Roman" w:cs="Times New Roman"/>
+          <w:sz w:val="24"/>
+          <w:szCs w:val="24"/>
+          <w:lang w:val="en-US"/>
+        </w:rPr>
+        <w:t xml:space="preserve">(5). </w:t>
+      </w:r>
+      <w:r>
+        <w:rPr>
+          <w:rFonts w:ascii="Times New Roman" w:hAnsi="Times New Roman" w:cs="Times New Roman"/>
+          <w:sz w:val="24"/>
+          <w:szCs w:val="24"/>
+          <w:lang w:val="en-US"/>
+        </w:rPr>
+        <w:t xml:space="preserve">Here </w:t>
+      </w:r>
+      <w:r>
+        <w:rPr>
+          <w:rFonts w:ascii="Times New Roman" w:hAnsi="Times New Roman" w:cs="Times New Roman"/>
+          <w:i/>
+          <w:sz w:val="24"/>
+          <w:szCs w:val="24"/>
+          <w:lang w:val="en-US"/>
+        </w:rPr>
+        <w:t>d</w:t>
+      </w:r>
+      <w:r>
+        <w:rPr>
+          <w:rFonts w:ascii="Times New Roman" w:hAnsi="Times New Roman" w:cs="Times New Roman"/>
+          <w:sz w:val="24"/>
+          <w:szCs w:val="24"/>
+          <w:lang w:val="en-US"/>
+        </w:rPr>
+        <w:t xml:space="preserve"> imposes fixed deadline, but in its absence the event B is obligated to happened eventually</w:t>
+      </w:r>
+      <w:r>
+        <w:rPr>
+          <w:rFonts w:ascii="Times New Roman" w:hAnsi="Times New Roman" w:cs="Times New Roman"/>
+          <w:sz w:val="24"/>
+          <w:szCs w:val="24"/>
+          <w:lang w:val="en-US"/>
+        </w:rPr>
+        <w:t>, without any concrete deadline.</w:t>
+      </w:r>
+      <w:r>
+        <w:rPr>
+          <w:rFonts w:ascii="Times New Roman" w:hAnsi="Times New Roman" w:cs="Times New Roman"/>
+          <w:sz w:val="24"/>
+          <w:szCs w:val="24"/>
+          <w:lang w:val="en-US"/>
+        </w:rPr>
+        <w:t xml:space="preserve"> </w:t>
+      </w:r>
+      <w:r>
+        <w:rPr>
+          <w:rFonts w:ascii="Times New Roman" w:hAnsi="Times New Roman" w:cs="Times New Roman"/>
+          <w:sz w:val="24"/>
+          <w:szCs w:val="24"/>
+          <w:lang w:val="en-US"/>
+        </w:rPr>
+        <w:t>It the case of</w:t>
+      </w:r>
+      <w:r>
+        <w:rPr>
+          <w:rFonts w:ascii="Times New Roman" w:hAnsi="Times New Roman" w:cs="Times New Roman"/>
+          <w:sz w:val="24"/>
+          <w:szCs w:val="24"/>
+          <w:lang w:val="en-US"/>
+        </w:rPr>
+        <w:t xml:space="preserve"> the</w:t>
+      </w:r>
+      <w:r>
+        <w:rPr>
+          <w:rFonts w:ascii="Times New Roman" w:hAnsi="Times New Roman" w:cs="Times New Roman"/>
+          <w:sz w:val="24"/>
+          <w:szCs w:val="24"/>
+          <w:lang w:val="en-US"/>
+        </w:rPr>
+        <w:t xml:space="preserve"> latter the relation could represented as follow: A *--&gt; B.</w:t>
+      </w:r>
+      <w:r>
+        <w:rPr>
+          <w:rFonts w:ascii="Times New Roman" w:hAnsi="Times New Roman" w:cs="Times New Roman"/>
+          <w:sz w:val="24"/>
+          <w:szCs w:val="24"/>
+          <w:lang w:val="en-US"/>
+        </w:rPr>
+        <w:t xml:space="preserve"> </w:t>
+      </w:r>
+      <w:r>
+        <w:rPr>
+          <w:rFonts w:ascii="Times New Roman" w:hAnsi="Times New Roman" w:cs="Times New Roman"/>
+          <w:sz w:val="24"/>
+          <w:szCs w:val="24"/>
+          <w:lang w:val="en-US"/>
+        </w:rPr>
+        <w:t>The deadline can’t be zero i.e. can’t happen immediately.</w:t>
+      </w:r>
+    </w:p>
+    <w:p>
+      <w:pPr>
+        <w:pStyle w:val="ListParagraph"/>
+        <w:numPr>
+          <w:ilvl w:val="0"/>
+          <w:numId w:val="11"/>
+        </w:numPr>
+        <w:jc w:val="both"/>
+        <w:rPr>
+          <w:rFonts w:ascii="Times New Roman" w:hAnsi="Times New Roman" w:cs="Times New Roman"/>
+          <w:sz w:val="24"/>
+          <w:szCs w:val="24"/>
+          <w:lang w:val="en-US"/>
+        </w:rPr>
+      </w:pPr>
+      <w:r>
+        <w:rPr>
+          <w:rFonts w:ascii="Times New Roman" w:hAnsi="Times New Roman" w:cs="Times New Roman"/>
+          <w:sz w:val="24"/>
+          <w:szCs w:val="24"/>
+          <w:lang w:val="en-US"/>
+        </w:rPr>
+        <w:t xml:space="preserve">An exclusion A --% B is an effect </w:t>
+      </w:r>
+      <w:r>
+        <w:rPr>
+          <w:rFonts w:ascii="Times New Roman" w:hAnsi="Times New Roman" w:cs="Times New Roman"/>
+          <w:sz w:val="24"/>
+          <w:szCs w:val="24"/>
+          <w:lang w:val="en-US"/>
+        </w:rPr>
+        <w:t xml:space="preserve">that when A happens, B is excluded and can’t be </w:t>
+      </w:r>
+      <w:r>
+        <w:rPr>
+          <w:rFonts w:ascii="Times New Roman" w:hAnsi="Times New Roman" w:cs="Times New Roman"/>
+          <w:sz w:val="24"/>
+          <w:szCs w:val="24"/>
+          <w:lang w:val="en-US"/>
+        </w:rPr>
+        <w:t>executed (</w:t>
+      </w:r>
+      <w:r>
+        <w:rPr>
+          <w:rFonts w:ascii="Times New Roman" w:hAnsi="Times New Roman" w:cs="Times New Roman"/>
+          <w:sz w:val="24"/>
+          <w:szCs w:val="24"/>
+          <w:lang w:val="en-US"/>
+        </w:rPr>
+        <w:t>5). When B is excluded, it is no longer condition</w:t>
+      </w:r>
+      <w:r>
+        <w:rPr>
+          <w:rFonts w:ascii="Times New Roman" w:hAnsi="Times New Roman" w:cs="Times New Roman"/>
+          <w:sz w:val="24"/>
+          <w:szCs w:val="24"/>
+          <w:lang w:val="en-US"/>
+        </w:rPr>
+        <w:t xml:space="preserve">. If B was a pending obligation before exclusion, it need not happen after exclusion, unless not re-included. </w:t>
+      </w:r>
+    </w:p>
+    <w:p>
+      <w:pPr>
+        <w:pStyle w:val="ListParagraph"/>
+        <w:numPr>
+          <w:ilvl w:val="0"/>
+          <w:numId w:val="11"/>
+        </w:numPr>
+        <w:jc w:val="both"/>
+        <w:rPr>
+          <w:rFonts w:ascii="Times New Roman" w:hAnsi="Times New Roman" w:cs="Times New Roman"/>
+          <w:sz w:val="24"/>
+          <w:szCs w:val="24"/>
+          <w:lang w:val="en-US"/>
+        </w:rPr>
+      </w:pPr>
+      <w:r>
+        <w:rPr>
+          <w:rFonts w:ascii="Times New Roman" w:hAnsi="Times New Roman" w:cs="Times New Roman"/>
+          <w:sz w:val="24"/>
+          <w:szCs w:val="24"/>
+          <w:lang w:val="en-US"/>
+        </w:rPr>
+        <w:t xml:space="preserve">An inclusion </w:t>
+      </w:r>
+      <w:r>
+        <w:rPr>
+          <w:rFonts w:ascii="Times New Roman" w:hAnsi="Times New Roman" w:cs="Times New Roman"/>
+          <w:sz w:val="24"/>
+          <w:szCs w:val="24"/>
+          <w:lang w:val="en-US"/>
+        </w:rPr>
+        <w:t xml:space="preserve">A--+ B </w:t>
+      </w:r>
+      <w:r>
+        <w:rPr>
+          <w:rFonts w:ascii="Times New Roman" w:hAnsi="Times New Roman" w:cs="Times New Roman"/>
+          <w:sz w:val="24"/>
+          <w:szCs w:val="24"/>
+          <w:lang w:val="en-US"/>
+        </w:rPr>
+        <w:t xml:space="preserve">is an effect that when A happens, B is re-included. Now B can be executed. If B is condition for another </w:t>
+      </w:r>
+      <w:r>
+        <w:rPr>
+          <w:rFonts w:ascii="Times New Roman" w:hAnsi="Times New Roman" w:cs="Times New Roman"/>
+          <w:sz w:val="24"/>
+          <w:szCs w:val="24"/>
+          <w:lang w:val="en-US"/>
+        </w:rPr>
+        <w:t>activity</w:t>
+      </w:r>
+      <w:r>
+        <w:rPr>
+          <w:rFonts w:ascii="Times New Roman" w:hAnsi="Times New Roman" w:cs="Times New Roman"/>
+          <w:sz w:val="24"/>
+          <w:szCs w:val="24"/>
+          <w:lang w:val="en-US"/>
+        </w:rPr>
+        <w:t xml:space="preserve">, after re-inclusion </w:t>
+      </w:r>
+      <w:r>
+        <w:rPr>
+          <w:rFonts w:ascii="Times New Roman" w:hAnsi="Times New Roman" w:cs="Times New Roman"/>
+          <w:sz w:val="24"/>
+          <w:szCs w:val="24"/>
+          <w:lang w:val="en-US"/>
+        </w:rPr>
+        <w:t xml:space="preserve">it becomes valid. </w:t>
+      </w:r>
+    </w:p>
+    <w:p>
+      <w:pPr>
+        <w:pStyle w:val="ListParagraph"/>
+        <w:numPr>
+          <w:ilvl w:val="0"/>
+          <w:numId w:val="11"/>
+        </w:numPr>
+        <w:jc w:val="both"/>
+        <w:rPr>
+          <w:rFonts w:ascii="Times New Roman" w:hAnsi="Times New Roman" w:cs="Times New Roman"/>
+          <w:sz w:val="24"/>
+          <w:szCs w:val="24"/>
+          <w:lang w:val="en-US"/>
+        </w:rPr>
+      </w:pPr>
+      <w:r>
+        <w:rPr>
+          <w:rFonts w:ascii="Times New Roman" w:hAnsi="Times New Roman" w:cs="Times New Roman"/>
+          <w:sz w:val="24"/>
+          <w:szCs w:val="24"/>
+          <w:lang w:val="en-US"/>
+        </w:rPr>
+        <w:t>A milestone A --&lt;&gt; B</w:t>
+      </w:r>
+      <w:r>
+        <w:rPr>
+          <w:rFonts w:ascii="Times New Roman" w:hAnsi="Times New Roman" w:cs="Times New Roman"/>
+          <w:sz w:val="24"/>
+          <w:szCs w:val="24"/>
+          <w:lang w:val="en-US"/>
+        </w:rPr>
+        <w:t xml:space="preserve"> is a constraint that</w:t>
+      </w:r>
+      <w:r>
+        <w:rPr>
+          <w:rFonts w:ascii="Times New Roman" w:hAnsi="Times New Roman" w:cs="Times New Roman"/>
+          <w:sz w:val="24"/>
+          <w:szCs w:val="24"/>
+          <w:lang w:val="en-US"/>
+        </w:rPr>
+        <w:t xml:space="preserve"> for event</w:t>
+      </w:r>
+      <w:r>
+        <w:rPr>
+          <w:rFonts w:ascii="Times New Roman" w:hAnsi="Times New Roman" w:cs="Times New Roman"/>
+          <w:sz w:val="24"/>
+          <w:szCs w:val="24"/>
+          <w:lang w:val="en-US"/>
+        </w:rPr>
+        <w:t xml:space="preserve"> B to happen A should be not pending or excluded</w:t>
+      </w:r>
+      <w:r>
+        <w:rPr>
+          <w:rFonts w:ascii="Times New Roman" w:hAnsi="Times New Roman" w:cs="Times New Roman"/>
+          <w:sz w:val="24"/>
+          <w:szCs w:val="24"/>
+          <w:lang w:val="en-US"/>
+        </w:rPr>
+        <w:t xml:space="preserve"> (5)</w:t>
+      </w:r>
+      <w:r>
+        <w:rPr>
+          <w:rFonts w:ascii="Times New Roman" w:hAnsi="Times New Roman" w:cs="Times New Roman"/>
+          <w:sz w:val="24"/>
+          <w:szCs w:val="24"/>
+          <w:lang w:val="en-US"/>
+        </w:rPr>
+        <w:t xml:space="preserve">. </w:t>
+      </w:r>
+      <w:r>
+        <w:rPr>
+          <w:rFonts w:ascii="Times New Roman" w:hAnsi="Times New Roman" w:cs="Times New Roman"/>
+          <w:sz w:val="24"/>
+          <w:szCs w:val="24"/>
+          <w:lang w:val="en-US"/>
+        </w:rPr>
+        <w:t xml:space="preserve">So </w:t>
+      </w:r>
+      <w:r>
+        <w:rPr>
+          <w:rFonts w:ascii="Times New Roman" w:hAnsi="Times New Roman" w:cs="Times New Roman"/>
+          <w:sz w:val="24"/>
+          <w:szCs w:val="24"/>
+          <w:lang w:val="en-US"/>
+        </w:rPr>
+        <w:t xml:space="preserve">If A is included, but not pending, B can also </w:t>
+      </w:r>
+      <w:r>
+        <w:rPr>
+          <w:rFonts w:ascii="Times New Roman" w:hAnsi="Times New Roman" w:cs="Times New Roman"/>
+          <w:sz w:val="24"/>
+          <w:szCs w:val="24"/>
+          <w:lang w:val="en-US"/>
+        </w:rPr>
+        <w:t>happen</w:t>
+      </w:r>
+      <w:r>
+        <w:rPr>
+          <w:rFonts w:ascii="Times New Roman" w:hAnsi="Times New Roman" w:cs="Times New Roman"/>
+          <w:sz w:val="24"/>
+          <w:szCs w:val="24"/>
+          <w:lang w:val="en-US"/>
+        </w:rPr>
+        <w:t xml:space="preserve">. </w:t>
+      </w:r>
+    </w:p>
+    <w:p>
+      <w:pPr>
+        <w:jc w:val="both"/>
+        <w:rPr>
+          <w:rFonts w:ascii="Times New Roman" w:hAnsi="Times New Roman" w:cs="Times New Roman"/>
+          <w:sz w:val="24"/>
+          <w:szCs w:val="24"/>
+          <w:lang w:val="en-US"/>
+        </w:rPr>
+      </w:pPr>
+      <w:r>
+        <w:rPr>
+          <w:rFonts w:ascii="Times New Roman" w:hAnsi="Times New Roman" w:cs="Times New Roman"/>
+          <w:sz w:val="24"/>
+          <w:szCs w:val="24"/>
+          <w:lang w:val="en-US"/>
+        </w:rPr>
+        <w:lastRenderedPageBreak/>
+        <w:t>There is one more relation called “s</w:t>
+      </w:r>
+      <w:r>
+        <w:rPr>
+          <w:rFonts w:ascii="Times New Roman" w:hAnsi="Times New Roman" w:cs="Times New Roman"/>
+          <w:i/>
+          <w:sz w:val="24"/>
+          <w:szCs w:val="24"/>
+          <w:lang w:val="en-US"/>
+        </w:rPr>
+        <w:t>pawn</w:t>
+      </w:r>
+      <w:r>
+        <w:rPr>
+          <w:rFonts w:ascii="Times New Roman" w:hAnsi="Times New Roman" w:cs="Times New Roman"/>
+          <w:sz w:val="24"/>
+          <w:szCs w:val="24"/>
+          <w:lang w:val="en-US"/>
+        </w:rPr>
+        <w:t xml:space="preserve">”, but unlike the other five relations it specifies creation of sub-process than setting a constraint. The spawn relation is only possible between an activity and a sub-process, but not between two activities or to the same activity. </w:t>
+      </w:r>
+    </w:p>
+    <w:p>
+      <w:pPr>
+        <w:jc w:val="both"/>
+        <w:rPr>
+          <w:rFonts w:ascii="Times New Roman" w:hAnsi="Times New Roman" w:cs="Times New Roman"/>
+          <w:sz w:val="24"/>
+          <w:szCs w:val="24"/>
+          <w:lang w:val="en-US"/>
+        </w:rPr>
+      </w:pPr>
+      <w:r>
+        <w:rPr>
+          <w:rFonts w:ascii="Times New Roman" w:hAnsi="Times New Roman" w:cs="Times New Roman"/>
+          <w:sz w:val="24"/>
+          <w:szCs w:val="24"/>
+          <w:lang w:val="en-US"/>
+        </w:rPr>
+        <w:t xml:space="preserve">Graphs allow </w:t>
+      </w:r>
+      <w:r>
+        <w:rPr>
+          <w:rFonts w:ascii="Times New Roman" w:hAnsi="Times New Roman" w:cs="Times New Roman"/>
+          <w:sz w:val="24"/>
+          <w:szCs w:val="24"/>
+          <w:lang w:val="en-US"/>
+        </w:rPr>
+        <w:t>assigning</w:t>
+      </w:r>
+      <w:r>
+        <w:rPr>
+          <w:rFonts w:ascii="Times New Roman" w:hAnsi="Times New Roman" w:cs="Times New Roman"/>
+          <w:sz w:val="24"/>
+          <w:szCs w:val="24"/>
+          <w:lang w:val="en-US"/>
+        </w:rPr>
+        <w:t xml:space="preserve"> </w:t>
+      </w:r>
+      <w:r>
+        <w:rPr>
+          <w:rFonts w:ascii="Times New Roman" w:hAnsi="Times New Roman" w:cs="Times New Roman"/>
+          <w:sz w:val="24"/>
+          <w:szCs w:val="24"/>
+          <w:lang w:val="en-US"/>
+        </w:rPr>
+        <w:t xml:space="preserve">a </w:t>
+      </w:r>
+      <w:r>
+        <w:rPr>
+          <w:rFonts w:ascii="Times New Roman" w:hAnsi="Times New Roman" w:cs="Times New Roman"/>
+          <w:i/>
+          <w:sz w:val="24"/>
+          <w:szCs w:val="24"/>
+          <w:lang w:val="en-US"/>
+        </w:rPr>
+        <w:t>role</w:t>
+      </w:r>
+      <w:r>
+        <w:rPr>
+          <w:rFonts w:ascii="Times New Roman" w:hAnsi="Times New Roman" w:cs="Times New Roman"/>
+          <w:sz w:val="24"/>
+          <w:szCs w:val="24"/>
+          <w:lang w:val="en-US"/>
+        </w:rPr>
+        <w:t xml:space="preserve"> to the events, so</w:t>
+      </w:r>
+      <w:r>
+        <w:rPr>
+          <w:rFonts w:ascii="Times New Roman" w:hAnsi="Times New Roman" w:cs="Times New Roman"/>
+          <w:sz w:val="24"/>
+          <w:szCs w:val="24"/>
+          <w:lang w:val="en-US"/>
+        </w:rPr>
+        <w:t xml:space="preserve"> that</w:t>
+      </w:r>
+      <w:r>
+        <w:rPr>
+          <w:rFonts w:ascii="Times New Roman" w:hAnsi="Times New Roman" w:cs="Times New Roman"/>
+          <w:sz w:val="24"/>
+          <w:szCs w:val="24"/>
+          <w:lang w:val="en-US"/>
+        </w:rPr>
+        <w:t xml:space="preserve"> </w:t>
+      </w:r>
+      <w:r>
+        <w:rPr>
+          <w:rFonts w:ascii="Times New Roman" w:hAnsi="Times New Roman" w:cs="Times New Roman"/>
+          <w:sz w:val="24"/>
+          <w:szCs w:val="24"/>
+          <w:lang w:val="en-US"/>
+        </w:rPr>
+        <w:t>the actors, responsible for</w:t>
+      </w:r>
+      <w:r>
+        <w:rPr>
+          <w:rFonts w:ascii="Times New Roman" w:hAnsi="Times New Roman" w:cs="Times New Roman"/>
+          <w:sz w:val="24"/>
+          <w:szCs w:val="24"/>
+          <w:lang w:val="en-US"/>
+        </w:rPr>
+        <w:t xml:space="preserve"> execution </w:t>
+      </w:r>
+      <w:r>
+        <w:rPr>
+          <w:rFonts w:ascii="Times New Roman" w:hAnsi="Times New Roman" w:cs="Times New Roman"/>
+          <w:sz w:val="24"/>
+          <w:szCs w:val="24"/>
+          <w:lang w:val="en-US"/>
+        </w:rPr>
+        <w:t xml:space="preserve">of </w:t>
+      </w:r>
+      <w:r>
+        <w:rPr>
+          <w:rFonts w:ascii="Times New Roman" w:hAnsi="Times New Roman" w:cs="Times New Roman"/>
+          <w:sz w:val="24"/>
+          <w:szCs w:val="24"/>
+          <w:lang w:val="en-US"/>
+        </w:rPr>
+        <w:t>a</w:t>
+      </w:r>
+      <w:r>
+        <w:rPr>
+          <w:rFonts w:ascii="Times New Roman" w:hAnsi="Times New Roman" w:cs="Times New Roman"/>
+          <w:sz w:val="24"/>
+          <w:szCs w:val="24"/>
+          <w:lang w:val="en-US"/>
+        </w:rPr>
+        <w:t>n</w:t>
+      </w:r>
+      <w:r>
+        <w:rPr>
+          <w:rFonts w:ascii="Times New Roman" w:hAnsi="Times New Roman" w:cs="Times New Roman"/>
+          <w:sz w:val="24"/>
+          <w:szCs w:val="24"/>
+          <w:lang w:val="en-US"/>
+        </w:rPr>
+        <w:t xml:space="preserve"> </w:t>
+      </w:r>
+      <w:r>
+        <w:rPr>
+          <w:rFonts w:ascii="Times New Roman" w:hAnsi="Times New Roman" w:cs="Times New Roman"/>
+          <w:sz w:val="24"/>
+          <w:szCs w:val="24"/>
+          <w:lang w:val="en-US"/>
+        </w:rPr>
+        <w:t>event</w:t>
+      </w:r>
+      <w:r>
+        <w:rPr>
+          <w:rFonts w:ascii="Times New Roman" w:hAnsi="Times New Roman" w:cs="Times New Roman"/>
+          <w:sz w:val="24"/>
+          <w:szCs w:val="24"/>
+          <w:lang w:val="en-US"/>
+        </w:rPr>
+        <w:t xml:space="preserve">, can be </w:t>
+      </w:r>
+      <w:r>
+        <w:rPr>
+          <w:rFonts w:ascii="Times New Roman" w:hAnsi="Times New Roman" w:cs="Times New Roman"/>
+          <w:sz w:val="24"/>
+          <w:szCs w:val="24"/>
+          <w:lang w:val="en-US"/>
+        </w:rPr>
+        <w:t>noted</w:t>
+      </w:r>
+      <w:r>
+        <w:rPr>
+          <w:rFonts w:ascii="Times New Roman" w:hAnsi="Times New Roman" w:cs="Times New Roman"/>
+          <w:sz w:val="24"/>
+          <w:szCs w:val="24"/>
+          <w:lang w:val="en-US"/>
+        </w:rPr>
+        <w:t>. [</w:t>
+      </w:r>
+      <w:r>
+        <w:rPr>
+          <w:rFonts w:ascii="Times New Roman" w:hAnsi="Times New Roman" w:cs="Times New Roman"/>
+          <w:sz w:val="24"/>
+          <w:szCs w:val="24"/>
+          <w:lang w:val="en-US"/>
+        </w:rPr>
+        <w:t>16]</w:t>
+      </w:r>
+      <w:r>
+        <w:rPr>
+          <w:rFonts w:ascii="Times New Roman" w:hAnsi="Times New Roman" w:cs="Times New Roman"/>
+          <w:sz w:val="24"/>
+          <w:szCs w:val="24"/>
+          <w:lang w:val="en-US"/>
+        </w:rPr>
+        <w:t xml:space="preserve"> </w:t>
+      </w:r>
+    </w:p>
+    <w:p>
+      <w:pPr>
         <w:jc w:val="both"/>
         <w:rPr>
           <w:lang w:val="en-US"/>
@@ -3989,7 +4731,6 @@
           <w:color w:val="000000"/>
           <w:sz w:val="24"/>
           <w:szCs w:val="24"/>
-          <w:highlight w:val="yellow"/>
         </w:rPr>
         <w:t>Nesting</w:t>
       </w:r>
@@ -4074,144 +4815,6 @@
           <w:lang w:val="en-US"/>
         </w:rPr>
         <w:t>is valid to all grouped events.</w:t>
-      </w:r>
-    </w:p>
-    <w:p>
-      <w:pPr>
-        <w:jc w:val="both"/>
-        <w:rPr>
-          <w:rFonts w:ascii="Times New Roman" w:hAnsi="Times New Roman" w:cs="Times New Roman"/>
-          <w:sz w:val="24"/>
-          <w:szCs w:val="24"/>
-          <w:lang w:val="en-US"/>
-        </w:rPr>
-      </w:pPr>
-      <w:r>
-        <w:rPr>
-          <w:rFonts w:ascii="Times New Roman" w:hAnsi="Times New Roman" w:cs="Times New Roman"/>
-          <w:sz w:val="24"/>
-          <w:szCs w:val="24"/>
-          <w:lang w:val="en-US"/>
-        </w:rPr>
-        <w:t>There is one more relation called “</w:t>
-      </w:r>
-      <w:r>
-        <w:rPr>
-          <w:rFonts w:ascii="Times New Roman" w:hAnsi="Times New Roman" w:cs="Times New Roman"/>
-          <w:i/>
-          <w:sz w:val="24"/>
-          <w:szCs w:val="24"/>
-          <w:lang w:val="en-US"/>
-        </w:rPr>
-        <w:t>Spawn</w:t>
-      </w:r>
-      <w:r>
-        <w:rPr>
-          <w:rFonts w:ascii="Times New Roman" w:hAnsi="Times New Roman" w:cs="Times New Roman"/>
-          <w:sz w:val="24"/>
-          <w:szCs w:val="24"/>
-          <w:lang w:val="en-US"/>
-        </w:rPr>
-        <w:t xml:space="preserve">”, but unlike the other five relations it </w:t>
-      </w:r>
-      <w:r>
-        <w:rPr>
-          <w:rFonts w:ascii="Times New Roman" w:hAnsi="Times New Roman" w:cs="Times New Roman"/>
-          <w:sz w:val="24"/>
-          <w:szCs w:val="24"/>
-          <w:lang w:val="en-US"/>
-        </w:rPr>
-        <w:t xml:space="preserve">specifies creation of sub-process </w:t>
-      </w:r>
-      <w:r>
-        <w:rPr>
-          <w:rFonts w:ascii="Times New Roman" w:hAnsi="Times New Roman" w:cs="Times New Roman"/>
-          <w:sz w:val="24"/>
-          <w:szCs w:val="24"/>
-          <w:lang w:val="en-US"/>
-        </w:rPr>
-        <w:t>th</w:t>
-      </w:r>
-      <w:r>
-        <w:rPr>
-          <w:rFonts w:ascii="Times New Roman" w:hAnsi="Times New Roman" w:cs="Times New Roman"/>
-          <w:sz w:val="24"/>
-          <w:szCs w:val="24"/>
-          <w:lang w:val="en-US"/>
-        </w:rPr>
-        <w:t>a</w:t>
-      </w:r>
-      <w:r>
-        <w:rPr>
-          <w:rFonts w:ascii="Times New Roman" w:hAnsi="Times New Roman" w:cs="Times New Roman"/>
-          <w:sz w:val="24"/>
-          <w:szCs w:val="24"/>
-          <w:lang w:val="en-US"/>
-        </w:rPr>
-        <w:t>n</w:t>
-      </w:r>
-      <w:r>
-        <w:rPr>
-          <w:rFonts w:ascii="Times New Roman" w:hAnsi="Times New Roman" w:cs="Times New Roman"/>
-          <w:sz w:val="24"/>
-          <w:szCs w:val="24"/>
-          <w:lang w:val="en-US"/>
-        </w:rPr>
-        <w:t xml:space="preserve"> setting a</w:t>
-      </w:r>
-      <w:r>
-        <w:rPr>
-          <w:rFonts w:ascii="Times New Roman" w:hAnsi="Times New Roman" w:cs="Times New Roman"/>
-          <w:sz w:val="24"/>
-          <w:szCs w:val="24"/>
-          <w:lang w:val="en-US"/>
-        </w:rPr>
-        <w:t xml:space="preserve"> c</w:t>
-      </w:r>
-      <w:r>
-        <w:rPr>
-          <w:rFonts w:ascii="Times New Roman" w:hAnsi="Times New Roman" w:cs="Times New Roman"/>
-          <w:sz w:val="24"/>
-          <w:szCs w:val="24"/>
-          <w:lang w:val="en-US"/>
-        </w:rPr>
-        <w:t>onstraint</w:t>
-      </w:r>
-      <w:r>
-        <w:rPr>
-          <w:rFonts w:ascii="Times New Roman" w:hAnsi="Times New Roman" w:cs="Times New Roman"/>
-          <w:sz w:val="24"/>
-          <w:szCs w:val="24"/>
-          <w:lang w:val="en-US"/>
-        </w:rPr>
-        <w:t xml:space="preserve">. </w:t>
-      </w:r>
-      <w:r>
-        <w:rPr>
-          <w:rFonts w:ascii="Times New Roman" w:hAnsi="Times New Roman" w:cs="Times New Roman"/>
-          <w:sz w:val="24"/>
-          <w:szCs w:val="24"/>
-          <w:lang w:val="en-US"/>
-        </w:rPr>
-        <w:t>The spawn relation is only possible between an activity and a sub-process, but not between two activities or</w:t>
-      </w:r>
-      <w:r>
-        <w:rPr>
-          <w:rFonts w:ascii="Times New Roman" w:hAnsi="Times New Roman" w:cs="Times New Roman"/>
-          <w:sz w:val="24"/>
-          <w:szCs w:val="24"/>
-          <w:lang w:val="en-US"/>
-        </w:rPr>
-        <w:t xml:space="preserve"> to</w:t>
-      </w:r>
-      <w:r>
-        <w:rPr>
-          <w:rFonts w:ascii="Times New Roman" w:hAnsi="Times New Roman" w:cs="Times New Roman"/>
-          <w:sz w:val="24"/>
-          <w:szCs w:val="24"/>
-          <w:lang w:val="en-US"/>
-        </w:rPr>
-        <w:t xml:space="preserve"> the same activity. </w:t>
       </w:r>
     </w:p>
     <w:p>
@@ -4594,7 +5197,6 @@
           <w:lang w:val="en-US"/>
         </w:rPr>
       </w:pPr>
-      <w:proofErr w:type="gramStart"/>
       <w:r>
         <w:rPr>
           <w:rFonts w:ascii="Times New Roman" w:hAnsi="Times New Roman" w:cs="Times New Roman"/>
@@ -4603,18 +5205,28 @@
           <w:szCs w:val="24"/>
           <w:lang w:val="en-US"/>
         </w:rPr>
-        <w:t>- !</w:t>
-      </w:r>
-      <w:proofErr w:type="gramEnd"/>
+        <w:t>-!</w:t>
+      </w:r>
       <w:r>
         <w:rPr>
           <w:rFonts w:ascii="Times New Roman" w:hAnsi="Times New Roman" w:cs="Times New Roman"/>
           <w:color w:val="000000"/>
           <w:sz w:val="24"/>
           <w:szCs w:val="24"/>
-          <w:lang w:val="en-US"/>
-        </w:rPr>
-        <w:t>, pending, included, excluded …</w:t>
+          <w:highlight w:val="yellow"/>
+          <w:lang w:val="en-US"/>
+        </w:rPr>
+        <w:t>, pending, included, excluded</w:t>
+      </w:r>
+      <w:r>
+        <w:rPr>
+          <w:rFonts w:ascii="Times New Roman" w:hAnsi="Times New Roman" w:cs="Times New Roman"/>
+          <w:color w:val="000000"/>
+          <w:sz w:val="24"/>
+          <w:szCs w:val="24"/>
+          <w:lang w:val="en-US"/>
+        </w:rPr>
+        <w:t xml:space="preserve"> …</w:t>
       </w:r>
     </w:p>
     <w:p>
@@ -4635,56 +5247,8 @@
           <w:color w:val="000000"/>
           <w:sz w:val="24"/>
           <w:szCs w:val="24"/>
-          <w:highlight w:val="yellow"/>
-          <w:lang w:val="en-US"/>
-        </w:rPr>
-        <w:t>- time, advancing, ticks</w:t>
-      </w:r>
-      <w:r>
-        <w:rPr>
-          <w:rFonts w:ascii="Times New Roman" w:hAnsi="Times New Roman" w:cs="Times New Roman"/>
-          <w:color w:val="000000"/>
-          <w:sz w:val="24"/>
-          <w:szCs w:val="24"/>
-          <w:lang w:val="en-US"/>
-        </w:rPr>
-        <w:t xml:space="preserve"> </w:t>
-      </w:r>
-    </w:p>
-    <w:p>
-      <w:pPr>
-        <w:ind w:firstLine="708"/>
-        <w:jc w:val="both"/>
-        <w:rPr>
-          <w:rFonts w:ascii="Times New Roman" w:hAnsi="Times New Roman" w:cs="Times New Roman"/>
-          <w:color w:val="000000"/>
-          <w:sz w:val="24"/>
-          <w:szCs w:val="24"/>
-          <w:lang w:val="en-US"/>
-        </w:rPr>
-      </w:pPr>
-    </w:p>
-    <w:p>
-      <w:pPr>
-        <w:ind w:firstLine="708"/>
-        <w:jc w:val="both"/>
-        <w:rPr>
-          <w:rFonts w:ascii="Times New Roman" w:hAnsi="Times New Roman" w:cs="Times New Roman"/>
-          <w:color w:val="000000"/>
-          <w:sz w:val="24"/>
-          <w:szCs w:val="24"/>
-          <w:lang w:val="en-US"/>
-        </w:rPr>
-      </w:pPr>
-      <w:r>
-        <w:rPr>
-          <w:rFonts w:ascii="Times New Roman" w:hAnsi="Times New Roman" w:cs="Times New Roman"/>
-          <w:color w:val="000000"/>
-          <w:sz w:val="24"/>
-          <w:szCs w:val="24"/>
-          <w:lang w:val="en-US"/>
-        </w:rPr>
-        <w:lastRenderedPageBreak/>
+          <w:lang w:val="en-US"/>
+        </w:rPr>
         <w:t xml:space="preserve">Switch the columns </w:t>
       </w:r>
     </w:p>
@@ -5515,10 +6079,11 @@
                 <w:szCs w:val="24"/>
                 <w:lang w:eastAsia="bg-BG"/>
               </w:rPr>
+              <w:lastRenderedPageBreak/>
               <w:drawing>
                 <wp:inline distT="0" distB="0" distL="0" distR="0" wp14:anchorId="089858B3" wp14:editId="578F72F7">
-                  <wp:extent cx="929640" cy="1171454"/>
-                  <wp:effectExtent l="0" t="0" r="3810" b="0"/>
+                  <wp:extent cx="868680" cy="1094637"/>
+                  <wp:effectExtent l="0" t="0" r="7620" b="0"/>
                   <wp:docPr id="5" name="Picture 5" descr="D:\ITU_edu\2sem\Critical Systems Project\DCR\pictures\Activity_pend.png"/>
                   <wp:cNvGraphicFramePr>
                     <a:graphicFrameLocks xmlns:a="http://schemas.openxmlformats.org/drawingml/2006/main" noChangeAspect="1"/>
@@ -5548,7 +6113,7 @@
                         <pic:spPr bwMode="auto">
                           <a:xfrm>
                             <a:off x="0" y="0"/>
-                            <a:ext cx="932897" cy="1175558"/>
+                            <a:ext cx="874222" cy="1101620"/>
                           </a:xfrm>
                           <a:prstGeom prst="rect">
                             <a:avLst/>
@@ -5723,7 +6288,18 @@
                 <w:szCs w:val="24"/>
                 <w:lang w:val="en-US"/>
               </w:rPr>
-              <w:t xml:space="preserve"> between them. The pending activity is expected at some point to be executed, but </w:t>
+              <w:t xml:space="preserve"> between them. The </w:t>
+            </w:r>
+            <w:r>
+              <w:rPr>
+                <w:rFonts w:ascii="Times New Roman" w:hAnsi="Times New Roman" w:cs="Times New Roman"/>
+                <w:color w:val="000000"/>
+                <w:sz w:val="24"/>
+                <w:szCs w:val="24"/>
+                <w:lang w:val="en-US"/>
+              </w:rPr>
+              <w:lastRenderedPageBreak/>
+              <w:t xml:space="preserve">pending activity is expected at some point to be executed, but </w:t>
             </w:r>
             <w:r>
               <w:rPr>
@@ -5772,6 +6348,7 @@
                 <w:szCs w:val="24"/>
                 <w:lang w:val="en-US"/>
               </w:rPr>
+              <w:lastRenderedPageBreak/>
               <w:t>Activity; executed</w:t>
             </w:r>
           </w:p>
@@ -6358,7 +6935,27 @@
           <w:szCs w:val="24"/>
           <w:lang w:val="en-US"/>
         </w:rPr>
-        <w:t>Relation – condition, response, include, exclude, milestone, Spawn</w:t>
+        <w:t xml:space="preserve">Relation – condition, response, include, exclude, milestone, </w:t>
+      </w:r>
+      <w:r>
+        <w:rPr>
+          <w:rFonts w:ascii="Times New Roman" w:hAnsi="Times New Roman" w:cs="Times New Roman"/>
+          <w:color w:val="000000"/>
+          <w:sz w:val="24"/>
+          <w:szCs w:val="24"/>
+          <w:lang w:val="en-US"/>
+        </w:rPr>
+        <w:t>s</w:t>
+      </w:r>
+      <w:r>
+        <w:rPr>
+          <w:rFonts w:ascii="Times New Roman" w:hAnsi="Times New Roman" w:cs="Times New Roman"/>
+          <w:color w:val="000000"/>
+          <w:sz w:val="24"/>
+          <w:szCs w:val="24"/>
+          <w:lang w:val="en-US"/>
+        </w:rPr>
+        <w:t>pawn</w:t>
       </w:r>
     </w:p>
     <w:tbl>
@@ -6912,18 +7509,7 @@
                 <w:szCs w:val="24"/>
                 <w:lang w:val="en-US" w:eastAsia="bg-BG"/>
               </w:rPr>
-              <w:t xml:space="preserve">Relation; </w:t>
-            </w:r>
-            <w:r>
-              <w:rPr>
-                <w:rFonts w:ascii="Times New Roman" w:hAnsi="Times New Roman" w:cs="Times New Roman"/>
-                <w:noProof/>
-                <w:color w:val="000000"/>
-                <w:sz w:val="24"/>
-                <w:szCs w:val="24"/>
-                <w:lang w:val="en-US" w:eastAsia="bg-BG"/>
-              </w:rPr>
-              <w:t>Include</w:t>
+              <w:t>Relation; Include</w:t>
             </w:r>
           </w:p>
         </w:tc>
@@ -7180,18 +7766,7 @@
                 <w:szCs w:val="24"/>
                 <w:lang w:val="en-US" w:eastAsia="bg-BG"/>
               </w:rPr>
-              <w:t>Relation;</w:t>
-            </w:r>
-            <w:r>
-              <w:rPr>
-                <w:rFonts w:ascii="Times New Roman" w:hAnsi="Times New Roman" w:cs="Times New Roman"/>
-                <w:noProof/>
-                <w:color w:val="000000"/>
-                <w:sz w:val="24"/>
-                <w:szCs w:val="24"/>
-                <w:lang w:val="en-US" w:eastAsia="bg-BG"/>
-              </w:rPr>
-              <w:t xml:space="preserve"> Exclude</w:t>
+              <w:t>Relation; Exclude</w:t>
             </w:r>
           </w:p>
         </w:tc>
@@ -7448,18 +8023,7 @@
                 <w:szCs w:val="24"/>
                 <w:lang w:val="en-US" w:eastAsia="bg-BG"/>
               </w:rPr>
-              <w:t>Relation;</w:t>
-            </w:r>
-            <w:r>
-              <w:rPr>
-                <w:rFonts w:ascii="Times New Roman" w:hAnsi="Times New Roman" w:cs="Times New Roman"/>
-                <w:noProof/>
-                <w:color w:val="000000"/>
-                <w:sz w:val="24"/>
-                <w:szCs w:val="24"/>
-                <w:lang w:val="en-US" w:eastAsia="bg-BG"/>
-              </w:rPr>
-              <w:t xml:space="preserve"> Milestone</w:t>
+              <w:t>Relation; Milestone</w:t>
             </w:r>
           </w:p>
         </w:tc>
@@ -7716,18 +8280,7 @@
                 <w:szCs w:val="24"/>
                 <w:lang w:val="en-US" w:eastAsia="bg-BG"/>
               </w:rPr>
-              <w:t>Relation;</w:t>
-            </w:r>
-            <w:r>
-              <w:rPr>
-                <w:rFonts w:ascii="Times New Roman" w:hAnsi="Times New Roman" w:cs="Times New Roman"/>
-                <w:noProof/>
-                <w:color w:val="000000"/>
-                <w:sz w:val="24"/>
-                <w:szCs w:val="24"/>
-                <w:lang w:val="en-US" w:eastAsia="bg-BG"/>
-              </w:rPr>
-              <w:t xml:space="preserve"> Spawn</w:t>
+              <w:t>Relation; Spawn</w:t>
             </w:r>
           </w:p>
         </w:tc>
@@ -7757,6 +8310,7 @@
                 <w:szCs w:val="24"/>
                 <w:lang w:eastAsia="bg-BG"/>
               </w:rPr>
+              <w:lastRenderedPageBreak/>
               <w:drawing>
                 <wp:inline distT="0" distB="0" distL="0" distR="0" wp14:anchorId="17363F94" wp14:editId="1731CAD6">
                   <wp:extent cx="883920" cy="228599"/>
@@ -8085,52 +8639,6 @@
     </w:p>
     <w:p>
       <w:pPr>
-        <w:ind w:firstLine="708"/>
-        <w:jc w:val="both"/>
-        <w:rPr>
-          <w:rFonts w:ascii="Times New Roman" w:hAnsi="Times New Roman" w:cs="Times New Roman"/>
-          <w:color w:val="000000"/>
-          <w:sz w:val="24"/>
-          <w:szCs w:val="24"/>
-          <w:lang w:val="en-US"/>
-        </w:rPr>
-      </w:pPr>
-      <w:r>
-        <w:rPr>
-          <w:rFonts w:ascii="Times New Roman" w:hAnsi="Times New Roman" w:cs="Times New Roman"/>
-          <w:color w:val="000000"/>
-          <w:sz w:val="24"/>
-          <w:szCs w:val="24"/>
-          <w:lang w:val="en-US"/>
-        </w:rPr>
-        <w:t>Sub-process</w:t>
-      </w:r>
-      <w:r>
-        <w:rPr>
-          <w:rFonts w:ascii="Times New Roman" w:hAnsi="Times New Roman" w:cs="Times New Roman"/>
-          <w:color w:val="000000"/>
-          <w:sz w:val="24"/>
-          <w:szCs w:val="24"/>
-          <w:lang w:val="en-US"/>
-        </w:rPr>
-        <w:t xml:space="preserve"> – single-instance, multi-instance</w:t>
-      </w:r>
-    </w:p>
-    <w:p>
-      <w:pPr>
-        <w:ind w:firstLine="708"/>
-        <w:jc w:val="both"/>
-        <w:rPr>
-          <w:rFonts w:ascii="Times New Roman" w:hAnsi="Times New Roman" w:cs="Times New Roman"/>
-          <w:color w:val="000000"/>
-          <w:sz w:val="24"/>
-          <w:szCs w:val="24"/>
-          <w:lang w:val="en-US"/>
-        </w:rPr>
-      </w:pPr>
-    </w:p>
-    <w:p>
-      <w:pPr>
         <w:pStyle w:val="ListParagraph"/>
         <w:numPr>
           <w:ilvl w:val="0"/>
@@ -8180,6 +8688,399 @@
         </w:rPr>
         <w:t xml:space="preserve">DCR model, DCR requirements </w:t>
       </w:r>
+      <w:r>
+        <w:rPr>
+          <w:rFonts w:ascii="Times New Roman" w:hAnsi="Times New Roman" w:cs="Times New Roman"/>
+          <w:sz w:val="24"/>
+          <w:szCs w:val="24"/>
+          <w:lang w:val="en-US"/>
+        </w:rPr>
+        <w:t xml:space="preserve">- </w:t>
+      </w:r>
+      <w:r>
+        <w:rPr>
+          <w:rFonts w:ascii="Times New Roman" w:hAnsi="Times New Roman" w:cs="Times New Roman"/>
+          <w:sz w:val="24"/>
+          <w:szCs w:val="24"/>
+          <w:lang w:val="en-US"/>
+        </w:rPr>
+        <w:t>Modeling the requirements for data prote</w:t>
+      </w:r>
+      <w:r>
+        <w:rPr>
+          <w:rFonts w:ascii="Times New Roman" w:hAnsi="Times New Roman" w:cs="Times New Roman"/>
+          <w:sz w:val="24"/>
+          <w:szCs w:val="24"/>
+          <w:lang w:val="en-US"/>
+        </w:rPr>
+        <w:t>ction within the Rejsekort A/S according to GDPR</w:t>
+      </w:r>
+    </w:p>
+    <w:p>
+      <w:pPr>
+        <w:pStyle w:val="ListParagraph"/>
+        <w:jc w:val="both"/>
+        <w:rPr>
+          <w:rFonts w:ascii="Times New Roman" w:hAnsi="Times New Roman" w:cs="Times New Roman"/>
+          <w:sz w:val="24"/>
+          <w:szCs w:val="24"/>
+          <w:lang w:val="en-US"/>
+        </w:rPr>
+      </w:pPr>
+    </w:p>
+    <w:p>
+      <w:pPr>
+        <w:pStyle w:val="ListParagraph"/>
+        <w:jc w:val="both"/>
+        <w:rPr>
+          <w:rFonts w:ascii="Times New Roman" w:hAnsi="Times New Roman" w:cs="Times New Roman"/>
+          <w:sz w:val="24"/>
+          <w:szCs w:val="24"/>
+          <w:lang w:val="en-US"/>
+        </w:rPr>
+      </w:pPr>
+      <w:r>
+        <w:rPr>
+          <w:rFonts w:ascii="Times New Roman" w:hAnsi="Times New Roman" w:cs="Times New Roman"/>
+          <w:sz w:val="24"/>
+          <w:szCs w:val="24"/>
+          <w:lang w:val="en-US"/>
+        </w:rPr>
+        <w:t xml:space="preserve">GDPR requires </w:t>
+      </w:r>
+      <w:r>
+        <w:rPr>
+          <w:rFonts w:ascii="Times New Roman" w:hAnsi="Times New Roman" w:cs="Times New Roman"/>
+          <w:sz w:val="24"/>
+          <w:szCs w:val="24"/>
+          <w:lang w:val="en-US"/>
+        </w:rPr>
+        <w:t xml:space="preserve">the controller to have lawful basis to process personal data. One of the lawful basis is </w:t>
+      </w:r>
+      <w:r>
+        <w:rPr>
+          <w:rFonts w:ascii="Times New Roman" w:hAnsi="Times New Roman" w:cs="Times New Roman"/>
+          <w:sz w:val="24"/>
+          <w:szCs w:val="24"/>
+          <w:lang w:val="en-US"/>
+        </w:rPr>
+        <w:t xml:space="preserve">the </w:t>
+      </w:r>
+      <w:r>
+        <w:rPr>
+          <w:rFonts w:ascii="Times New Roman" w:hAnsi="Times New Roman" w:cs="Times New Roman"/>
+          <w:sz w:val="24"/>
+          <w:szCs w:val="24"/>
+          <w:lang w:val="en-US"/>
+        </w:rPr>
+        <w:t>consent</w:t>
+      </w:r>
+      <w:r>
+        <w:rPr>
+          <w:rFonts w:ascii="Times New Roman" w:hAnsi="Times New Roman" w:cs="Times New Roman"/>
+          <w:sz w:val="24"/>
+          <w:szCs w:val="24"/>
+          <w:lang w:val="en-US"/>
+        </w:rPr>
+        <w:t xml:space="preserve"> given by data subject</w:t>
+      </w:r>
+      <w:r>
+        <w:rPr>
+          <w:rFonts w:ascii="Times New Roman" w:hAnsi="Times New Roman" w:cs="Times New Roman"/>
+          <w:sz w:val="24"/>
+          <w:szCs w:val="24"/>
+          <w:lang w:val="en-US"/>
+        </w:rPr>
+        <w:t>, that should cover all the purposes of the processing</w:t>
+      </w:r>
+      <w:r>
+        <w:rPr>
+          <w:rFonts w:ascii="Times New Roman" w:hAnsi="Times New Roman" w:cs="Times New Roman"/>
+          <w:sz w:val="24"/>
+          <w:szCs w:val="24"/>
+          <w:lang w:val="en-US"/>
+        </w:rPr>
+        <w:t>. That requires Rejsekort A/S to specify and document the purposes of the processing of its customers’ personal data.</w:t>
+      </w:r>
+      <w:r>
+        <w:rPr>
+          <w:rFonts w:ascii="Times New Roman" w:hAnsi="Times New Roman" w:cs="Times New Roman"/>
+          <w:sz w:val="24"/>
+          <w:szCs w:val="24"/>
+          <w:lang w:val="en-US"/>
+        </w:rPr>
+        <w:t xml:space="preserve"> As GPRD</w:t>
+      </w:r>
+      <w:r>
+        <w:rPr>
+          <w:rFonts w:ascii="Times New Roman" w:hAnsi="Times New Roman" w:cs="Times New Roman"/>
+          <w:sz w:val="24"/>
+          <w:szCs w:val="24"/>
+          <w:lang w:val="en-US"/>
+        </w:rPr>
+        <w:t xml:space="preserve"> </w:t>
+      </w:r>
+      <w:r>
+        <w:rPr>
+          <w:rFonts w:ascii="Times New Roman" w:hAnsi="Times New Roman" w:cs="Times New Roman"/>
+          <w:sz w:val="24"/>
+          <w:szCs w:val="24"/>
+          <w:lang w:val="en-US"/>
+        </w:rPr>
+        <w:t>underlines that personal data should be collected for explicit purposes and the consent should be explicit</w:t>
+      </w:r>
+      <w:r>
+        <w:rPr>
+          <w:rFonts w:ascii="Times New Roman" w:hAnsi="Times New Roman" w:cs="Times New Roman"/>
+          <w:sz w:val="24"/>
+          <w:szCs w:val="24"/>
+          <w:lang w:val="en-US"/>
+        </w:rPr>
+        <w:t xml:space="preserve"> </w:t>
+      </w:r>
+      <w:r>
+        <w:rPr>
+          <w:rFonts w:ascii="Times New Roman" w:hAnsi="Times New Roman" w:cs="Times New Roman"/>
+          <w:sz w:val="24"/>
+          <w:szCs w:val="24"/>
+          <w:lang w:val="en-US"/>
+        </w:rPr>
+        <w:t>(</w:t>
+      </w:r>
+      <w:r>
+        <w:rPr>
+          <w:rFonts w:ascii="Times New Roman" w:hAnsi="Times New Roman" w:cs="Times New Roman"/>
+          <w:sz w:val="24"/>
+          <w:szCs w:val="24"/>
+          <w:lang w:val="en-US"/>
+        </w:rPr>
+        <w:t>7</w:t>
+      </w:r>
+      <w:r>
+        <w:rPr>
+          <w:rFonts w:ascii="Times New Roman" w:hAnsi="Times New Roman" w:cs="Times New Roman"/>
+          <w:sz w:val="24"/>
+          <w:szCs w:val="24"/>
+          <w:lang w:val="en-US"/>
+        </w:rPr>
+        <w:t xml:space="preserve">), </w:t>
+      </w:r>
+      <w:r>
+        <w:rPr>
+          <w:rFonts w:ascii="Times New Roman" w:hAnsi="Times New Roman" w:cs="Times New Roman"/>
+          <w:color w:val="FF0000"/>
+          <w:sz w:val="24"/>
+          <w:szCs w:val="24"/>
+          <w:lang w:val="en-US"/>
+        </w:rPr>
+        <w:t>it must require</w:t>
+      </w:r>
+      <w:r>
+        <w:rPr>
+          <w:rFonts w:ascii="Times New Roman" w:hAnsi="Times New Roman" w:cs="Times New Roman"/>
+          <w:sz w:val="24"/>
+          <w:szCs w:val="24"/>
+          <w:lang w:val="en-US"/>
+        </w:rPr>
+        <w:t xml:space="preserve"> </w:t>
+      </w:r>
+      <w:r>
+        <w:rPr>
+          <w:rFonts w:ascii="Times New Roman" w:hAnsi="Times New Roman" w:cs="Times New Roman"/>
+          <w:sz w:val="24"/>
+          <w:szCs w:val="24"/>
+          <w:lang w:val="en-US"/>
+        </w:rPr>
+        <w:t xml:space="preserve">the consent for providing services </w:t>
+      </w:r>
+      <w:r>
+        <w:rPr>
+          <w:rFonts w:ascii="Times New Roman" w:hAnsi="Times New Roman" w:cs="Times New Roman"/>
+          <w:sz w:val="24"/>
+          <w:szCs w:val="24"/>
+          <w:lang w:val="en-US"/>
+        </w:rPr>
+        <w:t>by</w:t>
+      </w:r>
+      <w:r>
+        <w:rPr>
+          <w:rFonts w:ascii="Times New Roman" w:hAnsi="Times New Roman" w:cs="Times New Roman"/>
+          <w:sz w:val="24"/>
+          <w:szCs w:val="24"/>
+          <w:lang w:val="en-US"/>
+        </w:rPr>
+        <w:t xml:space="preserve"> Rejsekort A/S should be </w:t>
+      </w:r>
+      <w:r>
+        <w:rPr>
+          <w:rFonts w:ascii="Times New Roman" w:hAnsi="Times New Roman" w:cs="Times New Roman"/>
+          <w:sz w:val="24"/>
+          <w:szCs w:val="24"/>
+          <w:lang w:val="en-US"/>
+        </w:rPr>
+        <w:t>distinguished</w:t>
+      </w:r>
+      <w:r>
+        <w:rPr>
+          <w:rFonts w:ascii="Times New Roman" w:hAnsi="Times New Roman" w:cs="Times New Roman"/>
+          <w:sz w:val="24"/>
+          <w:szCs w:val="24"/>
+          <w:lang w:val="en-US"/>
+        </w:rPr>
+        <w:t xml:space="preserve"> from the consent for marketing purposes. </w:t>
+      </w:r>
+      <w:r>
+        <w:rPr>
+          <w:rFonts w:ascii="Times New Roman" w:hAnsi="Times New Roman" w:cs="Times New Roman"/>
+          <w:sz w:val="24"/>
+          <w:szCs w:val="24"/>
+          <w:lang w:val="en-US"/>
+        </w:rPr>
+        <w:t>In the section 2 of (</w:t>
+      </w:r>
+      <w:r>
+        <w:rPr>
+          <w:rFonts w:ascii="Times New Roman" w:hAnsi="Times New Roman" w:cs="Times New Roman"/>
+          <w:sz w:val="24"/>
+          <w:szCs w:val="24"/>
+          <w:lang w:val="en-US"/>
+        </w:rPr>
+        <w:t>6</w:t>
+      </w:r>
+      <w:r>
+        <w:rPr>
+          <w:rFonts w:ascii="Times New Roman" w:hAnsi="Times New Roman" w:cs="Times New Roman"/>
+          <w:sz w:val="24"/>
+          <w:szCs w:val="24"/>
+          <w:lang w:val="en-US"/>
+        </w:rPr>
+        <w:t>)</w:t>
+      </w:r>
+      <w:r>
+        <w:rPr>
+          <w:rFonts w:ascii="Times New Roman" w:hAnsi="Times New Roman" w:cs="Times New Roman"/>
+          <w:sz w:val="24"/>
+          <w:szCs w:val="24"/>
+          <w:lang w:val="en-US"/>
+        </w:rPr>
+        <w:t xml:space="preserve"> it is declared that </w:t>
+      </w:r>
+      <w:r>
+        <w:rPr>
+          <w:rFonts w:ascii="Times New Roman" w:hAnsi="Times New Roman" w:cs="Times New Roman"/>
+          <w:sz w:val="24"/>
+          <w:szCs w:val="24"/>
+          <w:lang w:val="en-US"/>
+        </w:rPr>
+        <w:t>opinion research institute</w:t>
+      </w:r>
+      <w:r>
+        <w:rPr>
+          <w:rFonts w:ascii="Times New Roman" w:hAnsi="Times New Roman" w:cs="Times New Roman"/>
+          <w:sz w:val="24"/>
+          <w:szCs w:val="24"/>
+          <w:lang w:val="en-US"/>
+        </w:rPr>
+        <w:t>s can have access to the following information about the customer: “</w:t>
+      </w:r>
+      <w:r>
+        <w:rPr>
+          <w:rFonts w:ascii="Times New Roman" w:hAnsi="Times New Roman" w:cs="Times New Roman"/>
+          <w:sz w:val="24"/>
+          <w:szCs w:val="24"/>
+          <w:lang w:val="en-US"/>
+        </w:rPr>
+        <w:t>name, address and e-mail address</w:t>
+      </w:r>
+      <w:r>
+        <w:rPr>
+          <w:rFonts w:ascii="Times New Roman" w:hAnsi="Times New Roman" w:cs="Times New Roman"/>
+          <w:sz w:val="24"/>
+          <w:szCs w:val="24"/>
+          <w:lang w:val="en-US"/>
+        </w:rPr>
+        <w:t>”</w:t>
+      </w:r>
+      <w:r>
+        <w:rPr>
+          <w:rFonts w:ascii="Times New Roman" w:hAnsi="Times New Roman" w:cs="Times New Roman"/>
+          <w:sz w:val="24"/>
+          <w:szCs w:val="24"/>
+          <w:lang w:val="en-US"/>
+        </w:rPr>
+        <w:t xml:space="preserve">. Since the given personal information is sufficient to identify natural persons and </w:t>
+      </w:r>
+      <w:r>
+        <w:rPr>
+          <w:rFonts w:ascii="Times New Roman" w:hAnsi="Times New Roman" w:cs="Times New Roman"/>
+          <w:sz w:val="24"/>
+          <w:szCs w:val="24"/>
+          <w:lang w:val="en-US"/>
+        </w:rPr>
+        <w:t>the processing of this data are separate from the processing to provide services, we decide to split the consent in two different</w:t>
+      </w:r>
+      <w:r>
+        <w:rPr>
+          <w:rFonts w:ascii="Times New Roman" w:hAnsi="Times New Roman" w:cs="Times New Roman"/>
+          <w:sz w:val="24"/>
+          <w:szCs w:val="24"/>
+          <w:lang w:val="en-US"/>
+        </w:rPr>
+        <w:t xml:space="preserve"> consents</w:t>
+      </w:r>
+      <w:bookmarkStart w:id="0" w:name="_GoBack"/>
+      <w:bookmarkEnd w:id="0"/>
+      <w:r>
+        <w:rPr>
+          <w:rFonts w:ascii="Times New Roman" w:hAnsi="Times New Roman" w:cs="Times New Roman"/>
+          <w:sz w:val="24"/>
+          <w:szCs w:val="24"/>
+          <w:lang w:val="en-US"/>
+        </w:rPr>
+        <w:t xml:space="preserve">. </w:t>
+      </w:r>
+    </w:p>
+    <w:p>
+      <w:pPr>
+        <w:pStyle w:val="ListParagraph"/>
+        <w:jc w:val="both"/>
+        <w:rPr>
+          <w:rFonts w:ascii="Times New Roman" w:hAnsi="Times New Roman" w:cs="Times New Roman"/>
+          <w:sz w:val="24"/>
+          <w:szCs w:val="24"/>
+          <w:lang w:val="en-US"/>
+        </w:rPr>
+      </w:pPr>
+      <w:r>
+        <w:rPr>
+          <w:rFonts w:ascii="Times New Roman" w:hAnsi="Times New Roman" w:cs="Times New Roman"/>
+          <w:sz w:val="24"/>
+          <w:szCs w:val="24"/>
+          <w:lang w:val="en-US"/>
+        </w:rPr>
+        <w:t xml:space="preserve"> </w:t>
+      </w:r>
+      <w:r>
+        <w:rPr>
+          <w:rFonts w:ascii="Times New Roman" w:hAnsi="Times New Roman" w:cs="Times New Roman"/>
+          <w:sz w:val="24"/>
+          <w:szCs w:val="24"/>
+          <w:lang w:val="en-US"/>
+        </w:rPr>
+        <w:t>Group them in Main purposes</w:t>
+      </w:r>
+    </w:p>
+    <w:p>
+      <w:pPr>
+        <w:pStyle w:val="ListParagraph"/>
+        <w:jc w:val="both"/>
+        <w:rPr>
+          <w:rFonts w:ascii="Times New Roman" w:hAnsi="Times New Roman" w:cs="Times New Roman"/>
+          <w:sz w:val="24"/>
+          <w:szCs w:val="24"/>
+          <w:lang w:val="en-US"/>
+        </w:rPr>
+      </w:pPr>
     </w:p>
     <w:p>
       <w:pPr>
@@ -8294,8 +9195,36 @@
         </w:rPr>
         <w:t xml:space="preserve">====== </w:t>
       </w:r>
-      <w:bookmarkStart w:id="0" w:name="_GoBack"/>
-      <w:bookmarkEnd w:id="0"/>
+    </w:p>
+    <w:p>
+      <w:pPr>
+        <w:pStyle w:val="ListParagraph"/>
+        <w:jc w:val="both"/>
+        <w:rPr>
+          <w:rFonts w:ascii="Times New Roman" w:hAnsi="Times New Roman" w:cs="Times New Roman"/>
+          <w:sz w:val="24"/>
+          <w:szCs w:val="24"/>
+          <w:lang w:val="en-US"/>
+        </w:rPr>
+      </w:pPr>
+      <w:r>
+        <w:rPr>
+          <w:rFonts w:ascii="Times New Roman" w:hAnsi="Times New Roman" w:cs="Times New Roman"/>
+          <w:sz w:val="24"/>
+          <w:szCs w:val="24"/>
+          <w:lang w:val="en-US"/>
+        </w:rPr>
+        <w:t>References</w:t>
+      </w:r>
+      <w:r>
+        <w:rPr>
+          <w:rFonts w:ascii="Times New Roman" w:hAnsi="Times New Roman" w:cs="Times New Roman"/>
+          <w:sz w:val="24"/>
+          <w:szCs w:val="24"/>
+          <w:lang w:val="en-US"/>
+        </w:rPr>
+        <w:t>:</w:t>
+      </w:r>
     </w:p>
     <w:p>
       <w:pPr>
@@ -8428,6 +9357,81 @@
           <w:lang w:val="en-US"/>
         </w:rPr>
         <w:t xml:space="preserve"> </w:t>
+      </w:r>
+    </w:p>
+    <w:p>
+      <w:pPr>
+        <w:pStyle w:val="ListParagraph"/>
+        <w:numPr>
+          <w:ilvl w:val="0"/>
+          <w:numId w:val="9"/>
+        </w:numPr>
+        <w:jc w:val="both"/>
+        <w:rPr>
+          <w:rFonts w:ascii="Times New Roman" w:hAnsi="Times New Roman" w:cs="Times New Roman"/>
+          <w:sz w:val="24"/>
+          <w:szCs w:val="24"/>
+          <w:lang w:val="en-US"/>
+        </w:rPr>
+      </w:pPr>
+      <w:r>
+        <w:rPr>
+          <w:rFonts w:ascii="Times New Roman" w:hAnsi="Times New Roman" w:cs="Times New Roman"/>
+          <w:sz w:val="24"/>
+          <w:szCs w:val="24"/>
+          <w:lang w:val="en-US"/>
+        </w:rPr>
+        <w:t>In the nick of time …</w:t>
+      </w:r>
+    </w:p>
+    <w:p>
+      <w:pPr>
+        <w:pStyle w:val="ListParagraph"/>
+        <w:numPr>
+          <w:ilvl w:val="0"/>
+          <w:numId w:val="9"/>
+        </w:numPr>
+        <w:jc w:val="both"/>
+        <w:rPr>
+          <w:rFonts w:ascii="Times New Roman" w:hAnsi="Times New Roman" w:cs="Times New Roman"/>
+          <w:sz w:val="24"/>
+          <w:szCs w:val="24"/>
+          <w:lang w:val="en-US"/>
+        </w:rPr>
+      </w:pPr>
+      <w:r>
+        <w:rPr>
+          <w:rFonts w:ascii="Times New Roman" w:hAnsi="Times New Roman" w:cs="Times New Roman"/>
+          <w:sz w:val="24"/>
+          <w:szCs w:val="24"/>
+          <w:lang w:val="en-US"/>
+        </w:rPr>
+        <w:t>PROTECTION OF PERSONAL DATA – REJSEKORT A/S</w:t>
+      </w:r>
+    </w:p>
+    <w:p>
+      <w:pPr>
+        <w:pStyle w:val="ListParagraph"/>
+        <w:numPr>
+          <w:ilvl w:val="0"/>
+          <w:numId w:val="9"/>
+        </w:numPr>
+        <w:jc w:val="both"/>
+        <w:rPr>
+          <w:rFonts w:ascii="Times New Roman" w:hAnsi="Times New Roman" w:cs="Times New Roman"/>
+          <w:sz w:val="24"/>
+          <w:szCs w:val="24"/>
+          <w:lang w:val="en-US"/>
+        </w:rPr>
+      </w:pPr>
+      <w:r>
+        <w:rPr>
+          <w:rFonts w:ascii="Times New Roman" w:hAnsi="Times New Roman" w:cs="Times New Roman"/>
+          <w:sz w:val="24"/>
+          <w:szCs w:val="24"/>
+          <w:lang w:val="en-US"/>
+        </w:rPr>
+        <w:t>GDPR</w:t>
       </w:r>
     </w:p>
     <w:sectPr>
@@ -8645,6 +9649,118 @@
     </w:lvl>
   </w:abstractNum>
   <w:abstractNum w:abstractNumId="2" w15:restartNumberingAfterBreak="0">
+    <w:nsid w:val="15ED55FC"/>
+    <w:multiLevelType w:val="hybridMultilevel"/>
+    <w:tmpl w:val="21005CCE"/>
+    <w:lvl w:ilvl="0" w:tplc="F218185E">
+      <w:numFmt w:val="bullet"/>
+      <w:lvlText w:val="-"/>
+      <w:lvlJc w:val="left"/>
+      <w:pPr>
+        <w:ind w:left="720" w:hanging="360"/>
+      </w:pPr>
+      <w:rPr>
+        <w:rFonts w:ascii="Times New Roman" w:eastAsiaTheme="minorHAnsi" w:hAnsi="Times New Roman" w:cs="Times New Roman" w:hint="default"/>
+      </w:rPr>
+    </w:lvl>
+    <w:lvl w:ilvl="1" w:tplc="04020003" w:tentative="1">
+      <w:start w:val="1"/>
+      <w:numFmt w:val="bullet"/>
+      <w:lvlText w:val="o"/>
+      <w:lvlJc w:val="left"/>
+      <w:pPr>
+        <w:ind w:left="1440" w:hanging="360"/>
+      </w:pPr>
+      <w:rPr>
+        <w:rFonts w:ascii="Courier New" w:hAnsi="Courier New" w:cs="Courier New" w:hint="default"/>
+      </w:rPr>
+    </w:lvl>
+    <w:lvl w:ilvl="2" w:tplc="04020005" w:tentative="1">
+      <w:start w:val="1"/>
+      <w:numFmt w:val="bullet"/>
+      <w:lvlText w:val=""/>
+      <w:lvlJc w:val="left"/>
+      <w:pPr>
+        <w:ind w:left="2160" w:hanging="360"/>
+      </w:pPr>
+      <w:rPr>
+        <w:rFonts w:ascii="Wingdings" w:hAnsi="Wingdings" w:hint="default"/>
+      </w:rPr>
+    </w:lvl>
+    <w:lvl w:ilvl="3" w:tplc="04020001" w:tentative="1">
+      <w:start w:val="1"/>
+      <w:numFmt w:val="bullet"/>
+      <w:lvlText w:val=""/>
+      <w:lvlJc w:val="left"/>
+      <w:pPr>
+        <w:ind w:left="2880" w:hanging="360"/>
+      </w:pPr>
+      <w:rPr>
+        <w:rFonts w:ascii="Symbol" w:hAnsi="Symbol" w:hint="default"/>
+      </w:rPr>
+    </w:lvl>
+    <w:lvl w:ilvl="4" w:tplc="04020003" w:tentative="1">
+      <w:start w:val="1"/>
+      <w:numFmt w:val="bullet"/>
+      <w:lvlText w:val="o"/>
+      <w:lvlJc w:val="left"/>
+      <w:pPr>
+        <w:ind w:left="3600" w:hanging="360"/>
+      </w:pPr>
+      <w:rPr>
+        <w:rFonts w:ascii="Courier New" w:hAnsi="Courier New" w:cs="Courier New" w:hint="default"/>
+      </w:rPr>
+    </w:lvl>
+    <w:lvl w:ilvl="5" w:tplc="04020005" w:tentative="1">
+      <w:start w:val="1"/>
+      <w:numFmt w:val="bullet"/>
+      <w:lvlText w:val=""/>
+      <w:lvlJc w:val="left"/>
+      <w:pPr>
+        <w:ind w:left="4320" w:hanging="360"/>
+      </w:pPr>
+      <w:rPr>
+        <w:rFonts w:ascii="Wingdings" w:hAnsi="Wingdings" w:hint="default"/>
+      </w:rPr>
+    </w:lvl>
+    <w:lvl w:ilvl="6" w:tplc="04020001" w:tentative="1">
+      <w:start w:val="1"/>
+      <w:numFmt w:val="bullet"/>
+      <w:lvlText w:val=""/>
+      <w:lvlJc w:val="left"/>
+      <w:pPr>
+        <w:ind w:left="5040" w:hanging="360"/>
+      </w:pPr>
+      <w:rPr>
+        <w:rFonts w:ascii="Symbol" w:hAnsi="Symbol" w:hint="default"/>
+      </w:rPr>
+    </w:lvl>
+    <w:lvl w:ilvl="7" w:tplc="04020003" w:tentative="1">
+      <w:start w:val="1"/>
+      <w:numFmt w:val="bullet"/>
+      <w:lvlText w:val="o"/>
+      <w:lvlJc w:val="left"/>
+      <w:pPr>
+        <w:ind w:left="5760" w:hanging="360"/>
+      </w:pPr>
+      <w:rPr>
+        <w:rFonts w:ascii="Courier New" w:hAnsi="Courier New" w:cs="Courier New" w:hint="default"/>
+      </w:rPr>
+    </w:lvl>
+    <w:lvl w:ilvl="8" w:tplc="04020005" w:tentative="1">
+      <w:start w:val="1"/>
+      <w:numFmt w:val="bullet"/>
+      <w:lvlText w:val=""/>
+      <w:lvlJc w:val="left"/>
+      <w:pPr>
+        <w:ind w:left="6480" w:hanging="360"/>
+      </w:pPr>
+      <w:rPr>
+        <w:rFonts w:ascii="Wingdings" w:hAnsi="Wingdings" w:hint="default"/>
+      </w:rPr>
+    </w:lvl>
+  </w:abstractNum>
+  <w:abstractNum w:abstractNumId="3" w15:restartNumberingAfterBreak="0">
     <w:nsid w:val="2A937F07"/>
     <w:multiLevelType w:val="hybridMultilevel"/>
     <w:tmpl w:val="8E2CA008"/>
@@ -8733,7 +9849,7 @@
       </w:pPr>
     </w:lvl>
   </w:abstractNum>
-  <w:abstractNum w:abstractNumId="3" w15:restartNumberingAfterBreak="0">
+  <w:abstractNum w:abstractNumId="4" w15:restartNumberingAfterBreak="0">
     <w:nsid w:val="3A593A70"/>
     <w:multiLevelType w:val="multilevel"/>
     <w:tmpl w:val="0402001D"/>
@@ -8819,7 +9935,7 @@
       </w:pPr>
     </w:lvl>
   </w:abstractNum>
-  <w:abstractNum w:abstractNumId="4" w15:restartNumberingAfterBreak="0">
+  <w:abstractNum w:abstractNumId="5" w15:restartNumberingAfterBreak="0">
     <w:nsid w:val="3F752682"/>
     <w:multiLevelType w:val="hybridMultilevel"/>
     <w:tmpl w:val="1E38D004"/>
@@ -8908,7 +10024,7 @@
       </w:pPr>
     </w:lvl>
   </w:abstractNum>
-  <w:abstractNum w:abstractNumId="5" w15:restartNumberingAfterBreak="0">
+  <w:abstractNum w:abstractNumId="6" w15:restartNumberingAfterBreak="0">
     <w:nsid w:val="44426AC9"/>
     <w:multiLevelType w:val="hybridMultilevel"/>
     <w:tmpl w:val="D0BAF23C"/>
@@ -8997,7 +10113,7 @@
       </w:pPr>
     </w:lvl>
   </w:abstractNum>
-  <w:abstractNum w:abstractNumId="6" w15:restartNumberingAfterBreak="0">
+  <w:abstractNum w:abstractNumId="7" w15:restartNumberingAfterBreak="0">
     <w:nsid w:val="466F4B8B"/>
     <w:multiLevelType w:val="hybridMultilevel"/>
     <w:tmpl w:val="BC7C7FA4"/>
@@ -9109,7 +10225,7 @@
       </w:rPr>
     </w:lvl>
   </w:abstractNum>
-  <w:abstractNum w:abstractNumId="7" w15:restartNumberingAfterBreak="0">
+  <w:abstractNum w:abstractNumId="8" w15:restartNumberingAfterBreak="0">
     <w:nsid w:val="4BAF4B5E"/>
     <w:multiLevelType w:val="hybridMultilevel"/>
     <w:tmpl w:val="29DC6622"/>
@@ -9198,7 +10314,7 @@
       </w:pPr>
     </w:lvl>
   </w:abstractNum>
-  <w:abstractNum w:abstractNumId="8" w15:restartNumberingAfterBreak="0">
+  <w:abstractNum w:abstractNumId="9" w15:restartNumberingAfterBreak="0">
     <w:nsid w:val="550C76AA"/>
     <w:multiLevelType w:val="hybridMultilevel"/>
     <w:tmpl w:val="77509A42"/>
@@ -9284,7 +10400,7 @@
       </w:pPr>
     </w:lvl>
   </w:abstractNum>
-  <w:abstractNum w:abstractNumId="9" w15:restartNumberingAfterBreak="0">
+  <w:abstractNum w:abstractNumId="10" w15:restartNumberingAfterBreak="0">
     <w:nsid w:val="5B0814E4"/>
     <w:multiLevelType w:val="hybridMultilevel"/>
     <w:tmpl w:val="A8124DA4"/>
@@ -9374,34 +10490,37 @@
     </w:lvl>
   </w:abstractNum>
   <w:num w:numId="1">
-    <w:abstractNumId w:val="2"/>
+    <w:abstractNumId w:val="3"/>
   </w:num>
   <w:num w:numId="2">
     <w:abstractNumId w:val="0"/>
   </w:num>
   <w:num w:numId="3">
-    <w:abstractNumId w:val="3"/>
+    <w:abstractNumId w:val="4"/>
   </w:num>
   <w:num w:numId="4">
+    <w:abstractNumId w:val="9"/>
+  </w:num>
+  <w:num w:numId="5">
+    <w:abstractNumId w:val="6"/>
+  </w:num>
+  <w:num w:numId="6">
     <w:abstractNumId w:val="8"/>
   </w:num>
-  <w:num w:numId="5">
-    <w:abstractNumId w:val="5"/>
-  </w:num>
-  <w:num w:numId="6">
-    <w:abstractNumId w:val="7"/>
-  </w:num>
   <w:num w:numId="7">
-    <w:abstractNumId w:val="9"/>
+    <w:abstractNumId w:val="10"/>
   </w:num>
   <w:num w:numId="8">
     <w:abstractNumId w:val="1"/>
   </w:num>
   <w:num w:numId="9">
-    <w:abstractNumId w:val="4"/>
+    <w:abstractNumId w:val="5"/>
   </w:num>
   <w:num w:numId="10">
-    <w:abstractNumId w:val="6"/>
+    <w:abstractNumId w:val="7"/>
+  </w:num>
+  <w:num w:numId="11">
+    <w:abstractNumId w:val="2"/>
   </w:num>
 </w:numbering>
 </file>
@@ -9889,6 +11008,18 @@
       </w:tblBorders>
     </w:tblPr>
   </w:style>
+  <w:style w:type="character" w:styleId="FollowedHyperlink">
+    <w:name w:val="FollowedHyperlink"/>
+    <w:basedOn w:val="DefaultParagraphFont"/>
+    <w:uiPriority w:val="99"/>
+    <w:semiHidden/>
+    <w:unhideWhenUsed/>
+    <w:rsid w:val="00F46FD4"/>
+    <w:rPr>
+      <w:color w:val="954F72" w:themeColor="followedHyperlink"/>
+      <w:u w:val="single"/>
+    </w:rPr>
+  </w:style>
 </w:styles>
 </file>
 

</xml_diff>

<commit_message>
comments deleted - Rejsekort_graph.txt
</commit_message>
<xml_diff>
--- a/Critical_System_Project_Omer.docx
+++ b/Critical_System_Project_Omer.docx
@@ -383,17 +383,28 @@
           <w:highlight w:val="yellow"/>
           <w:lang w:val="en-US"/>
         </w:rPr>
-        <w:t xml:space="preserve"> here</w:t>
-      </w:r>
-      <w:r>
-        <w:rPr>
-          <w:rFonts w:ascii="Times New Roman" w:hAnsi="Times New Roman" w:cs="Times New Roman"/>
-          <w:sz w:val="24"/>
-          <w:szCs w:val="24"/>
-          <w:lang w:val="en-US"/>
-        </w:rPr>
         <w:t xml:space="preserve"> </w:t>
       </w:r>
+      <w:proofErr w:type="gramStart"/>
+      <w:r>
+        <w:rPr>
+          <w:rFonts w:ascii="Times New Roman" w:hAnsi="Times New Roman" w:cs="Times New Roman"/>
+          <w:sz w:val="24"/>
+          <w:szCs w:val="24"/>
+          <w:highlight w:val="yellow"/>
+          <w:lang w:val="en-US"/>
+        </w:rPr>
+        <w:t>here</w:t>
+      </w:r>
+      <w:r>
+        <w:rPr>
+          <w:rFonts w:ascii="Times New Roman" w:hAnsi="Times New Roman" w:cs="Times New Roman"/>
+          <w:sz w:val="24"/>
+          <w:szCs w:val="24"/>
+          <w:lang w:val="en-US"/>
+        </w:rPr>
+        <w:t xml:space="preserve"> </w:t>
+      </w:r>
       <w:r>
         <w:rPr>
           <w:rFonts w:ascii="Times New Roman" w:hAnsi="Times New Roman" w:cs="Times New Roman"/>
@@ -403,6 +414,7 @@
         </w:rPr>
         <w:t>!!!</w:t>
       </w:r>
+      <w:proofErr w:type="gramEnd"/>
     </w:p>
     <w:p>
       <w:pPr>
@@ -1569,8 +1581,19 @@
           <w:szCs w:val="24"/>
           <w:lang w:val="en-US"/>
         </w:rPr>
-        <w:t xml:space="preserve"> known from the previous ?law</w:t>
-      </w:r>
+        <w:t xml:space="preserve"> known from the </w:t>
+      </w:r>
+      <w:proofErr w:type="gramStart"/>
+      <w:r>
+        <w:rPr>
+          <w:rFonts w:ascii="Times New Roman" w:hAnsi="Times New Roman" w:cs="Times New Roman"/>
+          <w:sz w:val="24"/>
+          <w:szCs w:val="24"/>
+          <w:lang w:val="en-US"/>
+        </w:rPr>
+        <w:t>previous ?law</w:t>
+      </w:r>
+      <w:proofErr w:type="gramEnd"/>
       <w:r>
         <w:rPr>
           <w:rFonts w:ascii="Times New Roman" w:hAnsi="Times New Roman" w:cs="Times New Roman"/>
@@ -2538,15 +2561,34 @@
           <w:szCs w:val="24"/>
           <w:lang w:val="en-US"/>
         </w:rPr>
-        <w:t>//</w:t>
-      </w:r>
-      <w:r>
-        <w:rPr>
-          <w:rFonts w:ascii="Times New Roman" w:hAnsi="Times New Roman" w:cs="Times New Roman"/>
-          <w:sz w:val="24"/>
-          <w:szCs w:val="24"/>
-        </w:rPr>
-        <w:t>‘right to be forgotten’</w:t>
+        <w:t>/</w:t>
+      </w:r>
+      <w:proofErr w:type="gramStart"/>
+      <w:r>
+        <w:rPr>
+          <w:rFonts w:ascii="Times New Roman" w:hAnsi="Times New Roman" w:cs="Times New Roman"/>
+          <w:sz w:val="24"/>
+          <w:szCs w:val="24"/>
+          <w:lang w:val="en-US"/>
+        </w:rPr>
+        <w:t>/</w:t>
+      </w:r>
+      <w:r>
+        <w:rPr>
+          <w:rFonts w:ascii="Times New Roman" w:hAnsi="Times New Roman" w:cs="Times New Roman"/>
+          <w:sz w:val="24"/>
+          <w:szCs w:val="24"/>
+        </w:rPr>
+        <w:t>‘</w:t>
+      </w:r>
+      <w:proofErr w:type="gramEnd"/>
+      <w:r>
+        <w:rPr>
+          <w:rFonts w:ascii="Times New Roman" w:hAnsi="Times New Roman" w:cs="Times New Roman"/>
+          <w:sz w:val="24"/>
+          <w:szCs w:val="24"/>
+        </w:rPr>
+        <w:t>right to be forgotten’</w:t>
       </w:r>
     </w:p>
     <w:p>
@@ -3795,7 +3837,27 @@
           <w:szCs w:val="24"/>
           <w:lang w:val="en-US"/>
         </w:rPr>
-        <w:t xml:space="preserve"> to happen, A should be executed</w:t>
+        <w:t xml:space="preserve"> to happen, </w:t>
+      </w:r>
+      <w:proofErr w:type="gramStart"/>
+      <w:r>
+        <w:rPr>
+          <w:rFonts w:ascii="Times New Roman" w:hAnsi="Times New Roman" w:cs="Times New Roman"/>
+          <w:sz w:val="24"/>
+          <w:szCs w:val="24"/>
+          <w:lang w:val="en-US"/>
+        </w:rPr>
+        <w:t>A</w:t>
+      </w:r>
+      <w:proofErr w:type="gramEnd"/>
+      <w:r>
+        <w:rPr>
+          <w:rFonts w:ascii="Times New Roman" w:hAnsi="Times New Roman" w:cs="Times New Roman"/>
+          <w:sz w:val="24"/>
+          <w:szCs w:val="24"/>
+          <w:lang w:val="en-US"/>
+        </w:rPr>
+        <w:t xml:space="preserve"> should be executed</w:t>
       </w:r>
       <w:r>
         <w:rPr>
@@ -3867,25 +3929,7 @@
           <w:szCs w:val="24"/>
           <w:lang w:val="en-US"/>
         </w:rPr>
-        <w:t>, n</w:t>
-      </w:r>
-      <w:r>
-        <w:rPr>
-          <w:rFonts w:ascii="Times New Roman" w:hAnsi="Times New Roman" w:cs="Times New Roman"/>
-          <w:sz w:val="24"/>
-          <w:szCs w:val="24"/>
-          <w:lang w:val="en-US"/>
-        </w:rPr>
-        <w:t xml:space="preserve">either </w:t>
-      </w:r>
-      <w:r>
-        <w:rPr>
-          <w:rFonts w:ascii="Times New Roman" w:hAnsi="Times New Roman" w:cs="Times New Roman"/>
-          <w:sz w:val="24"/>
-          <w:szCs w:val="24"/>
-          <w:lang w:val="en-US"/>
-        </w:rPr>
-        <w:t xml:space="preserve">the requirement for the steps is valid. After </w:t>
+        <w:t xml:space="preserve">, neither the requirement for the steps is valid. After </w:t>
       </w:r>
       <w:r>
         <w:rPr>
@@ -4236,16 +4280,7 @@
           <w:szCs w:val="24"/>
           <w:lang w:val="en-US"/>
         </w:rPr>
-        <w:t xml:space="preserve"> </w:t>
-      </w:r>
-      <w:r>
-        <w:rPr>
-          <w:rFonts w:ascii="Times New Roman" w:hAnsi="Times New Roman" w:cs="Times New Roman"/>
-          <w:sz w:val="24"/>
-          <w:szCs w:val="24"/>
-          <w:lang w:val="en-US"/>
-        </w:rPr>
-        <w:t>The deadline can’t be zero i.e. can’t happen immediately.</w:t>
+        <w:t xml:space="preserve"> The deadline can’t be zero i.e. can’t happen immediately.</w:t>
       </w:r>
     </w:p>
     <w:p>
@@ -5197,6 +5232,7 @@
           <w:lang w:val="en-US"/>
         </w:rPr>
       </w:pPr>
+      <w:proofErr w:type="gramStart"/>
       <w:r>
         <w:rPr>
           <w:rFonts w:ascii="Times New Roman" w:hAnsi="Times New Roman" w:cs="Times New Roman"/>
@@ -5216,7 +5252,19 @@
           <w:highlight w:val="yellow"/>
           <w:lang w:val="en-US"/>
         </w:rPr>
-        <w:t>, pending, included, excluded</w:t>
+        <w:t>,</w:t>
+      </w:r>
+      <w:proofErr w:type="gramEnd"/>
+      <w:r>
+        <w:rPr>
+          <w:rFonts w:ascii="Times New Roman" w:hAnsi="Times New Roman" w:cs="Times New Roman"/>
+          <w:color w:val="000000"/>
+          <w:sz w:val="24"/>
+          <w:szCs w:val="24"/>
+          <w:highlight w:val="yellow"/>
+          <w:lang w:val="en-US"/>
+        </w:rPr>
+        <w:t xml:space="preserve"> pending, included, excluded</w:t>
       </w:r>
       <w:r>
         <w:rPr>
@@ -6233,6 +6281,7 @@
                 <w:lang w:val="en-US"/>
               </w:rPr>
             </w:pPr>
+            <w:proofErr w:type="gramStart"/>
             <w:r>
               <w:rPr>
                 <w:rFonts w:ascii="Times New Roman" w:hAnsi="Times New Roman" w:cs="Times New Roman"/>
@@ -6251,7 +6300,18 @@
                 <w:szCs w:val="24"/>
                 <w:lang w:val="en-US"/>
               </w:rPr>
-              <w:t>”Activity”</w:t>
+              <w:t>”Activity</w:t>
+            </w:r>
+            <w:proofErr w:type="gramEnd"/>
+            <w:r>
+              <w:rPr>
+                <w:rFonts w:ascii="Times New Roman" w:hAnsi="Times New Roman" w:cs="Times New Roman"/>
+                <w:color w:val="000000"/>
+                <w:sz w:val="24"/>
+                <w:szCs w:val="24"/>
+                <w:lang w:val="en-US"/>
+              </w:rPr>
+              <w:t>”</w:t>
             </w:r>
           </w:p>
         </w:tc>
@@ -6532,6 +6592,7 @@
                 <w:lang w:val="en-US"/>
               </w:rPr>
             </w:pPr>
+            <w:proofErr w:type="gramStart"/>
             <w:r>
               <w:rPr>
                 <w:rFonts w:ascii="Times New Roman" w:hAnsi="Times New Roman" w:cs="Times New Roman"/>
@@ -6540,7 +6601,18 @@
                 <w:szCs w:val="24"/>
                 <w:lang w:val="en-US"/>
               </w:rPr>
-              <w:t>:”Activity”</w:t>
+              <w:t>:”Activity</w:t>
+            </w:r>
+            <w:proofErr w:type="gramEnd"/>
+            <w:r>
+              <w:rPr>
+                <w:rFonts w:ascii="Times New Roman" w:hAnsi="Times New Roman" w:cs="Times New Roman"/>
+                <w:color w:val="000000"/>
+                <w:sz w:val="24"/>
+                <w:szCs w:val="24"/>
+                <w:lang w:val="en-US"/>
+              </w:rPr>
+              <w:t>”</w:t>
             </w:r>
           </w:p>
         </w:tc>
@@ -6818,8 +6890,20 @@
                 <w:szCs w:val="24"/>
                 <w:lang w:val="en-US"/>
               </w:rPr>
-              <w:t>“Activity” }</w:t>
+              <w:t>“Activity</w:t>
             </w:r>
+            <w:proofErr w:type="gramStart"/>
+            <w:r>
+              <w:rPr>
+                <w:rFonts w:ascii="Times New Roman" w:hAnsi="Times New Roman" w:cs="Times New Roman"/>
+                <w:color w:val="000000"/>
+                <w:sz w:val="24"/>
+                <w:szCs w:val="24"/>
+                <w:lang w:val="en-US"/>
+              </w:rPr>
+              <w:t>” }</w:t>
+            </w:r>
+            <w:proofErr w:type="gramEnd"/>
           </w:p>
         </w:tc>
         <w:tc>
@@ -8731,6 +8815,7 @@
     <w:p>
       <w:pPr>
         <w:pStyle w:val="ListParagraph"/>
+        <w:ind w:left="0" w:firstLine="360"/>
         <w:jc w:val="both"/>
         <w:rPr>
           <w:rFonts w:ascii="Times New Roman" w:hAnsi="Times New Roman" w:cs="Times New Roman"/>
@@ -8800,7 +8885,38 @@
           <w:szCs w:val="24"/>
           <w:lang w:val="en-US"/>
         </w:rPr>
-        <w:t>. That requires Rejsekort A/S to specify and document the purposes of the processing of its customers’ personal data.</w:t>
+        <w:t xml:space="preserve">. </w:t>
+      </w:r>
+    </w:p>
+    <w:p>
+      <w:pPr>
+        <w:pStyle w:val="ListParagraph"/>
+        <w:ind w:left="0" w:firstLine="360"/>
+        <w:jc w:val="both"/>
+        <w:rPr>
+          <w:rFonts w:ascii="Times New Roman" w:hAnsi="Times New Roman" w:cs="Times New Roman"/>
+          <w:sz w:val="24"/>
+          <w:szCs w:val="24"/>
+          <w:lang w:val="en-US"/>
+        </w:rPr>
+      </w:pPr>
+      <w:r>
+        <w:rPr>
+          <w:rFonts w:ascii="Times New Roman" w:hAnsi="Times New Roman" w:cs="Times New Roman"/>
+          <w:sz w:val="24"/>
+          <w:szCs w:val="24"/>
+          <w:lang w:val="en-US"/>
+        </w:rPr>
+        <w:t>This</w:t>
+      </w:r>
+      <w:r>
+        <w:rPr>
+          <w:rFonts w:ascii="Times New Roman" w:hAnsi="Times New Roman" w:cs="Times New Roman"/>
+          <w:sz w:val="24"/>
+          <w:szCs w:val="24"/>
+          <w:lang w:val="en-US"/>
+        </w:rPr>
+        <w:t xml:space="preserve"> requires Rejsekort A/S to specify and document the purposes of the processing of its customers’ personal data.</w:t>
       </w:r>
       <w:r>
         <w:rPr>
@@ -8909,7 +9025,25 @@
           <w:szCs w:val="24"/>
           <w:lang w:val="en-US"/>
         </w:rPr>
-        <w:t xml:space="preserve"> Rejsekort A/S should be </w:t>
+        <w:t xml:space="preserve"> Rejsekort A/S </w:t>
+      </w:r>
+      <w:r>
+        <w:rPr>
+          <w:rFonts w:ascii="Times New Roman" w:hAnsi="Times New Roman" w:cs="Times New Roman"/>
+          <w:sz w:val="24"/>
+          <w:szCs w:val="24"/>
+          <w:lang w:val="en-US"/>
+        </w:rPr>
+        <w:t>to</w:t>
+      </w:r>
+      <w:r>
+        <w:rPr>
+          <w:rFonts w:ascii="Times New Roman" w:hAnsi="Times New Roman" w:cs="Times New Roman"/>
+          <w:sz w:val="24"/>
+          <w:szCs w:val="24"/>
+          <w:lang w:val="en-US"/>
+        </w:rPr>
+        <w:t xml:space="preserve"> be </w:t>
       </w:r>
       <w:r>
         <w:rPr>
@@ -9027,6 +9161,409 @@
           <w:lang w:val="en-US"/>
         </w:rPr>
         <w:t xml:space="preserve"> consents</w:t>
+      </w:r>
+      <w:r>
+        <w:rPr>
+          <w:rFonts w:ascii="Times New Roman" w:hAnsi="Times New Roman" w:cs="Times New Roman"/>
+          <w:sz w:val="24"/>
+          <w:szCs w:val="24"/>
+          <w:lang w:val="en-US"/>
+        </w:rPr>
+        <w:t>: consent for main purposes and consent for opinion research institutes.</w:t>
+      </w:r>
+      <w:r>
+        <w:rPr>
+          <w:rFonts w:ascii="Times New Roman" w:hAnsi="Times New Roman" w:cs="Times New Roman"/>
+          <w:sz w:val="24"/>
+          <w:szCs w:val="24"/>
+          <w:lang w:val="en-US"/>
+        </w:rPr>
+        <w:t xml:space="preserve"> </w:t>
+      </w:r>
+    </w:p>
+    <w:p>
+      <w:pPr>
+        <w:ind w:firstLine="360"/>
+        <w:jc w:val="both"/>
+        <w:rPr>
+          <w:rFonts w:ascii="Times New Roman" w:hAnsi="Times New Roman" w:cs="Times New Roman"/>
+          <w:sz w:val="24"/>
+          <w:szCs w:val="24"/>
+          <w:lang w:val="en-US"/>
+        </w:rPr>
+      </w:pPr>
+      <w:r>
+        <w:rPr>
+          <w:rFonts w:ascii="Times New Roman" w:hAnsi="Times New Roman" w:cs="Times New Roman"/>
+          <w:sz w:val="24"/>
+          <w:szCs w:val="24"/>
+          <w:lang w:val="en-US"/>
+        </w:rPr>
+        <w:t>Consent for main purposes – going through (6) we considered</w:t>
+      </w:r>
+      <w:r>
+        <w:rPr>
+          <w:rFonts w:ascii="Times New Roman" w:hAnsi="Times New Roman" w:cs="Times New Roman"/>
+          <w:sz w:val="24"/>
+          <w:szCs w:val="24"/>
+          <w:lang w:val="en-US"/>
+        </w:rPr>
+        <w:t xml:space="preserve"> to put</w:t>
+      </w:r>
+      <w:r>
+        <w:rPr>
+          <w:rFonts w:ascii="Times New Roman" w:hAnsi="Times New Roman" w:cs="Times New Roman"/>
+          <w:sz w:val="24"/>
+          <w:szCs w:val="24"/>
+          <w:lang w:val="en-US"/>
+        </w:rPr>
+        <w:t xml:space="preserve"> the following purposes</w:t>
+      </w:r>
+      <w:r>
+        <w:rPr>
+          <w:rFonts w:ascii="Times New Roman" w:hAnsi="Times New Roman" w:cs="Times New Roman"/>
+          <w:sz w:val="24"/>
+          <w:szCs w:val="24"/>
+          <w:lang w:val="en-US"/>
+        </w:rPr>
+        <w:t xml:space="preserve"> in one group, called by us “main purposes”</w:t>
+      </w:r>
+      <w:r>
+        <w:rPr>
+          <w:rFonts w:ascii="Times New Roman" w:hAnsi="Times New Roman" w:cs="Times New Roman"/>
+          <w:sz w:val="24"/>
+          <w:szCs w:val="24"/>
+          <w:lang w:val="en-US"/>
+        </w:rPr>
+        <w:t xml:space="preserve"> – manufacture the card, reload operations by agreement, </w:t>
+      </w:r>
+      <w:r>
+        <w:rPr>
+          <w:rFonts w:ascii="Times New Roman" w:hAnsi="Times New Roman" w:cs="Times New Roman"/>
+          <w:sz w:val="24"/>
+          <w:szCs w:val="24"/>
+          <w:highlight w:val="yellow"/>
+          <w:lang w:val="en-US"/>
+        </w:rPr>
+        <w:t>send data</w:t>
+      </w:r>
+      <w:r>
+        <w:rPr>
+          <w:rFonts w:ascii="Times New Roman" w:hAnsi="Times New Roman" w:cs="Times New Roman"/>
+          <w:sz w:val="24"/>
+          <w:szCs w:val="24"/>
+          <w:lang w:val="en-US"/>
+        </w:rPr>
+        <w:t xml:space="preserve"> to partner/affiliated companies</w:t>
+      </w:r>
+      <w:r>
+        <w:rPr>
+          <w:rFonts w:ascii="Times New Roman" w:hAnsi="Times New Roman" w:cs="Times New Roman"/>
+          <w:sz w:val="24"/>
+          <w:szCs w:val="24"/>
+          <w:lang w:val="en-US"/>
+        </w:rPr>
+        <w:t xml:space="preserve">, </w:t>
+      </w:r>
+      <w:proofErr w:type="gramStart"/>
+      <w:r>
+        <w:rPr>
+          <w:rFonts w:ascii="Times New Roman" w:hAnsi="Times New Roman" w:cs="Times New Roman"/>
+          <w:sz w:val="24"/>
+          <w:szCs w:val="24"/>
+          <w:lang w:val="en-US"/>
+        </w:rPr>
+        <w:t>service</w:t>
+      </w:r>
+      <w:r>
+        <w:rPr>
+          <w:rFonts w:ascii="Times New Roman" w:hAnsi="Times New Roman" w:cs="Times New Roman"/>
+          <w:sz w:val="24"/>
+          <w:szCs w:val="24"/>
+          <w:highlight w:val="yellow"/>
+          <w:lang w:val="en-US"/>
+        </w:rPr>
+        <w:t>???</w:t>
+      </w:r>
+      <w:r>
+        <w:rPr>
+          <w:rFonts w:ascii="Times New Roman" w:hAnsi="Times New Roman" w:cs="Times New Roman"/>
+          <w:sz w:val="24"/>
+          <w:szCs w:val="24"/>
+          <w:lang w:val="en-US"/>
+        </w:rPr>
+        <w:t>.</w:t>
+      </w:r>
+      <w:proofErr w:type="gramEnd"/>
+      <w:r>
+        <w:rPr>
+          <w:rFonts w:ascii="Times New Roman" w:hAnsi="Times New Roman" w:cs="Times New Roman"/>
+          <w:sz w:val="24"/>
+          <w:szCs w:val="24"/>
+          <w:lang w:val="en-US"/>
+        </w:rPr>
+        <w:t xml:space="preserve"> They form the core of the services, provided by Rejsekort A/S,</w:t>
+      </w:r>
+      <w:r>
+        <w:rPr>
+          <w:rFonts w:ascii="Times New Roman" w:hAnsi="Times New Roman" w:cs="Times New Roman"/>
+          <w:sz w:val="24"/>
+          <w:szCs w:val="24"/>
+          <w:lang w:val="en-US"/>
+        </w:rPr>
+        <w:t xml:space="preserve"> and</w:t>
+      </w:r>
+      <w:r>
+        <w:rPr>
+          <w:rFonts w:ascii="Times New Roman" w:hAnsi="Times New Roman" w:cs="Times New Roman"/>
+          <w:sz w:val="24"/>
+          <w:szCs w:val="24"/>
+          <w:lang w:val="en-US"/>
+        </w:rPr>
+        <w:t xml:space="preserve"> are </w:t>
+      </w:r>
+      <w:r>
+        <w:rPr>
+          <w:rFonts w:ascii="Times New Roman" w:hAnsi="Times New Roman" w:cs="Times New Roman"/>
+          <w:sz w:val="24"/>
+          <w:szCs w:val="24"/>
+          <w:lang w:val="en-US"/>
+        </w:rPr>
+        <w:t xml:space="preserve">closely </w:t>
+      </w:r>
+      <w:r>
+        <w:rPr>
+          <w:rFonts w:ascii="Times New Roman" w:hAnsi="Times New Roman" w:cs="Times New Roman"/>
+          <w:sz w:val="24"/>
+          <w:szCs w:val="24"/>
+          <w:lang w:val="en-US"/>
+        </w:rPr>
+        <w:t>related to each other</w:t>
+      </w:r>
+      <w:r>
+        <w:rPr>
+          <w:rFonts w:ascii="Times New Roman" w:hAnsi="Times New Roman" w:cs="Times New Roman"/>
+          <w:sz w:val="24"/>
+          <w:szCs w:val="24"/>
+          <w:lang w:val="en-US"/>
+        </w:rPr>
+        <w:t xml:space="preserve"> to be split</w:t>
+      </w:r>
+      <w:r>
+        <w:rPr>
+          <w:rFonts w:ascii="Times New Roman" w:hAnsi="Times New Roman" w:cs="Times New Roman"/>
+          <w:sz w:val="24"/>
+          <w:szCs w:val="24"/>
+          <w:lang w:val="en-US"/>
+        </w:rPr>
+        <w:t>.</w:t>
+      </w:r>
+      <w:r>
+        <w:rPr>
+          <w:rFonts w:ascii="Times New Roman" w:hAnsi="Times New Roman" w:cs="Times New Roman"/>
+          <w:sz w:val="24"/>
+          <w:szCs w:val="24"/>
+          <w:lang w:val="en-US"/>
+        </w:rPr>
+        <w:t xml:space="preserve"> Each customer using the Rejsekort system should have a card.</w:t>
+      </w:r>
+      <w:r>
+        <w:rPr>
+          <w:rFonts w:ascii="Times New Roman" w:hAnsi="Times New Roman" w:cs="Times New Roman"/>
+          <w:sz w:val="24"/>
+          <w:szCs w:val="24"/>
+          <w:lang w:val="en-US"/>
+        </w:rPr>
+        <w:t xml:space="preserve"> </w:t>
+      </w:r>
+      <w:r>
+        <w:rPr>
+          <w:rFonts w:ascii="Times New Roman" w:hAnsi="Times New Roman" w:cs="Times New Roman"/>
+          <w:sz w:val="24"/>
+          <w:szCs w:val="24"/>
+          <w:lang w:val="en-US"/>
+        </w:rPr>
+        <w:t xml:space="preserve">The manufacturer </w:t>
+      </w:r>
+      <w:r>
+        <w:rPr>
+          <w:rFonts w:ascii="Times New Roman" w:hAnsi="Times New Roman" w:cs="Times New Roman"/>
+          <w:sz w:val="24"/>
+          <w:szCs w:val="24"/>
+          <w:lang w:val="en-US"/>
+        </w:rPr>
+        <w:t>of the card</w:t>
+      </w:r>
+      <w:r>
+        <w:rPr>
+          <w:rFonts w:ascii="Times New Roman" w:hAnsi="Times New Roman" w:cs="Times New Roman"/>
+          <w:sz w:val="24"/>
+          <w:szCs w:val="24"/>
+          <w:lang w:val="en-US"/>
+        </w:rPr>
+        <w:t xml:space="preserve"> get</w:t>
+      </w:r>
+      <w:r>
+        <w:rPr>
+          <w:rFonts w:ascii="Times New Roman" w:hAnsi="Times New Roman" w:cs="Times New Roman"/>
+          <w:sz w:val="24"/>
+          <w:szCs w:val="24"/>
+          <w:lang w:val="en-US"/>
+        </w:rPr>
+        <w:t>s</w:t>
+      </w:r>
+      <w:r>
+        <w:rPr>
+          <w:rFonts w:ascii="Times New Roman" w:hAnsi="Times New Roman" w:cs="Times New Roman"/>
+          <w:sz w:val="24"/>
+          <w:szCs w:val="24"/>
+          <w:lang w:val="en-US"/>
+        </w:rPr>
+        <w:t xml:space="preserve"> the name and possibly the photo of the customer, depending on the type of the card</w:t>
+      </w:r>
+      <w:r>
+        <w:rPr>
+          <w:rFonts w:ascii="Times New Roman" w:hAnsi="Times New Roman" w:cs="Times New Roman"/>
+          <w:sz w:val="24"/>
+          <w:szCs w:val="24"/>
+          <w:lang w:val="en-US"/>
+        </w:rPr>
+        <w:t>, to produce the card</w:t>
+      </w:r>
+      <w:r>
+        <w:rPr>
+          <w:rFonts w:ascii="Times New Roman" w:hAnsi="Times New Roman" w:cs="Times New Roman"/>
+          <w:sz w:val="24"/>
+          <w:szCs w:val="24"/>
+          <w:lang w:val="en-US"/>
+        </w:rPr>
+        <w:t xml:space="preserve"> (6)</w:t>
+      </w:r>
+      <w:r>
+        <w:rPr>
+          <w:rFonts w:ascii="Times New Roman" w:hAnsi="Times New Roman" w:cs="Times New Roman"/>
+          <w:sz w:val="24"/>
+          <w:szCs w:val="24"/>
+          <w:lang w:val="en-US"/>
+        </w:rPr>
+        <w:t xml:space="preserve">. </w:t>
+      </w:r>
+      <w:r>
+        <w:rPr>
+          <w:rFonts w:ascii="Times New Roman" w:hAnsi="Times New Roman" w:cs="Times New Roman"/>
+          <w:sz w:val="24"/>
+          <w:szCs w:val="24"/>
+          <w:lang w:val="en-US"/>
+        </w:rPr>
+        <w:t>Also t</w:t>
+      </w:r>
+      <w:r>
+        <w:rPr>
+          <w:rFonts w:ascii="Times New Roman" w:hAnsi="Times New Roman" w:cs="Times New Roman"/>
+          <w:sz w:val="24"/>
+          <w:szCs w:val="24"/>
+          <w:lang w:val="en-US"/>
+        </w:rPr>
+        <w:t xml:space="preserve">he customer </w:t>
+      </w:r>
+      <w:r>
+        <w:rPr>
+          <w:rFonts w:ascii="Times New Roman" w:hAnsi="Times New Roman" w:cs="Times New Roman"/>
+          <w:sz w:val="24"/>
+          <w:szCs w:val="24"/>
+          <w:lang w:val="en-US"/>
+        </w:rPr>
+        <w:t>needs to reload his or her</w:t>
+      </w:r>
+      <w:r>
+        <w:rPr>
+          <w:rFonts w:ascii="Times New Roman" w:hAnsi="Times New Roman" w:cs="Times New Roman"/>
+          <w:sz w:val="24"/>
+          <w:szCs w:val="24"/>
+          <w:lang w:val="en-US"/>
+        </w:rPr>
+        <w:t xml:space="preserve"> balance using the reload aut</w:t>
+      </w:r>
+      <w:r>
+        <w:rPr>
+          <w:rFonts w:ascii="Times New Roman" w:hAnsi="Times New Roman" w:cs="Times New Roman"/>
+          <w:sz w:val="24"/>
+          <w:szCs w:val="24"/>
+          <w:lang w:val="en-US"/>
+        </w:rPr>
+        <w:t>omats</w:t>
+      </w:r>
+      <w:r>
+        <w:rPr>
+          <w:rFonts w:ascii="Times New Roman" w:hAnsi="Times New Roman" w:cs="Times New Roman"/>
+          <w:sz w:val="24"/>
+          <w:szCs w:val="24"/>
+          <w:lang w:val="en-US"/>
+        </w:rPr>
+        <w:t xml:space="preserve"> on the stations</w:t>
+      </w:r>
+      <w:r>
+        <w:rPr>
+          <w:rFonts w:ascii="Times New Roman" w:hAnsi="Times New Roman" w:cs="Times New Roman"/>
+          <w:sz w:val="24"/>
+          <w:szCs w:val="24"/>
+          <w:lang w:val="en-US"/>
+        </w:rPr>
+        <w:t xml:space="preserve"> or</w:t>
+      </w:r>
+      <w:r>
+        <w:rPr>
+          <w:rFonts w:ascii="Times New Roman" w:hAnsi="Times New Roman" w:cs="Times New Roman"/>
+          <w:sz w:val="24"/>
+          <w:szCs w:val="24"/>
+          <w:lang w:val="en-US"/>
+        </w:rPr>
+        <w:t xml:space="preserve"> the website of the company. </w:t>
+      </w:r>
+      <w:r>
+        <w:rPr>
+          <w:rFonts w:ascii="Times New Roman" w:hAnsi="Times New Roman" w:cs="Times New Roman"/>
+          <w:sz w:val="24"/>
+          <w:szCs w:val="24"/>
+          <w:lang w:val="en-US"/>
+        </w:rPr>
+        <w:t>All payment operations are carried out in the system of Nets A/S which get</w:t>
+      </w:r>
+      <w:r>
+        <w:rPr>
+          <w:rFonts w:ascii="Times New Roman" w:hAnsi="Times New Roman" w:cs="Times New Roman"/>
+          <w:sz w:val="24"/>
+          <w:szCs w:val="24"/>
+          <w:lang w:val="en-US"/>
+        </w:rPr>
+        <w:t>s</w:t>
+      </w:r>
+      <w:r>
+        <w:rPr>
+          <w:rFonts w:ascii="Times New Roman" w:hAnsi="Times New Roman" w:cs="Times New Roman"/>
+          <w:sz w:val="24"/>
+          <w:szCs w:val="24"/>
+          <w:lang w:val="en-US"/>
+        </w:rPr>
+        <w:t xml:space="preserve"> the data from Rejsekort A/S. </w:t>
+      </w:r>
+      <w:r>
+        <w:rPr>
+          <w:rFonts w:ascii="Times New Roman" w:hAnsi="Times New Roman" w:cs="Times New Roman"/>
+          <w:sz w:val="24"/>
+          <w:szCs w:val="24"/>
+          <w:lang w:val="en-US"/>
+        </w:rPr>
+        <w:t>“Employees in Rejsekort A/S and the affiliated transport companies, whose job it is to serve you as a customer and process your personal data, have access to the collected personal data.”</w:t>
+      </w:r>
+      <w:r>
+        <w:rPr>
+          <w:rFonts w:ascii="Times New Roman" w:hAnsi="Times New Roman" w:cs="Times New Roman"/>
+          <w:sz w:val="24"/>
+          <w:szCs w:val="24"/>
+          <w:lang w:val="en-US"/>
+        </w:rPr>
+        <w:t xml:space="preserve"> (6) From th</w:t>
       </w:r>
       <w:bookmarkStart w:id="0" w:name="_GoBack"/>
       <w:bookmarkEnd w:id="0"/>
@@ -9037,12 +9574,30 @@
           <w:szCs w:val="24"/>
           <w:lang w:val="en-US"/>
         </w:rPr>
-        <w:t xml:space="preserve">. </w:t>
+        <w:t>is sentence it is clear that not only the employees have access to personal data, but the affiliated companies as well. Although it is not clear from (6) what the concrete purposes of the employees of the partner companies are we decide to put them in the group of main purposes, because they “</w:t>
+      </w:r>
+      <w:r>
+        <w:rPr>
+          <w:rFonts w:ascii="Times New Roman" w:hAnsi="Times New Roman" w:cs="Times New Roman"/>
+          <w:sz w:val="24"/>
+          <w:szCs w:val="24"/>
+          <w:lang w:val="en-US"/>
+        </w:rPr>
+        <w:t>serve and administer you as a customer</w:t>
+      </w:r>
+      <w:r>
+        <w:rPr>
+          <w:rFonts w:ascii="Times New Roman" w:hAnsi="Times New Roman" w:cs="Times New Roman"/>
+          <w:sz w:val="24"/>
+          <w:szCs w:val="24"/>
+          <w:lang w:val="en-US"/>
+        </w:rPr>
+        <w:t xml:space="preserve">”. Rejsekort A/S would be required to specify these purposes later. </w:t>
       </w:r>
     </w:p>
     <w:p>
       <w:pPr>
-        <w:pStyle w:val="ListParagraph"/>
+        <w:ind w:firstLine="360"/>
         <w:jc w:val="both"/>
         <w:rPr>
           <w:rFonts w:ascii="Times New Roman" w:hAnsi="Times New Roman" w:cs="Times New Roman"/>
@@ -9058,16 +9613,65 @@
           <w:szCs w:val="24"/>
           <w:lang w:val="en-US"/>
         </w:rPr>
-        <w:t xml:space="preserve"> </w:t>
-      </w:r>
-      <w:r>
-        <w:rPr>
-          <w:rFonts w:ascii="Times New Roman" w:hAnsi="Times New Roman" w:cs="Times New Roman"/>
-          <w:sz w:val="24"/>
-          <w:szCs w:val="24"/>
-          <w:lang w:val="en-US"/>
-        </w:rPr>
-        <w:t>Group them in Main purposes</w:t>
+        <w:t xml:space="preserve">Consent for opinion research companies – we consider that the customer must be given the possibility to decide to give </w:t>
+      </w:r>
+      <w:r>
+        <w:rPr>
+          <w:rFonts w:ascii="Times New Roman" w:hAnsi="Times New Roman" w:cs="Times New Roman"/>
+          <w:sz w:val="24"/>
+          <w:szCs w:val="24"/>
+          <w:lang w:val="en-US"/>
+        </w:rPr>
+        <w:t xml:space="preserve">the consent </w:t>
+      </w:r>
+      <w:r>
+        <w:rPr>
+          <w:rFonts w:ascii="Times New Roman" w:hAnsi="Times New Roman" w:cs="Times New Roman"/>
+          <w:sz w:val="24"/>
+          <w:szCs w:val="24"/>
+          <w:lang w:val="en-US"/>
+        </w:rPr>
+        <w:t>or not for the purposes of r</w:t>
+      </w:r>
+      <w:r>
+        <w:rPr>
+          <w:rFonts w:ascii="Times New Roman" w:hAnsi="Times New Roman" w:cs="Times New Roman"/>
+          <w:sz w:val="24"/>
+          <w:szCs w:val="24"/>
+          <w:lang w:val="en-US"/>
+        </w:rPr>
+        <w:t xml:space="preserve">esearch companies as it </w:t>
+      </w:r>
+    </w:p>
+    <w:p>
+      <w:pPr>
+        <w:ind w:left="360"/>
+        <w:jc w:val="both"/>
+        <w:rPr>
+          <w:rFonts w:ascii="Times New Roman" w:hAnsi="Times New Roman" w:cs="Times New Roman"/>
+          <w:sz w:val="24"/>
+          <w:szCs w:val="24"/>
+          <w:lang w:val="en-US"/>
+        </w:rPr>
+      </w:pPr>
+      <w:r>
+        <w:rPr>
+          <w:rFonts w:ascii="Times New Roman" w:hAnsi="Times New Roman" w:cs="Times New Roman"/>
+          <w:sz w:val="24"/>
+          <w:szCs w:val="24"/>
+          <w:highlight w:val="yellow"/>
+          <w:lang w:val="en-US"/>
+        </w:rPr>
+        <w:t>IT supplier</w:t>
+      </w:r>
+      <w:r>
+        <w:rPr>
+          <w:rFonts w:ascii="Times New Roman" w:hAnsi="Times New Roman" w:cs="Times New Roman"/>
+          <w:sz w:val="24"/>
+          <w:szCs w:val="24"/>
+          <w:lang w:val="en-US"/>
+        </w:rPr>
+        <w:t xml:space="preserve"> – has access to personal data</w:t>
       </w:r>
     </w:p>
     <w:p>
@@ -9248,6 +9852,7 @@
           <w:szCs w:val="24"/>
           <w:lang w:val="en-US"/>
         </w:rPr>
+        <w:lastRenderedPageBreak/>
         <w:t xml:space="preserve">Distributed Dynamic Condition Response Structures </w:t>
       </w:r>
     </w:p>
@@ -9663,7 +10268,7 @@
         <w:rFonts w:ascii="Times New Roman" w:eastAsiaTheme="minorHAnsi" w:hAnsi="Times New Roman" w:cs="Times New Roman" w:hint="default"/>
       </w:rPr>
     </w:lvl>
-    <w:lvl w:ilvl="1" w:tplc="04020003" w:tentative="1">
+    <w:lvl w:ilvl="1" w:tplc="04020003">
       <w:start w:val="1"/>
       <w:numFmt w:val="bullet"/>
       <w:lvlText w:val="o"/>

</xml_diff>

<commit_message>
Withdraw consent is added to Give consent
</commit_message>
<xml_diff>
--- a/Critical_System_Project_Omer.docx
+++ b/Critical_System_Project_Omer.docx
@@ -383,28 +383,17 @@
           <w:highlight w:val="yellow"/>
           <w:lang w:val="en-US"/>
         </w:rPr>
+        <w:t xml:space="preserve"> here</w:t>
+      </w:r>
+      <w:r>
+        <w:rPr>
+          <w:rFonts w:ascii="Times New Roman" w:hAnsi="Times New Roman" w:cs="Times New Roman"/>
+          <w:sz w:val="24"/>
+          <w:szCs w:val="24"/>
+          <w:lang w:val="en-US"/>
+        </w:rPr>
         <w:t xml:space="preserve"> </w:t>
       </w:r>
-      <w:proofErr w:type="gramStart"/>
-      <w:r>
-        <w:rPr>
-          <w:rFonts w:ascii="Times New Roman" w:hAnsi="Times New Roman" w:cs="Times New Roman"/>
-          <w:sz w:val="24"/>
-          <w:szCs w:val="24"/>
-          <w:highlight w:val="yellow"/>
-          <w:lang w:val="en-US"/>
-        </w:rPr>
-        <w:t>here</w:t>
-      </w:r>
-      <w:r>
-        <w:rPr>
-          <w:rFonts w:ascii="Times New Roman" w:hAnsi="Times New Roman" w:cs="Times New Roman"/>
-          <w:sz w:val="24"/>
-          <w:szCs w:val="24"/>
-          <w:lang w:val="en-US"/>
-        </w:rPr>
-        <w:t xml:space="preserve"> </w:t>
-      </w:r>
       <w:r>
         <w:rPr>
           <w:rFonts w:ascii="Times New Roman" w:hAnsi="Times New Roman" w:cs="Times New Roman"/>
@@ -414,7 +403,6 @@
         </w:rPr>
         <w:t>!!!</w:t>
       </w:r>
-      <w:proofErr w:type="gramEnd"/>
     </w:p>
     <w:p>
       <w:pPr>
@@ -1581,19 +1569,8 @@
           <w:szCs w:val="24"/>
           <w:lang w:val="en-US"/>
         </w:rPr>
-        <w:t xml:space="preserve"> known from the </w:t>
-      </w:r>
-      <w:proofErr w:type="gramStart"/>
-      <w:r>
-        <w:rPr>
-          <w:rFonts w:ascii="Times New Roman" w:hAnsi="Times New Roman" w:cs="Times New Roman"/>
-          <w:sz w:val="24"/>
-          <w:szCs w:val="24"/>
-          <w:lang w:val="en-US"/>
-        </w:rPr>
-        <w:t>previous ?law</w:t>
-      </w:r>
-      <w:proofErr w:type="gramEnd"/>
+        <w:t xml:space="preserve"> known from the previous ?law</w:t>
+      </w:r>
       <w:r>
         <w:rPr>
           <w:rFonts w:ascii="Times New Roman" w:hAnsi="Times New Roman" w:cs="Times New Roman"/>
@@ -2561,34 +2538,15 @@
           <w:szCs w:val="24"/>
           <w:lang w:val="en-US"/>
         </w:rPr>
-        <w:t>/</w:t>
-      </w:r>
-      <w:proofErr w:type="gramStart"/>
-      <w:r>
-        <w:rPr>
-          <w:rFonts w:ascii="Times New Roman" w:hAnsi="Times New Roman" w:cs="Times New Roman"/>
-          <w:sz w:val="24"/>
-          <w:szCs w:val="24"/>
-          <w:lang w:val="en-US"/>
-        </w:rPr>
-        <w:t>/</w:t>
-      </w:r>
-      <w:r>
-        <w:rPr>
-          <w:rFonts w:ascii="Times New Roman" w:hAnsi="Times New Roman" w:cs="Times New Roman"/>
-          <w:sz w:val="24"/>
-          <w:szCs w:val="24"/>
-        </w:rPr>
-        <w:t>‘</w:t>
-      </w:r>
-      <w:proofErr w:type="gramEnd"/>
-      <w:r>
-        <w:rPr>
-          <w:rFonts w:ascii="Times New Roman" w:hAnsi="Times New Roman" w:cs="Times New Roman"/>
-          <w:sz w:val="24"/>
-          <w:szCs w:val="24"/>
-        </w:rPr>
-        <w:t>right to be forgotten’</w:t>
+        <w:t>//</w:t>
+      </w:r>
+      <w:r>
+        <w:rPr>
+          <w:rFonts w:ascii="Times New Roman" w:hAnsi="Times New Roman" w:cs="Times New Roman"/>
+          <w:sz w:val="24"/>
+          <w:szCs w:val="24"/>
+        </w:rPr>
+        <w:t>‘right to be forgotten’</w:t>
       </w:r>
     </w:p>
     <w:p>
@@ -3304,7 +3262,16 @@
           <w:szCs w:val="24"/>
           <w:lang w:val="en-US"/>
         </w:rPr>
-        <w:t xml:space="preserve">is </w:t>
+        <w:t>represent</w:t>
+      </w:r>
+      <w:r>
+        <w:rPr>
+          <w:rFonts w:ascii="Times New Roman" w:hAnsi="Times New Roman" w:cs="Times New Roman"/>
+          <w:sz w:val="24"/>
+          <w:szCs w:val="24"/>
+          <w:lang w:val="en-US"/>
+        </w:rPr>
+        <w:t xml:space="preserve"> </w:t>
       </w:r>
       <w:r>
         <w:rPr>
@@ -3837,27 +3804,7 @@
           <w:szCs w:val="24"/>
           <w:lang w:val="en-US"/>
         </w:rPr>
-        <w:t xml:space="preserve"> to happen, </w:t>
-      </w:r>
-      <w:proofErr w:type="gramStart"/>
-      <w:r>
-        <w:rPr>
-          <w:rFonts w:ascii="Times New Roman" w:hAnsi="Times New Roman" w:cs="Times New Roman"/>
-          <w:sz w:val="24"/>
-          <w:szCs w:val="24"/>
-          <w:lang w:val="en-US"/>
-        </w:rPr>
-        <w:t>A</w:t>
-      </w:r>
-      <w:proofErr w:type="gramEnd"/>
-      <w:r>
-        <w:rPr>
-          <w:rFonts w:ascii="Times New Roman" w:hAnsi="Times New Roman" w:cs="Times New Roman"/>
-          <w:sz w:val="24"/>
-          <w:szCs w:val="24"/>
-          <w:lang w:val="en-US"/>
-        </w:rPr>
-        <w:t xml:space="preserve"> should be executed</w:t>
+        <w:t xml:space="preserve"> to happen, A should be executed</w:t>
       </w:r>
       <w:r>
         <w:rPr>
@@ -5232,7 +5179,6 @@
           <w:lang w:val="en-US"/>
         </w:rPr>
       </w:pPr>
-      <w:proofErr w:type="gramStart"/>
       <w:r>
         <w:rPr>
           <w:rFonts w:ascii="Times New Roman" w:hAnsi="Times New Roman" w:cs="Times New Roman"/>
@@ -5252,19 +5198,7 @@
           <w:highlight w:val="yellow"/>
           <w:lang w:val="en-US"/>
         </w:rPr>
-        <w:t>,</w:t>
-      </w:r>
-      <w:proofErr w:type="gramEnd"/>
-      <w:r>
-        <w:rPr>
-          <w:rFonts w:ascii="Times New Roman" w:hAnsi="Times New Roman" w:cs="Times New Roman"/>
-          <w:color w:val="000000"/>
-          <w:sz w:val="24"/>
-          <w:szCs w:val="24"/>
-          <w:highlight w:val="yellow"/>
-          <w:lang w:val="en-US"/>
-        </w:rPr>
-        <w:t xml:space="preserve"> pending, included, excluded</w:t>
+        <w:t>, pending, included, excluded</w:t>
       </w:r>
       <w:r>
         <w:rPr>
@@ -6281,7 +6215,6 @@
                 <w:lang w:val="en-US"/>
               </w:rPr>
             </w:pPr>
-            <w:proofErr w:type="gramStart"/>
             <w:r>
               <w:rPr>
                 <w:rFonts w:ascii="Times New Roman" w:hAnsi="Times New Roman" w:cs="Times New Roman"/>
@@ -6300,18 +6233,7 @@
                 <w:szCs w:val="24"/>
                 <w:lang w:val="en-US"/>
               </w:rPr>
-              <w:t>”Activity</w:t>
-            </w:r>
-            <w:proofErr w:type="gramEnd"/>
-            <w:r>
-              <w:rPr>
-                <w:rFonts w:ascii="Times New Roman" w:hAnsi="Times New Roman" w:cs="Times New Roman"/>
-                <w:color w:val="000000"/>
-                <w:sz w:val="24"/>
-                <w:szCs w:val="24"/>
-                <w:lang w:val="en-US"/>
-              </w:rPr>
-              <w:t>”</w:t>
+              <w:t>”Activity”</w:t>
             </w:r>
           </w:p>
         </w:tc>
@@ -6592,7 +6514,6 @@
                 <w:lang w:val="en-US"/>
               </w:rPr>
             </w:pPr>
-            <w:proofErr w:type="gramStart"/>
             <w:r>
               <w:rPr>
                 <w:rFonts w:ascii="Times New Roman" w:hAnsi="Times New Roman" w:cs="Times New Roman"/>
@@ -6601,18 +6522,7 @@
                 <w:szCs w:val="24"/>
                 <w:lang w:val="en-US"/>
               </w:rPr>
-              <w:t>:”Activity</w:t>
-            </w:r>
-            <w:proofErr w:type="gramEnd"/>
-            <w:r>
-              <w:rPr>
-                <w:rFonts w:ascii="Times New Roman" w:hAnsi="Times New Roman" w:cs="Times New Roman"/>
-                <w:color w:val="000000"/>
-                <w:sz w:val="24"/>
-                <w:szCs w:val="24"/>
-                <w:lang w:val="en-US"/>
-              </w:rPr>
-              <w:t>”</w:t>
+              <w:t>:”Activity”</w:t>
             </w:r>
           </w:p>
         </w:tc>
@@ -6890,20 +6800,8 @@
                 <w:szCs w:val="24"/>
                 <w:lang w:val="en-US"/>
               </w:rPr>
-              <w:t>“Activity</w:t>
+              <w:t>“Activity” }</w:t>
             </w:r>
-            <w:proofErr w:type="gramStart"/>
-            <w:r>
-              <w:rPr>
-                <w:rFonts w:ascii="Times New Roman" w:hAnsi="Times New Roman" w:cs="Times New Roman"/>
-                <w:color w:val="000000"/>
-                <w:sz w:val="24"/>
-                <w:szCs w:val="24"/>
-                <w:lang w:val="en-US"/>
-              </w:rPr>
-              <w:t>” }</w:t>
-            </w:r>
-            <w:proofErr w:type="gramEnd"/>
           </w:p>
         </w:tc>
         <w:tc>
@@ -9242,19 +9140,641 @@
           <w:rFonts w:ascii="Times New Roman" w:hAnsi="Times New Roman" w:cs="Times New Roman"/>
           <w:sz w:val="24"/>
           <w:szCs w:val="24"/>
+          <w:lang w:val="en-US"/>
+        </w:rPr>
+        <w:t>send data</w:t>
+      </w:r>
+      <w:r>
+        <w:rPr>
+          <w:rFonts w:ascii="Times New Roman" w:hAnsi="Times New Roman" w:cs="Times New Roman"/>
+          <w:sz w:val="24"/>
+          <w:szCs w:val="24"/>
+          <w:lang w:val="en-US"/>
+        </w:rPr>
+        <w:t xml:space="preserve"> to partner/affiliated companies</w:t>
+      </w:r>
+      <w:r>
+        <w:rPr>
+          <w:rFonts w:ascii="Times New Roman" w:hAnsi="Times New Roman" w:cs="Times New Roman"/>
+          <w:sz w:val="24"/>
+          <w:szCs w:val="24"/>
+          <w:lang w:val="en-US"/>
+        </w:rPr>
+        <w:t>, service</w:t>
+      </w:r>
+      <w:r>
+        <w:rPr>
+          <w:rFonts w:ascii="Times New Roman" w:hAnsi="Times New Roman" w:cs="Times New Roman"/>
+          <w:sz w:val="24"/>
+          <w:szCs w:val="24"/>
           <w:highlight w:val="yellow"/>
           <w:lang w:val="en-US"/>
         </w:rPr>
-        <w:t>send data</w:t>
-      </w:r>
-      <w:r>
-        <w:rPr>
-          <w:rFonts w:ascii="Times New Roman" w:hAnsi="Times New Roman" w:cs="Times New Roman"/>
-          <w:sz w:val="24"/>
-          <w:szCs w:val="24"/>
-          <w:lang w:val="en-US"/>
-        </w:rPr>
-        <w:t xml:space="preserve"> to partner/affiliated companies</w:t>
+        <w:t>???</w:t>
+      </w:r>
+      <w:r>
+        <w:rPr>
+          <w:rFonts w:ascii="Times New Roman" w:hAnsi="Times New Roman" w:cs="Times New Roman"/>
+          <w:sz w:val="24"/>
+          <w:szCs w:val="24"/>
+          <w:lang w:val="en-US"/>
+        </w:rPr>
+        <w:t>.</w:t>
+      </w:r>
+      <w:r>
+        <w:rPr>
+          <w:rFonts w:ascii="Times New Roman" w:hAnsi="Times New Roman" w:cs="Times New Roman"/>
+          <w:sz w:val="24"/>
+          <w:szCs w:val="24"/>
+          <w:lang w:val="en-US"/>
+        </w:rPr>
+        <w:t xml:space="preserve"> They form the </w:t>
+      </w:r>
+      <w:r>
+        <w:rPr>
+          <w:rFonts w:ascii="Times New Roman" w:hAnsi="Times New Roman" w:cs="Times New Roman"/>
+          <w:sz w:val="24"/>
+          <w:szCs w:val="24"/>
+          <w:lang w:val="en-US"/>
+        </w:rPr>
+        <w:t>base</w:t>
+      </w:r>
+      <w:r>
+        <w:rPr>
+          <w:rFonts w:ascii="Times New Roman" w:hAnsi="Times New Roman" w:cs="Times New Roman"/>
+          <w:sz w:val="24"/>
+          <w:szCs w:val="24"/>
+          <w:lang w:val="en-US"/>
+        </w:rPr>
+        <w:t xml:space="preserve"> of the services, provided by Rejsekort A/S,</w:t>
+      </w:r>
+      <w:r>
+        <w:rPr>
+          <w:rFonts w:ascii="Times New Roman" w:hAnsi="Times New Roman" w:cs="Times New Roman"/>
+          <w:sz w:val="24"/>
+          <w:szCs w:val="24"/>
+          <w:lang w:val="en-US"/>
+        </w:rPr>
+        <w:t xml:space="preserve"> and</w:t>
+      </w:r>
+      <w:r>
+        <w:rPr>
+          <w:rFonts w:ascii="Times New Roman" w:hAnsi="Times New Roman" w:cs="Times New Roman"/>
+          <w:sz w:val="24"/>
+          <w:szCs w:val="24"/>
+          <w:lang w:val="en-US"/>
+        </w:rPr>
+        <w:t xml:space="preserve"> are closely related to each other.</w:t>
+      </w:r>
+      <w:r>
+        <w:rPr>
+          <w:rFonts w:ascii="Times New Roman" w:hAnsi="Times New Roman" w:cs="Times New Roman"/>
+          <w:sz w:val="24"/>
+          <w:szCs w:val="24"/>
+          <w:lang w:val="en-US"/>
+        </w:rPr>
+        <w:t xml:space="preserve"> Each customer using the Rejsekort system should have a card.</w:t>
+      </w:r>
+      <w:r>
+        <w:rPr>
+          <w:rFonts w:ascii="Times New Roman" w:hAnsi="Times New Roman" w:cs="Times New Roman"/>
+          <w:sz w:val="24"/>
+          <w:szCs w:val="24"/>
+          <w:lang w:val="en-US"/>
+        </w:rPr>
+        <w:t xml:space="preserve"> </w:t>
+      </w:r>
+      <w:r>
+        <w:rPr>
+          <w:rFonts w:ascii="Times New Roman" w:hAnsi="Times New Roman" w:cs="Times New Roman"/>
+          <w:sz w:val="24"/>
+          <w:szCs w:val="24"/>
+          <w:lang w:val="en-US"/>
+        </w:rPr>
+        <w:t xml:space="preserve">The manufacturer </w:t>
+      </w:r>
+      <w:r>
+        <w:rPr>
+          <w:rFonts w:ascii="Times New Roman" w:hAnsi="Times New Roman" w:cs="Times New Roman"/>
+          <w:sz w:val="24"/>
+          <w:szCs w:val="24"/>
+          <w:lang w:val="en-US"/>
+        </w:rPr>
+        <w:t>of the card</w:t>
+      </w:r>
+      <w:r>
+        <w:rPr>
+          <w:rFonts w:ascii="Times New Roman" w:hAnsi="Times New Roman" w:cs="Times New Roman"/>
+          <w:sz w:val="24"/>
+          <w:szCs w:val="24"/>
+          <w:lang w:val="en-US"/>
+        </w:rPr>
+        <w:t xml:space="preserve"> get</w:t>
+      </w:r>
+      <w:r>
+        <w:rPr>
+          <w:rFonts w:ascii="Times New Roman" w:hAnsi="Times New Roman" w:cs="Times New Roman"/>
+          <w:sz w:val="24"/>
+          <w:szCs w:val="24"/>
+          <w:lang w:val="en-US"/>
+        </w:rPr>
+        <w:t>s</w:t>
+      </w:r>
+      <w:r>
+        <w:rPr>
+          <w:rFonts w:ascii="Times New Roman" w:hAnsi="Times New Roman" w:cs="Times New Roman"/>
+          <w:sz w:val="24"/>
+          <w:szCs w:val="24"/>
+          <w:lang w:val="en-US"/>
+        </w:rPr>
+        <w:t xml:space="preserve"> the name and possibly the photo of the customer, depending on the type of the card</w:t>
+      </w:r>
+      <w:r>
+        <w:rPr>
+          <w:rFonts w:ascii="Times New Roman" w:hAnsi="Times New Roman" w:cs="Times New Roman"/>
+          <w:sz w:val="24"/>
+          <w:szCs w:val="24"/>
+          <w:lang w:val="en-US"/>
+        </w:rPr>
+        <w:t>, to produce the card</w:t>
+      </w:r>
+      <w:r>
+        <w:rPr>
+          <w:rFonts w:ascii="Times New Roman" w:hAnsi="Times New Roman" w:cs="Times New Roman"/>
+          <w:sz w:val="24"/>
+          <w:szCs w:val="24"/>
+          <w:lang w:val="en-US"/>
+        </w:rPr>
+        <w:t xml:space="preserve"> (6)</w:t>
+      </w:r>
+      <w:r>
+        <w:rPr>
+          <w:rFonts w:ascii="Times New Roman" w:hAnsi="Times New Roman" w:cs="Times New Roman"/>
+          <w:sz w:val="24"/>
+          <w:szCs w:val="24"/>
+          <w:lang w:val="en-US"/>
+        </w:rPr>
+        <w:t xml:space="preserve">. </w:t>
+      </w:r>
+      <w:r>
+        <w:rPr>
+          <w:rFonts w:ascii="Times New Roman" w:hAnsi="Times New Roman" w:cs="Times New Roman"/>
+          <w:sz w:val="24"/>
+          <w:szCs w:val="24"/>
+          <w:lang w:val="en-US"/>
+        </w:rPr>
+        <w:t>Also t</w:t>
+      </w:r>
+      <w:r>
+        <w:rPr>
+          <w:rFonts w:ascii="Times New Roman" w:hAnsi="Times New Roman" w:cs="Times New Roman"/>
+          <w:sz w:val="24"/>
+          <w:szCs w:val="24"/>
+          <w:lang w:val="en-US"/>
+        </w:rPr>
+        <w:t xml:space="preserve">he customer </w:t>
+      </w:r>
+      <w:r>
+        <w:rPr>
+          <w:rFonts w:ascii="Times New Roman" w:hAnsi="Times New Roman" w:cs="Times New Roman"/>
+          <w:sz w:val="24"/>
+          <w:szCs w:val="24"/>
+          <w:lang w:val="en-US"/>
+        </w:rPr>
+        <w:t>needs to reload his or her</w:t>
+      </w:r>
+      <w:r>
+        <w:rPr>
+          <w:rFonts w:ascii="Times New Roman" w:hAnsi="Times New Roman" w:cs="Times New Roman"/>
+          <w:sz w:val="24"/>
+          <w:szCs w:val="24"/>
+          <w:lang w:val="en-US"/>
+        </w:rPr>
+        <w:t xml:space="preserve"> balance using the reload aut</w:t>
+      </w:r>
+      <w:r>
+        <w:rPr>
+          <w:rFonts w:ascii="Times New Roman" w:hAnsi="Times New Roman" w:cs="Times New Roman"/>
+          <w:sz w:val="24"/>
+          <w:szCs w:val="24"/>
+          <w:lang w:val="en-US"/>
+        </w:rPr>
+        <w:t>omats</w:t>
+      </w:r>
+      <w:r>
+        <w:rPr>
+          <w:rFonts w:ascii="Times New Roman" w:hAnsi="Times New Roman" w:cs="Times New Roman"/>
+          <w:sz w:val="24"/>
+          <w:szCs w:val="24"/>
+          <w:lang w:val="en-US"/>
+        </w:rPr>
+        <w:t xml:space="preserve"> on the stations</w:t>
+      </w:r>
+      <w:r>
+        <w:rPr>
+          <w:rFonts w:ascii="Times New Roman" w:hAnsi="Times New Roman" w:cs="Times New Roman"/>
+          <w:sz w:val="24"/>
+          <w:szCs w:val="24"/>
+          <w:lang w:val="en-US"/>
+        </w:rPr>
+        <w:t xml:space="preserve"> or</w:t>
+      </w:r>
+      <w:r>
+        <w:rPr>
+          <w:rFonts w:ascii="Times New Roman" w:hAnsi="Times New Roman" w:cs="Times New Roman"/>
+          <w:sz w:val="24"/>
+          <w:szCs w:val="24"/>
+          <w:lang w:val="en-US"/>
+        </w:rPr>
+        <w:t xml:space="preserve"> the website of the company. </w:t>
+      </w:r>
+      <w:r>
+        <w:rPr>
+          <w:rFonts w:ascii="Times New Roman" w:hAnsi="Times New Roman" w:cs="Times New Roman"/>
+          <w:sz w:val="24"/>
+          <w:szCs w:val="24"/>
+          <w:lang w:val="en-US"/>
+        </w:rPr>
+        <w:t>All payment operations are carried out in the system of Nets A/S which get</w:t>
+      </w:r>
+      <w:r>
+        <w:rPr>
+          <w:rFonts w:ascii="Times New Roman" w:hAnsi="Times New Roman" w:cs="Times New Roman"/>
+          <w:sz w:val="24"/>
+          <w:szCs w:val="24"/>
+          <w:lang w:val="en-US"/>
+        </w:rPr>
+        <w:t>s</w:t>
+      </w:r>
+      <w:r>
+        <w:rPr>
+          <w:rFonts w:ascii="Times New Roman" w:hAnsi="Times New Roman" w:cs="Times New Roman"/>
+          <w:sz w:val="24"/>
+          <w:szCs w:val="24"/>
+          <w:lang w:val="en-US"/>
+        </w:rPr>
+        <w:t xml:space="preserve"> the data from Rejsekort A/S. </w:t>
+      </w:r>
+      <w:r>
+        <w:rPr>
+          <w:rFonts w:ascii="Times New Roman" w:hAnsi="Times New Roman" w:cs="Times New Roman"/>
+          <w:sz w:val="24"/>
+          <w:szCs w:val="24"/>
+          <w:lang w:val="en-US"/>
+        </w:rPr>
+        <w:t xml:space="preserve">In (6) is stated that </w:t>
+      </w:r>
+      <w:r>
+        <w:rPr>
+          <w:rFonts w:ascii="Times New Roman" w:hAnsi="Times New Roman" w:cs="Times New Roman"/>
+          <w:sz w:val="24"/>
+          <w:szCs w:val="24"/>
+          <w:lang w:val="en-US"/>
+        </w:rPr>
+        <w:t>“Employees in Rejsekort A/S and the affiliated transport companies, whose job it is to serve you as a customer and process your personal data, have access to the collected personal data.”</w:t>
+      </w:r>
+      <w:r>
+        <w:rPr>
+          <w:rFonts w:ascii="Times New Roman" w:hAnsi="Times New Roman" w:cs="Times New Roman"/>
+          <w:sz w:val="24"/>
+          <w:szCs w:val="24"/>
+          <w:lang w:val="en-US"/>
+        </w:rPr>
+        <w:t xml:space="preserve"> From this </w:t>
+      </w:r>
+      <w:r>
+        <w:rPr>
+          <w:rFonts w:ascii="Times New Roman" w:hAnsi="Times New Roman" w:cs="Times New Roman"/>
+          <w:sz w:val="24"/>
+          <w:szCs w:val="24"/>
+          <w:lang w:val="en-US"/>
+        </w:rPr>
+        <w:t>statement</w:t>
+      </w:r>
+      <w:r>
+        <w:rPr>
+          <w:rFonts w:ascii="Times New Roman" w:hAnsi="Times New Roman" w:cs="Times New Roman"/>
+          <w:sz w:val="24"/>
+          <w:szCs w:val="24"/>
+          <w:lang w:val="en-US"/>
+        </w:rPr>
+        <w:t xml:space="preserve"> it is clear that not only the employees</w:t>
+      </w:r>
+      <w:r>
+        <w:rPr>
+          <w:rFonts w:ascii="Times New Roman" w:hAnsi="Times New Roman" w:cs="Times New Roman"/>
+          <w:sz w:val="24"/>
+          <w:szCs w:val="24"/>
+          <w:lang w:val="en-US"/>
+        </w:rPr>
+        <w:t xml:space="preserve"> of Rej</w:t>
+      </w:r>
+      <w:r>
+        <w:rPr>
+          <w:rFonts w:ascii="Times New Roman" w:hAnsi="Times New Roman" w:cs="Times New Roman"/>
+          <w:sz w:val="24"/>
+          <w:szCs w:val="24"/>
+          <w:lang w:val="en-US"/>
+        </w:rPr>
+        <w:t>s</w:t>
+      </w:r>
+      <w:r>
+        <w:rPr>
+          <w:rFonts w:ascii="Times New Roman" w:hAnsi="Times New Roman" w:cs="Times New Roman"/>
+          <w:sz w:val="24"/>
+          <w:szCs w:val="24"/>
+          <w:lang w:val="en-US"/>
+        </w:rPr>
+        <w:t>ekort</w:t>
+      </w:r>
+      <w:r>
+        <w:rPr>
+          <w:rFonts w:ascii="Times New Roman" w:hAnsi="Times New Roman" w:cs="Times New Roman"/>
+          <w:sz w:val="24"/>
+          <w:szCs w:val="24"/>
+          <w:lang w:val="en-US"/>
+        </w:rPr>
+        <w:t xml:space="preserve"> have access to personal data, but the affiliated companies as well. Although it is not clear from (6) what the concrete purposes of the employees of the partner companies are we decide to put them in the group of main purposes, because they “</w:t>
+      </w:r>
+      <w:r>
+        <w:rPr>
+          <w:rFonts w:ascii="Times New Roman" w:hAnsi="Times New Roman" w:cs="Times New Roman"/>
+          <w:sz w:val="24"/>
+          <w:szCs w:val="24"/>
+          <w:lang w:val="en-US"/>
+        </w:rPr>
+        <w:t>serve and administer you as a customer</w:t>
+      </w:r>
+      <w:r>
+        <w:rPr>
+          <w:rFonts w:ascii="Times New Roman" w:hAnsi="Times New Roman" w:cs="Times New Roman"/>
+          <w:sz w:val="24"/>
+          <w:szCs w:val="24"/>
+          <w:lang w:val="en-US"/>
+        </w:rPr>
+        <w:t xml:space="preserve">”. Rejsekort A/S would be required to specify these purposes later. </w:t>
+      </w:r>
+      <w:r>
+        <w:rPr>
+          <w:rFonts w:ascii="Times New Roman" w:hAnsi="Times New Roman" w:cs="Times New Roman"/>
+          <w:sz w:val="24"/>
+          <w:szCs w:val="24"/>
+          <w:lang w:val="en-US"/>
+        </w:rPr>
+        <w:t xml:space="preserve">Any other purpose which is part of the base functionality of the Rejsekort system could be specified and added to this group. </w:t>
+      </w:r>
+    </w:p>
+    <w:p>
+      <w:pPr>
+        <w:ind w:firstLine="360"/>
+        <w:jc w:val="both"/>
+        <w:rPr>
+          <w:rFonts w:ascii="Times New Roman" w:hAnsi="Times New Roman" w:cs="Times New Roman"/>
+          <w:sz w:val="18"/>
+          <w:szCs w:val="24"/>
+          <w:lang w:val="en-US"/>
+        </w:rPr>
+      </w:pPr>
+      <w:r>
+        <w:rPr>
+          <w:rFonts w:ascii="Times New Roman" w:hAnsi="Times New Roman" w:cs="Times New Roman"/>
+          <w:sz w:val="18"/>
+          <w:szCs w:val="24"/>
+          <w:lang w:val="en-US"/>
+        </w:rPr>
+        <w:t xml:space="preserve">Consent for opinion research companies – we consider that the customer must be given the possibility to decide to give </w:t>
+      </w:r>
+      <w:r>
+        <w:rPr>
+          <w:rFonts w:ascii="Times New Roman" w:hAnsi="Times New Roman" w:cs="Times New Roman"/>
+          <w:sz w:val="18"/>
+          <w:szCs w:val="24"/>
+          <w:lang w:val="en-US"/>
+        </w:rPr>
+        <w:t xml:space="preserve">the consent </w:t>
+      </w:r>
+      <w:r>
+        <w:rPr>
+          <w:rFonts w:ascii="Times New Roman" w:hAnsi="Times New Roman" w:cs="Times New Roman"/>
+          <w:sz w:val="18"/>
+          <w:szCs w:val="24"/>
+          <w:lang w:val="en-US"/>
+        </w:rPr>
+        <w:t>or not for the purposes of r</w:t>
+      </w:r>
+      <w:r>
+        <w:rPr>
+          <w:rFonts w:ascii="Times New Roman" w:hAnsi="Times New Roman" w:cs="Times New Roman"/>
+          <w:sz w:val="18"/>
+          <w:szCs w:val="24"/>
+          <w:lang w:val="en-US"/>
+        </w:rPr>
+        <w:t xml:space="preserve">esearch companies as it </w:t>
+      </w:r>
+      <w:r>
+        <w:rPr>
+          <w:rFonts w:ascii="Times New Roman" w:hAnsi="Times New Roman" w:cs="Times New Roman"/>
+          <w:sz w:val="18"/>
+          <w:szCs w:val="24"/>
+          <w:lang w:val="en-US"/>
+        </w:rPr>
+        <w:t>doesn’t hinders using of the system.</w:t>
+      </w:r>
+    </w:p>
+    <w:p>
+      <w:pPr>
+        <w:ind w:left="360"/>
+        <w:jc w:val="both"/>
+        <w:rPr>
+          <w:rFonts w:ascii="Times New Roman" w:hAnsi="Times New Roman" w:cs="Times New Roman"/>
+          <w:sz w:val="24"/>
+          <w:szCs w:val="24"/>
+          <w:lang w:val="en-US"/>
+        </w:rPr>
+      </w:pPr>
+      <w:r>
+        <w:rPr>
+          <w:rFonts w:ascii="Times New Roman" w:hAnsi="Times New Roman" w:cs="Times New Roman"/>
+          <w:sz w:val="24"/>
+          <w:szCs w:val="24"/>
+          <w:highlight w:val="yellow"/>
+          <w:lang w:val="en-US"/>
+        </w:rPr>
+        <w:t>IT supplier</w:t>
+      </w:r>
+      <w:r>
+        <w:rPr>
+          <w:rFonts w:ascii="Times New Roman" w:hAnsi="Times New Roman" w:cs="Times New Roman"/>
+          <w:sz w:val="24"/>
+          <w:szCs w:val="24"/>
+          <w:lang w:val="en-US"/>
+        </w:rPr>
+        <w:t xml:space="preserve"> – has access to personal data</w:t>
+      </w:r>
+    </w:p>
+    <w:p>
+      <w:pPr>
+        <w:jc w:val="both"/>
+        <w:rPr>
+          <w:rFonts w:ascii="Times New Roman" w:hAnsi="Times New Roman" w:cs="Times New Roman"/>
+          <w:sz w:val="24"/>
+          <w:szCs w:val="24"/>
+          <w:lang w:val="en-US"/>
+        </w:rPr>
+      </w:pPr>
+      <w:r>
+        <w:rPr>
+          <w:rFonts w:ascii="Times New Roman" w:hAnsi="Times New Roman" w:cs="Times New Roman"/>
+          <w:sz w:val="24"/>
+          <w:szCs w:val="24"/>
+          <w:lang w:val="en-US"/>
+        </w:rPr>
+        <w:t>The</w:t>
+      </w:r>
+      <w:r>
+        <w:rPr>
+          <w:rFonts w:ascii="Times New Roman" w:hAnsi="Times New Roman" w:cs="Times New Roman"/>
+          <w:sz w:val="24"/>
+          <w:szCs w:val="24"/>
+          <w:lang w:val="en-US"/>
+        </w:rPr>
+        <w:t xml:space="preserve"> DCR</w:t>
+      </w:r>
+      <w:r>
+        <w:rPr>
+          <w:rFonts w:ascii="Times New Roman" w:hAnsi="Times New Roman" w:cs="Times New Roman"/>
+          <w:sz w:val="24"/>
+          <w:szCs w:val="24"/>
+          <w:lang w:val="en-US"/>
+        </w:rPr>
+        <w:t xml:space="preserve"> model of </w:t>
+      </w:r>
+      <w:r>
+        <w:rPr>
+          <w:rFonts w:ascii="Times New Roman" w:hAnsi="Times New Roman" w:cs="Times New Roman"/>
+          <w:sz w:val="24"/>
+          <w:szCs w:val="24"/>
+          <w:lang w:val="en-US"/>
+        </w:rPr>
+        <w:t xml:space="preserve">giving consent for main purposes is shown in </w:t>
+      </w:r>
+      <w:r>
+        <w:rPr>
+          <w:rFonts w:ascii="Times New Roman" w:hAnsi="Times New Roman" w:cs="Times New Roman"/>
+          <w:sz w:val="24"/>
+          <w:szCs w:val="24"/>
+          <w:lang w:val="en-US"/>
+        </w:rPr>
+        <w:t>figure</w:t>
+      </w:r>
+      <w:r>
+        <w:rPr>
+          <w:rFonts w:ascii="Times New Roman" w:hAnsi="Times New Roman" w:cs="Times New Roman"/>
+          <w:sz w:val="24"/>
+          <w:szCs w:val="24"/>
+          <w:lang w:val="en-US"/>
+        </w:rPr>
+        <w:t xml:space="preserve"> X</w:t>
+      </w:r>
+    </w:p>
+    <w:p>
+      <w:pPr>
+        <w:jc w:val="both"/>
+        <w:rPr>
+          <w:rFonts w:ascii="Times New Roman" w:hAnsi="Times New Roman" w:cs="Times New Roman"/>
+          <w:sz w:val="24"/>
+          <w:szCs w:val="24"/>
+          <w:lang w:val="en-US"/>
+        </w:rPr>
+      </w:pPr>
+      <w:r>
+        <w:rPr>
+          <w:noProof/>
+          <w:lang w:eastAsia="bg-BG"/>
+        </w:rPr>
+        <w:lastRenderedPageBreak/>
+        <w:drawing>
+          <wp:inline distT="0" distB="0" distL="0" distR="0" wp14:anchorId="427616DF" wp14:editId="3207C8DA">
+            <wp:extent cx="5760720" cy="1508760"/>
+            <wp:effectExtent l="0" t="0" r="0" b="0"/>
+            <wp:docPr id="6" name="Picture 6"/>
+            <wp:cNvGraphicFramePr>
+              <a:graphicFrameLocks xmlns:a="http://schemas.openxmlformats.org/drawingml/2006/main" noChangeAspect="1"/>
+            </wp:cNvGraphicFramePr>
+            <a:graphic xmlns:a="http://schemas.openxmlformats.org/drawingml/2006/main">
+              <a:graphicData uri="http://schemas.openxmlformats.org/drawingml/2006/picture">
+                <pic:pic xmlns:pic="http://schemas.openxmlformats.org/drawingml/2006/picture">
+                  <pic:nvPicPr>
+                    <pic:cNvPr id="1" name=""/>
+                    <pic:cNvPicPr/>
+                  </pic:nvPicPr>
+                  <pic:blipFill>
+                    <a:blip r:embed="rId27"/>
+                    <a:stretch>
+                      <a:fillRect/>
+                    </a:stretch>
+                  </pic:blipFill>
+                  <pic:spPr>
+                    <a:xfrm>
+                      <a:off x="0" y="0"/>
+                      <a:ext cx="5760720" cy="1508760"/>
+                    </a:xfrm>
+                    <a:prstGeom prst="rect">
+                      <a:avLst/>
+                    </a:prstGeom>
+                  </pic:spPr>
+                </pic:pic>
+              </a:graphicData>
+            </a:graphic>
+          </wp:inline>
+        </w:drawing>
+      </w:r>
+    </w:p>
+    <w:p>
+      <w:pPr>
+        <w:jc w:val="both"/>
+        <w:rPr>
+          <w:rFonts w:ascii="Times New Roman" w:hAnsi="Times New Roman" w:cs="Times New Roman"/>
+          <w:sz w:val="24"/>
+          <w:szCs w:val="24"/>
+          <w:lang w:val="en-US"/>
+        </w:rPr>
+      </w:pPr>
+      <w:r>
+        <w:rPr>
+          <w:rFonts w:ascii="Times New Roman" w:hAnsi="Times New Roman" w:cs="Times New Roman"/>
+          <w:sz w:val="24"/>
+          <w:szCs w:val="24"/>
+          <w:lang w:val="en-US"/>
+        </w:rPr>
+        <w:t xml:space="preserve">In the figure are illustrated the following activities – </w:t>
+      </w:r>
+      <w:r>
+        <w:rPr>
+          <w:rFonts w:ascii="Times New Roman" w:hAnsi="Times New Roman" w:cs="Times New Roman"/>
+          <w:sz w:val="24"/>
+          <w:szCs w:val="24"/>
+          <w:lang w:val="en-US"/>
+        </w:rPr>
+        <w:t>“</w:t>
+      </w:r>
+      <w:r>
+        <w:rPr>
+          <w:rFonts w:ascii="Times New Roman" w:hAnsi="Times New Roman" w:cs="Times New Roman"/>
+          <w:sz w:val="24"/>
+          <w:szCs w:val="24"/>
+          <w:lang w:val="en-US"/>
+        </w:rPr>
+        <w:t>Give consent from main purposes</w:t>
+      </w:r>
+      <w:r>
+        <w:rPr>
+          <w:rFonts w:ascii="Times New Roman" w:hAnsi="Times New Roman" w:cs="Times New Roman"/>
+          <w:sz w:val="24"/>
+          <w:szCs w:val="24"/>
+          <w:lang w:val="en-US"/>
+        </w:rPr>
+        <w:t>”</w:t>
       </w:r>
       <w:r>
         <w:rPr>
@@ -9265,113 +9785,865 @@
         </w:rPr>
         <w:t xml:space="preserve">, </w:t>
       </w:r>
-      <w:proofErr w:type="gramStart"/>
-      <w:r>
-        <w:rPr>
-          <w:rFonts w:ascii="Times New Roman" w:hAnsi="Times New Roman" w:cs="Times New Roman"/>
-          <w:sz w:val="24"/>
-          <w:szCs w:val="24"/>
-          <w:lang w:val="en-US"/>
-        </w:rPr>
-        <w:t>service</w:t>
-      </w:r>
-      <w:r>
-        <w:rPr>
-          <w:rFonts w:ascii="Times New Roman" w:hAnsi="Times New Roman" w:cs="Times New Roman"/>
-          <w:sz w:val="24"/>
+      <w:r>
+        <w:rPr>
+          <w:rFonts w:ascii="Times New Roman" w:hAnsi="Times New Roman" w:cs="Times New Roman"/>
+          <w:sz w:val="24"/>
+          <w:szCs w:val="24"/>
+          <w:lang w:val="en-US"/>
+        </w:rPr>
+        <w:t>“</w:t>
+      </w:r>
+      <w:r>
+        <w:rPr>
+          <w:rFonts w:ascii="Times New Roman" w:hAnsi="Times New Roman" w:cs="Times New Roman"/>
+          <w:sz w:val="24"/>
+          <w:szCs w:val="24"/>
+          <w:lang w:val="en-US"/>
+        </w:rPr>
+        <w:t>Block main purposes</w:t>
+      </w:r>
+      <w:r>
+        <w:rPr>
+          <w:rFonts w:ascii="Times New Roman" w:hAnsi="Times New Roman" w:cs="Times New Roman"/>
+          <w:sz w:val="24"/>
+          <w:szCs w:val="24"/>
+          <w:lang w:val="en-US"/>
+        </w:rPr>
+        <w:t>”</w:t>
+      </w:r>
+      <w:r>
+        <w:rPr>
+          <w:rFonts w:ascii="Times New Roman" w:hAnsi="Times New Roman" w:cs="Times New Roman"/>
+          <w:sz w:val="24"/>
+          <w:szCs w:val="24"/>
+          <w:lang w:val="en-US"/>
+        </w:rPr>
+        <w:t xml:space="preserve">, </w:t>
+      </w:r>
+      <w:r>
+        <w:rPr>
+          <w:rFonts w:ascii="Times New Roman" w:hAnsi="Times New Roman" w:cs="Times New Roman"/>
+          <w:sz w:val="24"/>
+          <w:szCs w:val="24"/>
+          <w:lang w:val="en-US"/>
+        </w:rPr>
+        <w:t>“</w:t>
+      </w:r>
+      <w:r>
+        <w:rPr>
+          <w:rFonts w:ascii="Times New Roman" w:hAnsi="Times New Roman" w:cs="Times New Roman"/>
+          <w:sz w:val="24"/>
+          <w:szCs w:val="24"/>
+          <w:lang w:val="en-US"/>
+        </w:rPr>
+        <w:t>Register</w:t>
+      </w:r>
+      <w:r>
+        <w:rPr>
+          <w:rFonts w:ascii="Times New Roman" w:hAnsi="Times New Roman" w:cs="Times New Roman"/>
+          <w:sz w:val="24"/>
+          <w:szCs w:val="24"/>
+          <w:lang w:val="en-US"/>
+        </w:rPr>
+        <w:t>”</w:t>
+      </w:r>
+      <w:r>
+        <w:rPr>
+          <w:rFonts w:ascii="Times New Roman" w:hAnsi="Times New Roman" w:cs="Times New Roman"/>
+          <w:sz w:val="24"/>
+          <w:szCs w:val="24"/>
+          <w:lang w:val="en-US"/>
+        </w:rPr>
+        <w:t xml:space="preserve"> and group item “Mandatory”.</w:t>
+      </w:r>
+      <w:r>
+        <w:rPr>
+          <w:rFonts w:ascii="Times New Roman" w:hAnsi="Times New Roman" w:cs="Times New Roman"/>
+          <w:sz w:val="24"/>
+          <w:szCs w:val="24"/>
+          <w:lang w:val="en-US"/>
+        </w:rPr>
+        <w:t xml:space="preserve"> The other two activities “Withdraw consent for main purposes” and “Block main purposes” are related to withdrawing a consent that will be explained later in this section.</w:t>
+      </w:r>
+      <w:r>
+        <w:rPr>
+          <w:rFonts w:ascii="Times New Roman" w:hAnsi="Times New Roman" w:cs="Times New Roman"/>
+          <w:sz w:val="24"/>
+          <w:szCs w:val="24"/>
+          <w:lang w:val="en-US"/>
+        </w:rPr>
+        <w:t xml:space="preserve"> </w:t>
+      </w:r>
+      <w:r>
+        <w:rPr>
+          <w:rFonts w:ascii="Times New Roman" w:hAnsi="Times New Roman" w:cs="Times New Roman"/>
+          <w:sz w:val="24"/>
+          <w:szCs w:val="24"/>
+          <w:lang w:val="en-US"/>
+        </w:rPr>
+        <w:t>The</w:t>
+      </w:r>
+      <w:r>
+        <w:rPr>
+          <w:rFonts w:ascii="Times New Roman" w:hAnsi="Times New Roman" w:cs="Times New Roman"/>
+          <w:sz w:val="24"/>
+          <w:szCs w:val="24"/>
+          <w:lang w:val="en-US"/>
+        </w:rPr>
+        <w:t xml:space="preserve"> </w:t>
+      </w:r>
+      <w:r>
+        <w:rPr>
+          <w:rFonts w:ascii="Times New Roman" w:hAnsi="Times New Roman" w:cs="Times New Roman"/>
+          <w:sz w:val="24"/>
+          <w:szCs w:val="24"/>
+          <w:lang w:val="en-US"/>
+        </w:rPr>
+        <w:t>group entry</w:t>
+      </w:r>
+      <w:r>
+        <w:rPr>
+          <w:rFonts w:ascii="Times New Roman" w:hAnsi="Times New Roman" w:cs="Times New Roman"/>
+          <w:sz w:val="24"/>
+          <w:szCs w:val="24"/>
+          <w:lang w:val="en-US"/>
+        </w:rPr>
+        <w:t xml:space="preserve"> </w:t>
+      </w:r>
+      <w:r>
+        <w:rPr>
+          <w:rFonts w:ascii="Times New Roman" w:hAnsi="Times New Roman" w:cs="Times New Roman"/>
+          <w:sz w:val="24"/>
+          <w:szCs w:val="24"/>
+          <w:lang w:val="en-US"/>
+        </w:rPr>
+        <w:t xml:space="preserve">“Mandatory” </w:t>
+      </w:r>
+      <w:r>
+        <w:rPr>
+          <w:rFonts w:ascii="Times New Roman" w:hAnsi="Times New Roman" w:cs="Times New Roman"/>
+          <w:sz w:val="24"/>
+          <w:szCs w:val="24"/>
+          <w:lang w:val="en-US"/>
+        </w:rPr>
+        <w:t>encapsulates</w:t>
+      </w:r>
+      <w:r>
+        <w:rPr>
+          <w:rFonts w:ascii="Times New Roman" w:hAnsi="Times New Roman" w:cs="Times New Roman"/>
+          <w:sz w:val="24"/>
+          <w:szCs w:val="24"/>
+          <w:lang w:val="en-US"/>
+        </w:rPr>
+        <w:t xml:space="preserve"> the main purposes mentioned above</w:t>
+      </w:r>
+      <w:r>
+        <w:rPr>
+          <w:rFonts w:ascii="Times New Roman" w:hAnsi="Times New Roman" w:cs="Times New Roman"/>
+          <w:sz w:val="24"/>
+          <w:szCs w:val="24"/>
+          <w:lang w:val="en-US"/>
+        </w:rPr>
+        <w:t>. “Mandatory”</w:t>
+      </w:r>
+      <w:r>
+        <w:rPr>
+          <w:rFonts w:ascii="Times New Roman" w:hAnsi="Times New Roman" w:cs="Times New Roman"/>
+          <w:sz w:val="24"/>
+          <w:szCs w:val="24"/>
+          <w:lang w:val="en-US"/>
+        </w:rPr>
+        <w:t xml:space="preserve"> group includes the activities</w:t>
+      </w:r>
+      <w:r>
+        <w:rPr>
+          <w:rFonts w:ascii="Times New Roman" w:hAnsi="Times New Roman" w:cs="Times New Roman"/>
+          <w:sz w:val="24"/>
+          <w:szCs w:val="24"/>
+          <w:lang w:val="en-US"/>
+        </w:rPr>
+        <w:t xml:space="preserve"> </w:t>
+      </w:r>
+      <w:r>
+        <w:rPr>
+          <w:rFonts w:ascii="Times New Roman" w:hAnsi="Times New Roman" w:cs="Times New Roman"/>
+          <w:sz w:val="24"/>
+          <w:szCs w:val="24"/>
+          <w:lang w:val="en-US"/>
+        </w:rPr>
+        <w:t>“</w:t>
+      </w:r>
+      <w:r>
+        <w:rPr>
+          <w:rFonts w:ascii="Times New Roman" w:hAnsi="Times New Roman" w:cs="Times New Roman"/>
+          <w:sz w:val="24"/>
+          <w:szCs w:val="24"/>
+          <w:lang w:val="en-US"/>
+        </w:rPr>
+        <w:t>Manufacture</w:t>
+      </w:r>
+      <w:r>
+        <w:rPr>
+          <w:rFonts w:ascii="Times New Roman" w:hAnsi="Times New Roman" w:cs="Times New Roman"/>
+          <w:sz w:val="24"/>
+          <w:szCs w:val="24"/>
+          <w:lang w:val="en-US"/>
+        </w:rPr>
+        <w:t>"</w:t>
+      </w:r>
+      <w:r>
+        <w:rPr>
+          <w:rFonts w:ascii="Times New Roman" w:hAnsi="Times New Roman" w:cs="Times New Roman"/>
+          <w:sz w:val="24"/>
+          <w:szCs w:val="24"/>
+          <w:lang w:val="en-US"/>
+        </w:rPr>
+        <w:t xml:space="preserve">, </w:t>
+      </w:r>
+      <w:r>
+        <w:rPr>
+          <w:rFonts w:ascii="Times New Roman" w:hAnsi="Times New Roman" w:cs="Times New Roman"/>
+          <w:sz w:val="24"/>
+          <w:szCs w:val="24"/>
+          <w:lang w:val="en-US"/>
+        </w:rPr>
+        <w:t>“</w:t>
+      </w:r>
+      <w:r>
+        <w:rPr>
+          <w:rFonts w:ascii="Times New Roman" w:hAnsi="Times New Roman" w:cs="Times New Roman"/>
+          <w:sz w:val="24"/>
+          <w:szCs w:val="24"/>
+          <w:lang w:val="en-US"/>
+        </w:rPr>
+        <w:t>Reload</w:t>
+      </w:r>
+      <w:r>
+        <w:rPr>
+          <w:rFonts w:ascii="Times New Roman" w:hAnsi="Times New Roman" w:cs="Times New Roman"/>
+          <w:sz w:val="24"/>
+          <w:szCs w:val="24"/>
+          <w:lang w:val="en-US"/>
+        </w:rPr>
+        <w:t>”</w:t>
+      </w:r>
+      <w:r>
+        <w:rPr>
+          <w:rFonts w:ascii="Times New Roman" w:hAnsi="Times New Roman" w:cs="Times New Roman"/>
+          <w:sz w:val="24"/>
+          <w:szCs w:val="24"/>
+          <w:lang w:val="en-US"/>
+        </w:rPr>
+        <w:t xml:space="preserve"> with response relation to </w:t>
+      </w:r>
+      <w:r>
+        <w:rPr>
+          <w:rFonts w:ascii="Times New Roman" w:hAnsi="Times New Roman" w:cs="Times New Roman"/>
+          <w:sz w:val="24"/>
+          <w:szCs w:val="24"/>
+          <w:lang w:val="en-US"/>
+        </w:rPr>
+        <w:t>“</w:t>
+      </w:r>
+      <w:r>
+        <w:rPr>
+          <w:rFonts w:ascii="Times New Roman" w:hAnsi="Times New Roman" w:cs="Times New Roman"/>
+          <w:sz w:val="24"/>
+          <w:szCs w:val="24"/>
+          <w:lang w:val="en-US"/>
+        </w:rPr>
+        <w:t>Nets A/S</w:t>
+      </w:r>
+      <w:r>
+        <w:rPr>
+          <w:rFonts w:ascii="Times New Roman" w:hAnsi="Times New Roman" w:cs="Times New Roman"/>
+          <w:sz w:val="24"/>
+          <w:szCs w:val="24"/>
+          <w:lang w:val="en-US"/>
+        </w:rPr>
+        <w:t>”</w:t>
+      </w:r>
+      <w:r>
+        <w:rPr>
+          <w:rFonts w:ascii="Times New Roman" w:hAnsi="Times New Roman" w:cs="Times New Roman"/>
+          <w:sz w:val="24"/>
+          <w:szCs w:val="24"/>
+          <w:lang w:val="en-US"/>
+        </w:rPr>
+        <w:t xml:space="preserve"> and </w:t>
+      </w:r>
+      <w:r>
+        <w:rPr>
+          <w:rFonts w:ascii="Times New Roman" w:hAnsi="Times New Roman" w:cs="Times New Roman"/>
+          <w:sz w:val="24"/>
+          <w:szCs w:val="24"/>
+          <w:lang w:val="en-US"/>
+        </w:rPr>
+        <w:t>“</w:t>
+      </w:r>
+      <w:r>
+        <w:rPr>
+          <w:rFonts w:ascii="Times New Roman" w:hAnsi="Times New Roman" w:cs="Times New Roman"/>
+          <w:sz w:val="24"/>
+          <w:szCs w:val="24"/>
+          <w:lang w:val="en-US"/>
+        </w:rPr>
+        <w:t>Send data to the partner</w:t>
+      </w:r>
+      <w:r>
+        <w:rPr>
+          <w:rFonts w:ascii="Times New Roman" w:hAnsi="Times New Roman" w:cs="Times New Roman"/>
+          <w:sz w:val="24"/>
+          <w:szCs w:val="24"/>
+          <w:lang w:val="en-US"/>
+        </w:rPr>
+        <w:t>”</w:t>
+      </w:r>
+      <w:r>
+        <w:rPr>
+          <w:rFonts w:ascii="Times New Roman" w:hAnsi="Times New Roman" w:cs="Times New Roman"/>
+          <w:sz w:val="24"/>
+          <w:szCs w:val="24"/>
+          <w:lang w:val="en-US"/>
+        </w:rPr>
+        <w:t xml:space="preserve">. </w:t>
+      </w:r>
+      <w:r>
+        <w:rPr>
+          <w:rFonts w:ascii="Times New Roman" w:hAnsi="Times New Roman" w:cs="Times New Roman"/>
+          <w:sz w:val="24"/>
+          <w:szCs w:val="24"/>
+          <w:lang w:val="en-US"/>
+        </w:rPr>
+        <w:t>In the beginning</w:t>
+      </w:r>
+      <w:r>
+        <w:rPr>
+          <w:rFonts w:ascii="Times New Roman" w:hAnsi="Times New Roman" w:cs="Times New Roman"/>
+          <w:sz w:val="24"/>
+          <w:szCs w:val="24"/>
+          <w:lang w:val="en-US"/>
+        </w:rPr>
+        <w:t xml:space="preserve"> </w:t>
+      </w:r>
+      <w:r>
+        <w:rPr>
+          <w:rFonts w:ascii="Times New Roman" w:hAnsi="Times New Roman" w:cs="Times New Roman"/>
+          <w:sz w:val="24"/>
+          <w:szCs w:val="24"/>
+          <w:lang w:val="en-US"/>
+        </w:rPr>
+        <w:t>n</w:t>
+      </w:r>
+      <w:r>
+        <w:rPr>
+          <w:rFonts w:ascii="Times New Roman" w:hAnsi="Times New Roman" w:cs="Times New Roman"/>
+          <w:sz w:val="24"/>
+          <w:szCs w:val="24"/>
+          <w:lang w:val="en-US"/>
+        </w:rPr>
+        <w:t xml:space="preserve">either </w:t>
+      </w:r>
+      <w:r>
+        <w:rPr>
+          <w:rFonts w:ascii="Times New Roman" w:hAnsi="Times New Roman" w:cs="Times New Roman"/>
+          <w:sz w:val="24"/>
+          <w:szCs w:val="24"/>
+          <w:lang w:val="en-US"/>
+        </w:rPr>
+        <w:t>“</w:t>
+      </w:r>
+      <w:r>
+        <w:rPr>
+          <w:rFonts w:ascii="Times New Roman" w:hAnsi="Times New Roman" w:cs="Times New Roman"/>
+          <w:sz w:val="24"/>
+          <w:szCs w:val="24"/>
+          <w:lang w:val="en-US"/>
+        </w:rPr>
+        <w:t>R</w:t>
+      </w:r>
+      <w:r>
+        <w:rPr>
+          <w:rFonts w:ascii="Times New Roman" w:hAnsi="Times New Roman" w:cs="Times New Roman"/>
+          <w:sz w:val="24"/>
+          <w:szCs w:val="24"/>
+          <w:lang w:val="en-US"/>
+        </w:rPr>
+        <w:t>egister</w:t>
+      </w:r>
+      <w:r>
+        <w:rPr>
+          <w:rFonts w:ascii="Times New Roman" w:hAnsi="Times New Roman" w:cs="Times New Roman"/>
+          <w:sz w:val="24"/>
+          <w:szCs w:val="24"/>
+          <w:lang w:val="en-US"/>
+        </w:rPr>
+        <w:t>”</w:t>
+      </w:r>
+      <w:r>
+        <w:rPr>
+          <w:rFonts w:ascii="Times New Roman" w:hAnsi="Times New Roman" w:cs="Times New Roman"/>
+          <w:sz w:val="24"/>
+          <w:szCs w:val="24"/>
+          <w:lang w:val="en-US"/>
+        </w:rPr>
+        <w:t xml:space="preserve">, nor activities in “Mandatory” can be executed, because </w:t>
+      </w:r>
+      <w:r>
+        <w:rPr>
+          <w:rFonts w:ascii="Times New Roman" w:hAnsi="Times New Roman" w:cs="Times New Roman"/>
+          <w:sz w:val="24"/>
+          <w:szCs w:val="24"/>
+          <w:lang w:val="en-US"/>
+        </w:rPr>
+        <w:t>“</w:t>
+      </w:r>
+      <w:r>
+        <w:rPr>
+          <w:rFonts w:ascii="Times New Roman" w:hAnsi="Times New Roman" w:cs="Times New Roman"/>
+          <w:sz w:val="24"/>
+          <w:szCs w:val="24"/>
+          <w:lang w:val="en-US"/>
+        </w:rPr>
+        <w:t>Register</w:t>
+      </w:r>
+      <w:r>
+        <w:rPr>
+          <w:rFonts w:ascii="Times New Roman" w:hAnsi="Times New Roman" w:cs="Times New Roman"/>
+          <w:sz w:val="24"/>
+          <w:szCs w:val="24"/>
+          <w:lang w:val="en-US"/>
+        </w:rPr>
+        <w:t>”</w:t>
+      </w:r>
+      <w:r>
+        <w:rPr>
+          <w:rFonts w:ascii="Times New Roman" w:hAnsi="Times New Roman" w:cs="Times New Roman"/>
+          <w:sz w:val="24"/>
+          <w:szCs w:val="24"/>
+          <w:lang w:val="en-US"/>
+        </w:rPr>
+        <w:t xml:space="preserve"> is a condition for </w:t>
+      </w:r>
+      <w:r>
+        <w:rPr>
+          <w:rFonts w:ascii="Times New Roman" w:hAnsi="Times New Roman" w:cs="Times New Roman"/>
+          <w:sz w:val="24"/>
+          <w:szCs w:val="24"/>
+          <w:lang w:val="en-US"/>
+        </w:rPr>
+        <w:t>“</w:t>
+      </w:r>
+      <w:r>
+        <w:rPr>
+          <w:rFonts w:ascii="Times New Roman" w:hAnsi="Times New Roman" w:cs="Times New Roman"/>
+          <w:sz w:val="24"/>
+          <w:szCs w:val="24"/>
+          <w:lang w:val="en-US"/>
+        </w:rPr>
+        <w:t>Mandatory</w:t>
+      </w:r>
+      <w:r>
+        <w:rPr>
+          <w:rFonts w:ascii="Times New Roman" w:hAnsi="Times New Roman" w:cs="Times New Roman"/>
+          <w:sz w:val="24"/>
+          <w:szCs w:val="24"/>
+          <w:lang w:val="en-US"/>
+        </w:rPr>
+        <w:t>”</w:t>
+      </w:r>
+      <w:r>
+        <w:rPr>
+          <w:rFonts w:ascii="Times New Roman" w:hAnsi="Times New Roman" w:cs="Times New Roman"/>
+          <w:sz w:val="24"/>
+          <w:szCs w:val="24"/>
+          <w:lang w:val="en-US"/>
+        </w:rPr>
+        <w:t xml:space="preserve">, and </w:t>
+      </w:r>
+      <w:r>
+        <w:rPr>
+          <w:rFonts w:ascii="Times New Roman" w:hAnsi="Times New Roman" w:cs="Times New Roman"/>
+          <w:sz w:val="24"/>
+          <w:szCs w:val="24"/>
+          <w:lang w:val="en-US"/>
+        </w:rPr>
+        <w:t>“</w:t>
+      </w:r>
+      <w:r>
+        <w:rPr>
+          <w:rFonts w:ascii="Times New Roman" w:hAnsi="Times New Roman" w:cs="Times New Roman"/>
+          <w:sz w:val="24"/>
+          <w:szCs w:val="24"/>
+          <w:lang w:val="en-US"/>
+        </w:rPr>
+        <w:t>Give consent for main purposes</w:t>
+      </w:r>
+      <w:r>
+        <w:rPr>
+          <w:rFonts w:ascii="Times New Roman" w:hAnsi="Times New Roman" w:cs="Times New Roman"/>
+          <w:sz w:val="24"/>
+          <w:szCs w:val="24"/>
+          <w:lang w:val="en-US"/>
+        </w:rPr>
+        <w:t>”</w:t>
+      </w:r>
+      <w:r>
+        <w:rPr>
+          <w:rFonts w:ascii="Times New Roman" w:hAnsi="Times New Roman" w:cs="Times New Roman"/>
+          <w:sz w:val="24"/>
+          <w:szCs w:val="24"/>
+          <w:lang w:val="en-US"/>
+        </w:rPr>
+        <w:t xml:space="preserve"> is a condition for </w:t>
+      </w:r>
+      <w:r>
+        <w:rPr>
+          <w:rFonts w:ascii="Times New Roman" w:hAnsi="Times New Roman" w:cs="Times New Roman"/>
+          <w:sz w:val="24"/>
+          <w:szCs w:val="24"/>
+          <w:lang w:val="en-US"/>
+        </w:rPr>
+        <w:t>“</w:t>
+      </w:r>
+      <w:r>
+        <w:rPr>
+          <w:rFonts w:ascii="Times New Roman" w:hAnsi="Times New Roman" w:cs="Times New Roman"/>
+          <w:sz w:val="24"/>
+          <w:szCs w:val="24"/>
+          <w:lang w:val="en-US"/>
+        </w:rPr>
+        <w:t>Register</w:t>
+      </w:r>
+      <w:r>
+        <w:rPr>
+          <w:rFonts w:ascii="Times New Roman" w:hAnsi="Times New Roman" w:cs="Times New Roman"/>
+          <w:sz w:val="24"/>
+          <w:szCs w:val="24"/>
+          <w:lang w:val="en-US"/>
+        </w:rPr>
+        <w:t>”</w:t>
+      </w:r>
+      <w:r>
+        <w:rPr>
+          <w:rFonts w:ascii="Times New Roman" w:hAnsi="Times New Roman" w:cs="Times New Roman"/>
+          <w:sz w:val="24"/>
+          <w:szCs w:val="24"/>
+          <w:lang w:val="en-US"/>
+        </w:rPr>
+        <w:t>.</w:t>
+      </w:r>
+      <w:r>
+        <w:rPr>
+          <w:rFonts w:ascii="Times New Roman" w:hAnsi="Times New Roman" w:cs="Times New Roman"/>
+          <w:sz w:val="24"/>
+          <w:szCs w:val="24"/>
+          <w:lang w:val="en-US"/>
+        </w:rPr>
+        <w:t xml:space="preserve"> The graph in the figure is in </w:t>
+      </w:r>
+      <w:r>
+        <w:rPr>
+          <w:rFonts w:ascii="Times New Roman" w:hAnsi="Times New Roman" w:cs="Times New Roman"/>
+          <w:sz w:val="24"/>
+          <w:szCs w:val="24"/>
+          <w:lang w:val="en-US"/>
+        </w:rPr>
+        <w:t>that</w:t>
+      </w:r>
+      <w:r>
+        <w:rPr>
+          <w:rFonts w:ascii="Times New Roman" w:hAnsi="Times New Roman" w:cs="Times New Roman"/>
+          <w:sz w:val="24"/>
+          <w:szCs w:val="24"/>
+          <w:lang w:val="en-US"/>
+        </w:rPr>
+        <w:t xml:space="preserve"> state.</w:t>
+      </w:r>
+      <w:r>
+        <w:rPr>
+          <w:rFonts w:ascii="Times New Roman" w:hAnsi="Times New Roman" w:cs="Times New Roman"/>
+          <w:sz w:val="24"/>
+          <w:szCs w:val="24"/>
+          <w:lang w:val="en-US"/>
+        </w:rPr>
+        <w:t xml:space="preserve"> Execution of </w:t>
+      </w:r>
+      <w:r>
+        <w:rPr>
+          <w:rFonts w:ascii="Times New Roman" w:hAnsi="Times New Roman" w:cs="Times New Roman"/>
+          <w:sz w:val="24"/>
+          <w:szCs w:val="24"/>
+          <w:lang w:val="en-US"/>
+        </w:rPr>
+        <w:t>“Give consent for main purposes”</w:t>
+      </w:r>
+      <w:r>
+        <w:rPr>
+          <w:rFonts w:ascii="Times New Roman" w:hAnsi="Times New Roman" w:cs="Times New Roman"/>
+          <w:sz w:val="24"/>
+          <w:szCs w:val="24"/>
+          <w:lang w:val="en-US"/>
+        </w:rPr>
+        <w:t xml:space="preserve"> excludes “Block main purposes”, because of </w:t>
+      </w:r>
+      <w:r>
+        <w:rPr>
+          <w:rFonts w:ascii="Times New Roman" w:hAnsi="Times New Roman" w:cs="Times New Roman"/>
+          <w:sz w:val="24"/>
+          <w:szCs w:val="24"/>
+          <w:lang w:val="en-US"/>
+        </w:rPr>
+        <w:t>exclusion</w:t>
+      </w:r>
+      <w:r>
+        <w:rPr>
+          <w:rFonts w:ascii="Times New Roman" w:hAnsi="Times New Roman" w:cs="Times New Roman"/>
+          <w:sz w:val="24"/>
+          <w:szCs w:val="24"/>
+          <w:lang w:val="en-US"/>
+        </w:rPr>
+        <w:t xml:space="preserve"> relation between them, and </w:t>
+      </w:r>
+      <w:r>
+        <w:rPr>
+          <w:rFonts w:ascii="Times New Roman" w:hAnsi="Times New Roman" w:cs="Times New Roman"/>
+          <w:sz w:val="24"/>
+          <w:szCs w:val="24"/>
+          <w:lang w:val="en-US"/>
+        </w:rPr>
+        <w:t>“Block main purposes”</w:t>
+      </w:r>
+      <w:r>
+        <w:rPr>
+          <w:rFonts w:ascii="Times New Roman" w:hAnsi="Times New Roman" w:cs="Times New Roman"/>
+          <w:sz w:val="24"/>
+          <w:szCs w:val="24"/>
+          <w:lang w:val="en-US"/>
+        </w:rPr>
+        <w:t xml:space="preserve"> is no longer a condition for “Mandatory”. There lefts the condition “Register”, where the customer fills his personal data in. </w:t>
+      </w:r>
+      <w:r>
+        <w:rPr>
+          <w:rFonts w:ascii="Times New Roman" w:hAnsi="Times New Roman" w:cs="Times New Roman"/>
+          <w:sz w:val="24"/>
+          <w:szCs w:val="24"/>
+          <w:lang w:val="en-US"/>
+        </w:rPr>
+        <w:t>After execution of “Register”, the activities in “Mandatory” are read for execution.</w:t>
+      </w:r>
+      <w:r>
+        <w:rPr>
+          <w:rFonts w:ascii="Times New Roman" w:hAnsi="Times New Roman" w:cs="Times New Roman"/>
+          <w:sz w:val="24"/>
+          <w:szCs w:val="24"/>
+          <w:lang w:val="en-US"/>
+        </w:rPr>
+        <w:t xml:space="preserve"> </w:t>
+      </w:r>
+      <w:r>
+        <w:rPr>
+          <w:rFonts w:ascii="Times New Roman" w:hAnsi="Times New Roman" w:cs="Times New Roman"/>
+          <w:sz w:val="24"/>
+          <w:szCs w:val="24"/>
+          <w:lang w:val="en-US"/>
+        </w:rPr>
+        <w:t xml:space="preserve">The </w:t>
+      </w:r>
+      <w:r>
+        <w:rPr>
+          <w:rFonts w:ascii="Times New Roman" w:hAnsi="Times New Roman" w:cs="Times New Roman"/>
+          <w:sz w:val="24"/>
+          <w:szCs w:val="24"/>
+          <w:lang w:val="en-US"/>
+        </w:rPr>
+        <w:t>initial state</w:t>
+      </w:r>
+      <w:r>
+        <w:rPr>
+          <w:rFonts w:ascii="Times New Roman" w:hAnsi="Times New Roman" w:cs="Times New Roman"/>
+          <w:sz w:val="24"/>
+          <w:szCs w:val="24"/>
+          <w:lang w:val="en-US"/>
+        </w:rPr>
+        <w:t xml:space="preserve"> of the graph above complies with </w:t>
+      </w:r>
+      <w:r>
+        <w:rPr>
+          <w:rFonts w:ascii="Times New Roman" w:hAnsi="Times New Roman" w:cs="Times New Roman"/>
+          <w:sz w:val="24"/>
+          <w:szCs w:val="24"/>
+          <w:lang w:val="en-US"/>
+        </w:rPr>
+        <w:t>the</w:t>
+      </w:r>
+      <w:r>
+        <w:rPr>
+          <w:rFonts w:ascii="Times New Roman" w:hAnsi="Times New Roman" w:cs="Times New Roman"/>
+          <w:sz w:val="24"/>
+          <w:szCs w:val="24"/>
+          <w:lang w:val="en-US"/>
+        </w:rPr>
+        <w:t xml:space="preserve"> expectation that a customer </w:t>
+      </w:r>
+      <w:r>
+        <w:rPr>
+          <w:rFonts w:ascii="Times New Roman" w:hAnsi="Times New Roman" w:cs="Times New Roman"/>
+          <w:sz w:val="24"/>
+          <w:szCs w:val="24"/>
+          <w:lang w:val="en-US"/>
+        </w:rPr>
+        <w:t>should</w:t>
+      </w:r>
+      <w:r>
+        <w:rPr>
+          <w:rFonts w:ascii="Times New Roman" w:hAnsi="Times New Roman" w:cs="Times New Roman"/>
+          <w:sz w:val="24"/>
+          <w:szCs w:val="24"/>
+          <w:lang w:val="en-US"/>
+        </w:rPr>
+        <w:t xml:space="preserve"> giv</w:t>
+      </w:r>
+      <w:r>
+        <w:rPr>
+          <w:rFonts w:ascii="Times New Roman" w:hAnsi="Times New Roman" w:cs="Times New Roman"/>
+          <w:sz w:val="24"/>
+          <w:szCs w:val="24"/>
+          <w:lang w:val="en-US"/>
+        </w:rPr>
+        <w:t>e</w:t>
+      </w:r>
+      <w:r>
+        <w:rPr>
+          <w:rFonts w:ascii="Times New Roman" w:hAnsi="Times New Roman" w:cs="Times New Roman"/>
+          <w:sz w:val="24"/>
+          <w:szCs w:val="24"/>
+          <w:lang w:val="en-US"/>
+        </w:rPr>
+        <w:t xml:space="preserve"> </w:t>
+      </w:r>
+      <w:r>
+        <w:rPr>
+          <w:rFonts w:ascii="Times New Roman" w:hAnsi="Times New Roman" w:cs="Times New Roman"/>
+          <w:sz w:val="24"/>
+          <w:szCs w:val="24"/>
+          <w:lang w:val="en-US"/>
+        </w:rPr>
+        <w:t>his or her consent before to be able to “Register”</w:t>
+      </w:r>
+      <w:r>
+        <w:rPr>
+          <w:rFonts w:ascii="Times New Roman" w:hAnsi="Times New Roman" w:cs="Times New Roman"/>
+          <w:sz w:val="24"/>
+          <w:szCs w:val="24"/>
+          <w:lang w:val="en-US"/>
+        </w:rPr>
+        <w:t>.</w:t>
+      </w:r>
+      <w:r>
+        <w:rPr>
+          <w:rFonts w:ascii="Times New Roman" w:hAnsi="Times New Roman" w:cs="Times New Roman"/>
+          <w:sz w:val="24"/>
+          <w:szCs w:val="24"/>
+          <w:lang w:val="en-US"/>
+        </w:rPr>
+        <w:t xml:space="preserve"> </w:t>
+      </w:r>
+      <w:r>
+        <w:rPr>
+          <w:rFonts w:ascii="Times New Roman" w:hAnsi="Times New Roman" w:cs="Times New Roman"/>
+          <w:sz w:val="18"/>
           <w:szCs w:val="24"/>
           <w:highlight w:val="yellow"/>
           <w:lang w:val="en-US"/>
         </w:rPr>
-        <w:t>???</w:t>
-      </w:r>
-      <w:r>
-        <w:rPr>
-          <w:rFonts w:ascii="Times New Roman" w:hAnsi="Times New Roman" w:cs="Times New Roman"/>
-          <w:sz w:val="24"/>
-          <w:szCs w:val="24"/>
-          <w:lang w:val="en-US"/>
-        </w:rPr>
-        <w:t>.</w:t>
-      </w:r>
-      <w:proofErr w:type="gramEnd"/>
-      <w:r>
-        <w:rPr>
-          <w:rFonts w:ascii="Times New Roman" w:hAnsi="Times New Roman" w:cs="Times New Roman"/>
-          <w:sz w:val="24"/>
-          <w:szCs w:val="24"/>
-          <w:lang w:val="en-US"/>
-        </w:rPr>
-        <w:t xml:space="preserve"> They form the core of the services, provided by Rejsekort A/S,</w:t>
-      </w:r>
-      <w:r>
-        <w:rPr>
-          <w:rFonts w:ascii="Times New Roman" w:hAnsi="Times New Roman" w:cs="Times New Roman"/>
-          <w:sz w:val="24"/>
-          <w:szCs w:val="24"/>
-          <w:lang w:val="en-US"/>
-        </w:rPr>
-        <w:t xml:space="preserve"> and</w:t>
-      </w:r>
-      <w:r>
-        <w:rPr>
-          <w:rFonts w:ascii="Times New Roman" w:hAnsi="Times New Roman" w:cs="Times New Roman"/>
-          <w:sz w:val="24"/>
-          <w:szCs w:val="24"/>
-          <w:lang w:val="en-US"/>
-        </w:rPr>
-        <w:t xml:space="preserve"> are </w:t>
-      </w:r>
-      <w:r>
-        <w:rPr>
-          <w:rFonts w:ascii="Times New Roman" w:hAnsi="Times New Roman" w:cs="Times New Roman"/>
-          <w:sz w:val="24"/>
-          <w:szCs w:val="24"/>
-          <w:lang w:val="en-US"/>
-        </w:rPr>
-        <w:t xml:space="preserve">closely </w:t>
-      </w:r>
-      <w:r>
-        <w:rPr>
-          <w:rFonts w:ascii="Times New Roman" w:hAnsi="Times New Roman" w:cs="Times New Roman"/>
-          <w:sz w:val="24"/>
-          <w:szCs w:val="24"/>
-          <w:lang w:val="en-US"/>
-        </w:rPr>
-        <w:t>related to each other</w:t>
-      </w:r>
-      <w:r>
-        <w:rPr>
-          <w:rFonts w:ascii="Times New Roman" w:hAnsi="Times New Roman" w:cs="Times New Roman"/>
-          <w:sz w:val="24"/>
-          <w:szCs w:val="24"/>
-          <w:lang w:val="en-US"/>
-        </w:rPr>
-        <w:t xml:space="preserve"> to be split</w:t>
-      </w:r>
-      <w:r>
-        <w:rPr>
-          <w:rFonts w:ascii="Times New Roman" w:hAnsi="Times New Roman" w:cs="Times New Roman"/>
-          <w:sz w:val="24"/>
-          <w:szCs w:val="24"/>
-          <w:lang w:val="en-US"/>
-        </w:rPr>
-        <w:t>.</w:t>
-      </w:r>
-      <w:r>
-        <w:rPr>
-          <w:rFonts w:ascii="Times New Roman" w:hAnsi="Times New Roman" w:cs="Times New Roman"/>
-          <w:sz w:val="24"/>
-          <w:szCs w:val="24"/>
-          <w:lang w:val="en-US"/>
-        </w:rPr>
-        <w:t xml:space="preserve"> Each customer using the Rejsekort system should have a card.</w:t>
-      </w:r>
-      <w:r>
-        <w:rPr>
-          <w:rFonts w:ascii="Times New Roman" w:hAnsi="Times New Roman" w:cs="Times New Roman"/>
-          <w:sz w:val="24"/>
-          <w:szCs w:val="24"/>
+        <w:t>Register</w:t>
+      </w:r>
+      <w:r>
+        <w:rPr>
+          <w:rFonts w:ascii="Times New Roman" w:hAnsi="Times New Roman" w:cs="Times New Roman"/>
+          <w:sz w:val="18"/>
+          <w:szCs w:val="24"/>
+          <w:lang w:val="en-US"/>
+        </w:rPr>
+        <w:t xml:space="preserve"> – give your personal data</w:t>
+      </w:r>
+      <w:r>
+        <w:rPr>
+          <w:rFonts w:ascii="Times New Roman" w:hAnsi="Times New Roman" w:cs="Times New Roman"/>
+          <w:sz w:val="24"/>
+          <w:szCs w:val="24"/>
+          <w:lang w:val="en-US"/>
+        </w:rPr>
+        <w:t xml:space="preserve">. </w:t>
+      </w:r>
+    </w:p>
+    <w:p>
+      <w:pPr>
+        <w:jc w:val="both"/>
+        <w:rPr>
+          <w:rFonts w:ascii="Times New Roman" w:hAnsi="Times New Roman" w:cs="Times New Roman"/>
+          <w:sz w:val="24"/>
+          <w:szCs w:val="24"/>
+          <w:lang w:val="en-US"/>
+        </w:rPr>
+      </w:pPr>
+      <w:r>
+        <w:rPr>
+          <w:rFonts w:ascii="Times New Roman" w:hAnsi="Times New Roman" w:cs="Times New Roman"/>
+          <w:sz w:val="24"/>
+          <w:szCs w:val="24"/>
+          <w:lang w:val="en-US"/>
+        </w:rPr>
+        <w:tab/>
+      </w:r>
+      <w:r>
+        <w:rPr>
+          <w:rFonts w:ascii="Times New Roman" w:hAnsi="Times New Roman" w:cs="Times New Roman"/>
+          <w:sz w:val="24"/>
+          <w:szCs w:val="24"/>
+          <w:highlight w:val="lightGray"/>
+          <w:lang w:val="en-US"/>
+        </w:rPr>
+        <w:t>(</w:t>
+      </w:r>
+      <w:r>
+        <w:rPr>
+          <w:rFonts w:ascii="Times New Roman" w:hAnsi="Times New Roman" w:cs="Times New Roman"/>
+          <w:sz w:val="24"/>
+          <w:szCs w:val="24"/>
+          <w:highlight w:val="lightGray"/>
+          <w:lang w:val="en-US"/>
+        </w:rPr>
+        <w:t>Rejsekort</w:t>
+      </w:r>
+      <w:r>
+        <w:rPr>
+          <w:rFonts w:ascii="Times New Roman" w:hAnsi="Times New Roman" w:cs="Times New Roman"/>
+          <w:sz w:val="24"/>
+          <w:szCs w:val="24"/>
+          <w:highlight w:val="lightGray"/>
+          <w:lang w:val="en-US"/>
+        </w:rPr>
+        <w:t xml:space="preserve"> complies </w:t>
+      </w:r>
+      <w:r>
+        <w:rPr>
+          <w:rFonts w:ascii="Times New Roman" w:hAnsi="Times New Roman" w:cs="Times New Roman"/>
+          <w:sz w:val="24"/>
+          <w:szCs w:val="24"/>
+          <w:highlight w:val="lightGray"/>
+          <w:lang w:val="en-US"/>
+        </w:rPr>
+        <w:t>with</w:t>
+      </w:r>
+      <w:r>
+        <w:rPr>
+          <w:rFonts w:ascii="Times New Roman" w:hAnsi="Times New Roman" w:cs="Times New Roman"/>
+          <w:sz w:val="24"/>
+          <w:szCs w:val="24"/>
+          <w:highlight w:val="lightGray"/>
           <w:lang w:val="en-US"/>
         </w:rPr>
         <w:t xml:space="preserve"> </w:t>
@@ -9381,189 +10653,430 @@
           <w:rFonts w:ascii="Times New Roman" w:hAnsi="Times New Roman" w:cs="Times New Roman"/>
           <w:sz w:val="24"/>
           <w:szCs w:val="24"/>
-          <w:lang w:val="en-US"/>
-        </w:rPr>
-        <w:t xml:space="preserve">The manufacturer </w:t>
-      </w:r>
-      <w:r>
-        <w:rPr>
-          <w:rFonts w:ascii="Times New Roman" w:hAnsi="Times New Roman" w:cs="Times New Roman"/>
-          <w:sz w:val="24"/>
-          <w:szCs w:val="24"/>
-          <w:lang w:val="en-US"/>
-        </w:rPr>
-        <w:t>of the card</w:t>
-      </w:r>
-      <w:r>
-        <w:rPr>
-          <w:rFonts w:ascii="Times New Roman" w:hAnsi="Times New Roman" w:cs="Times New Roman"/>
-          <w:sz w:val="24"/>
-          <w:szCs w:val="24"/>
-          <w:lang w:val="en-US"/>
-        </w:rPr>
-        <w:t xml:space="preserve"> get</w:t>
-      </w:r>
-      <w:r>
-        <w:rPr>
-          <w:rFonts w:ascii="Times New Roman" w:hAnsi="Times New Roman" w:cs="Times New Roman"/>
-          <w:sz w:val="24"/>
-          <w:szCs w:val="24"/>
-          <w:lang w:val="en-US"/>
-        </w:rPr>
-        <w:t>s</w:t>
-      </w:r>
-      <w:r>
-        <w:rPr>
-          <w:rFonts w:ascii="Times New Roman" w:hAnsi="Times New Roman" w:cs="Times New Roman"/>
-          <w:sz w:val="24"/>
-          <w:szCs w:val="24"/>
-          <w:lang w:val="en-US"/>
-        </w:rPr>
-        <w:t xml:space="preserve"> the name and possibly the photo of the customer, depending on the type of the card</w:t>
-      </w:r>
-      <w:r>
-        <w:rPr>
-          <w:rFonts w:ascii="Times New Roman" w:hAnsi="Times New Roman" w:cs="Times New Roman"/>
-          <w:sz w:val="24"/>
-          <w:szCs w:val="24"/>
-          <w:lang w:val="en-US"/>
-        </w:rPr>
-        <w:t>, to produce the card</w:t>
-      </w:r>
-      <w:r>
-        <w:rPr>
-          <w:rFonts w:ascii="Times New Roman" w:hAnsi="Times New Roman" w:cs="Times New Roman"/>
-          <w:sz w:val="24"/>
-          <w:szCs w:val="24"/>
-          <w:lang w:val="en-US"/>
-        </w:rPr>
-        <w:t xml:space="preserve"> (6)</w:t>
-      </w:r>
-      <w:r>
-        <w:rPr>
-          <w:rFonts w:ascii="Times New Roman" w:hAnsi="Times New Roman" w:cs="Times New Roman"/>
-          <w:sz w:val="24"/>
-          <w:szCs w:val="24"/>
-          <w:lang w:val="en-US"/>
-        </w:rPr>
-        <w:t xml:space="preserve">. </w:t>
-      </w:r>
-      <w:r>
-        <w:rPr>
-          <w:rFonts w:ascii="Times New Roman" w:hAnsi="Times New Roman" w:cs="Times New Roman"/>
-          <w:sz w:val="24"/>
-          <w:szCs w:val="24"/>
-          <w:lang w:val="en-US"/>
-        </w:rPr>
-        <w:t>Also t</w:t>
-      </w:r>
-      <w:r>
-        <w:rPr>
-          <w:rFonts w:ascii="Times New Roman" w:hAnsi="Times New Roman" w:cs="Times New Roman"/>
-          <w:sz w:val="24"/>
-          <w:szCs w:val="24"/>
-          <w:lang w:val="en-US"/>
-        </w:rPr>
-        <w:t xml:space="preserve">he customer </w:t>
-      </w:r>
-      <w:r>
-        <w:rPr>
-          <w:rFonts w:ascii="Times New Roman" w:hAnsi="Times New Roman" w:cs="Times New Roman"/>
-          <w:sz w:val="24"/>
-          <w:szCs w:val="24"/>
-          <w:lang w:val="en-US"/>
-        </w:rPr>
-        <w:t>needs to reload his or her</w:t>
-      </w:r>
-      <w:r>
-        <w:rPr>
-          <w:rFonts w:ascii="Times New Roman" w:hAnsi="Times New Roman" w:cs="Times New Roman"/>
-          <w:sz w:val="24"/>
-          <w:szCs w:val="24"/>
-          <w:lang w:val="en-US"/>
-        </w:rPr>
-        <w:t xml:space="preserve"> balance using the reload aut</w:t>
-      </w:r>
-      <w:r>
-        <w:rPr>
-          <w:rFonts w:ascii="Times New Roman" w:hAnsi="Times New Roman" w:cs="Times New Roman"/>
-          <w:sz w:val="24"/>
-          <w:szCs w:val="24"/>
-          <w:lang w:val="en-US"/>
-        </w:rPr>
-        <w:t>omats</w:t>
-      </w:r>
-      <w:r>
-        <w:rPr>
-          <w:rFonts w:ascii="Times New Roman" w:hAnsi="Times New Roman" w:cs="Times New Roman"/>
-          <w:sz w:val="24"/>
-          <w:szCs w:val="24"/>
-          <w:lang w:val="en-US"/>
-        </w:rPr>
-        <w:t xml:space="preserve"> on the stations</w:t>
-      </w:r>
-      <w:r>
-        <w:rPr>
-          <w:rFonts w:ascii="Times New Roman" w:hAnsi="Times New Roman" w:cs="Times New Roman"/>
-          <w:sz w:val="24"/>
-          <w:szCs w:val="24"/>
-          <w:lang w:val="en-US"/>
-        </w:rPr>
-        <w:t xml:space="preserve"> or</w:t>
-      </w:r>
-      <w:r>
-        <w:rPr>
-          <w:rFonts w:ascii="Times New Roman" w:hAnsi="Times New Roman" w:cs="Times New Roman"/>
-          <w:sz w:val="24"/>
-          <w:szCs w:val="24"/>
-          <w:lang w:val="en-US"/>
-        </w:rPr>
-        <w:t xml:space="preserve"> the website of the company. </w:t>
-      </w:r>
-      <w:r>
-        <w:rPr>
-          <w:rFonts w:ascii="Times New Roman" w:hAnsi="Times New Roman" w:cs="Times New Roman"/>
-          <w:sz w:val="24"/>
-          <w:szCs w:val="24"/>
-          <w:lang w:val="en-US"/>
-        </w:rPr>
-        <w:t>All payment operations are carried out in the system of Nets A/S which get</w:t>
-      </w:r>
-      <w:r>
-        <w:rPr>
-          <w:rFonts w:ascii="Times New Roman" w:hAnsi="Times New Roman" w:cs="Times New Roman"/>
-          <w:sz w:val="24"/>
-          <w:szCs w:val="24"/>
-          <w:lang w:val="en-US"/>
-        </w:rPr>
-        <w:t>s</w:t>
-      </w:r>
-      <w:r>
-        <w:rPr>
-          <w:rFonts w:ascii="Times New Roman" w:hAnsi="Times New Roman" w:cs="Times New Roman"/>
-          <w:sz w:val="24"/>
-          <w:szCs w:val="24"/>
-          <w:lang w:val="en-US"/>
-        </w:rPr>
-        <w:t xml:space="preserve"> the data from Rejsekort A/S. </w:t>
-      </w:r>
-      <w:r>
-        <w:rPr>
-          <w:rFonts w:ascii="Times New Roman" w:hAnsi="Times New Roman" w:cs="Times New Roman"/>
-          <w:sz w:val="24"/>
-          <w:szCs w:val="24"/>
-          <w:lang w:val="en-US"/>
-        </w:rPr>
-        <w:t>“Employees in Rejsekort A/S and the affiliated transport companies, whose job it is to serve you as a customer and process your personal data, have access to the collected personal data.”</w:t>
-      </w:r>
-      <w:r>
-        <w:rPr>
-          <w:rFonts w:ascii="Times New Roman" w:hAnsi="Times New Roman" w:cs="Times New Roman"/>
-          <w:sz w:val="24"/>
-          <w:szCs w:val="24"/>
-          <w:lang w:val="en-US"/>
-        </w:rPr>
-        <w:t xml:space="preserve"> (6) From th</w:t>
+          <w:highlight w:val="lightGray"/>
+          <w:lang w:val="en-US"/>
+        </w:rPr>
+        <w:t>this</w:t>
+      </w:r>
+      <w:r>
+        <w:rPr>
+          <w:rFonts w:ascii="Times New Roman" w:hAnsi="Times New Roman" w:cs="Times New Roman"/>
+          <w:sz w:val="24"/>
+          <w:szCs w:val="24"/>
+          <w:highlight w:val="lightGray"/>
+          <w:lang w:val="en-US"/>
+        </w:rPr>
+        <w:t>)</w:t>
+      </w:r>
+      <w:r>
+        <w:rPr>
+          <w:rFonts w:ascii="Times New Roman" w:hAnsi="Times New Roman" w:cs="Times New Roman"/>
+          <w:sz w:val="24"/>
+          <w:szCs w:val="24"/>
+          <w:lang w:val="en-US"/>
+        </w:rPr>
+        <w:t xml:space="preserve"> </w:t>
+      </w:r>
+      <w:r>
+        <w:rPr>
+          <w:rFonts w:ascii="Times New Roman" w:hAnsi="Times New Roman" w:cs="Times New Roman"/>
+          <w:sz w:val="24"/>
+          <w:szCs w:val="24"/>
+          <w:lang w:val="en-US"/>
+        </w:rPr>
+        <w:t xml:space="preserve">GDPR, </w:t>
+      </w:r>
+      <w:r>
+        <w:rPr>
+          <w:rFonts w:ascii="Times New Roman" w:hAnsi="Times New Roman" w:cs="Times New Roman"/>
+          <w:sz w:val="24"/>
+          <w:szCs w:val="24"/>
+          <w:highlight w:val="yellow"/>
+          <w:lang w:val="en-US"/>
+        </w:rPr>
+        <w:t>like the one before it</w:t>
+      </w:r>
+      <w:r>
+        <w:rPr>
+          <w:rFonts w:ascii="Times New Roman" w:hAnsi="Times New Roman" w:cs="Times New Roman"/>
+          <w:sz w:val="24"/>
+          <w:szCs w:val="24"/>
+          <w:lang w:val="en-US"/>
+        </w:rPr>
+        <w:t xml:space="preserve">, guarantees the right of the data subjects to withdraw their consents (7). The withdrawing of a consent make it is </w:t>
+      </w:r>
+      <w:r>
+        <w:rPr>
+          <w:rFonts w:ascii="Times New Roman" w:hAnsi="Times New Roman" w:cs="Times New Roman"/>
+          <w:sz w:val="24"/>
+          <w:szCs w:val="24"/>
+          <w:lang w:val="en-US"/>
+        </w:rPr>
+        <w:t>impossible</w:t>
+      </w:r>
+      <w:r>
+        <w:rPr>
+          <w:rFonts w:ascii="Times New Roman" w:hAnsi="Times New Roman" w:cs="Times New Roman"/>
+          <w:sz w:val="24"/>
+          <w:szCs w:val="24"/>
+          <w:lang w:val="en-US"/>
+        </w:rPr>
+        <w:t xml:space="preserve"> for the controller to use the personal</w:t>
+      </w:r>
+      <w:r>
+        <w:rPr>
+          <w:rFonts w:ascii="Times New Roman" w:hAnsi="Times New Roman" w:cs="Times New Roman"/>
+          <w:sz w:val="24"/>
+          <w:szCs w:val="24"/>
+          <w:lang w:val="en-US"/>
+        </w:rPr>
+        <w:t xml:space="preserve"> data</w:t>
+      </w:r>
+      <w:r>
+        <w:rPr>
+          <w:rFonts w:ascii="Times New Roman" w:hAnsi="Times New Roman" w:cs="Times New Roman"/>
+          <w:sz w:val="24"/>
+          <w:szCs w:val="24"/>
+          <w:lang w:val="en-US"/>
+        </w:rPr>
+        <w:t xml:space="preserve"> for the purposes for which </w:t>
+      </w:r>
+      <w:r>
+        <w:rPr>
+          <w:rFonts w:ascii="Times New Roman" w:hAnsi="Times New Roman" w:cs="Times New Roman"/>
+          <w:sz w:val="24"/>
+          <w:szCs w:val="24"/>
+          <w:lang w:val="en-US"/>
+        </w:rPr>
+        <w:t>they are collected. To illustrate this, we will use the same model in figure X. As mentioned above, t</w:t>
+      </w:r>
+      <w:r>
+        <w:rPr>
+          <w:rFonts w:ascii="Times New Roman" w:hAnsi="Times New Roman" w:cs="Times New Roman"/>
+          <w:sz w:val="24"/>
+          <w:szCs w:val="24"/>
+          <w:lang w:val="en-US"/>
+        </w:rPr>
+        <w:t>he other two activities “Withdraw consent for main purposes” and “Block main purposes”</w:t>
+      </w:r>
+      <w:r>
+        <w:rPr>
+          <w:rFonts w:ascii="Times New Roman" w:hAnsi="Times New Roman" w:cs="Times New Roman"/>
+          <w:sz w:val="24"/>
+          <w:szCs w:val="24"/>
+          <w:lang w:val="en-US"/>
+        </w:rPr>
+        <w:t xml:space="preserve"> are part of the </w:t>
+      </w:r>
+      <w:r>
+        <w:rPr>
+          <w:rFonts w:ascii="Times New Roman" w:hAnsi="Times New Roman" w:cs="Times New Roman"/>
+          <w:sz w:val="24"/>
+          <w:szCs w:val="24"/>
+          <w:lang w:val="en-US"/>
+        </w:rPr>
+        <w:t>windrowing</w:t>
+      </w:r>
+      <w:r>
+        <w:rPr>
+          <w:rFonts w:ascii="Times New Roman" w:hAnsi="Times New Roman" w:cs="Times New Roman"/>
+          <w:sz w:val="24"/>
+          <w:szCs w:val="24"/>
+          <w:lang w:val="en-US"/>
+        </w:rPr>
+        <w:t xml:space="preserve"> of the consent. The “Register” activity has include relation with </w:t>
+      </w:r>
+      <w:r>
+        <w:rPr>
+          <w:rFonts w:ascii="Times New Roman" w:hAnsi="Times New Roman" w:cs="Times New Roman"/>
+          <w:sz w:val="24"/>
+          <w:szCs w:val="24"/>
+          <w:lang w:val="en-US"/>
+        </w:rPr>
+        <w:t>“Withdraw consent for main purposes”</w:t>
+      </w:r>
+      <w:r>
+        <w:rPr>
+          <w:rFonts w:ascii="Times New Roman" w:hAnsi="Times New Roman" w:cs="Times New Roman"/>
+          <w:sz w:val="24"/>
+          <w:szCs w:val="24"/>
+          <w:lang w:val="en-US"/>
+        </w:rPr>
+        <w:t xml:space="preserve"> and the latter has the same relation with “Block main purposes”. The initial state of </w:t>
+      </w:r>
+      <w:r>
+        <w:rPr>
+          <w:rFonts w:ascii="Times New Roman" w:hAnsi="Times New Roman" w:cs="Times New Roman"/>
+          <w:sz w:val="24"/>
+          <w:szCs w:val="24"/>
+          <w:lang w:val="en-US"/>
+        </w:rPr>
+        <w:t>“Withdraw consent for main purposes”</w:t>
+      </w:r>
+      <w:r>
+        <w:rPr>
+          <w:rFonts w:ascii="Times New Roman" w:hAnsi="Times New Roman" w:cs="Times New Roman"/>
+          <w:sz w:val="24"/>
+          <w:szCs w:val="24"/>
+          <w:lang w:val="en-US"/>
+        </w:rPr>
+        <w:t xml:space="preserve"> is excluded – it cannot be executed before </w:t>
+      </w:r>
+      <w:r>
+        <w:rPr>
+          <w:rFonts w:ascii="Times New Roman" w:hAnsi="Times New Roman" w:cs="Times New Roman"/>
+          <w:sz w:val="24"/>
+          <w:szCs w:val="24"/>
+          <w:lang w:val="en-US"/>
+        </w:rPr>
+        <w:t>giving the consent</w:t>
+      </w:r>
+      <w:r>
+        <w:rPr>
+          <w:rFonts w:ascii="Times New Roman" w:hAnsi="Times New Roman" w:cs="Times New Roman"/>
+          <w:sz w:val="24"/>
+          <w:szCs w:val="24"/>
+          <w:lang w:val="en-US"/>
+        </w:rPr>
+        <w:t>. When “</w:t>
+      </w:r>
+      <w:r>
+        <w:rPr>
+          <w:rFonts w:ascii="Times New Roman" w:hAnsi="Times New Roman" w:cs="Times New Roman"/>
+          <w:sz w:val="24"/>
+          <w:szCs w:val="24"/>
+          <w:lang w:val="en-US"/>
+        </w:rPr>
+        <w:t>Withdraw consent for main purposes</w:t>
+      </w:r>
+      <w:r>
+        <w:rPr>
+          <w:rFonts w:ascii="Times New Roman" w:hAnsi="Times New Roman" w:cs="Times New Roman"/>
+          <w:sz w:val="24"/>
+          <w:szCs w:val="24"/>
+          <w:lang w:val="en-US"/>
+        </w:rPr>
+        <w:t>” is executed it includes the event “Block main purposes”. Since the latter is a condition for “Mandatory”, after the inclusion it is again a condition for “</w:t>
+      </w:r>
+      <w:r>
+        <w:rPr>
+          <w:rFonts w:ascii="Times New Roman" w:hAnsi="Times New Roman" w:cs="Times New Roman"/>
+          <w:sz w:val="24"/>
+          <w:szCs w:val="24"/>
+          <w:lang w:val="en-US"/>
+        </w:rPr>
+        <w:t>Mandatory</w:t>
+      </w:r>
+      <w:r>
+        <w:rPr>
+          <w:rFonts w:ascii="Times New Roman" w:hAnsi="Times New Roman" w:cs="Times New Roman"/>
+          <w:sz w:val="24"/>
+          <w:szCs w:val="24"/>
+          <w:lang w:val="en-US"/>
+        </w:rPr>
+        <w:t xml:space="preserve">” and that why it is blocked. </w:t>
+      </w:r>
+      <w:r>
+        <w:rPr>
+          <w:rFonts w:ascii="Times New Roman" w:hAnsi="Times New Roman" w:cs="Times New Roman"/>
+          <w:sz w:val="24"/>
+          <w:szCs w:val="24"/>
+          <w:lang w:val="en-US"/>
+        </w:rPr>
+        <w:t>“</w:t>
+      </w:r>
+      <w:r>
+        <w:rPr>
+          <w:rFonts w:ascii="Times New Roman" w:hAnsi="Times New Roman" w:cs="Times New Roman"/>
+          <w:sz w:val="24"/>
+          <w:szCs w:val="24"/>
+          <w:lang w:val="en-US"/>
+        </w:rPr>
+        <w:t>Block main purposes</w:t>
+      </w:r>
+      <w:r>
+        <w:rPr>
+          <w:rFonts w:ascii="Times New Roman" w:hAnsi="Times New Roman" w:cs="Times New Roman"/>
+          <w:sz w:val="24"/>
+          <w:szCs w:val="24"/>
+          <w:lang w:val="en-US"/>
+        </w:rPr>
+        <w:t xml:space="preserve">” is </w:t>
+      </w:r>
+      <w:r>
+        <w:rPr>
+          <w:rFonts w:ascii="Times New Roman" w:hAnsi="Times New Roman" w:cs="Times New Roman"/>
+          <w:sz w:val="24"/>
+          <w:szCs w:val="24"/>
+          <w:highlight w:val="yellow"/>
+          <w:lang w:val="en-US"/>
+        </w:rPr>
+        <w:t>syntactic sugar</w:t>
+      </w:r>
+      <w:r>
+        <w:rPr>
+          <w:rFonts w:ascii="Times New Roman" w:hAnsi="Times New Roman" w:cs="Times New Roman"/>
+          <w:sz w:val="24"/>
+          <w:szCs w:val="24"/>
+          <w:lang w:val="en-US"/>
+        </w:rPr>
+        <w:t xml:space="preserve"> that excludes itself when the contest is given, and is being included (becomes again a condition) after withdrawing of the consent. </w:t>
+      </w:r>
+    </w:p>
+    <w:p>
+      <w:pPr>
+        <w:jc w:val="both"/>
+        <w:rPr>
+          <w:rFonts w:ascii="Times New Roman" w:hAnsi="Times New Roman" w:cs="Times New Roman"/>
+          <w:sz w:val="24"/>
+          <w:szCs w:val="24"/>
+          <w:lang w:val="en-US"/>
+        </w:rPr>
+      </w:pPr>
+      <w:r>
+        <w:rPr>
+          <w:rFonts w:ascii="Times New Roman" w:hAnsi="Times New Roman" w:cs="Times New Roman"/>
+          <w:sz w:val="24"/>
+          <w:szCs w:val="24"/>
+          <w:lang w:val="en-US"/>
+        </w:rPr>
+        <w:tab/>
+      </w:r>
+    </w:p>
+    <w:p>
+      <w:pPr>
+        <w:jc w:val="both"/>
+        <w:rPr>
+          <w:rFonts w:ascii="Times New Roman" w:hAnsi="Times New Roman" w:cs="Times New Roman"/>
+          <w:sz w:val="24"/>
+          <w:szCs w:val="24"/>
+          <w:lang w:val="en-US"/>
+        </w:rPr>
+      </w:pPr>
+      <w:r>
+        <w:rPr>
+          <w:rFonts w:ascii="Times New Roman" w:hAnsi="Times New Roman" w:cs="Times New Roman"/>
+          <w:sz w:val="24"/>
+          <w:szCs w:val="24"/>
+          <w:lang w:val="en-US"/>
+        </w:rPr>
+        <w:tab/>
+      </w:r>
+      <w:r>
+        <w:rPr>
+          <w:rFonts w:ascii="Times New Roman" w:hAnsi="Times New Roman" w:cs="Times New Roman"/>
+          <w:sz w:val="18"/>
+          <w:szCs w:val="24"/>
+          <w:highlight w:val="yellow"/>
+          <w:lang w:val="en-US"/>
+        </w:rPr>
+        <w:t>The genera data protection regulation expands the right of the data subjects to get help from the controller for exercising their rights.</w:t>
+      </w:r>
+      <w:r>
+        <w:rPr>
+          <w:rFonts w:ascii="Times New Roman" w:hAnsi="Times New Roman" w:cs="Times New Roman"/>
+          <w:sz w:val="18"/>
+          <w:szCs w:val="24"/>
+          <w:lang w:val="en-US"/>
+        </w:rPr>
+        <w:t xml:space="preserve"> </w:t>
+      </w:r>
+    </w:p>
+    <w:p>
+      <w:pPr>
+        <w:pStyle w:val="ListParagraph"/>
+        <w:numPr>
+          <w:ilvl w:val="0"/>
+          <w:numId w:val="11"/>
+        </w:numPr>
+        <w:jc w:val="both"/>
+        <w:rPr>
+          <w:rFonts w:ascii="Times New Roman" w:hAnsi="Times New Roman" w:cs="Times New Roman"/>
+          <w:sz w:val="20"/>
+          <w:szCs w:val="24"/>
+          <w:highlight w:val="yellow"/>
+          <w:lang w:val="en-US"/>
+        </w:rPr>
+      </w:pPr>
+      <w:r>
+        <w:rPr>
+          <w:rFonts w:ascii="Times New Roman" w:hAnsi="Times New Roman" w:cs="Times New Roman"/>
+          <w:sz w:val="20"/>
+          <w:szCs w:val="24"/>
+          <w:highlight w:val="yellow"/>
+          <w:lang w:val="en-US"/>
+        </w:rPr>
+        <w:t>The another level</w:t>
+      </w:r>
+    </w:p>
+    <w:p>
+      <w:pPr>
+        <w:ind w:left="708"/>
+        <w:jc w:val="both"/>
+        <w:rPr>
+          <w:rFonts w:ascii="Times New Roman" w:hAnsi="Times New Roman" w:cs="Times New Roman"/>
+          <w:sz w:val="24"/>
+          <w:szCs w:val="24"/>
+          <w:lang w:val="en-US"/>
+        </w:rPr>
+      </w:pPr>
+      <w:r>
+        <w:rPr>
+          <w:rFonts w:ascii="Times New Roman" w:hAnsi="Times New Roman" w:cs="Times New Roman"/>
+          <w:sz w:val="24"/>
+          <w:szCs w:val="24"/>
+          <w:highlight w:val="lightGray"/>
+          <w:lang w:val="en-US"/>
+        </w:rPr>
+        <w:t>(</w:t>
+      </w:r>
+      <w:r>
+        <w:rPr>
+          <w:rFonts w:ascii="Times New Roman" w:hAnsi="Times New Roman" w:cs="Times New Roman"/>
+          <w:sz w:val="24"/>
+          <w:szCs w:val="24"/>
+          <w:highlight w:val="lightGray"/>
+          <w:lang w:val="en-US"/>
+        </w:rPr>
+        <w:t>exis</w:t>
+      </w:r>
+      <w:r>
+        <w:rPr>
+          <w:rFonts w:ascii="Times New Roman" w:hAnsi="Times New Roman" w:cs="Times New Roman"/>
+          <w:sz w:val="24"/>
+          <w:szCs w:val="24"/>
+          <w:highlight w:val="lightGray"/>
+          <w:lang w:val="en-US"/>
+        </w:rPr>
+        <w:t>ting functionality</w:t>
+      </w:r>
+      <w:r>
+        <w:rPr>
+          <w:rFonts w:ascii="Times New Roman" w:hAnsi="Times New Roman" w:cs="Times New Roman"/>
+          <w:sz w:val="24"/>
+          <w:szCs w:val="24"/>
+          <w:highlight w:val="lightGray"/>
+          <w:lang w:val="en-US"/>
+        </w:rPr>
+        <w:t>)</w:t>
+      </w:r>
+      <w:r>
+        <w:rPr>
+          <w:rFonts w:ascii="Times New Roman" w:hAnsi="Times New Roman" w:cs="Times New Roman"/>
+          <w:sz w:val="24"/>
+          <w:szCs w:val="24"/>
+          <w:lang w:val="en-US"/>
+        </w:rPr>
+        <w:t xml:space="preserve"> </w:t>
+      </w:r>
+      <w:r>
+        <w:rPr>
+          <w:rFonts w:ascii="Times New Roman" w:hAnsi="Times New Roman" w:cs="Times New Roman"/>
+          <w:sz w:val="24"/>
+          <w:szCs w:val="24"/>
+          <w:lang w:val="en-US"/>
+        </w:rPr>
+        <w:t xml:space="preserve">Article 13 of (7) requires the controlles to inform how long the </w:t>
       </w:r>
       <w:bookmarkStart w:id="0" w:name="_GoBack"/>
       <w:bookmarkEnd w:id="0"/>
@@ -9574,141 +11087,7 @@
           <w:szCs w:val="24"/>
           <w:lang w:val="en-US"/>
         </w:rPr>
-        <w:t>is sentence it is clear that not only the employees have access to personal data, but the affiliated companies as well. Although it is not clear from (6) what the concrete purposes of the employees of the partner companies are we decide to put them in the group of main purposes, because they “</w:t>
-      </w:r>
-      <w:r>
-        <w:rPr>
-          <w:rFonts w:ascii="Times New Roman" w:hAnsi="Times New Roman" w:cs="Times New Roman"/>
-          <w:sz w:val="24"/>
-          <w:szCs w:val="24"/>
-          <w:lang w:val="en-US"/>
-        </w:rPr>
-        <w:t>serve and administer you as a customer</w:t>
-      </w:r>
-      <w:r>
-        <w:rPr>
-          <w:rFonts w:ascii="Times New Roman" w:hAnsi="Times New Roman" w:cs="Times New Roman"/>
-          <w:sz w:val="24"/>
-          <w:szCs w:val="24"/>
-          <w:lang w:val="en-US"/>
-        </w:rPr>
-        <w:t xml:space="preserve">”. Rejsekort A/S would be required to specify these purposes later. </w:t>
-      </w:r>
-    </w:p>
-    <w:p>
-      <w:pPr>
-        <w:ind w:firstLine="360"/>
-        <w:jc w:val="both"/>
-        <w:rPr>
-          <w:rFonts w:ascii="Times New Roman" w:hAnsi="Times New Roman" w:cs="Times New Roman"/>
-          <w:sz w:val="24"/>
-          <w:szCs w:val="24"/>
-          <w:lang w:val="en-US"/>
-        </w:rPr>
-      </w:pPr>
-      <w:r>
-        <w:rPr>
-          <w:rFonts w:ascii="Times New Roman" w:hAnsi="Times New Roman" w:cs="Times New Roman"/>
-          <w:sz w:val="24"/>
-          <w:szCs w:val="24"/>
-          <w:lang w:val="en-US"/>
-        </w:rPr>
-        <w:t xml:space="preserve">Consent for opinion research companies – we consider that the customer must be given the possibility to decide to give </w:t>
-      </w:r>
-      <w:r>
-        <w:rPr>
-          <w:rFonts w:ascii="Times New Roman" w:hAnsi="Times New Roman" w:cs="Times New Roman"/>
-          <w:sz w:val="24"/>
-          <w:szCs w:val="24"/>
-          <w:lang w:val="en-US"/>
-        </w:rPr>
-        <w:t xml:space="preserve">the consent </w:t>
-      </w:r>
-      <w:r>
-        <w:rPr>
-          <w:rFonts w:ascii="Times New Roman" w:hAnsi="Times New Roman" w:cs="Times New Roman"/>
-          <w:sz w:val="24"/>
-          <w:szCs w:val="24"/>
-          <w:lang w:val="en-US"/>
-        </w:rPr>
-        <w:t>or not for the purposes of r</w:t>
-      </w:r>
-      <w:r>
-        <w:rPr>
-          <w:rFonts w:ascii="Times New Roman" w:hAnsi="Times New Roman" w:cs="Times New Roman"/>
-          <w:sz w:val="24"/>
-          <w:szCs w:val="24"/>
-          <w:lang w:val="en-US"/>
-        </w:rPr>
-        <w:t xml:space="preserve">esearch companies as it </w:t>
-      </w:r>
-    </w:p>
-    <w:p>
-      <w:pPr>
-        <w:ind w:left="360"/>
-        <w:jc w:val="both"/>
-        <w:rPr>
-          <w:rFonts w:ascii="Times New Roman" w:hAnsi="Times New Roman" w:cs="Times New Roman"/>
-          <w:sz w:val="24"/>
-          <w:szCs w:val="24"/>
-          <w:lang w:val="en-US"/>
-        </w:rPr>
-      </w:pPr>
-      <w:r>
-        <w:rPr>
-          <w:rFonts w:ascii="Times New Roman" w:hAnsi="Times New Roman" w:cs="Times New Roman"/>
-          <w:sz w:val="24"/>
-          <w:szCs w:val="24"/>
-          <w:highlight w:val="yellow"/>
-          <w:lang w:val="en-US"/>
-        </w:rPr>
-        <w:t>IT supplier</w:t>
-      </w:r>
-      <w:r>
-        <w:rPr>
-          <w:rFonts w:ascii="Times New Roman" w:hAnsi="Times New Roman" w:cs="Times New Roman"/>
-          <w:sz w:val="24"/>
-          <w:szCs w:val="24"/>
-          <w:lang w:val="en-US"/>
-        </w:rPr>
-        <w:t xml:space="preserve"> – has access to personal data</w:t>
-      </w:r>
-    </w:p>
-    <w:p>
-      <w:pPr>
-        <w:pStyle w:val="ListParagraph"/>
-        <w:jc w:val="both"/>
-        <w:rPr>
-          <w:rFonts w:ascii="Times New Roman" w:hAnsi="Times New Roman" w:cs="Times New Roman"/>
-          <w:sz w:val="24"/>
-          <w:szCs w:val="24"/>
-          <w:lang w:val="en-US"/>
-        </w:rPr>
-      </w:pPr>
-    </w:p>
-    <w:p>
-      <w:pPr>
-        <w:pStyle w:val="ListParagraph"/>
-        <w:numPr>
-          <w:ilvl w:val="1"/>
-          <w:numId w:val="1"/>
-        </w:numPr>
-        <w:jc w:val="both"/>
-        <w:rPr>
-          <w:rFonts w:ascii="Times New Roman" w:hAnsi="Times New Roman" w:cs="Times New Roman"/>
-          <w:sz w:val="24"/>
-          <w:szCs w:val="24"/>
-          <w:lang w:val="en-US"/>
-        </w:rPr>
-      </w:pPr>
-      <w:r>
-        <w:rPr>
-          <w:rFonts w:ascii="Times New Roman" w:hAnsi="Times New Roman" w:cs="Times New Roman"/>
-          <w:sz w:val="24"/>
-          <w:szCs w:val="24"/>
-          <w:lang w:val="en-US"/>
-        </w:rPr>
-        <w:t>The another level</w:t>
+        <w:t xml:space="preserve">personal data will be kept. Rejsekort A/S disclose that it keeps for  five years </w:t>
       </w:r>
     </w:p>
     <w:p>
@@ -9776,6 +11155,7 @@
           <w:szCs w:val="24"/>
           <w:lang w:val="en-US"/>
         </w:rPr>
+        <w:lastRenderedPageBreak/>
         <w:t>Conclusion</w:t>
       </w:r>
     </w:p>
@@ -9852,7 +11232,6 @@
           <w:szCs w:val="24"/>
           <w:lang w:val="en-US"/>
         </w:rPr>
-        <w:lastRenderedPageBreak/>
         <w:t xml:space="preserve">Distributed Dynamic Condition Response Structures </w:t>
       </w:r>
     </w:p>
@@ -9896,7 +11275,7 @@
           <w:lang w:val="en-US"/>
         </w:rPr>
       </w:pPr>
-      <w:hyperlink r:id="rId27" w:history="1">
+      <w:hyperlink r:id="rId28" w:history="1">
         <w:r>
           <w:rPr>
             <w:rStyle w:val="Hyperlink"/>
@@ -9933,7 +11312,7 @@
           <w:lang w:val="en-US"/>
         </w:rPr>
       </w:pPr>
-      <w:hyperlink r:id="rId28" w:history="1">
+      <w:hyperlink r:id="rId29" w:history="1">
         <w:r>
           <w:rPr>
             <w:rStyle w:val="Hyperlink"/>
@@ -11528,7 +12907,6 @@
   <w:style w:type="character" w:default="1" w:styleId="DefaultParagraphFont">
     <w:name w:val="Default Paragraph Font"/>
     <w:uiPriority w:val="1"/>
-    <w:semiHidden/>
     <w:unhideWhenUsed/>
   </w:style>
   <w:style w:type="table" w:default="1" w:styleId="TableNormal">

</xml_diff>

<commit_message>
Critical_System_Project_Omer.docx - get assistance ... added Rejsekort_graph.txt - register - withdraw consent - restored
</commit_message>
<xml_diff>
--- a/Critical_System_Project_Omer.docx
+++ b/Critical_System_Project_Omer.docx
@@ -1569,7 +1569,16 @@
           <w:szCs w:val="24"/>
           <w:lang w:val="en-US"/>
         </w:rPr>
-        <w:t xml:space="preserve"> known from the previous ?law</w:t>
+        <w:t xml:space="preserve"> known from the</w:t>
+      </w:r>
+      <w:r>
+        <w:rPr>
+          <w:rFonts w:ascii="Times New Roman" w:hAnsi="Times New Roman" w:cs="Times New Roman"/>
+          <w:sz w:val="24"/>
+          <w:szCs w:val="24"/>
+          <w:lang w:val="en-US"/>
+        </w:rPr>
+        <w:t xml:space="preserve"> Data Protection</w:t>
       </w:r>
       <w:r>
         <w:rPr>
@@ -1587,7 +1596,43 @@
           <w:szCs w:val="24"/>
           <w:lang w:val="en-US"/>
         </w:rPr>
-        <w:t>will be cemented</w:t>
+        <w:t>Directive 95/46</w:t>
+      </w:r>
+      <w:r>
+        <w:rPr>
+          <w:rFonts w:ascii="Times New Roman" w:hAnsi="Times New Roman" w:cs="Times New Roman"/>
+          <w:sz w:val="24"/>
+          <w:szCs w:val="24"/>
+          <w:lang w:val="en-US"/>
+        </w:rPr>
+        <w:t>/EC</w:t>
+      </w:r>
+      <w:r>
+        <w:rPr>
+          <w:rFonts w:ascii="Times New Roman" w:hAnsi="Times New Roman" w:cs="Times New Roman"/>
+          <w:sz w:val="24"/>
+          <w:szCs w:val="24"/>
+          <w:lang w:val="en-US"/>
+        </w:rPr>
+        <w:t xml:space="preserve"> </w:t>
+      </w:r>
+      <w:r>
+        <w:rPr>
+          <w:rFonts w:ascii="Times New Roman" w:hAnsi="Times New Roman" w:cs="Times New Roman"/>
+          <w:sz w:val="24"/>
+          <w:szCs w:val="24"/>
+          <w:lang w:val="en-US"/>
+        </w:rPr>
+        <w:t xml:space="preserve">will be </w:t>
+      </w:r>
+      <w:r>
+        <w:rPr>
+          <w:rFonts w:ascii="Times New Roman" w:hAnsi="Times New Roman" w:cs="Times New Roman"/>
+          <w:sz w:val="24"/>
+          <w:szCs w:val="24"/>
+          <w:lang w:val="en-US"/>
+        </w:rPr>
+        <w:t>expanded</w:t>
       </w:r>
       <w:r>
         <w:rPr>
@@ -1686,6 +1731,24 @@
           <w:szCs w:val="24"/>
           <w:lang w:val="en-US"/>
         </w:rPr>
+        <w:t xml:space="preserve"> besides the cases when the data was processed unlawfully, </w:t>
+      </w:r>
+      <w:r>
+        <w:rPr>
+          <w:rFonts w:ascii="Times New Roman" w:hAnsi="Times New Roman" w:cs="Times New Roman"/>
+          <w:sz w:val="24"/>
+          <w:szCs w:val="24"/>
+          <w:lang w:val="en-US"/>
+        </w:rPr>
+        <w:t>also</w:t>
+      </w:r>
+      <w:r>
+        <w:rPr>
+          <w:rFonts w:ascii="Times New Roman" w:hAnsi="Times New Roman" w:cs="Times New Roman"/>
+          <w:sz w:val="24"/>
+          <w:szCs w:val="24"/>
+          <w:lang w:val="en-US"/>
+        </w:rPr>
         <w:t xml:space="preserve"> </w:t>
       </w:r>
       <w:r>
@@ -1695,52 +1758,52 @@
           <w:szCs w:val="24"/>
           <w:lang w:val="en-US"/>
         </w:rPr>
-        <w:t>besides</w:t>
-      </w:r>
-      <w:r>
-        <w:rPr>
-          <w:rFonts w:ascii="Times New Roman" w:hAnsi="Times New Roman" w:cs="Times New Roman"/>
-          <w:sz w:val="24"/>
-          <w:szCs w:val="24"/>
-          <w:lang w:val="en-US"/>
-        </w:rPr>
-        <w:t xml:space="preserve"> the</w:t>
-      </w:r>
-      <w:r>
-        <w:rPr>
-          <w:rFonts w:ascii="Times New Roman" w:hAnsi="Times New Roman" w:cs="Times New Roman"/>
-          <w:sz w:val="24"/>
-          <w:szCs w:val="24"/>
-          <w:lang w:val="en-US"/>
-        </w:rPr>
-        <w:t xml:space="preserve"> situations where the data controller has </w:t>
-      </w:r>
-      <w:r>
-        <w:rPr>
-          <w:rFonts w:ascii="Times New Roman" w:hAnsi="Times New Roman" w:cs="Times New Roman"/>
-          <w:sz w:val="24"/>
-          <w:szCs w:val="24"/>
-          <w:lang w:val="en-US"/>
-        </w:rPr>
-        <w:t xml:space="preserve">no longer </w:t>
-      </w:r>
-      <w:r>
-        <w:rPr>
-          <w:rFonts w:ascii="Times New Roman" w:hAnsi="Times New Roman" w:cs="Times New Roman"/>
-          <w:sz w:val="24"/>
-          <w:szCs w:val="24"/>
-          <w:lang w:val="en-US"/>
-        </w:rPr>
-        <w:t>legitimate reason the process the personal data</w:t>
-      </w:r>
-      <w:r>
-        <w:rPr>
-          <w:rFonts w:ascii="Times New Roman" w:hAnsi="Times New Roman" w:cs="Times New Roman"/>
-          <w:sz w:val="24"/>
-          <w:szCs w:val="24"/>
-          <w:lang w:val="en-US"/>
-        </w:rPr>
-        <w:t xml:space="preserve"> also</w:t>
+        <w:t>the</w:t>
+      </w:r>
+      <w:r>
+        <w:rPr>
+          <w:rFonts w:ascii="Times New Roman" w:hAnsi="Times New Roman" w:cs="Times New Roman"/>
+          <w:sz w:val="24"/>
+          <w:szCs w:val="24"/>
+          <w:lang w:val="en-US"/>
+        </w:rPr>
+        <w:t xml:space="preserve"> situations where the controller has </w:t>
+      </w:r>
+      <w:r>
+        <w:rPr>
+          <w:rFonts w:ascii="Times New Roman" w:hAnsi="Times New Roman" w:cs="Times New Roman"/>
+          <w:sz w:val="24"/>
+          <w:szCs w:val="24"/>
+          <w:lang w:val="en-US"/>
+        </w:rPr>
+        <w:t>no longer</w:t>
+      </w:r>
+      <w:r>
+        <w:rPr>
+          <w:rFonts w:ascii="Times New Roman" w:hAnsi="Times New Roman" w:cs="Times New Roman"/>
+          <w:sz w:val="24"/>
+          <w:szCs w:val="24"/>
+          <w:lang w:val="en-US"/>
+        </w:rPr>
+        <w:t xml:space="preserve"> need</w:t>
+      </w:r>
+      <w:r>
+        <w:rPr>
+          <w:rFonts w:ascii="Times New Roman" w:hAnsi="Times New Roman" w:cs="Times New Roman"/>
+          <w:sz w:val="24"/>
+          <w:szCs w:val="24"/>
+          <w:lang w:val="en-US"/>
+        </w:rPr>
+        <w:t xml:space="preserve"> of </w:t>
+      </w:r>
+      <w:r>
+        <w:rPr>
+          <w:rFonts w:ascii="Times New Roman" w:hAnsi="Times New Roman" w:cs="Times New Roman"/>
+          <w:sz w:val="24"/>
+          <w:szCs w:val="24"/>
+          <w:lang w:val="en-US"/>
+        </w:rPr>
+        <w:t>the personal data</w:t>
       </w:r>
       <w:r>
         <w:rPr>
@@ -1758,16 +1821,61 @@
           <w:szCs w:val="24"/>
           <w:lang w:val="en-US"/>
         </w:rPr>
-        <w:t>the case when the controller has made them public</w:t>
-      </w:r>
-      <w:r>
-        <w:rPr>
-          <w:rFonts w:ascii="Times New Roman" w:hAnsi="Times New Roman" w:cs="Times New Roman"/>
-          <w:sz w:val="24"/>
-          <w:szCs w:val="24"/>
-          <w:lang w:val="en-US"/>
-        </w:rPr>
-        <w:t xml:space="preserve">. </w:t>
+        <w:t>for the</w:t>
+      </w:r>
+      <w:r>
+        <w:rPr>
+          <w:rFonts w:ascii="Times New Roman" w:hAnsi="Times New Roman" w:cs="Times New Roman"/>
+          <w:sz w:val="24"/>
+          <w:szCs w:val="24"/>
+          <w:lang w:val="en-US"/>
+        </w:rPr>
+        <w:t xml:space="preserve"> original purposes and</w:t>
+      </w:r>
+      <w:r>
+        <w:rPr>
+          <w:rFonts w:ascii="Times New Roman" w:hAnsi="Times New Roman" w:cs="Times New Roman"/>
+          <w:sz w:val="24"/>
+          <w:szCs w:val="24"/>
+          <w:lang w:val="en-US"/>
+        </w:rPr>
+        <w:t xml:space="preserve"> no</w:t>
+      </w:r>
+      <w:r>
+        <w:rPr>
+          <w:rFonts w:ascii="Times New Roman" w:hAnsi="Times New Roman" w:cs="Times New Roman"/>
+          <w:sz w:val="24"/>
+          <w:szCs w:val="24"/>
+          <w:lang w:val="en-US"/>
+        </w:rPr>
+        <w:t xml:space="preserve"> </w:t>
+      </w:r>
+      <w:r>
+        <w:rPr>
+          <w:rFonts w:ascii="Times New Roman" w:hAnsi="Times New Roman" w:cs="Times New Roman"/>
+          <w:sz w:val="24"/>
+          <w:szCs w:val="24"/>
+          <w:lang w:val="en-US"/>
+        </w:rPr>
+        <w:t>legitimate reason the process</w:t>
+      </w:r>
+      <w:r>
+        <w:rPr>
+          <w:rFonts w:ascii="Times New Roman" w:hAnsi="Times New Roman" w:cs="Times New Roman"/>
+          <w:sz w:val="24"/>
+          <w:szCs w:val="24"/>
+          <w:lang w:val="en-US"/>
+        </w:rPr>
+        <w:t xml:space="preserve"> them</w:t>
+      </w:r>
+      <w:r>
+        <w:rPr>
+          <w:rFonts w:ascii="Times New Roman" w:hAnsi="Times New Roman" w:cs="Times New Roman"/>
+          <w:sz w:val="24"/>
+          <w:szCs w:val="24"/>
+          <w:lang w:val="en-US"/>
+        </w:rPr>
+        <w:t>.</w:t>
       </w:r>
     </w:p>
     <w:p>
@@ -1781,6 +1889,25 @@
           <w:lang w:val="en-US"/>
         </w:rPr>
       </w:pPr>
+      <w:r>
+        <w:rPr>
+          <w:rFonts w:ascii="Times New Roman" w:hAnsi="Times New Roman" w:cs="Times New Roman"/>
+          <w:sz w:val="24"/>
+          <w:szCs w:val="24"/>
+          <w:highlight w:val="lightGray"/>
+          <w:lang w:val="en-US"/>
+        </w:rPr>
+        <w:t>(known)</w:t>
+      </w:r>
+      <w:r>
+        <w:rPr>
+          <w:rFonts w:ascii="Times New Roman" w:hAnsi="Times New Roman" w:cs="Times New Roman"/>
+          <w:sz w:val="24"/>
+          <w:szCs w:val="24"/>
+          <w:lang w:val="en-US"/>
+        </w:rPr>
+        <w:t xml:space="preserve"> </w:t>
+      </w:r>
       <w:r>
         <w:rPr>
           <w:rFonts w:ascii="Times New Roman" w:hAnsi="Times New Roman" w:cs="Times New Roman"/>
@@ -2098,6 +2225,25 @@
         </w:rPr>
         <w:t>Duties of the company</w:t>
       </w:r>
+      <w:r>
+        <w:rPr>
+          <w:rFonts w:ascii="Times New Roman" w:hAnsi="Times New Roman" w:cs="Times New Roman"/>
+          <w:sz w:val="24"/>
+          <w:szCs w:val="24"/>
+          <w:lang w:val="en-US"/>
+        </w:rPr>
+        <w:t xml:space="preserve"> – </w:t>
+      </w:r>
+      <w:r>
+        <w:rPr>
+          <w:rFonts w:ascii="Times New Roman" w:hAnsi="Times New Roman" w:cs="Times New Roman"/>
+          <w:sz w:val="24"/>
+          <w:szCs w:val="24"/>
+          <w:highlight w:val="yellow"/>
+          <w:lang w:val="en-US"/>
+        </w:rPr>
+        <w:t>another level</w:t>
+      </w:r>
     </w:p>
     <w:p>
       <w:pPr>
@@ -2445,38 +2591,6 @@
           <w:rFonts w:ascii="Times New Roman" w:hAnsi="Times New Roman" w:cs="Times New Roman"/>
           <w:sz w:val="24"/>
           <w:szCs w:val="24"/>
-        </w:rPr>
-        <w:t xml:space="preserve"> </w:t>
-      </w:r>
-      <w:r>
-        <w:rPr>
-          <w:rFonts w:ascii="Times New Roman" w:hAnsi="Times New Roman" w:cs="Times New Roman"/>
-          <w:sz w:val="24"/>
-          <w:szCs w:val="24"/>
-        </w:rPr>
-        <w:t>‘Data protection by design’ and ‘Data protection by default’</w:t>
-      </w:r>
-    </w:p>
-    <w:p>
-      <w:pPr>
-        <w:pStyle w:val="ListParagraph"/>
-        <w:numPr>
-          <w:ilvl w:val="0"/>
-          <w:numId w:val="4"/>
-        </w:numPr>
-        <w:jc w:val="both"/>
-        <w:rPr>
-          <w:rFonts w:ascii="Times New Roman" w:hAnsi="Times New Roman" w:cs="Times New Roman"/>
-          <w:sz w:val="24"/>
-          <w:szCs w:val="24"/>
-          <w:lang w:val="en-US"/>
-        </w:rPr>
-      </w:pPr>
-      <w:r>
-        <w:rPr>
-          <w:rFonts w:ascii="Times New Roman" w:hAnsi="Times New Roman" w:cs="Times New Roman"/>
-          <w:sz w:val="24"/>
-          <w:szCs w:val="24"/>
           <w:lang w:val="en-US"/>
         </w:rPr>
         <w:t>Key changes:</w:t>
@@ -5165,50 +5279,6 @@
           <w:lang w:val="en-US"/>
         </w:rPr>
         <w:t xml:space="preserve">. </w:t>
-      </w:r>
-    </w:p>
-    <w:p>
-      <w:pPr>
-        <w:ind w:firstLine="708"/>
-        <w:jc w:val="both"/>
-        <w:rPr>
-          <w:rFonts w:ascii="Times New Roman" w:hAnsi="Times New Roman" w:cs="Times New Roman"/>
-          <w:color w:val="000000"/>
-          <w:sz w:val="24"/>
-          <w:szCs w:val="24"/>
-          <w:lang w:val="en-US"/>
-        </w:rPr>
-      </w:pPr>
-      <w:r>
-        <w:rPr>
-          <w:rFonts w:ascii="Times New Roman" w:hAnsi="Times New Roman" w:cs="Times New Roman"/>
-          <w:color w:val="000000"/>
-          <w:sz w:val="24"/>
-          <w:szCs w:val="24"/>
-          <w:lang w:val="en-US"/>
-        </w:rPr>
-        <w:t>-!</w:t>
-      </w:r>
-      <w:r>
-        <w:rPr>
-          <w:rFonts w:ascii="Times New Roman" w:hAnsi="Times New Roman" w:cs="Times New Roman"/>
-          <w:color w:val="000000"/>
-          <w:sz w:val="24"/>
-          <w:szCs w:val="24"/>
-          <w:highlight w:val="yellow"/>
-          <w:lang w:val="en-US"/>
-        </w:rPr>
-        <w:t>, pending, included, excluded</w:t>
-      </w:r>
-      <w:r>
-        <w:rPr>
-          <w:rFonts w:ascii="Times New Roman" w:hAnsi="Times New Roman" w:cs="Times New Roman"/>
-          <w:color w:val="000000"/>
-          <w:sz w:val="24"/>
-          <w:szCs w:val="24"/>
-          <w:lang w:val="en-US"/>
-        </w:rPr>
-        <w:t xml:space="preserve"> …</w:t>
       </w:r>
     </w:p>
     <w:p>
@@ -6270,7 +6340,7 @@
                 <w:szCs w:val="24"/>
                 <w:lang w:val="en-US"/>
               </w:rPr>
-              <w:t xml:space="preserve"> between them. The </w:t>
+              <w:t xml:space="preserve"> between them. The pending activity is expected at some point to be executed, but </w:t>
             </w:r>
             <w:r>
               <w:rPr>
@@ -6281,16 +6351,6 @@
                 <w:lang w:val="en-US"/>
               </w:rPr>
               <w:lastRenderedPageBreak/>
-              <w:t xml:space="preserve">pending activity is expected at some point to be executed, but </w:t>
-            </w:r>
-            <w:r>
-              <w:rPr>
-                <w:rFonts w:ascii="Times New Roman" w:hAnsi="Times New Roman" w:cs="Times New Roman"/>
-                <w:color w:val="000000"/>
-                <w:sz w:val="24"/>
-                <w:szCs w:val="24"/>
-                <w:lang w:val="en-US"/>
-              </w:rPr>
               <w:t>the execution</w:t>
             </w:r>
             <w:r>
@@ -7009,8 +7069,8 @@
               </w:rPr>
               <w:drawing>
                 <wp:inline distT="0" distB="0" distL="0" distR="0">
-                  <wp:extent cx="838200" cy="259080"/>
-                  <wp:effectExtent l="0" t="0" r="0" b="7620"/>
+                  <wp:extent cx="739140" cy="259080"/>
+                  <wp:effectExtent l="0" t="0" r="3810" b="7620"/>
                   <wp:docPr id="12" name="Picture 12" descr="D:\ITU_edu\2sem\Critical Systems Project\DCR\pictures\Condition.PNG"/>
                   <wp:cNvGraphicFramePr>
                     <a:graphicFrameLocks xmlns:a="http://schemas.openxmlformats.org/drawingml/2006/main" noChangeAspect="1"/>
@@ -7040,7 +7100,7 @@
                         <pic:spPr bwMode="auto">
                           <a:xfrm>
                             <a:off x="0" y="0"/>
-                            <a:ext cx="838200" cy="259080"/>
+                            <a:ext cx="739140" cy="259080"/>
                           </a:xfrm>
                           <a:prstGeom prst="rect">
                             <a:avLst/>
@@ -7057,6 +7117,59 @@
               </w:drawing>
             </w:r>
           </w:p>
+          <w:p>
+            <w:pPr>
+              <w:jc w:val="both"/>
+              <w:rPr>
+                <w:rFonts w:ascii="Times New Roman" w:hAnsi="Times New Roman" w:cs="Times New Roman"/>
+                <w:color w:val="000000"/>
+                <w:sz w:val="24"/>
+                <w:szCs w:val="24"/>
+                <w:lang w:val="en-US"/>
+              </w:rPr>
+            </w:pPr>
+            <w:r>
+              <w:rPr>
+                <w:noProof/>
+                <w:lang w:eastAsia="bg-BG"/>
+              </w:rPr>
+              <w:drawing>
+                <wp:inline distT="0" distB="0" distL="0" distR="0" wp14:anchorId="09586CBF" wp14:editId="7E670D8E">
+                  <wp:extent cx="746760" cy="313157"/>
+                  <wp:effectExtent l="0" t="0" r="0" b="0"/>
+                  <wp:docPr id="29" name="Picture 29"/>
+                  <wp:cNvGraphicFramePr>
+                    <a:graphicFrameLocks xmlns:a="http://schemas.openxmlformats.org/drawingml/2006/main" noChangeAspect="1"/>
+                  </wp:cNvGraphicFramePr>
+                  <a:graphic xmlns:a="http://schemas.openxmlformats.org/drawingml/2006/main">
+                    <a:graphicData uri="http://schemas.openxmlformats.org/drawingml/2006/picture">
+                      <pic:pic xmlns:pic="http://schemas.openxmlformats.org/drawingml/2006/picture">
+                        <pic:nvPicPr>
+                          <pic:cNvPr id="1" name=""/>
+                          <pic:cNvPicPr/>
+                        </pic:nvPicPr>
+                        <pic:blipFill>
+                          <a:blip r:embed="rId16"/>
+                          <a:stretch>
+                            <a:fillRect/>
+                          </a:stretch>
+                        </pic:blipFill>
+                        <pic:spPr>
+                          <a:xfrm>
+                            <a:off x="0" y="0"/>
+                            <a:ext cx="766773" cy="321550"/>
+                          </a:xfrm>
+                          <a:prstGeom prst="rect">
+                            <a:avLst/>
+                          </a:prstGeom>
+                        </pic:spPr>
+                      </pic:pic>
+                    </a:graphicData>
+                  </a:graphic>
+                </wp:inline>
+              </w:drawing>
+            </w:r>
+          </w:p>
         </w:tc>
         <w:tc>
           <w:tcPr>
@@ -7065,28 +7178,48 @@
           <w:p>
             <w:pPr>
               <w:jc w:val="both"/>
-              <w:rPr>
-                <w:rFonts w:ascii="Times New Roman" w:hAnsi="Times New Roman" w:cs="Times New Roman"/>
-                <w:color w:val="000000"/>
-                <w:sz w:val="24"/>
-                <w:szCs w:val="24"/>
-                <w:lang w:val="en-US"/>
-              </w:rPr>
             </w:pPr>
             <w:r>
-              <w:rPr>
-                <w:rFonts w:ascii="Times New Roman" w:hAnsi="Times New Roman" w:cs="Times New Roman"/>
+              <w:pict>
+                <v:shape id="Picture 13" o:spid="_x0000_i1027" type="#_x0000_t75" style="width:31.8pt;height:13.8pt;visibility:visible;mso-wrap-style:square" o:bullet="t">
+                  <v:imagedata r:id="rId17" o:title="Condition_itu"/>
+                </v:shape>
+              </w:pict>
+            </w:r>
+          </w:p>
+          <w:p>
+            <w:pPr>
+              <w:jc w:val="both"/>
+              <w:rPr>
+                <w:rFonts w:ascii="Times New Roman" w:hAnsi="Times New Roman" w:cs="Times New Roman"/>
+                <w:color w:val="000000"/>
+                <w:sz w:val="24"/>
+                <w:szCs w:val="24"/>
+                <w:lang w:val="en-US"/>
+              </w:rPr>
+            </w:pPr>
+          </w:p>
+          <w:p>
+            <w:pPr>
+              <w:jc w:val="both"/>
+              <w:rPr>
+                <w:rFonts w:ascii="Times New Roman" w:hAnsi="Times New Roman" w:cs="Times New Roman"/>
+                <w:color w:val="000000"/>
+                <w:sz w:val="24"/>
+                <w:szCs w:val="24"/>
+                <w:lang w:val="en-US"/>
+              </w:rPr>
+            </w:pPr>
+            <w:r>
+              <w:rPr>
                 <w:noProof/>
-                <w:color w:val="000000"/>
-                <w:sz w:val="24"/>
-                <w:szCs w:val="24"/>
                 <w:lang w:eastAsia="bg-BG"/>
               </w:rPr>
               <w:drawing>
-                <wp:inline distT="0" distB="0" distL="0" distR="0" wp14:anchorId="5DDCDF37" wp14:editId="7D6C3A36">
-                  <wp:extent cx="403860" cy="175260"/>
+                <wp:inline distT="0" distB="0" distL="0" distR="0" wp14:anchorId="2135F236" wp14:editId="3C62AED3">
+                  <wp:extent cx="419100" cy="196850"/>
                   <wp:effectExtent l="0" t="0" r="0" b="0"/>
-                  <wp:docPr id="13" name="Picture 13" descr="D:\ITU_edu\2sem\Critical Systems Project\DCR\pictures\Condition_itu.PNG"/>
+                  <wp:docPr id="33" name="Picture 33"/>
                   <wp:cNvGraphicFramePr>
                     <a:graphicFrameLocks xmlns:a="http://schemas.openxmlformats.org/drawingml/2006/main" noChangeAspect="1"/>
                   </wp:cNvGraphicFramePr>
@@ -7094,36 +7227,23 @@
                     <a:graphicData uri="http://schemas.openxmlformats.org/drawingml/2006/picture">
                       <pic:pic xmlns:pic="http://schemas.openxmlformats.org/drawingml/2006/picture">
                         <pic:nvPicPr>
-                          <pic:cNvPr id="0" name="Picture 13" descr="D:\ITU_edu\2sem\Critical Systems Project\DCR\pictures\Condition_itu.PNG"/>
-                          <pic:cNvPicPr>
-                            <a:picLocks noChangeAspect="1" noChangeArrowheads="1"/>
-                          </pic:cNvPicPr>
+                          <pic:cNvPr id="1" name=""/>
+                          <pic:cNvPicPr/>
                         </pic:nvPicPr>
                         <pic:blipFill>
-                          <a:blip r:embed="rId16">
-                            <a:extLst>
-                              <a:ext uri="{28A0092B-C50C-407E-A947-70E740481C1C}">
-                                <a14:useLocalDpi xmlns:a14="http://schemas.microsoft.com/office/drawing/2010/main" val="0"/>
-                              </a:ext>
-                            </a:extLst>
-                          </a:blip>
-                          <a:srcRect/>
+                          <a:blip r:embed="rId18"/>
                           <a:stretch>
                             <a:fillRect/>
                           </a:stretch>
                         </pic:blipFill>
-                        <pic:spPr bwMode="auto">
+                        <pic:spPr>
                           <a:xfrm>
                             <a:off x="0" y="0"/>
-                            <a:ext cx="403860" cy="175260"/>
+                            <a:ext cx="421489" cy="197972"/>
                           </a:xfrm>
                           <a:prstGeom prst="rect">
                             <a:avLst/>
                           </a:prstGeom>
-                          <a:noFill/>
-                          <a:ln>
-                            <a:noFill/>
-                          </a:ln>
                         </pic:spPr>
                       </pic:pic>
                     </a:graphicData>
@@ -7159,6 +7279,40 @@
               <w:t>--&gt;*</w:t>
             </w:r>
           </w:p>
+          <w:p>
+            <w:pPr>
+              <w:jc w:val="both"/>
+              <w:rPr>
+                <w:rFonts w:ascii="Times New Roman" w:hAnsi="Times New Roman" w:cs="Times New Roman"/>
+                <w:color w:val="000000"/>
+                <w:sz w:val="24"/>
+                <w:szCs w:val="24"/>
+                <w:lang w:val="en-US"/>
+              </w:rPr>
+            </w:pPr>
+          </w:p>
+          <w:p>
+            <w:pPr>
+              <w:jc w:val="both"/>
+              <w:rPr>
+                <w:rFonts w:ascii="Times New Roman" w:hAnsi="Times New Roman" w:cs="Times New Roman"/>
+                <w:color w:val="000000"/>
+                <w:sz w:val="24"/>
+                <w:szCs w:val="24"/>
+                <w:lang w:val="en-US"/>
+              </w:rPr>
+            </w:pPr>
+            <w:r>
+              <w:rPr>
+                <w:rFonts w:ascii="Times New Roman" w:hAnsi="Times New Roman" w:cs="Times New Roman"/>
+                <w:color w:val="000000"/>
+                <w:sz w:val="24"/>
+                <w:szCs w:val="24"/>
+                <w:lang w:val="en-US"/>
+              </w:rPr>
+              <w:t>-[k]-&gt;*</w:t>
+            </w:r>
+          </w:p>
         </w:tc>
         <w:tc>
           <w:tcPr>
@@ -7204,6 +7358,16 @@
                 <w:lang w:val="en-US"/>
               </w:rPr>
               <w:t>”</w:t>
+            </w:r>
+            <w:r>
+              <w:rPr>
+                <w:rFonts w:ascii="Times New Roman" w:hAnsi="Times New Roman" w:cs="Times New Roman"/>
+                <w:color w:val="000000"/>
+                <w:sz w:val="24"/>
+                <w:szCs w:val="24"/>
+                <w:lang w:val="en-US"/>
+              </w:rPr>
+              <w:t xml:space="preserve"> Timed version is also included.</w:t>
             </w:r>
           </w:p>
         </w:tc>
@@ -7282,7 +7446,7 @@
                           </pic:cNvPicPr>
                         </pic:nvPicPr>
                         <pic:blipFill>
-                          <a:blip r:embed="rId17">
+                          <a:blip r:embed="rId19">
                             <a:extLst>
                               <a:ext uri="{28A0092B-C50C-407E-A947-70E740481C1C}">
                                 <a14:useLocalDpi xmlns:a14="http://schemas.microsoft.com/office/drawing/2010/main" val="0"/>
@@ -7314,6 +7478,59 @@
               </w:drawing>
             </w:r>
           </w:p>
+          <w:p>
+            <w:pPr>
+              <w:jc w:val="both"/>
+              <w:rPr>
+                <w:rFonts w:ascii="Times New Roman" w:hAnsi="Times New Roman" w:cs="Times New Roman"/>
+                <w:color w:val="000000"/>
+                <w:sz w:val="24"/>
+                <w:szCs w:val="24"/>
+                <w:lang w:val="en-US"/>
+              </w:rPr>
+            </w:pPr>
+            <w:r>
+              <w:rPr>
+                <w:noProof/>
+                <w:lang w:eastAsia="bg-BG"/>
+              </w:rPr>
+              <w:drawing>
+                <wp:inline distT="0" distB="0" distL="0" distR="0" wp14:anchorId="07122A10" wp14:editId="7AB70A3B">
+                  <wp:extent cx="859790" cy="338455"/>
+                  <wp:effectExtent l="0" t="0" r="0" b="4445"/>
+                  <wp:docPr id="30" name="Picture 30"/>
+                  <wp:cNvGraphicFramePr>
+                    <a:graphicFrameLocks xmlns:a="http://schemas.openxmlformats.org/drawingml/2006/main" noChangeAspect="1"/>
+                  </wp:cNvGraphicFramePr>
+                  <a:graphic xmlns:a="http://schemas.openxmlformats.org/drawingml/2006/main">
+                    <a:graphicData uri="http://schemas.openxmlformats.org/drawingml/2006/picture">
+                      <pic:pic xmlns:pic="http://schemas.openxmlformats.org/drawingml/2006/picture">
+                        <pic:nvPicPr>
+                          <pic:cNvPr id="1" name=""/>
+                          <pic:cNvPicPr/>
+                        </pic:nvPicPr>
+                        <pic:blipFill>
+                          <a:blip r:embed="rId20"/>
+                          <a:stretch>
+                            <a:fillRect/>
+                          </a:stretch>
+                        </pic:blipFill>
+                        <pic:spPr>
+                          <a:xfrm>
+                            <a:off x="0" y="0"/>
+                            <a:ext cx="877502" cy="345427"/>
+                          </a:xfrm>
+                          <a:prstGeom prst="rect">
+                            <a:avLst/>
+                          </a:prstGeom>
+                        </pic:spPr>
+                      </pic:pic>
+                    </a:graphicData>
+                  </a:graphic>
+                </wp:inline>
+              </w:drawing>
+            </w:r>
+          </w:p>
         </w:tc>
         <w:tc>
           <w:tcPr>
@@ -7331,19 +7548,46 @@
               </w:rPr>
             </w:pPr>
             <w:r>
-              <w:rPr>
-                <w:rFonts w:ascii="Times New Roman" w:hAnsi="Times New Roman" w:cs="Times New Roman"/>
+              <w:pict>
+                <v:shape id="Picture 15" o:spid="_x0000_i1028" type="#_x0000_t75" style="width:33pt;height:16.8pt;visibility:visible;mso-wrap-style:square">
+                  <v:imagedata r:id="rId21" o:title="Response_itu"/>
+                </v:shape>
+              </w:pict>
+            </w:r>
+          </w:p>
+          <w:p>
+            <w:pPr>
+              <w:jc w:val="both"/>
+              <w:rPr>
+                <w:rFonts w:ascii="Times New Roman" w:hAnsi="Times New Roman" w:cs="Times New Roman"/>
+                <w:color w:val="000000"/>
+                <w:sz w:val="24"/>
+                <w:szCs w:val="24"/>
+                <w:lang w:val="en-US"/>
+              </w:rPr>
+            </w:pPr>
+          </w:p>
+          <w:p>
+            <w:pPr>
+              <w:jc w:val="both"/>
+              <w:rPr>
+                <w:rFonts w:ascii="Times New Roman" w:hAnsi="Times New Roman" w:cs="Times New Roman"/>
+                <w:color w:val="000000"/>
+                <w:sz w:val="24"/>
+                <w:szCs w:val="24"/>
+                <w:lang w:val="en-US"/>
+              </w:rPr>
+            </w:pPr>
+            <w:r>
+              <w:rPr>
                 <w:noProof/>
-                <w:color w:val="000000"/>
-                <w:sz w:val="24"/>
-                <w:szCs w:val="24"/>
                 <w:lang w:eastAsia="bg-BG"/>
               </w:rPr>
               <w:drawing>
-                <wp:inline distT="0" distB="0" distL="0" distR="0">
-                  <wp:extent cx="419100" cy="213360"/>
+                <wp:inline distT="0" distB="0" distL="0" distR="0" wp14:anchorId="51306E3D" wp14:editId="0E0767DC">
+                  <wp:extent cx="464820" cy="274666"/>
                   <wp:effectExtent l="0" t="0" r="0" b="0"/>
-                  <wp:docPr id="15" name="Picture 15" descr="D:\ITU_edu\2sem\Critical Systems Project\DCR\pictures\Response_itu.PNG"/>
+                  <wp:docPr id="32" name="Picture 32"/>
                   <wp:cNvGraphicFramePr>
                     <a:graphicFrameLocks xmlns:a="http://schemas.openxmlformats.org/drawingml/2006/main" noChangeAspect="1"/>
                   </wp:cNvGraphicFramePr>
@@ -7351,36 +7595,23 @@
                     <a:graphicData uri="http://schemas.openxmlformats.org/drawingml/2006/picture">
                       <pic:pic xmlns:pic="http://schemas.openxmlformats.org/drawingml/2006/picture">
                         <pic:nvPicPr>
-                          <pic:cNvPr id="0" name="Picture 15" descr="D:\ITU_edu\2sem\Critical Systems Project\DCR\pictures\Response_itu.PNG"/>
-                          <pic:cNvPicPr>
-                            <a:picLocks noChangeAspect="1" noChangeArrowheads="1"/>
-                          </pic:cNvPicPr>
+                          <pic:cNvPr id="1" name=""/>
+                          <pic:cNvPicPr/>
                         </pic:nvPicPr>
                         <pic:blipFill>
-                          <a:blip r:embed="rId18">
-                            <a:extLst>
-                              <a:ext uri="{28A0092B-C50C-407E-A947-70E740481C1C}">
-                                <a14:useLocalDpi xmlns:a14="http://schemas.microsoft.com/office/drawing/2010/main" val="0"/>
-                              </a:ext>
-                            </a:extLst>
-                          </a:blip>
-                          <a:srcRect/>
+                          <a:blip r:embed="rId22"/>
                           <a:stretch>
                             <a:fillRect/>
                           </a:stretch>
                         </pic:blipFill>
-                        <pic:spPr bwMode="auto">
+                        <pic:spPr>
                           <a:xfrm>
                             <a:off x="0" y="0"/>
-                            <a:ext cx="419100" cy="213360"/>
+                            <a:ext cx="471568" cy="278654"/>
                           </a:xfrm>
                           <a:prstGeom prst="rect">
                             <a:avLst/>
                           </a:prstGeom>
-                          <a:noFill/>
-                          <a:ln>
-                            <a:noFill/>
-                          </a:ln>
                         </pic:spPr>
                       </pic:pic>
                     </a:graphicData>
@@ -7416,6 +7647,40 @@
               <w:t>*--&gt;</w:t>
             </w:r>
           </w:p>
+          <w:p>
+            <w:pPr>
+              <w:jc w:val="both"/>
+              <w:rPr>
+                <w:rFonts w:ascii="Times New Roman" w:hAnsi="Times New Roman" w:cs="Times New Roman"/>
+                <w:color w:val="000000"/>
+                <w:sz w:val="24"/>
+                <w:szCs w:val="24"/>
+                <w:lang w:val="en-US"/>
+              </w:rPr>
+            </w:pPr>
+          </w:p>
+          <w:p>
+            <w:pPr>
+              <w:jc w:val="both"/>
+              <w:rPr>
+                <w:rFonts w:ascii="Times New Roman" w:hAnsi="Times New Roman" w:cs="Times New Roman"/>
+                <w:color w:val="000000"/>
+                <w:sz w:val="24"/>
+                <w:szCs w:val="24"/>
+                <w:lang w:val="en-US"/>
+              </w:rPr>
+            </w:pPr>
+            <w:r>
+              <w:rPr>
+                <w:rFonts w:ascii="Times New Roman" w:hAnsi="Times New Roman" w:cs="Times New Roman"/>
+                <w:color w:val="000000"/>
+                <w:sz w:val="24"/>
+                <w:szCs w:val="24"/>
+                <w:lang w:val="en-US"/>
+              </w:rPr>
+              <w:t>*-[k]-&gt;</w:t>
+            </w:r>
+          </w:p>
         </w:tc>
         <w:tc>
           <w:tcPr>
@@ -7461,6 +7726,16 @@
                 <w:lang w:val="en-US"/>
               </w:rPr>
               <w:t>”</w:t>
+            </w:r>
+            <w:r>
+              <w:rPr>
+                <w:rFonts w:ascii="Times New Roman" w:hAnsi="Times New Roman" w:cs="Times New Roman"/>
+                <w:color w:val="000000"/>
+                <w:sz w:val="24"/>
+                <w:szCs w:val="24"/>
+                <w:lang w:val="en-US"/>
+              </w:rPr>
+              <w:t xml:space="preserve"> Timed version is also included.</w:t>
             </w:r>
           </w:p>
         </w:tc>
@@ -7539,7 +7814,7 @@
                           </pic:cNvPicPr>
                         </pic:nvPicPr>
                         <pic:blipFill>
-                          <a:blip r:embed="rId19">
+                          <a:blip r:embed="rId23">
                             <a:extLst>
                               <a:ext uri="{28A0092B-C50C-407E-A947-70E740481C1C}">
                                 <a14:useLocalDpi xmlns:a14="http://schemas.microsoft.com/office/drawing/2010/main" val="0"/>
@@ -7614,7 +7889,7 @@
                           </pic:cNvPicPr>
                         </pic:nvPicPr>
                         <pic:blipFill>
-                          <a:blip r:embed="rId20">
+                          <a:blip r:embed="rId24">
                             <a:extLst>
                               <a:ext uri="{28A0092B-C50C-407E-A947-70E740481C1C}">
                                 <a14:useLocalDpi xmlns:a14="http://schemas.microsoft.com/office/drawing/2010/main" val="0"/>
@@ -7796,7 +8071,7 @@
                           </pic:cNvPicPr>
                         </pic:nvPicPr>
                         <pic:blipFill>
-                          <a:blip r:embed="rId21">
+                          <a:blip r:embed="rId25">
                             <a:extLst>
                               <a:ext uri="{28A0092B-C50C-407E-A947-70E740481C1C}">
                                 <a14:useLocalDpi xmlns:a14="http://schemas.microsoft.com/office/drawing/2010/main" val="0"/>
@@ -7871,7 +8146,7 @@
                           </pic:cNvPicPr>
                         </pic:nvPicPr>
                         <pic:blipFill>
-                          <a:blip r:embed="rId22">
+                          <a:blip r:embed="rId26">
                             <a:extLst>
                               <a:ext uri="{28A0092B-C50C-407E-A947-70E740481C1C}">
                                 <a14:useLocalDpi xmlns:a14="http://schemas.microsoft.com/office/drawing/2010/main" val="0"/>
@@ -8035,6 +8310,7 @@
                 <w:szCs w:val="24"/>
                 <w:lang w:eastAsia="bg-BG"/>
               </w:rPr>
+              <w:lastRenderedPageBreak/>
               <w:drawing>
                 <wp:inline distT="0" distB="0" distL="0" distR="0" wp14:anchorId="73A5B789" wp14:editId="377EE706">
                   <wp:extent cx="868680" cy="211695"/>
@@ -8053,7 +8329,7 @@
                           </pic:cNvPicPr>
                         </pic:nvPicPr>
                         <pic:blipFill>
-                          <a:blip r:embed="rId23">
+                          <a:blip r:embed="rId27">
                             <a:extLst>
                               <a:ext uri="{28A0092B-C50C-407E-A947-70E740481C1C}">
                                 <a14:useLocalDpi xmlns:a14="http://schemas.microsoft.com/office/drawing/2010/main" val="0"/>
@@ -8128,7 +8404,7 @@
                           </pic:cNvPicPr>
                         </pic:nvPicPr>
                         <pic:blipFill>
-                          <a:blip r:embed="rId24">
+                          <a:blip r:embed="rId28">
                             <a:extLst>
                               <a:ext uri="{28A0092B-C50C-407E-A947-70E740481C1C}">
                                 <a14:useLocalDpi xmlns:a14="http://schemas.microsoft.com/office/drawing/2010/main" val="0"/>
@@ -8268,6 +8544,9 @@
         </w:tc>
       </w:tr>
       <w:tr>
+        <w:trPr>
+          <w:trHeight w:val="994"/>
+        </w:trPr>
         <w:tc>
           <w:tcPr>
             <w:tcW w:w="2264" w:type="dxa"/>
@@ -8292,7 +8571,6 @@
                 <w:szCs w:val="24"/>
                 <w:lang w:eastAsia="bg-BG"/>
               </w:rPr>
-              <w:lastRenderedPageBreak/>
               <w:drawing>
                 <wp:inline distT="0" distB="0" distL="0" distR="0" wp14:anchorId="17363F94" wp14:editId="1731CAD6">
                   <wp:extent cx="883920" cy="228599"/>
@@ -8311,7 +8589,7 @@
                           </pic:cNvPicPr>
                         </pic:nvPicPr>
                         <pic:blipFill>
-                          <a:blip r:embed="rId25">
+                          <a:blip r:embed="rId29">
                             <a:extLst>
                               <a:ext uri="{28A0092B-C50C-407E-A947-70E740481C1C}">
                                 <a14:useLocalDpi xmlns:a14="http://schemas.microsoft.com/office/drawing/2010/main" val="0"/>
@@ -8386,7 +8664,7 @@
                           </pic:cNvPicPr>
                         </pic:nvPicPr>
                         <pic:blipFill>
-                          <a:blip r:embed="rId26">
+                          <a:blip r:embed="rId30">
                             <a:extLst>
                               <a:ext uri="{28A0092B-C50C-407E-A947-70E740481C1C}">
                                 <a14:useLocalDpi xmlns:a14="http://schemas.microsoft.com/office/drawing/2010/main" val="0"/>
@@ -9523,105 +9801,15 @@
         </w:rPr>
         <w:t xml:space="preserve">Any other purpose which is part of the base functionality of the Rejsekort system could be specified and added to this group. </w:t>
       </w:r>
-    </w:p>
-    <w:p>
-      <w:pPr>
-        <w:ind w:firstLine="360"/>
-        <w:jc w:val="both"/>
-        <w:rPr>
-          <w:rFonts w:ascii="Times New Roman" w:hAnsi="Times New Roman" w:cs="Times New Roman"/>
-          <w:sz w:val="18"/>
-          <w:szCs w:val="24"/>
-          <w:lang w:val="en-US"/>
-        </w:rPr>
-      </w:pPr>
-      <w:r>
-        <w:rPr>
-          <w:rFonts w:ascii="Times New Roman" w:hAnsi="Times New Roman" w:cs="Times New Roman"/>
-          <w:sz w:val="18"/>
-          <w:szCs w:val="24"/>
-          <w:lang w:val="en-US"/>
-        </w:rPr>
-        <w:t xml:space="preserve">Consent for opinion research companies – we consider that the customer must be given the possibility to decide to give </w:t>
-      </w:r>
-      <w:r>
-        <w:rPr>
-          <w:rFonts w:ascii="Times New Roman" w:hAnsi="Times New Roman" w:cs="Times New Roman"/>
-          <w:sz w:val="18"/>
-          <w:szCs w:val="24"/>
-          <w:lang w:val="en-US"/>
-        </w:rPr>
-        <w:t xml:space="preserve">the consent </w:t>
-      </w:r>
-      <w:r>
-        <w:rPr>
-          <w:rFonts w:ascii="Times New Roman" w:hAnsi="Times New Roman" w:cs="Times New Roman"/>
-          <w:sz w:val="18"/>
-          <w:szCs w:val="24"/>
-          <w:lang w:val="en-US"/>
-        </w:rPr>
-        <w:t>or not for the purposes of r</w:t>
-      </w:r>
-      <w:r>
-        <w:rPr>
-          <w:rFonts w:ascii="Times New Roman" w:hAnsi="Times New Roman" w:cs="Times New Roman"/>
-          <w:sz w:val="18"/>
-          <w:szCs w:val="24"/>
-          <w:lang w:val="en-US"/>
-        </w:rPr>
-        <w:t xml:space="preserve">esearch companies as it </w:t>
-      </w:r>
-      <w:r>
-        <w:rPr>
-          <w:rFonts w:ascii="Times New Roman" w:hAnsi="Times New Roman" w:cs="Times New Roman"/>
-          <w:sz w:val="18"/>
-          <w:szCs w:val="24"/>
-          <w:lang w:val="en-US"/>
-        </w:rPr>
-        <w:t>doesn’t hinders using of the system.</w:t>
-      </w:r>
-    </w:p>
-    <w:p>
-      <w:pPr>
-        <w:ind w:left="360"/>
-        <w:jc w:val="both"/>
-        <w:rPr>
-          <w:rFonts w:ascii="Times New Roman" w:hAnsi="Times New Roman" w:cs="Times New Roman"/>
-          <w:sz w:val="24"/>
-          <w:szCs w:val="24"/>
-          <w:lang w:val="en-US"/>
-        </w:rPr>
-      </w:pPr>
-      <w:r>
-        <w:rPr>
-          <w:rFonts w:ascii="Times New Roman" w:hAnsi="Times New Roman" w:cs="Times New Roman"/>
-          <w:sz w:val="24"/>
-          <w:szCs w:val="24"/>
-          <w:highlight w:val="yellow"/>
-          <w:lang w:val="en-US"/>
-        </w:rPr>
-        <w:t>IT supplier</w:t>
-      </w:r>
-      <w:r>
-        <w:rPr>
-          <w:rFonts w:ascii="Times New Roman" w:hAnsi="Times New Roman" w:cs="Times New Roman"/>
-          <w:sz w:val="24"/>
-          <w:szCs w:val="24"/>
-          <w:lang w:val="en-US"/>
-        </w:rPr>
-        <w:t xml:space="preserve"> – has access to personal data</w:t>
-      </w:r>
-    </w:p>
-    <w:p>
-      <w:pPr>
-        <w:jc w:val="both"/>
-        <w:rPr>
-          <w:rFonts w:ascii="Times New Roman" w:hAnsi="Times New Roman" w:cs="Times New Roman"/>
-          <w:sz w:val="24"/>
-          <w:szCs w:val="24"/>
-          <w:lang w:val="en-US"/>
-        </w:rPr>
-      </w:pPr>
+      <w:r>
+        <w:rPr>
+          <w:rFonts w:ascii="Times New Roman" w:hAnsi="Times New Roman" w:cs="Times New Roman"/>
+          <w:sz w:val="24"/>
+          <w:szCs w:val="24"/>
+          <w:lang w:val="en-US"/>
+        </w:rPr>
+        <w:t xml:space="preserve"> </w:t>
+      </w:r>
       <w:r>
         <w:rPr>
           <w:rFonts w:ascii="Times New Roman" w:hAnsi="Times New Roman" w:cs="Times New Roman"/>
@@ -9709,7 +9897,7 @@
                     <pic:cNvPicPr/>
                   </pic:nvPicPr>
                   <pic:blipFill>
-                    <a:blip r:embed="rId27"/>
+                    <a:blip r:embed="rId31"/>
                     <a:stretch>
                       <a:fillRect/>
                     </a:stretch>
@@ -9747,7 +9935,25 @@
           <w:szCs w:val="24"/>
           <w:lang w:val="en-US"/>
         </w:rPr>
-        <w:t xml:space="preserve">In the figure are illustrated the following activities – </w:t>
+        <w:t xml:space="preserve">In the figure </w:t>
+      </w:r>
+      <w:r>
+        <w:rPr>
+          <w:rFonts w:ascii="Times New Roman" w:hAnsi="Times New Roman" w:cs="Times New Roman"/>
+          <w:sz w:val="24"/>
+          <w:szCs w:val="24"/>
+          <w:lang w:val="en-US"/>
+        </w:rPr>
+        <w:t xml:space="preserve">the following activities </w:t>
+      </w:r>
+      <w:r>
+        <w:rPr>
+          <w:rFonts w:ascii="Times New Roman" w:hAnsi="Times New Roman" w:cs="Times New Roman"/>
+          <w:sz w:val="24"/>
+          <w:szCs w:val="24"/>
+          <w:lang w:val="en-US"/>
+        </w:rPr>
+        <w:t xml:space="preserve">are illustrated– </w:t>
       </w:r>
       <w:r>
         <w:rPr>
@@ -9891,6 +10097,15 @@
           <w:szCs w:val="24"/>
           <w:lang w:val="en-US"/>
         </w:rPr>
+        <w:t xml:space="preserve"> group entry</w:t>
+      </w:r>
+      <w:r>
+        <w:rPr>
+          <w:rFonts w:ascii="Times New Roman" w:hAnsi="Times New Roman" w:cs="Times New Roman"/>
+          <w:sz w:val="24"/>
+          <w:szCs w:val="24"/>
+          <w:lang w:val="en-US"/>
+        </w:rPr>
         <w:t xml:space="preserve"> </w:t>
       </w:r>
       <w:r>
@@ -9900,7 +10115,43 @@
           <w:szCs w:val="24"/>
           <w:lang w:val="en-US"/>
         </w:rPr>
-        <w:t>group entry</w:t>
+        <w:t xml:space="preserve">“Mandatory” </w:t>
+      </w:r>
+      <w:r>
+        <w:rPr>
+          <w:rFonts w:ascii="Times New Roman" w:hAnsi="Times New Roman" w:cs="Times New Roman"/>
+          <w:sz w:val="24"/>
+          <w:szCs w:val="24"/>
+          <w:lang w:val="en-US"/>
+        </w:rPr>
+        <w:t>encapsulates</w:t>
+      </w:r>
+      <w:r>
+        <w:rPr>
+          <w:rFonts w:ascii="Times New Roman" w:hAnsi="Times New Roman" w:cs="Times New Roman"/>
+          <w:sz w:val="24"/>
+          <w:szCs w:val="24"/>
+          <w:lang w:val="en-US"/>
+        </w:rPr>
+        <w:t xml:space="preserve"> the main purposes mentioned above</w:t>
+      </w:r>
+      <w:r>
+        <w:rPr>
+          <w:rFonts w:ascii="Times New Roman" w:hAnsi="Times New Roman" w:cs="Times New Roman"/>
+          <w:sz w:val="24"/>
+          <w:szCs w:val="24"/>
+          <w:lang w:val="en-US"/>
+        </w:rPr>
+        <w:t>. “Mandatory”</w:t>
+      </w:r>
+      <w:r>
+        <w:rPr>
+          <w:rFonts w:ascii="Times New Roman" w:hAnsi="Times New Roman" w:cs="Times New Roman"/>
+          <w:sz w:val="24"/>
+          <w:szCs w:val="24"/>
+          <w:lang w:val="en-US"/>
+        </w:rPr>
+        <w:t xml:space="preserve"> group includes the activities</w:t>
       </w:r>
       <w:r>
         <w:rPr>
@@ -9918,43 +10169,151 @@
           <w:szCs w:val="24"/>
           <w:lang w:val="en-US"/>
         </w:rPr>
-        <w:t xml:space="preserve">“Mandatory” </w:t>
-      </w:r>
-      <w:r>
-        <w:rPr>
-          <w:rFonts w:ascii="Times New Roman" w:hAnsi="Times New Roman" w:cs="Times New Roman"/>
-          <w:sz w:val="24"/>
-          <w:szCs w:val="24"/>
-          <w:lang w:val="en-US"/>
-        </w:rPr>
-        <w:t>encapsulates</w:t>
-      </w:r>
-      <w:r>
-        <w:rPr>
-          <w:rFonts w:ascii="Times New Roman" w:hAnsi="Times New Roman" w:cs="Times New Roman"/>
-          <w:sz w:val="24"/>
-          <w:szCs w:val="24"/>
-          <w:lang w:val="en-US"/>
-        </w:rPr>
-        <w:t xml:space="preserve"> the main purposes mentioned above</w:t>
-      </w:r>
-      <w:r>
-        <w:rPr>
-          <w:rFonts w:ascii="Times New Roman" w:hAnsi="Times New Roman" w:cs="Times New Roman"/>
-          <w:sz w:val="24"/>
-          <w:szCs w:val="24"/>
-          <w:lang w:val="en-US"/>
-        </w:rPr>
-        <w:t>. “Mandatory”</w:t>
-      </w:r>
-      <w:r>
-        <w:rPr>
-          <w:rFonts w:ascii="Times New Roman" w:hAnsi="Times New Roman" w:cs="Times New Roman"/>
-          <w:sz w:val="24"/>
-          <w:szCs w:val="24"/>
-          <w:lang w:val="en-US"/>
-        </w:rPr>
-        <w:t xml:space="preserve"> group includes the activities</w:t>
+        <w:t>“</w:t>
+      </w:r>
+      <w:r>
+        <w:rPr>
+          <w:rFonts w:ascii="Times New Roman" w:hAnsi="Times New Roman" w:cs="Times New Roman"/>
+          <w:sz w:val="24"/>
+          <w:szCs w:val="24"/>
+          <w:lang w:val="en-US"/>
+        </w:rPr>
+        <w:t>Manufacture</w:t>
+      </w:r>
+      <w:r>
+        <w:rPr>
+          <w:rFonts w:ascii="Times New Roman" w:hAnsi="Times New Roman" w:cs="Times New Roman"/>
+          <w:sz w:val="24"/>
+          <w:szCs w:val="24"/>
+          <w:lang w:val="en-US"/>
+        </w:rPr>
+        <w:t>"</w:t>
+      </w:r>
+      <w:r>
+        <w:rPr>
+          <w:rFonts w:ascii="Times New Roman" w:hAnsi="Times New Roman" w:cs="Times New Roman"/>
+          <w:sz w:val="24"/>
+          <w:szCs w:val="24"/>
+          <w:lang w:val="en-US"/>
+        </w:rPr>
+        <w:t xml:space="preserve">, </w:t>
+      </w:r>
+      <w:r>
+        <w:rPr>
+          <w:rFonts w:ascii="Times New Roman" w:hAnsi="Times New Roman" w:cs="Times New Roman"/>
+          <w:sz w:val="24"/>
+          <w:szCs w:val="24"/>
+          <w:lang w:val="en-US"/>
+        </w:rPr>
+        <w:t>“</w:t>
+      </w:r>
+      <w:r>
+        <w:rPr>
+          <w:rFonts w:ascii="Times New Roman" w:hAnsi="Times New Roman" w:cs="Times New Roman"/>
+          <w:sz w:val="24"/>
+          <w:szCs w:val="24"/>
+          <w:lang w:val="en-US"/>
+        </w:rPr>
+        <w:t>Reload</w:t>
+      </w:r>
+      <w:r>
+        <w:rPr>
+          <w:rFonts w:ascii="Times New Roman" w:hAnsi="Times New Roman" w:cs="Times New Roman"/>
+          <w:sz w:val="24"/>
+          <w:szCs w:val="24"/>
+          <w:lang w:val="en-US"/>
+        </w:rPr>
+        <w:t>”</w:t>
+      </w:r>
+      <w:r>
+        <w:rPr>
+          <w:rFonts w:ascii="Times New Roman" w:hAnsi="Times New Roman" w:cs="Times New Roman"/>
+          <w:sz w:val="24"/>
+          <w:szCs w:val="24"/>
+          <w:lang w:val="en-US"/>
+        </w:rPr>
+        <w:t xml:space="preserve"> with response relation to </w:t>
+      </w:r>
+      <w:r>
+        <w:rPr>
+          <w:rFonts w:ascii="Times New Roman" w:hAnsi="Times New Roman" w:cs="Times New Roman"/>
+          <w:sz w:val="24"/>
+          <w:szCs w:val="24"/>
+          <w:lang w:val="en-US"/>
+        </w:rPr>
+        <w:t>“</w:t>
+      </w:r>
+      <w:r>
+        <w:rPr>
+          <w:rFonts w:ascii="Times New Roman" w:hAnsi="Times New Roman" w:cs="Times New Roman"/>
+          <w:sz w:val="24"/>
+          <w:szCs w:val="24"/>
+          <w:lang w:val="en-US"/>
+        </w:rPr>
+        <w:t>Nets A/S</w:t>
+      </w:r>
+      <w:r>
+        <w:rPr>
+          <w:rFonts w:ascii="Times New Roman" w:hAnsi="Times New Roman" w:cs="Times New Roman"/>
+          <w:sz w:val="24"/>
+          <w:szCs w:val="24"/>
+          <w:lang w:val="en-US"/>
+        </w:rPr>
+        <w:t>”</w:t>
+      </w:r>
+      <w:r>
+        <w:rPr>
+          <w:rFonts w:ascii="Times New Roman" w:hAnsi="Times New Roman" w:cs="Times New Roman"/>
+          <w:sz w:val="24"/>
+          <w:szCs w:val="24"/>
+          <w:lang w:val="en-US"/>
+        </w:rPr>
+        <w:t xml:space="preserve"> and </w:t>
+      </w:r>
+      <w:r>
+        <w:rPr>
+          <w:rFonts w:ascii="Times New Roman" w:hAnsi="Times New Roman" w:cs="Times New Roman"/>
+          <w:sz w:val="24"/>
+          <w:szCs w:val="24"/>
+          <w:lang w:val="en-US"/>
+        </w:rPr>
+        <w:t>“</w:t>
+      </w:r>
+      <w:r>
+        <w:rPr>
+          <w:rFonts w:ascii="Times New Roman" w:hAnsi="Times New Roman" w:cs="Times New Roman"/>
+          <w:sz w:val="24"/>
+          <w:szCs w:val="24"/>
+          <w:lang w:val="en-US"/>
+        </w:rPr>
+        <w:t>Send data to the partner</w:t>
+      </w:r>
+      <w:r>
+        <w:rPr>
+          <w:rFonts w:ascii="Times New Roman" w:hAnsi="Times New Roman" w:cs="Times New Roman"/>
+          <w:sz w:val="24"/>
+          <w:szCs w:val="24"/>
+          <w:lang w:val="en-US"/>
+        </w:rPr>
+        <w:t>”</w:t>
+      </w:r>
+      <w:r>
+        <w:rPr>
+          <w:rFonts w:ascii="Times New Roman" w:hAnsi="Times New Roman" w:cs="Times New Roman"/>
+          <w:sz w:val="24"/>
+          <w:szCs w:val="24"/>
+          <w:lang w:val="en-US"/>
+        </w:rPr>
+        <w:t xml:space="preserve">. </w:t>
+      </w:r>
+      <w:r>
+        <w:rPr>
+          <w:rFonts w:ascii="Times New Roman" w:hAnsi="Times New Roman" w:cs="Times New Roman"/>
+          <w:sz w:val="24"/>
+          <w:szCs w:val="24"/>
+          <w:lang w:val="en-US"/>
+        </w:rPr>
+        <w:t>In the beginning</w:t>
       </w:r>
       <w:r>
         <w:rPr>
@@ -9972,6 +10331,24 @@
           <w:szCs w:val="24"/>
           <w:lang w:val="en-US"/>
         </w:rPr>
+        <w:t>n</w:t>
+      </w:r>
+      <w:r>
+        <w:rPr>
+          <w:rFonts w:ascii="Times New Roman" w:hAnsi="Times New Roman" w:cs="Times New Roman"/>
+          <w:sz w:val="24"/>
+          <w:szCs w:val="24"/>
+          <w:lang w:val="en-US"/>
+        </w:rPr>
+        <w:t xml:space="preserve">either </w:t>
+      </w:r>
+      <w:r>
+        <w:rPr>
+          <w:rFonts w:ascii="Times New Roman" w:hAnsi="Times New Roman" w:cs="Times New Roman"/>
+          <w:sz w:val="24"/>
+          <w:szCs w:val="24"/>
+          <w:lang w:val="en-US"/>
+        </w:rPr>
         <w:t>“</w:t>
       </w:r>
       <w:r>
@@ -9981,25 +10358,34 @@
           <w:szCs w:val="24"/>
           <w:lang w:val="en-US"/>
         </w:rPr>
-        <w:t>Manufacture</w:t>
-      </w:r>
-      <w:r>
-        <w:rPr>
-          <w:rFonts w:ascii="Times New Roman" w:hAnsi="Times New Roman" w:cs="Times New Roman"/>
-          <w:sz w:val="24"/>
-          <w:szCs w:val="24"/>
-          <w:lang w:val="en-US"/>
-        </w:rPr>
-        <w:t>"</w:t>
-      </w:r>
-      <w:r>
-        <w:rPr>
-          <w:rFonts w:ascii="Times New Roman" w:hAnsi="Times New Roman" w:cs="Times New Roman"/>
-          <w:sz w:val="24"/>
-          <w:szCs w:val="24"/>
-          <w:lang w:val="en-US"/>
-        </w:rPr>
-        <w:t xml:space="preserve">, </w:t>
+        <w:t>R</w:t>
+      </w:r>
+      <w:r>
+        <w:rPr>
+          <w:rFonts w:ascii="Times New Roman" w:hAnsi="Times New Roman" w:cs="Times New Roman"/>
+          <w:sz w:val="24"/>
+          <w:szCs w:val="24"/>
+          <w:lang w:val="en-US"/>
+        </w:rPr>
+        <w:t>egister</w:t>
+      </w:r>
+      <w:r>
+        <w:rPr>
+          <w:rFonts w:ascii="Times New Roman" w:hAnsi="Times New Roman" w:cs="Times New Roman"/>
+          <w:sz w:val="24"/>
+          <w:szCs w:val="24"/>
+          <w:lang w:val="en-US"/>
+        </w:rPr>
+        <w:t>”</w:t>
+      </w:r>
+      <w:r>
+        <w:rPr>
+          <w:rFonts w:ascii="Times New Roman" w:hAnsi="Times New Roman" w:cs="Times New Roman"/>
+          <w:sz w:val="24"/>
+          <w:szCs w:val="24"/>
+          <w:lang w:val="en-US"/>
+        </w:rPr>
+        <w:t xml:space="preserve">, nor activities in “Mandatory” can be executed, because </w:t>
       </w:r>
       <w:r>
         <w:rPr>
@@ -10017,7 +10403,7 @@
           <w:szCs w:val="24"/>
           <w:lang w:val="en-US"/>
         </w:rPr>
-        <w:t>Reload</w:t>
+        <w:t>Register</w:t>
       </w:r>
       <w:r>
         <w:rPr>
@@ -10035,7 +10421,7 @@
           <w:szCs w:val="24"/>
           <w:lang w:val="en-US"/>
         </w:rPr>
-        <w:t xml:space="preserve"> with response relation to </w:t>
+        <w:t xml:space="preserve"> is a condition for </w:t>
       </w:r>
       <w:r>
         <w:rPr>
@@ -10053,7 +10439,7 @@
           <w:szCs w:val="24"/>
           <w:lang w:val="en-US"/>
         </w:rPr>
-        <w:t>Nets A/S</w:t>
+        <w:t>Mandatory</w:t>
       </w:r>
       <w:r>
         <w:rPr>
@@ -10071,7 +10457,7 @@
           <w:szCs w:val="24"/>
           <w:lang w:val="en-US"/>
         </w:rPr>
-        <w:t xml:space="preserve"> and </w:t>
+        <w:t xml:space="preserve">, and </w:t>
       </w:r>
       <w:r>
         <w:rPr>
@@ -10089,7 +10475,7 @@
           <w:szCs w:val="24"/>
           <w:lang w:val="en-US"/>
         </w:rPr>
-        <w:t>Send data to the partner</w:t>
+        <w:t>Give consent for main purposes</w:t>
       </w:r>
       <w:r>
         <w:rPr>
@@ -10107,16 +10493,106 @@
           <w:szCs w:val="24"/>
           <w:lang w:val="en-US"/>
         </w:rPr>
-        <w:t xml:space="preserve">. </w:t>
-      </w:r>
-      <w:r>
-        <w:rPr>
-          <w:rFonts w:ascii="Times New Roman" w:hAnsi="Times New Roman" w:cs="Times New Roman"/>
-          <w:sz w:val="24"/>
-          <w:szCs w:val="24"/>
-          <w:lang w:val="en-US"/>
-        </w:rPr>
-        <w:t>In the beginning</w:t>
+        <w:t xml:space="preserve"> is a condition for </w:t>
+      </w:r>
+      <w:r>
+        <w:rPr>
+          <w:rFonts w:ascii="Times New Roman" w:hAnsi="Times New Roman" w:cs="Times New Roman"/>
+          <w:sz w:val="24"/>
+          <w:szCs w:val="24"/>
+          <w:lang w:val="en-US"/>
+        </w:rPr>
+        <w:t>“</w:t>
+      </w:r>
+      <w:r>
+        <w:rPr>
+          <w:rFonts w:ascii="Times New Roman" w:hAnsi="Times New Roman" w:cs="Times New Roman"/>
+          <w:sz w:val="24"/>
+          <w:szCs w:val="24"/>
+          <w:lang w:val="en-US"/>
+        </w:rPr>
+        <w:t>Register</w:t>
+      </w:r>
+      <w:r>
+        <w:rPr>
+          <w:rFonts w:ascii="Times New Roman" w:hAnsi="Times New Roman" w:cs="Times New Roman"/>
+          <w:sz w:val="24"/>
+          <w:szCs w:val="24"/>
+          <w:lang w:val="en-US"/>
+        </w:rPr>
+        <w:t>”</w:t>
+      </w:r>
+      <w:r>
+        <w:rPr>
+          <w:rFonts w:ascii="Times New Roman" w:hAnsi="Times New Roman" w:cs="Times New Roman"/>
+          <w:sz w:val="24"/>
+          <w:szCs w:val="24"/>
+          <w:lang w:val="en-US"/>
+        </w:rPr>
+        <w:t>.</w:t>
+      </w:r>
+      <w:r>
+        <w:rPr>
+          <w:rFonts w:ascii="Times New Roman" w:hAnsi="Times New Roman" w:cs="Times New Roman"/>
+          <w:sz w:val="24"/>
+          <w:szCs w:val="24"/>
+          <w:lang w:val="en-US"/>
+        </w:rPr>
+        <w:t xml:space="preserve"> The graph in the figure is in </w:t>
+      </w:r>
+      <w:r>
+        <w:rPr>
+          <w:rFonts w:ascii="Times New Roman" w:hAnsi="Times New Roman" w:cs="Times New Roman"/>
+          <w:sz w:val="24"/>
+          <w:szCs w:val="24"/>
+          <w:lang w:val="en-US"/>
+        </w:rPr>
+        <w:t>that</w:t>
+      </w:r>
+      <w:r>
+        <w:rPr>
+          <w:rFonts w:ascii="Times New Roman" w:hAnsi="Times New Roman" w:cs="Times New Roman"/>
+          <w:sz w:val="24"/>
+          <w:szCs w:val="24"/>
+          <w:lang w:val="en-US"/>
+        </w:rPr>
+        <w:t xml:space="preserve"> state.</w:t>
+      </w:r>
+      <w:r>
+        <w:rPr>
+          <w:rFonts w:ascii="Times New Roman" w:hAnsi="Times New Roman" w:cs="Times New Roman"/>
+          <w:sz w:val="24"/>
+          <w:szCs w:val="24"/>
+          <w:lang w:val="en-US"/>
+        </w:rPr>
+        <w:t xml:space="preserve"> Execution of “Give consent for main purposes” excludes “Block main purposes”, because of </w:t>
+      </w:r>
+      <w:r>
+        <w:rPr>
+          <w:rFonts w:ascii="Times New Roman" w:hAnsi="Times New Roman" w:cs="Times New Roman"/>
+          <w:sz w:val="24"/>
+          <w:szCs w:val="24"/>
+          <w:lang w:val="en-US"/>
+        </w:rPr>
+        <w:t>exclusion</w:t>
+      </w:r>
+      <w:r>
+        <w:rPr>
+          <w:rFonts w:ascii="Times New Roman" w:hAnsi="Times New Roman" w:cs="Times New Roman"/>
+          <w:sz w:val="24"/>
+          <w:szCs w:val="24"/>
+          <w:lang w:val="en-US"/>
+        </w:rPr>
+        <w:t xml:space="preserve"> relation between them, and “Block main purposes” is no longer a condition for “Mandatory”. There lefts the condition “Register”, where the customer fills his personal data in. </w:t>
+      </w:r>
+      <w:r>
+        <w:rPr>
+          <w:rFonts w:ascii="Times New Roman" w:hAnsi="Times New Roman" w:cs="Times New Roman"/>
+          <w:sz w:val="24"/>
+          <w:szCs w:val="24"/>
+          <w:lang w:val="en-US"/>
+        </w:rPr>
+        <w:t>After execution of “Register”, the activities in “Mandatory” are read for execution.</w:t>
       </w:r>
       <w:r>
         <w:rPr>
@@ -10134,196 +10610,88 @@
           <w:szCs w:val="24"/>
           <w:lang w:val="en-US"/>
         </w:rPr>
-        <w:t>n</w:t>
-      </w:r>
-      <w:r>
-        <w:rPr>
-          <w:rFonts w:ascii="Times New Roman" w:hAnsi="Times New Roman" w:cs="Times New Roman"/>
-          <w:sz w:val="24"/>
-          <w:szCs w:val="24"/>
-          <w:lang w:val="en-US"/>
-        </w:rPr>
-        <w:t xml:space="preserve">either </w:t>
-      </w:r>
-      <w:r>
-        <w:rPr>
-          <w:rFonts w:ascii="Times New Roman" w:hAnsi="Times New Roman" w:cs="Times New Roman"/>
-          <w:sz w:val="24"/>
-          <w:szCs w:val="24"/>
-          <w:lang w:val="en-US"/>
-        </w:rPr>
-        <w:t>“</w:t>
-      </w:r>
-      <w:r>
-        <w:rPr>
-          <w:rFonts w:ascii="Times New Roman" w:hAnsi="Times New Roman" w:cs="Times New Roman"/>
-          <w:sz w:val="24"/>
-          <w:szCs w:val="24"/>
-          <w:lang w:val="en-US"/>
-        </w:rPr>
-        <w:t>R</w:t>
-      </w:r>
-      <w:r>
-        <w:rPr>
-          <w:rFonts w:ascii="Times New Roman" w:hAnsi="Times New Roman" w:cs="Times New Roman"/>
-          <w:sz w:val="24"/>
-          <w:szCs w:val="24"/>
-          <w:lang w:val="en-US"/>
-        </w:rPr>
-        <w:t>egister</w:t>
-      </w:r>
-      <w:r>
-        <w:rPr>
-          <w:rFonts w:ascii="Times New Roman" w:hAnsi="Times New Roman" w:cs="Times New Roman"/>
-          <w:sz w:val="24"/>
-          <w:szCs w:val="24"/>
-          <w:lang w:val="en-US"/>
-        </w:rPr>
-        <w:t>”</w:t>
-      </w:r>
-      <w:r>
-        <w:rPr>
-          <w:rFonts w:ascii="Times New Roman" w:hAnsi="Times New Roman" w:cs="Times New Roman"/>
-          <w:sz w:val="24"/>
-          <w:szCs w:val="24"/>
-          <w:lang w:val="en-US"/>
-        </w:rPr>
-        <w:t xml:space="preserve">, nor activities in “Mandatory” can be executed, because </w:t>
-      </w:r>
-      <w:r>
-        <w:rPr>
-          <w:rFonts w:ascii="Times New Roman" w:hAnsi="Times New Roman" w:cs="Times New Roman"/>
-          <w:sz w:val="24"/>
-          <w:szCs w:val="24"/>
-          <w:lang w:val="en-US"/>
-        </w:rPr>
-        <w:t>“</w:t>
-      </w:r>
-      <w:r>
-        <w:rPr>
-          <w:rFonts w:ascii="Times New Roman" w:hAnsi="Times New Roman" w:cs="Times New Roman"/>
-          <w:sz w:val="24"/>
-          <w:szCs w:val="24"/>
-          <w:lang w:val="en-US"/>
-        </w:rPr>
-        <w:t>Register</w:t>
-      </w:r>
-      <w:r>
-        <w:rPr>
-          <w:rFonts w:ascii="Times New Roman" w:hAnsi="Times New Roman" w:cs="Times New Roman"/>
-          <w:sz w:val="24"/>
-          <w:szCs w:val="24"/>
-          <w:lang w:val="en-US"/>
-        </w:rPr>
-        <w:t>”</w:t>
-      </w:r>
-      <w:r>
-        <w:rPr>
-          <w:rFonts w:ascii="Times New Roman" w:hAnsi="Times New Roman" w:cs="Times New Roman"/>
-          <w:sz w:val="24"/>
-          <w:szCs w:val="24"/>
-          <w:lang w:val="en-US"/>
-        </w:rPr>
-        <w:t xml:space="preserve"> is a condition for </w:t>
-      </w:r>
-      <w:r>
-        <w:rPr>
-          <w:rFonts w:ascii="Times New Roman" w:hAnsi="Times New Roman" w:cs="Times New Roman"/>
-          <w:sz w:val="24"/>
-          <w:szCs w:val="24"/>
-          <w:lang w:val="en-US"/>
-        </w:rPr>
-        <w:t>“</w:t>
-      </w:r>
-      <w:r>
-        <w:rPr>
-          <w:rFonts w:ascii="Times New Roman" w:hAnsi="Times New Roman" w:cs="Times New Roman"/>
-          <w:sz w:val="24"/>
-          <w:szCs w:val="24"/>
-          <w:lang w:val="en-US"/>
-        </w:rPr>
-        <w:t>Mandatory</w:t>
-      </w:r>
-      <w:r>
-        <w:rPr>
-          <w:rFonts w:ascii="Times New Roman" w:hAnsi="Times New Roman" w:cs="Times New Roman"/>
-          <w:sz w:val="24"/>
-          <w:szCs w:val="24"/>
-          <w:lang w:val="en-US"/>
-        </w:rPr>
-        <w:t>”</w:t>
-      </w:r>
-      <w:r>
-        <w:rPr>
-          <w:rFonts w:ascii="Times New Roman" w:hAnsi="Times New Roman" w:cs="Times New Roman"/>
-          <w:sz w:val="24"/>
-          <w:szCs w:val="24"/>
-          <w:lang w:val="en-US"/>
-        </w:rPr>
-        <w:t xml:space="preserve">, and </w:t>
-      </w:r>
-      <w:r>
-        <w:rPr>
-          <w:rFonts w:ascii="Times New Roman" w:hAnsi="Times New Roman" w:cs="Times New Roman"/>
-          <w:sz w:val="24"/>
-          <w:szCs w:val="24"/>
-          <w:lang w:val="en-US"/>
-        </w:rPr>
-        <w:t>“</w:t>
-      </w:r>
-      <w:r>
-        <w:rPr>
-          <w:rFonts w:ascii="Times New Roman" w:hAnsi="Times New Roman" w:cs="Times New Roman"/>
-          <w:sz w:val="24"/>
-          <w:szCs w:val="24"/>
-          <w:lang w:val="en-US"/>
-        </w:rPr>
-        <w:t>Give consent for main purposes</w:t>
-      </w:r>
-      <w:r>
-        <w:rPr>
-          <w:rFonts w:ascii="Times New Roman" w:hAnsi="Times New Roman" w:cs="Times New Roman"/>
-          <w:sz w:val="24"/>
-          <w:szCs w:val="24"/>
-          <w:lang w:val="en-US"/>
-        </w:rPr>
-        <w:t>”</w:t>
-      </w:r>
-      <w:r>
-        <w:rPr>
-          <w:rFonts w:ascii="Times New Roman" w:hAnsi="Times New Roman" w:cs="Times New Roman"/>
-          <w:sz w:val="24"/>
-          <w:szCs w:val="24"/>
-          <w:lang w:val="en-US"/>
-        </w:rPr>
-        <w:t xml:space="preserve"> is a condition for </w:t>
-      </w:r>
-      <w:r>
-        <w:rPr>
-          <w:rFonts w:ascii="Times New Roman" w:hAnsi="Times New Roman" w:cs="Times New Roman"/>
-          <w:sz w:val="24"/>
-          <w:szCs w:val="24"/>
-          <w:lang w:val="en-US"/>
-        </w:rPr>
-        <w:t>“</w:t>
-      </w:r>
-      <w:r>
-        <w:rPr>
-          <w:rFonts w:ascii="Times New Roman" w:hAnsi="Times New Roman" w:cs="Times New Roman"/>
-          <w:sz w:val="24"/>
-          <w:szCs w:val="24"/>
-          <w:lang w:val="en-US"/>
-        </w:rPr>
-        <w:t>Register</w:t>
-      </w:r>
-      <w:r>
-        <w:rPr>
-          <w:rFonts w:ascii="Times New Roman" w:hAnsi="Times New Roman" w:cs="Times New Roman"/>
-          <w:sz w:val="24"/>
-          <w:szCs w:val="24"/>
-          <w:lang w:val="en-US"/>
-        </w:rPr>
-        <w:t>”</w:t>
+        <w:t xml:space="preserve">The </w:t>
+      </w:r>
+      <w:r>
+        <w:rPr>
+          <w:rFonts w:ascii="Times New Roman" w:hAnsi="Times New Roman" w:cs="Times New Roman"/>
+          <w:sz w:val="24"/>
+          <w:szCs w:val="24"/>
+          <w:lang w:val="en-US"/>
+        </w:rPr>
+        <w:t>initial state</w:t>
+      </w:r>
+      <w:r>
+        <w:rPr>
+          <w:rFonts w:ascii="Times New Roman" w:hAnsi="Times New Roman" w:cs="Times New Roman"/>
+          <w:sz w:val="24"/>
+          <w:szCs w:val="24"/>
+          <w:lang w:val="en-US"/>
+        </w:rPr>
+        <w:t xml:space="preserve"> of the graph above complies with </w:t>
+      </w:r>
+      <w:r>
+        <w:rPr>
+          <w:rFonts w:ascii="Times New Roman" w:hAnsi="Times New Roman" w:cs="Times New Roman"/>
+          <w:sz w:val="24"/>
+          <w:szCs w:val="24"/>
+          <w:lang w:val="en-US"/>
+        </w:rPr>
+        <w:t>the</w:t>
+      </w:r>
+      <w:r>
+        <w:rPr>
+          <w:rFonts w:ascii="Times New Roman" w:hAnsi="Times New Roman" w:cs="Times New Roman"/>
+          <w:sz w:val="24"/>
+          <w:szCs w:val="24"/>
+          <w:lang w:val="en-US"/>
+        </w:rPr>
+        <w:t xml:space="preserve"> expectation that a customer </w:t>
+      </w:r>
+      <w:r>
+        <w:rPr>
+          <w:rFonts w:ascii="Times New Roman" w:hAnsi="Times New Roman" w:cs="Times New Roman"/>
+          <w:sz w:val="24"/>
+          <w:szCs w:val="24"/>
+          <w:lang w:val="en-US"/>
+        </w:rPr>
+        <w:t>should</w:t>
+      </w:r>
+      <w:r>
+        <w:rPr>
+          <w:rFonts w:ascii="Times New Roman" w:hAnsi="Times New Roman" w:cs="Times New Roman"/>
+          <w:sz w:val="24"/>
+          <w:szCs w:val="24"/>
+          <w:lang w:val="en-US"/>
+        </w:rPr>
+        <w:t xml:space="preserve"> giv</w:t>
+      </w:r>
+      <w:r>
+        <w:rPr>
+          <w:rFonts w:ascii="Times New Roman" w:hAnsi="Times New Roman" w:cs="Times New Roman"/>
+          <w:sz w:val="24"/>
+          <w:szCs w:val="24"/>
+          <w:lang w:val="en-US"/>
+        </w:rPr>
+        <w:t>e</w:t>
+      </w:r>
+      <w:r>
+        <w:rPr>
+          <w:rFonts w:ascii="Times New Roman" w:hAnsi="Times New Roman" w:cs="Times New Roman"/>
+          <w:sz w:val="24"/>
+          <w:szCs w:val="24"/>
+          <w:lang w:val="en-US"/>
+        </w:rPr>
+        <w:t xml:space="preserve"> </w:t>
+      </w:r>
+      <w:r>
+        <w:rPr>
+          <w:rFonts w:ascii="Times New Roman" w:hAnsi="Times New Roman" w:cs="Times New Roman"/>
+          <w:sz w:val="24"/>
+          <w:szCs w:val="24"/>
+          <w:lang w:val="en-US"/>
+        </w:rPr>
+        <w:t>his or her consent before to be able to “Register”</w:t>
       </w:r>
       <w:r>
         <w:rPr>
@@ -10341,242 +10709,7 @@
           <w:szCs w:val="24"/>
           <w:lang w:val="en-US"/>
         </w:rPr>
-        <w:t xml:space="preserve"> The graph in the figure is in </w:t>
-      </w:r>
-      <w:r>
-        <w:rPr>
-          <w:rFonts w:ascii="Times New Roman" w:hAnsi="Times New Roman" w:cs="Times New Roman"/>
-          <w:sz w:val="24"/>
-          <w:szCs w:val="24"/>
-          <w:lang w:val="en-US"/>
-        </w:rPr>
-        <w:t>that</w:t>
-      </w:r>
-      <w:r>
-        <w:rPr>
-          <w:rFonts w:ascii="Times New Roman" w:hAnsi="Times New Roman" w:cs="Times New Roman"/>
-          <w:sz w:val="24"/>
-          <w:szCs w:val="24"/>
-          <w:lang w:val="en-US"/>
-        </w:rPr>
-        <w:t xml:space="preserve"> state.</w:t>
-      </w:r>
-      <w:r>
-        <w:rPr>
-          <w:rFonts w:ascii="Times New Roman" w:hAnsi="Times New Roman" w:cs="Times New Roman"/>
-          <w:sz w:val="24"/>
-          <w:szCs w:val="24"/>
-          <w:lang w:val="en-US"/>
-        </w:rPr>
-        <w:t xml:space="preserve"> Execution of </w:t>
-      </w:r>
-      <w:r>
-        <w:rPr>
-          <w:rFonts w:ascii="Times New Roman" w:hAnsi="Times New Roman" w:cs="Times New Roman"/>
-          <w:sz w:val="24"/>
-          <w:szCs w:val="24"/>
-          <w:lang w:val="en-US"/>
-        </w:rPr>
-        <w:t>“Give consent for main purposes”</w:t>
-      </w:r>
-      <w:r>
-        <w:rPr>
-          <w:rFonts w:ascii="Times New Roman" w:hAnsi="Times New Roman" w:cs="Times New Roman"/>
-          <w:sz w:val="24"/>
-          <w:szCs w:val="24"/>
-          <w:lang w:val="en-US"/>
-        </w:rPr>
-        <w:t xml:space="preserve"> excludes “Block main purposes”, because of </w:t>
-      </w:r>
-      <w:r>
-        <w:rPr>
-          <w:rFonts w:ascii="Times New Roman" w:hAnsi="Times New Roman" w:cs="Times New Roman"/>
-          <w:sz w:val="24"/>
-          <w:szCs w:val="24"/>
-          <w:lang w:val="en-US"/>
-        </w:rPr>
-        <w:t>exclusion</w:t>
-      </w:r>
-      <w:r>
-        <w:rPr>
-          <w:rFonts w:ascii="Times New Roman" w:hAnsi="Times New Roman" w:cs="Times New Roman"/>
-          <w:sz w:val="24"/>
-          <w:szCs w:val="24"/>
-          <w:lang w:val="en-US"/>
-        </w:rPr>
-        <w:t xml:space="preserve"> relation between them, and </w:t>
-      </w:r>
-      <w:r>
-        <w:rPr>
-          <w:rFonts w:ascii="Times New Roman" w:hAnsi="Times New Roman" w:cs="Times New Roman"/>
-          <w:sz w:val="24"/>
-          <w:szCs w:val="24"/>
-          <w:lang w:val="en-US"/>
-        </w:rPr>
-        <w:t>“Block main purposes”</w:t>
-      </w:r>
-      <w:r>
-        <w:rPr>
-          <w:rFonts w:ascii="Times New Roman" w:hAnsi="Times New Roman" w:cs="Times New Roman"/>
-          <w:sz w:val="24"/>
-          <w:szCs w:val="24"/>
-          <w:lang w:val="en-US"/>
-        </w:rPr>
-        <w:t xml:space="preserve"> is no longer a condition for “Mandatory”. There lefts the condition “Register”, where the customer fills his personal data in. </w:t>
-      </w:r>
-      <w:r>
-        <w:rPr>
-          <w:rFonts w:ascii="Times New Roman" w:hAnsi="Times New Roman" w:cs="Times New Roman"/>
-          <w:sz w:val="24"/>
-          <w:szCs w:val="24"/>
-          <w:lang w:val="en-US"/>
-        </w:rPr>
-        <w:t>After execution of “Register”, the activities in “Mandatory” are read for execution.</w:t>
-      </w:r>
-      <w:r>
-        <w:rPr>
-          <w:rFonts w:ascii="Times New Roman" w:hAnsi="Times New Roman" w:cs="Times New Roman"/>
-          <w:sz w:val="24"/>
-          <w:szCs w:val="24"/>
-          <w:lang w:val="en-US"/>
-        </w:rPr>
         <w:t xml:space="preserve"> </w:t>
-      </w:r>
-      <w:r>
-        <w:rPr>
-          <w:rFonts w:ascii="Times New Roman" w:hAnsi="Times New Roman" w:cs="Times New Roman"/>
-          <w:sz w:val="24"/>
-          <w:szCs w:val="24"/>
-          <w:lang w:val="en-US"/>
-        </w:rPr>
-        <w:t xml:space="preserve">The </w:t>
-      </w:r>
-      <w:r>
-        <w:rPr>
-          <w:rFonts w:ascii="Times New Roman" w:hAnsi="Times New Roman" w:cs="Times New Roman"/>
-          <w:sz w:val="24"/>
-          <w:szCs w:val="24"/>
-          <w:lang w:val="en-US"/>
-        </w:rPr>
-        <w:t>initial state</w:t>
-      </w:r>
-      <w:r>
-        <w:rPr>
-          <w:rFonts w:ascii="Times New Roman" w:hAnsi="Times New Roman" w:cs="Times New Roman"/>
-          <w:sz w:val="24"/>
-          <w:szCs w:val="24"/>
-          <w:lang w:val="en-US"/>
-        </w:rPr>
-        <w:t xml:space="preserve"> of the graph above complies with </w:t>
-      </w:r>
-      <w:r>
-        <w:rPr>
-          <w:rFonts w:ascii="Times New Roman" w:hAnsi="Times New Roman" w:cs="Times New Roman"/>
-          <w:sz w:val="24"/>
-          <w:szCs w:val="24"/>
-          <w:lang w:val="en-US"/>
-        </w:rPr>
-        <w:t>the</w:t>
-      </w:r>
-      <w:r>
-        <w:rPr>
-          <w:rFonts w:ascii="Times New Roman" w:hAnsi="Times New Roman" w:cs="Times New Roman"/>
-          <w:sz w:val="24"/>
-          <w:szCs w:val="24"/>
-          <w:lang w:val="en-US"/>
-        </w:rPr>
-        <w:t xml:space="preserve"> expectation that a customer </w:t>
-      </w:r>
-      <w:r>
-        <w:rPr>
-          <w:rFonts w:ascii="Times New Roman" w:hAnsi="Times New Roman" w:cs="Times New Roman"/>
-          <w:sz w:val="24"/>
-          <w:szCs w:val="24"/>
-          <w:lang w:val="en-US"/>
-        </w:rPr>
-        <w:t>should</w:t>
-      </w:r>
-      <w:r>
-        <w:rPr>
-          <w:rFonts w:ascii="Times New Roman" w:hAnsi="Times New Roman" w:cs="Times New Roman"/>
-          <w:sz w:val="24"/>
-          <w:szCs w:val="24"/>
-          <w:lang w:val="en-US"/>
-        </w:rPr>
-        <w:t xml:space="preserve"> giv</w:t>
-      </w:r>
-      <w:r>
-        <w:rPr>
-          <w:rFonts w:ascii="Times New Roman" w:hAnsi="Times New Roman" w:cs="Times New Roman"/>
-          <w:sz w:val="24"/>
-          <w:szCs w:val="24"/>
-          <w:lang w:val="en-US"/>
-        </w:rPr>
-        <w:t>e</w:t>
-      </w:r>
-      <w:r>
-        <w:rPr>
-          <w:rFonts w:ascii="Times New Roman" w:hAnsi="Times New Roman" w:cs="Times New Roman"/>
-          <w:sz w:val="24"/>
-          <w:szCs w:val="24"/>
-          <w:lang w:val="en-US"/>
-        </w:rPr>
-        <w:t xml:space="preserve"> </w:t>
-      </w:r>
-      <w:r>
-        <w:rPr>
-          <w:rFonts w:ascii="Times New Roman" w:hAnsi="Times New Roman" w:cs="Times New Roman"/>
-          <w:sz w:val="24"/>
-          <w:szCs w:val="24"/>
-          <w:lang w:val="en-US"/>
-        </w:rPr>
-        <w:t>his or her consent before to be able to “Register”</w:t>
-      </w:r>
-      <w:r>
-        <w:rPr>
-          <w:rFonts w:ascii="Times New Roman" w:hAnsi="Times New Roman" w:cs="Times New Roman"/>
-          <w:sz w:val="24"/>
-          <w:szCs w:val="24"/>
-          <w:lang w:val="en-US"/>
-        </w:rPr>
-        <w:t>.</w:t>
-      </w:r>
-      <w:r>
-        <w:rPr>
-          <w:rFonts w:ascii="Times New Roman" w:hAnsi="Times New Roman" w:cs="Times New Roman"/>
-          <w:sz w:val="24"/>
-          <w:szCs w:val="24"/>
-          <w:lang w:val="en-US"/>
-        </w:rPr>
-        <w:t xml:space="preserve"> </w:t>
-      </w:r>
-      <w:r>
-        <w:rPr>
-          <w:rFonts w:ascii="Times New Roman" w:hAnsi="Times New Roman" w:cs="Times New Roman"/>
-          <w:sz w:val="18"/>
-          <w:szCs w:val="24"/>
-          <w:highlight w:val="yellow"/>
-          <w:lang w:val="en-US"/>
-        </w:rPr>
-        <w:t>Register</w:t>
-      </w:r>
-      <w:r>
-        <w:rPr>
-          <w:rFonts w:ascii="Times New Roman" w:hAnsi="Times New Roman" w:cs="Times New Roman"/>
-          <w:sz w:val="18"/>
-          <w:szCs w:val="24"/>
-          <w:lang w:val="en-US"/>
-        </w:rPr>
-        <w:t xml:space="preserve"> – give your personal data</w:t>
-      </w:r>
-      <w:r>
-        <w:rPr>
-          <w:rFonts w:ascii="Times New Roman" w:hAnsi="Times New Roman" w:cs="Times New Roman"/>
-          <w:sz w:val="24"/>
-          <w:szCs w:val="24"/>
-          <w:lang w:val="en-US"/>
-        </w:rPr>
-        <w:t xml:space="preserve">. </w:t>
       </w:r>
     </w:p>
     <w:p>
@@ -10592,335 +10725,30 @@
       <w:r>
         <w:rPr>
           <w:rFonts w:ascii="Times New Roman" w:hAnsi="Times New Roman" w:cs="Times New Roman"/>
-          <w:sz w:val="24"/>
-          <w:szCs w:val="24"/>
-          <w:lang w:val="en-US"/>
-        </w:rPr>
-        <w:tab/>
-      </w:r>
-      <w:r>
-        <w:rPr>
-          <w:rFonts w:ascii="Times New Roman" w:hAnsi="Times New Roman" w:cs="Times New Roman"/>
-          <w:sz w:val="24"/>
-          <w:szCs w:val="24"/>
-          <w:highlight w:val="lightGray"/>
-          <w:lang w:val="en-US"/>
-        </w:rPr>
-        <w:t>(</w:t>
-      </w:r>
-      <w:r>
-        <w:rPr>
-          <w:rFonts w:ascii="Times New Roman" w:hAnsi="Times New Roman" w:cs="Times New Roman"/>
-          <w:sz w:val="24"/>
-          <w:szCs w:val="24"/>
-          <w:highlight w:val="lightGray"/>
-          <w:lang w:val="en-US"/>
-        </w:rPr>
-        <w:t>Rejsekort</w:t>
-      </w:r>
-      <w:r>
-        <w:rPr>
-          <w:rFonts w:ascii="Times New Roman" w:hAnsi="Times New Roman" w:cs="Times New Roman"/>
-          <w:sz w:val="24"/>
-          <w:szCs w:val="24"/>
-          <w:highlight w:val="lightGray"/>
-          <w:lang w:val="en-US"/>
-        </w:rPr>
-        <w:t xml:space="preserve"> complies </w:t>
-      </w:r>
-      <w:r>
-        <w:rPr>
-          <w:rFonts w:ascii="Times New Roman" w:hAnsi="Times New Roman" w:cs="Times New Roman"/>
-          <w:sz w:val="24"/>
-          <w:szCs w:val="24"/>
-          <w:highlight w:val="lightGray"/>
-          <w:lang w:val="en-US"/>
-        </w:rPr>
-        <w:t>with</w:t>
-      </w:r>
-      <w:r>
-        <w:rPr>
-          <w:rFonts w:ascii="Times New Roman" w:hAnsi="Times New Roman" w:cs="Times New Roman"/>
-          <w:sz w:val="24"/>
-          <w:szCs w:val="24"/>
-          <w:highlight w:val="lightGray"/>
-          <w:lang w:val="en-US"/>
-        </w:rPr>
-        <w:t xml:space="preserve"> </w:t>
-      </w:r>
-      <w:r>
-        <w:rPr>
-          <w:rFonts w:ascii="Times New Roman" w:hAnsi="Times New Roman" w:cs="Times New Roman"/>
-          <w:sz w:val="24"/>
-          <w:szCs w:val="24"/>
-          <w:highlight w:val="lightGray"/>
-          <w:lang w:val="en-US"/>
-        </w:rPr>
-        <w:t>this</w:t>
-      </w:r>
-      <w:r>
-        <w:rPr>
-          <w:rFonts w:ascii="Times New Roman" w:hAnsi="Times New Roman" w:cs="Times New Roman"/>
-          <w:sz w:val="24"/>
-          <w:szCs w:val="24"/>
-          <w:highlight w:val="lightGray"/>
-          <w:lang w:val="en-US"/>
-        </w:rPr>
-        <w:t>)</w:t>
-      </w:r>
-      <w:r>
-        <w:rPr>
-          <w:rFonts w:ascii="Times New Roman" w:hAnsi="Times New Roman" w:cs="Times New Roman"/>
-          <w:sz w:val="24"/>
-          <w:szCs w:val="24"/>
-          <w:lang w:val="en-US"/>
-        </w:rPr>
-        <w:t xml:space="preserve"> </w:t>
-      </w:r>
-      <w:r>
-        <w:rPr>
-          <w:rFonts w:ascii="Times New Roman" w:hAnsi="Times New Roman" w:cs="Times New Roman"/>
-          <w:sz w:val="24"/>
-          <w:szCs w:val="24"/>
-          <w:lang w:val="en-US"/>
-        </w:rPr>
-        <w:t xml:space="preserve">GDPR, </w:t>
-      </w:r>
-      <w:r>
-        <w:rPr>
-          <w:rFonts w:ascii="Times New Roman" w:hAnsi="Times New Roman" w:cs="Times New Roman"/>
-          <w:sz w:val="24"/>
+          <w:sz w:val="18"/>
           <w:szCs w:val="24"/>
           <w:highlight w:val="yellow"/>
           <w:lang w:val="en-US"/>
         </w:rPr>
-        <w:t>like the one before it</w:t>
-      </w:r>
-      <w:r>
-        <w:rPr>
-          <w:rFonts w:ascii="Times New Roman" w:hAnsi="Times New Roman" w:cs="Times New Roman"/>
-          <w:sz w:val="24"/>
-          <w:szCs w:val="24"/>
-          <w:lang w:val="en-US"/>
-        </w:rPr>
-        <w:t xml:space="preserve">, guarantees the right of the data subjects to withdraw their consents (7). The withdrawing of a consent make it is </w:t>
-      </w:r>
-      <w:r>
-        <w:rPr>
-          <w:rFonts w:ascii="Times New Roman" w:hAnsi="Times New Roman" w:cs="Times New Roman"/>
-          <w:sz w:val="24"/>
-          <w:szCs w:val="24"/>
-          <w:lang w:val="en-US"/>
-        </w:rPr>
-        <w:t>impossible</w:t>
-      </w:r>
-      <w:r>
-        <w:rPr>
-          <w:rFonts w:ascii="Times New Roman" w:hAnsi="Times New Roman" w:cs="Times New Roman"/>
-          <w:sz w:val="24"/>
-          <w:szCs w:val="24"/>
-          <w:lang w:val="en-US"/>
-        </w:rPr>
-        <w:t xml:space="preserve"> for the controller to use the personal</w:t>
-      </w:r>
-      <w:r>
-        <w:rPr>
-          <w:rFonts w:ascii="Times New Roman" w:hAnsi="Times New Roman" w:cs="Times New Roman"/>
-          <w:sz w:val="24"/>
-          <w:szCs w:val="24"/>
-          <w:lang w:val="en-US"/>
-        </w:rPr>
-        <w:t xml:space="preserve"> data</w:t>
-      </w:r>
-      <w:r>
-        <w:rPr>
-          <w:rFonts w:ascii="Times New Roman" w:hAnsi="Times New Roman" w:cs="Times New Roman"/>
-          <w:sz w:val="24"/>
-          <w:szCs w:val="24"/>
-          <w:lang w:val="en-US"/>
-        </w:rPr>
-        <w:t xml:space="preserve"> for the purposes for which </w:t>
-      </w:r>
-      <w:r>
-        <w:rPr>
-          <w:rFonts w:ascii="Times New Roman" w:hAnsi="Times New Roman" w:cs="Times New Roman"/>
-          <w:sz w:val="24"/>
-          <w:szCs w:val="24"/>
-          <w:lang w:val="en-US"/>
-        </w:rPr>
-        <w:t>they are collected. To illustrate this, we will use the same model in figure X. As mentioned above, t</w:t>
-      </w:r>
-      <w:r>
-        <w:rPr>
-          <w:rFonts w:ascii="Times New Roman" w:hAnsi="Times New Roman" w:cs="Times New Roman"/>
-          <w:sz w:val="24"/>
-          <w:szCs w:val="24"/>
-          <w:lang w:val="en-US"/>
-        </w:rPr>
-        <w:t>he other two activities “Withdraw consent for main purposes” and “Block main purposes”</w:t>
-      </w:r>
-      <w:r>
-        <w:rPr>
-          <w:rFonts w:ascii="Times New Roman" w:hAnsi="Times New Roman" w:cs="Times New Roman"/>
-          <w:sz w:val="24"/>
-          <w:szCs w:val="24"/>
-          <w:lang w:val="en-US"/>
-        </w:rPr>
-        <w:t xml:space="preserve"> are part of the </w:t>
-      </w:r>
-      <w:r>
-        <w:rPr>
-          <w:rFonts w:ascii="Times New Roman" w:hAnsi="Times New Roman" w:cs="Times New Roman"/>
-          <w:sz w:val="24"/>
-          <w:szCs w:val="24"/>
-          <w:lang w:val="en-US"/>
-        </w:rPr>
-        <w:t>windrowing</w:t>
-      </w:r>
-      <w:r>
-        <w:rPr>
-          <w:rFonts w:ascii="Times New Roman" w:hAnsi="Times New Roman" w:cs="Times New Roman"/>
-          <w:sz w:val="24"/>
-          <w:szCs w:val="24"/>
-          <w:lang w:val="en-US"/>
-        </w:rPr>
-        <w:t xml:space="preserve"> of the consent. The “Register” activity has include relation with </w:t>
-      </w:r>
-      <w:r>
-        <w:rPr>
-          <w:rFonts w:ascii="Times New Roman" w:hAnsi="Times New Roman" w:cs="Times New Roman"/>
-          <w:sz w:val="24"/>
-          <w:szCs w:val="24"/>
-          <w:lang w:val="en-US"/>
-        </w:rPr>
-        <w:t>“Withdraw consent for main purposes”</w:t>
-      </w:r>
-      <w:r>
-        <w:rPr>
-          <w:rFonts w:ascii="Times New Roman" w:hAnsi="Times New Roman" w:cs="Times New Roman"/>
-          <w:sz w:val="24"/>
-          <w:szCs w:val="24"/>
-          <w:lang w:val="en-US"/>
-        </w:rPr>
-        <w:t xml:space="preserve"> and the latter has the same relation with “Block main purposes”. The initial state of </w:t>
-      </w:r>
-      <w:r>
-        <w:rPr>
-          <w:rFonts w:ascii="Times New Roman" w:hAnsi="Times New Roman" w:cs="Times New Roman"/>
-          <w:sz w:val="24"/>
-          <w:szCs w:val="24"/>
-          <w:lang w:val="en-US"/>
-        </w:rPr>
-        <w:t>“Withdraw consent for main purposes”</w:t>
-      </w:r>
-      <w:r>
-        <w:rPr>
-          <w:rFonts w:ascii="Times New Roman" w:hAnsi="Times New Roman" w:cs="Times New Roman"/>
-          <w:sz w:val="24"/>
-          <w:szCs w:val="24"/>
-          <w:lang w:val="en-US"/>
-        </w:rPr>
-        <w:t xml:space="preserve"> is excluded – it cannot be executed before </w:t>
-      </w:r>
-      <w:r>
-        <w:rPr>
-          <w:rFonts w:ascii="Times New Roman" w:hAnsi="Times New Roman" w:cs="Times New Roman"/>
-          <w:sz w:val="24"/>
-          <w:szCs w:val="24"/>
-          <w:lang w:val="en-US"/>
-        </w:rPr>
-        <w:t>giving the consent</w:t>
-      </w:r>
-      <w:r>
-        <w:rPr>
-          <w:rFonts w:ascii="Times New Roman" w:hAnsi="Times New Roman" w:cs="Times New Roman"/>
-          <w:sz w:val="24"/>
-          <w:szCs w:val="24"/>
-          <w:lang w:val="en-US"/>
-        </w:rPr>
-        <w:t>. When “</w:t>
-      </w:r>
-      <w:r>
-        <w:rPr>
-          <w:rFonts w:ascii="Times New Roman" w:hAnsi="Times New Roman" w:cs="Times New Roman"/>
-          <w:sz w:val="24"/>
-          <w:szCs w:val="24"/>
-          <w:lang w:val="en-US"/>
-        </w:rPr>
-        <w:t>Withdraw consent for main purposes</w:t>
-      </w:r>
-      <w:r>
-        <w:rPr>
-          <w:rFonts w:ascii="Times New Roman" w:hAnsi="Times New Roman" w:cs="Times New Roman"/>
-          <w:sz w:val="24"/>
-          <w:szCs w:val="24"/>
-          <w:lang w:val="en-US"/>
-        </w:rPr>
-        <w:t>” is executed it includes the event “Block main purposes”. Since the latter is a condition for “Mandatory”, after the inclusion it is again a condition for “</w:t>
-      </w:r>
-      <w:r>
-        <w:rPr>
-          <w:rFonts w:ascii="Times New Roman" w:hAnsi="Times New Roman" w:cs="Times New Roman"/>
-          <w:sz w:val="24"/>
-          <w:szCs w:val="24"/>
-          <w:lang w:val="en-US"/>
-        </w:rPr>
-        <w:t>Mandatory</w:t>
-      </w:r>
-      <w:r>
-        <w:rPr>
-          <w:rFonts w:ascii="Times New Roman" w:hAnsi="Times New Roman" w:cs="Times New Roman"/>
-          <w:sz w:val="24"/>
-          <w:szCs w:val="24"/>
-          <w:lang w:val="en-US"/>
-        </w:rPr>
-        <w:t xml:space="preserve">” and that why it is blocked. </w:t>
-      </w:r>
-      <w:r>
-        <w:rPr>
-          <w:rFonts w:ascii="Times New Roman" w:hAnsi="Times New Roman" w:cs="Times New Roman"/>
-          <w:sz w:val="24"/>
-          <w:szCs w:val="24"/>
-          <w:lang w:val="en-US"/>
-        </w:rPr>
-        <w:t>“</w:t>
-      </w:r>
-      <w:r>
-        <w:rPr>
-          <w:rFonts w:ascii="Times New Roman" w:hAnsi="Times New Roman" w:cs="Times New Roman"/>
-          <w:sz w:val="24"/>
-          <w:szCs w:val="24"/>
-          <w:lang w:val="en-US"/>
-        </w:rPr>
-        <w:t>Block main purposes</w:t>
-      </w:r>
-      <w:r>
-        <w:rPr>
-          <w:rFonts w:ascii="Times New Roman" w:hAnsi="Times New Roman" w:cs="Times New Roman"/>
-          <w:sz w:val="24"/>
-          <w:szCs w:val="24"/>
-          <w:lang w:val="en-US"/>
-        </w:rPr>
-        <w:t xml:space="preserve">” is </w:t>
-      </w:r>
-      <w:r>
-        <w:rPr>
-          <w:rFonts w:ascii="Times New Roman" w:hAnsi="Times New Roman" w:cs="Times New Roman"/>
-          <w:sz w:val="24"/>
-          <w:szCs w:val="24"/>
-          <w:highlight w:val="yellow"/>
-          <w:lang w:val="en-US"/>
-        </w:rPr>
-        <w:t>syntactic sugar</w:t>
-      </w:r>
-      <w:r>
-        <w:rPr>
-          <w:rFonts w:ascii="Times New Roman" w:hAnsi="Times New Roman" w:cs="Times New Roman"/>
-          <w:sz w:val="24"/>
-          <w:szCs w:val="24"/>
-          <w:lang w:val="en-US"/>
-        </w:rPr>
-        <w:t xml:space="preserve"> that excludes itself when the contest is given, and is being included (becomes again a condition) after withdrawing of the consent. </w:t>
+        <w:t>Register</w:t>
+      </w:r>
+      <w:r>
+        <w:rPr>
+          <w:rFonts w:ascii="Times New Roman" w:hAnsi="Times New Roman" w:cs="Times New Roman"/>
+          <w:sz w:val="18"/>
+          <w:szCs w:val="24"/>
+          <w:lang w:val="en-US"/>
+        </w:rPr>
+        <w:t xml:space="preserve"> – give your personal data</w:t>
+      </w:r>
+      <w:r>
+        <w:rPr>
+          <w:rFonts w:ascii="Times New Roman" w:hAnsi="Times New Roman" w:cs="Times New Roman"/>
+          <w:sz w:val="24"/>
+          <w:szCs w:val="24"/>
+          <w:lang w:val="en-US"/>
+        </w:rPr>
+        <w:t xml:space="preserve">. </w:t>
       </w:r>
     </w:p>
     <w:p>
@@ -10942,9 +10770,297 @@
         </w:rPr>
         <w:tab/>
       </w:r>
+      <w:r>
+        <w:rPr>
+          <w:rFonts w:ascii="Times New Roman" w:hAnsi="Times New Roman" w:cs="Times New Roman"/>
+          <w:sz w:val="24"/>
+          <w:szCs w:val="24"/>
+          <w:highlight w:val="lightGray"/>
+          <w:lang w:val="en-US"/>
+        </w:rPr>
+        <w:t>(</w:t>
+      </w:r>
+      <w:r>
+        <w:rPr>
+          <w:rFonts w:ascii="Times New Roman" w:hAnsi="Times New Roman" w:cs="Times New Roman"/>
+          <w:sz w:val="24"/>
+          <w:szCs w:val="24"/>
+          <w:highlight w:val="lightGray"/>
+          <w:lang w:val="en-US"/>
+        </w:rPr>
+        <w:t>Rejsekort</w:t>
+      </w:r>
+      <w:r>
+        <w:rPr>
+          <w:rFonts w:ascii="Times New Roman" w:hAnsi="Times New Roman" w:cs="Times New Roman"/>
+          <w:sz w:val="24"/>
+          <w:szCs w:val="24"/>
+          <w:highlight w:val="lightGray"/>
+          <w:lang w:val="en-US"/>
+        </w:rPr>
+        <w:t xml:space="preserve"> complies </w:t>
+      </w:r>
+      <w:r>
+        <w:rPr>
+          <w:rFonts w:ascii="Times New Roman" w:hAnsi="Times New Roman" w:cs="Times New Roman"/>
+          <w:sz w:val="24"/>
+          <w:szCs w:val="24"/>
+          <w:highlight w:val="lightGray"/>
+          <w:lang w:val="en-US"/>
+        </w:rPr>
+        <w:t>with</w:t>
+      </w:r>
+      <w:r>
+        <w:rPr>
+          <w:rFonts w:ascii="Times New Roman" w:hAnsi="Times New Roman" w:cs="Times New Roman"/>
+          <w:sz w:val="24"/>
+          <w:szCs w:val="24"/>
+          <w:highlight w:val="lightGray"/>
+          <w:lang w:val="en-US"/>
+        </w:rPr>
+        <w:t xml:space="preserve"> </w:t>
+      </w:r>
+      <w:r>
+        <w:rPr>
+          <w:rFonts w:ascii="Times New Roman" w:hAnsi="Times New Roman" w:cs="Times New Roman"/>
+          <w:sz w:val="24"/>
+          <w:szCs w:val="24"/>
+          <w:highlight w:val="lightGray"/>
+          <w:lang w:val="en-US"/>
+        </w:rPr>
+        <w:t>this</w:t>
+      </w:r>
+      <w:r>
+        <w:rPr>
+          <w:rFonts w:ascii="Times New Roman" w:hAnsi="Times New Roman" w:cs="Times New Roman"/>
+          <w:sz w:val="24"/>
+          <w:szCs w:val="24"/>
+          <w:highlight w:val="lightGray"/>
+          <w:lang w:val="en-US"/>
+        </w:rPr>
+        <w:t>)</w:t>
+      </w:r>
+      <w:r>
+        <w:rPr>
+          <w:rFonts w:ascii="Times New Roman" w:hAnsi="Times New Roman" w:cs="Times New Roman"/>
+          <w:sz w:val="24"/>
+          <w:szCs w:val="24"/>
+          <w:lang w:val="en-US"/>
+        </w:rPr>
+        <w:t xml:space="preserve"> </w:t>
+      </w:r>
+      <w:r>
+        <w:rPr>
+          <w:rFonts w:ascii="Times New Roman" w:hAnsi="Times New Roman" w:cs="Times New Roman"/>
+          <w:sz w:val="24"/>
+          <w:szCs w:val="24"/>
+          <w:lang w:val="en-US"/>
+        </w:rPr>
+        <w:t xml:space="preserve">GDPR, </w:t>
+      </w:r>
+      <w:r>
+        <w:rPr>
+          <w:rFonts w:ascii="Times New Roman" w:hAnsi="Times New Roman" w:cs="Times New Roman"/>
+          <w:sz w:val="24"/>
+          <w:szCs w:val="24"/>
+          <w:lang w:val="en-US"/>
+        </w:rPr>
+        <w:t xml:space="preserve">like the </w:t>
+      </w:r>
+      <w:r>
+        <w:rPr>
+          <w:rFonts w:ascii="Times New Roman" w:hAnsi="Times New Roman" w:cs="Times New Roman"/>
+          <w:sz w:val="24"/>
+          <w:szCs w:val="24"/>
+          <w:lang w:val="en-US"/>
+        </w:rPr>
+        <w:t>previous D</w:t>
+      </w:r>
+      <w:r>
+        <w:rPr>
+          <w:rFonts w:ascii="Times New Roman" w:hAnsi="Times New Roman" w:cs="Times New Roman"/>
+          <w:sz w:val="24"/>
+          <w:szCs w:val="24"/>
+          <w:lang w:val="en-US"/>
+        </w:rPr>
+        <w:t>ir</w:t>
+      </w:r>
+      <w:r>
+        <w:rPr>
+          <w:rFonts w:ascii="Times New Roman" w:hAnsi="Times New Roman" w:cs="Times New Roman"/>
+          <w:sz w:val="24"/>
+          <w:szCs w:val="24"/>
+          <w:lang w:val="en-US"/>
+        </w:rPr>
+        <w:t>ective</w:t>
+      </w:r>
+      <w:r>
+        <w:rPr>
+          <w:rFonts w:ascii="Times New Roman" w:hAnsi="Times New Roman" w:cs="Times New Roman"/>
+          <w:sz w:val="24"/>
+          <w:szCs w:val="24"/>
+          <w:lang w:val="en-US"/>
+        </w:rPr>
+        <w:t xml:space="preserve"> it</w:t>
+      </w:r>
+      <w:r>
+        <w:rPr>
+          <w:rFonts w:ascii="Times New Roman" w:hAnsi="Times New Roman" w:cs="Times New Roman"/>
+          <w:sz w:val="24"/>
+          <w:szCs w:val="24"/>
+          <w:lang w:val="en-US"/>
+        </w:rPr>
+        <w:t xml:space="preserve">, guarantees the right of the data subjects to withdraw their consents (7). The withdrawing of a consent make it is </w:t>
+      </w:r>
+      <w:r>
+        <w:rPr>
+          <w:rFonts w:ascii="Times New Roman" w:hAnsi="Times New Roman" w:cs="Times New Roman"/>
+          <w:sz w:val="24"/>
+          <w:szCs w:val="24"/>
+          <w:lang w:val="en-US"/>
+        </w:rPr>
+        <w:t>impossible</w:t>
+      </w:r>
+      <w:r>
+        <w:rPr>
+          <w:rFonts w:ascii="Times New Roman" w:hAnsi="Times New Roman" w:cs="Times New Roman"/>
+          <w:sz w:val="24"/>
+          <w:szCs w:val="24"/>
+          <w:lang w:val="en-US"/>
+        </w:rPr>
+        <w:t xml:space="preserve"> for the controller to use the personal</w:t>
+      </w:r>
+      <w:r>
+        <w:rPr>
+          <w:rFonts w:ascii="Times New Roman" w:hAnsi="Times New Roman" w:cs="Times New Roman"/>
+          <w:sz w:val="24"/>
+          <w:szCs w:val="24"/>
+          <w:lang w:val="en-US"/>
+        </w:rPr>
+        <w:t xml:space="preserve"> data</w:t>
+      </w:r>
+      <w:r>
+        <w:rPr>
+          <w:rFonts w:ascii="Times New Roman" w:hAnsi="Times New Roman" w:cs="Times New Roman"/>
+          <w:sz w:val="24"/>
+          <w:szCs w:val="24"/>
+          <w:lang w:val="en-US"/>
+        </w:rPr>
+        <w:t xml:space="preserve"> for the purposes for which </w:t>
+      </w:r>
+      <w:r>
+        <w:rPr>
+          <w:rFonts w:ascii="Times New Roman" w:hAnsi="Times New Roman" w:cs="Times New Roman"/>
+          <w:sz w:val="24"/>
+          <w:szCs w:val="24"/>
+          <w:lang w:val="en-US"/>
+        </w:rPr>
+        <w:t xml:space="preserve">they are collected. To illustrate this, we will use the same model in figure X. As mentioned above, the other two activities “Withdraw consent for main purposes” and “Block main purposes” are part of the </w:t>
+      </w:r>
+      <w:r>
+        <w:rPr>
+          <w:rFonts w:ascii="Times New Roman" w:hAnsi="Times New Roman" w:cs="Times New Roman"/>
+          <w:sz w:val="24"/>
+          <w:szCs w:val="24"/>
+          <w:lang w:val="en-US"/>
+        </w:rPr>
+        <w:t>windrowing</w:t>
+      </w:r>
+      <w:r>
+        <w:rPr>
+          <w:rFonts w:ascii="Times New Roman" w:hAnsi="Times New Roman" w:cs="Times New Roman"/>
+          <w:sz w:val="24"/>
+          <w:szCs w:val="24"/>
+          <w:lang w:val="en-US"/>
+        </w:rPr>
+        <w:t xml:space="preserve"> of the consent. The “Register” activity has include relation with “Withdraw consent for main purposes” and the latter has the same relation with “Block main purposes”. The initial state of “Withdraw consent for main purposes” is excluded – it cannot be executed before </w:t>
+      </w:r>
+      <w:r>
+        <w:rPr>
+          <w:rFonts w:ascii="Times New Roman" w:hAnsi="Times New Roman" w:cs="Times New Roman"/>
+          <w:sz w:val="24"/>
+          <w:szCs w:val="24"/>
+          <w:lang w:val="en-US"/>
+        </w:rPr>
+        <w:t>giving the consent</w:t>
+      </w:r>
+      <w:r>
+        <w:rPr>
+          <w:rFonts w:ascii="Times New Roman" w:hAnsi="Times New Roman" w:cs="Times New Roman"/>
+          <w:sz w:val="24"/>
+          <w:szCs w:val="24"/>
+          <w:lang w:val="en-US"/>
+        </w:rPr>
+        <w:t xml:space="preserve">. When “Withdraw consent for main purposes” is executed it includes the event “Block main purposes”. Since the latter is a condition for “Mandatory”, after the </w:t>
+      </w:r>
+      <w:r>
+        <w:rPr>
+          <w:rFonts w:ascii="Times New Roman" w:hAnsi="Times New Roman" w:cs="Times New Roman"/>
+          <w:sz w:val="24"/>
+          <w:szCs w:val="24"/>
+          <w:lang w:val="en-US"/>
+        </w:rPr>
+        <w:t>inclusion, it</w:t>
+      </w:r>
+      <w:r>
+        <w:rPr>
+          <w:rFonts w:ascii="Times New Roman" w:hAnsi="Times New Roman" w:cs="Times New Roman"/>
+          <w:sz w:val="24"/>
+          <w:szCs w:val="24"/>
+          <w:lang w:val="en-US"/>
+        </w:rPr>
+        <w:t xml:space="preserve"> is again a condition for “Mandatory” and that</w:t>
+      </w:r>
+      <w:r>
+        <w:rPr>
+          <w:rFonts w:ascii="Times New Roman" w:hAnsi="Times New Roman" w:cs="Times New Roman"/>
+          <w:sz w:val="24"/>
+          <w:szCs w:val="24"/>
+          <w:lang w:val="en-US"/>
+        </w:rPr>
+        <w:t>’s</w:t>
+      </w:r>
+      <w:r>
+        <w:rPr>
+          <w:rFonts w:ascii="Times New Roman" w:hAnsi="Times New Roman" w:cs="Times New Roman"/>
+          <w:sz w:val="24"/>
+          <w:szCs w:val="24"/>
+          <w:lang w:val="en-US"/>
+        </w:rPr>
+        <w:t xml:space="preserve"> why it is blocked. </w:t>
+      </w:r>
+      <w:r>
+        <w:rPr>
+          <w:rFonts w:ascii="Times New Roman" w:hAnsi="Times New Roman" w:cs="Times New Roman"/>
+          <w:sz w:val="24"/>
+          <w:szCs w:val="24"/>
+          <w:lang w:val="en-US"/>
+        </w:rPr>
+        <w:t xml:space="preserve">“Block main purposes” is </w:t>
+      </w:r>
+      <w:r>
+        <w:rPr>
+          <w:rFonts w:ascii="Times New Roman" w:hAnsi="Times New Roman" w:cs="Times New Roman"/>
+          <w:sz w:val="24"/>
+          <w:szCs w:val="24"/>
+          <w:highlight w:val="yellow"/>
+          <w:lang w:val="en-US"/>
+        </w:rPr>
+        <w:t>syntactic sugar</w:t>
+      </w:r>
+      <w:r>
+        <w:rPr>
+          <w:rFonts w:ascii="Times New Roman" w:hAnsi="Times New Roman" w:cs="Times New Roman"/>
+          <w:sz w:val="24"/>
+          <w:szCs w:val="24"/>
+          <w:lang w:val="en-US"/>
+        </w:rPr>
+        <w:t xml:space="preserve"> that excludes itself when the contest is given, and is being included (becomes again a condition) after withdrawing of the consent. </w:t>
+      </w:r>
     </w:p>
     <w:p>
       <w:pPr>
+        <w:ind w:firstLine="360"/>
         <w:jc w:val="both"/>
         <w:rPr>
           <w:rFonts w:ascii="Times New Roman" w:hAnsi="Times New Roman" w:cs="Times New Roman"/>
@@ -10960,22 +11076,183 @@
           <w:szCs w:val="24"/>
           <w:lang w:val="en-US"/>
         </w:rPr>
-        <w:tab/>
-      </w:r>
-      <w:r>
-        <w:rPr>
-          <w:rFonts w:ascii="Times New Roman" w:hAnsi="Times New Roman" w:cs="Times New Roman"/>
-          <w:sz w:val="18"/>
-          <w:szCs w:val="24"/>
-          <w:highlight w:val="yellow"/>
-          <w:lang w:val="en-US"/>
-        </w:rPr>
-        <w:t>The genera data protection regulation expands the right of the data subjects to get help from the controller for exercising their rights.</w:t>
-      </w:r>
-      <w:r>
-        <w:rPr>
-          <w:rFonts w:ascii="Times New Roman" w:hAnsi="Times New Roman" w:cs="Times New Roman"/>
-          <w:sz w:val="18"/>
+        <w:t>The genera</w:t>
+      </w:r>
+      <w:r>
+        <w:rPr>
+          <w:rFonts w:ascii="Times New Roman" w:hAnsi="Times New Roman" w:cs="Times New Roman"/>
+          <w:sz w:val="24"/>
+          <w:szCs w:val="24"/>
+          <w:lang w:val="en-US"/>
+        </w:rPr>
+        <w:t>l</w:t>
+      </w:r>
+      <w:r>
+        <w:rPr>
+          <w:rFonts w:ascii="Times New Roman" w:hAnsi="Times New Roman" w:cs="Times New Roman"/>
+          <w:sz w:val="24"/>
+          <w:szCs w:val="24"/>
+          <w:lang w:val="en-US"/>
+        </w:rPr>
+        <w:t xml:space="preserve"> </w:t>
+      </w:r>
+      <w:r>
+        <w:rPr>
+          <w:rFonts w:ascii="Times New Roman" w:hAnsi="Times New Roman" w:cs="Times New Roman"/>
+          <w:sz w:val="24"/>
+          <w:szCs w:val="24"/>
+          <w:lang w:val="en-US"/>
+        </w:rPr>
+        <w:t>data protection regulation expands the right of the data subjects to get help from the controller for ex</w:t>
+      </w:r>
+      <w:r>
+        <w:rPr>
+          <w:rFonts w:ascii="Times New Roman" w:hAnsi="Times New Roman" w:cs="Times New Roman"/>
+          <w:sz w:val="24"/>
+          <w:szCs w:val="24"/>
+          <w:lang w:val="en-US"/>
+        </w:rPr>
+        <w:t>ercisin</w:t>
+      </w:r>
+      <w:r>
+        <w:rPr>
+          <w:rFonts w:ascii="Times New Roman" w:hAnsi="Times New Roman" w:cs="Times New Roman"/>
+          <w:sz w:val="24"/>
+          <w:szCs w:val="24"/>
+          <w:lang w:val="en-US"/>
+        </w:rPr>
+        <w:t>g their rights.</w:t>
+      </w:r>
+      <w:r>
+        <w:rPr>
+          <w:rFonts w:ascii="Times New Roman" w:hAnsi="Times New Roman" w:cs="Times New Roman"/>
+          <w:sz w:val="24"/>
+          <w:szCs w:val="24"/>
+          <w:lang w:val="en-US"/>
+        </w:rPr>
+        <w:t xml:space="preserve"> The </w:t>
+      </w:r>
+      <w:r>
+        <w:rPr>
+          <w:rFonts w:ascii="Times New Roman" w:hAnsi="Times New Roman" w:cs="Times New Roman"/>
+          <w:sz w:val="24"/>
+          <w:szCs w:val="24"/>
+          <w:lang w:val="en-US"/>
+        </w:rPr>
+        <w:t>Directive 95/46</w:t>
+      </w:r>
+      <w:r>
+        <w:rPr>
+          <w:rFonts w:ascii="Times New Roman" w:hAnsi="Times New Roman" w:cs="Times New Roman"/>
+          <w:sz w:val="24"/>
+          <w:szCs w:val="24"/>
+          <w:lang w:val="en-US"/>
+        </w:rPr>
+        <w:t>/EC</w:t>
+      </w:r>
+      <w:r>
+        <w:rPr>
+          <w:rFonts w:ascii="Times New Roman" w:hAnsi="Times New Roman" w:cs="Times New Roman"/>
+          <w:sz w:val="24"/>
+          <w:szCs w:val="24"/>
+          <w:lang w:val="en-US"/>
+        </w:rPr>
+        <w:t xml:space="preserve"> doesn’t obligate the controllers to give effect to the rights of the data subjects, but in GDPR it becomes </w:t>
+      </w:r>
+      <w:r>
+        <w:rPr>
+          <w:rFonts w:ascii="Times New Roman" w:hAnsi="Times New Roman" w:cs="Times New Roman"/>
+          <w:sz w:val="24"/>
+          <w:szCs w:val="24"/>
+          <w:lang w:val="en-US"/>
+        </w:rPr>
+        <w:t>mandatory</w:t>
+      </w:r>
+      <w:r>
+        <w:rPr>
+          <w:rFonts w:ascii="Times New Roman" w:hAnsi="Times New Roman" w:cs="Times New Roman"/>
+          <w:sz w:val="24"/>
+          <w:szCs w:val="24"/>
+          <w:lang w:val="en-US"/>
+        </w:rPr>
+        <w:t xml:space="preserve"> </w:t>
+      </w:r>
+      <w:r>
+        <w:rPr>
+          <w:rFonts w:ascii="Times New Roman" w:hAnsi="Times New Roman" w:cs="Times New Roman"/>
+          <w:sz w:val="24"/>
+          <w:szCs w:val="24"/>
+          <w:lang w:val="en-US"/>
+        </w:rPr>
+        <w:t xml:space="preserve">(7). </w:t>
+      </w:r>
+      <w:r>
+        <w:rPr>
+          <w:rFonts w:ascii="Times New Roman" w:hAnsi="Times New Roman" w:cs="Times New Roman"/>
+          <w:sz w:val="24"/>
+          <w:szCs w:val="24"/>
+          <w:lang w:val="en-US"/>
+        </w:rPr>
+        <w:t xml:space="preserve">This </w:t>
+      </w:r>
+      <w:r>
+        <w:rPr>
+          <w:rFonts w:ascii="Times New Roman" w:hAnsi="Times New Roman" w:cs="Times New Roman"/>
+          <w:sz w:val="24"/>
+          <w:szCs w:val="24"/>
+          <w:lang w:val="en-US"/>
+        </w:rPr>
+        <w:t xml:space="preserve">is </w:t>
+      </w:r>
+      <w:r>
+        <w:rPr>
+          <w:rFonts w:ascii="Times New Roman" w:hAnsi="Times New Roman" w:cs="Times New Roman"/>
+          <w:sz w:val="24"/>
+          <w:szCs w:val="24"/>
+          <w:lang w:val="en-US"/>
+        </w:rPr>
+        <w:t xml:space="preserve">reflected in our model and </w:t>
+      </w:r>
+      <w:r>
+        <w:rPr>
+          <w:rFonts w:ascii="Times New Roman" w:hAnsi="Times New Roman" w:cs="Times New Roman"/>
+          <w:sz w:val="24"/>
+          <w:szCs w:val="24"/>
+          <w:lang w:val="en-US"/>
+        </w:rPr>
+        <w:t>can be seen in</w:t>
+      </w:r>
+      <w:r>
+        <w:rPr>
+          <w:rFonts w:ascii="Times New Roman" w:hAnsi="Times New Roman" w:cs="Times New Roman"/>
+          <w:sz w:val="24"/>
+          <w:szCs w:val="24"/>
+          <w:lang w:val="en-US"/>
+        </w:rPr>
+        <w:t xml:space="preserve"> figure </w:t>
+      </w:r>
+      <w:r>
+        <w:rPr>
+          <w:rFonts w:ascii="Times New Roman" w:hAnsi="Times New Roman" w:cs="Times New Roman"/>
+          <w:sz w:val="24"/>
+          <w:szCs w:val="24"/>
+          <w:lang w:val="en-US"/>
+        </w:rPr>
+        <w:t>X</w:t>
+      </w:r>
+      <w:r>
+        <w:rPr>
+          <w:rFonts w:ascii="Times New Roman" w:hAnsi="Times New Roman" w:cs="Times New Roman"/>
+          <w:sz w:val="24"/>
+          <w:szCs w:val="24"/>
+          <w:lang w:val="en-US"/>
+        </w:rPr>
+        <w:t>.</w:t>
+      </w:r>
+      <w:r>
+        <w:rPr>
+          <w:rFonts w:ascii="Times New Roman" w:hAnsi="Times New Roman" w:cs="Times New Roman"/>
+          <w:sz w:val="24"/>
           <w:szCs w:val="24"/>
           <w:lang w:val="en-US"/>
         </w:rPr>
@@ -10984,34 +11261,60 @@
     </w:p>
     <w:p>
       <w:pPr>
-        <w:pStyle w:val="ListParagraph"/>
-        <w:numPr>
-          <w:ilvl w:val="0"/>
-          <w:numId w:val="11"/>
-        </w:numPr>
+        <w:ind w:left="708" w:firstLine="708"/>
         <w:jc w:val="both"/>
         <w:rPr>
           <w:rFonts w:ascii="Times New Roman" w:hAnsi="Times New Roman" w:cs="Times New Roman"/>
-          <w:sz w:val="20"/>
-          <w:szCs w:val="24"/>
-          <w:highlight w:val="yellow"/>
-          <w:lang w:val="en-US"/>
-        </w:rPr>
-      </w:pPr>
-      <w:r>
-        <w:rPr>
-          <w:rFonts w:ascii="Times New Roman" w:hAnsi="Times New Roman" w:cs="Times New Roman"/>
-          <w:sz w:val="20"/>
-          <w:szCs w:val="24"/>
-          <w:highlight w:val="yellow"/>
-          <w:lang w:val="en-US"/>
-        </w:rPr>
-        <w:t>The another level</w:t>
+          <w:sz w:val="24"/>
+          <w:szCs w:val="24"/>
+          <w:lang w:val="en-US"/>
+        </w:rPr>
+      </w:pPr>
+      <w:r>
+        <w:rPr>
+          <w:noProof/>
+          <w:lang w:eastAsia="bg-BG"/>
+        </w:rPr>
+        <w:drawing>
+          <wp:inline distT="0" distB="0" distL="0" distR="0" wp14:anchorId="6F99606D" wp14:editId="5C6D8DB8">
+            <wp:extent cx="3444240" cy="710068"/>
+            <wp:effectExtent l="0" t="0" r="3810" b="0"/>
+            <wp:docPr id="2" name="Picture 2"/>
+            <wp:cNvGraphicFramePr>
+              <a:graphicFrameLocks xmlns:a="http://schemas.openxmlformats.org/drawingml/2006/main" noChangeAspect="1"/>
+            </wp:cNvGraphicFramePr>
+            <a:graphic xmlns:a="http://schemas.openxmlformats.org/drawingml/2006/main">
+              <a:graphicData uri="http://schemas.openxmlformats.org/drawingml/2006/picture">
+                <pic:pic xmlns:pic="http://schemas.openxmlformats.org/drawingml/2006/picture">
+                  <pic:nvPicPr>
+                    <pic:cNvPr id="1" name=""/>
+                    <pic:cNvPicPr/>
+                  </pic:nvPicPr>
+                  <pic:blipFill>
+                    <a:blip r:embed="rId32"/>
+                    <a:stretch>
+                      <a:fillRect/>
+                    </a:stretch>
+                  </pic:blipFill>
+                  <pic:spPr>
+                    <a:xfrm>
+                      <a:off x="0" y="0"/>
+                      <a:ext cx="3457480" cy="712798"/>
+                    </a:xfrm>
+                    <a:prstGeom prst="rect">
+                      <a:avLst/>
+                    </a:prstGeom>
+                  </pic:spPr>
+                </pic:pic>
+              </a:graphicData>
+            </a:graphic>
+          </wp:inline>
+        </w:drawing>
       </w:r>
     </w:p>
     <w:p>
       <w:pPr>
-        <w:ind w:left="708"/>
+        <w:ind w:firstLine="360"/>
         <w:jc w:val="both"/>
         <w:rPr>
           <w:rFonts w:ascii="Times New Roman" w:hAnsi="Times New Roman" w:cs="Times New Roman"/>
@@ -11025,40 +11328,19 @@
           <w:rFonts w:ascii="Times New Roman" w:hAnsi="Times New Roman" w:cs="Times New Roman"/>
           <w:sz w:val="24"/>
           <w:szCs w:val="24"/>
-          <w:highlight w:val="lightGray"/>
-          <w:lang w:val="en-US"/>
-        </w:rPr>
-        <w:t>(</w:t>
-      </w:r>
-      <w:r>
-        <w:rPr>
-          <w:rFonts w:ascii="Times New Roman" w:hAnsi="Times New Roman" w:cs="Times New Roman"/>
-          <w:sz w:val="24"/>
-          <w:szCs w:val="24"/>
-          <w:highlight w:val="lightGray"/>
-          <w:lang w:val="en-US"/>
-        </w:rPr>
-        <w:t>exis</w:t>
-      </w:r>
-      <w:r>
-        <w:rPr>
-          <w:rFonts w:ascii="Times New Roman" w:hAnsi="Times New Roman" w:cs="Times New Roman"/>
-          <w:sz w:val="24"/>
-          <w:szCs w:val="24"/>
-          <w:highlight w:val="lightGray"/>
-          <w:lang w:val="en-US"/>
-        </w:rPr>
-        <w:t>ting functionality</w:t>
-      </w:r>
-      <w:r>
-        <w:rPr>
-          <w:rFonts w:ascii="Times New Roman" w:hAnsi="Times New Roman" w:cs="Times New Roman"/>
-          <w:sz w:val="24"/>
-          <w:szCs w:val="24"/>
-          <w:highlight w:val="lightGray"/>
-          <w:lang w:val="en-US"/>
-        </w:rPr>
-        <w:t>)</w:t>
+          <w:lang w:val="en-US"/>
+        </w:rPr>
+        <w:lastRenderedPageBreak/>
+        <w:t>The figure X includes two events – “Register”, which is explained before, and “Get assistance from the company”</w:t>
+      </w:r>
+      <w:r>
+        <w:rPr>
+          <w:rFonts w:ascii="Times New Roman" w:hAnsi="Times New Roman" w:cs="Times New Roman"/>
+          <w:sz w:val="24"/>
+          <w:szCs w:val="24"/>
+          <w:lang w:val="en-US"/>
+        </w:rPr>
+        <w:t>,</w:t>
       </w:r>
       <w:r>
         <w:rPr>
@@ -11076,7 +11358,706 @@
           <w:szCs w:val="24"/>
           <w:lang w:val="en-US"/>
         </w:rPr>
-        <w:t xml:space="preserve">Article 13 of (7) requires the controlles to inform how long the </w:t>
+        <w:t>which</w:t>
+      </w:r>
+      <w:r>
+        <w:rPr>
+          <w:rFonts w:ascii="Times New Roman" w:hAnsi="Times New Roman" w:cs="Times New Roman"/>
+          <w:sz w:val="24"/>
+          <w:szCs w:val="24"/>
+          <w:lang w:val="en-US"/>
+        </w:rPr>
+        <w:t xml:space="preserve"> depicts the right of the customer to get </w:t>
+      </w:r>
+      <w:r>
+        <w:rPr>
+          <w:rFonts w:ascii="Times New Roman" w:hAnsi="Times New Roman" w:cs="Times New Roman"/>
+          <w:sz w:val="24"/>
+          <w:szCs w:val="24"/>
+          <w:lang w:val="en-US"/>
+        </w:rPr>
+        <w:t>assistance</w:t>
+      </w:r>
+      <w:r>
+        <w:rPr>
+          <w:rFonts w:ascii="Times New Roman" w:hAnsi="Times New Roman" w:cs="Times New Roman"/>
+          <w:sz w:val="24"/>
+          <w:szCs w:val="24"/>
+          <w:lang w:val="en-US"/>
+        </w:rPr>
+        <w:t xml:space="preserve"> to exercise his/her rights.</w:t>
+      </w:r>
+      <w:r>
+        <w:rPr>
+          <w:rFonts w:ascii="Times New Roman" w:hAnsi="Times New Roman" w:cs="Times New Roman"/>
+          <w:sz w:val="24"/>
+          <w:szCs w:val="24"/>
+          <w:lang w:val="en-US"/>
+        </w:rPr>
+        <w:t xml:space="preserve"> </w:t>
+      </w:r>
+      <w:r>
+        <w:rPr>
+          <w:rFonts w:ascii="Times New Roman" w:hAnsi="Times New Roman" w:cs="Times New Roman"/>
+          <w:sz w:val="24"/>
+          <w:szCs w:val="24"/>
+          <w:lang w:val="en-US"/>
+        </w:rPr>
+        <w:t xml:space="preserve">It </w:t>
+      </w:r>
+      <w:r>
+        <w:rPr>
+          <w:rFonts w:ascii="Times New Roman" w:hAnsi="Times New Roman" w:cs="Times New Roman"/>
+          <w:sz w:val="24"/>
+          <w:szCs w:val="24"/>
+          <w:lang w:val="en-US"/>
+        </w:rPr>
+        <w:t>is excluded by default and can be included when the customer is registered. Afte</w:t>
+      </w:r>
+      <w:r>
+        <w:rPr>
+          <w:rFonts w:ascii="Times New Roman" w:hAnsi="Times New Roman" w:cs="Times New Roman"/>
+          <w:sz w:val="24"/>
+          <w:szCs w:val="24"/>
+          <w:lang w:val="en-US"/>
+        </w:rPr>
+        <w:t>r the inclusion “Get assistance from the company”</w:t>
+      </w:r>
+      <w:r>
+        <w:rPr>
+          <w:rFonts w:ascii="Times New Roman" w:hAnsi="Times New Roman" w:cs="Times New Roman"/>
+          <w:sz w:val="24"/>
+          <w:szCs w:val="24"/>
+          <w:lang w:val="en-US"/>
+        </w:rPr>
+        <w:t xml:space="preserve"> can already be executed. </w:t>
+      </w:r>
+    </w:p>
+    <w:p>
+      <w:pPr>
+        <w:ind w:firstLine="360"/>
+        <w:jc w:val="both"/>
+        <w:rPr>
+          <w:rFonts w:ascii="Times New Roman" w:hAnsi="Times New Roman" w:cs="Times New Roman"/>
+          <w:sz w:val="24"/>
+          <w:szCs w:val="24"/>
+          <w:lang w:val="en-US"/>
+        </w:rPr>
+      </w:pPr>
+      <w:r>
+        <w:rPr>
+          <w:rFonts w:ascii="Times New Roman" w:hAnsi="Times New Roman" w:cs="Times New Roman"/>
+          <w:sz w:val="24"/>
+          <w:szCs w:val="24"/>
+          <w:lang w:val="en-US"/>
+        </w:rPr>
+        <w:t xml:space="preserve">Article 13 of (7) requires the </w:t>
+      </w:r>
+      <w:r>
+        <w:rPr>
+          <w:rFonts w:ascii="Times New Roman" w:hAnsi="Times New Roman" w:cs="Times New Roman"/>
+          <w:sz w:val="24"/>
+          <w:szCs w:val="24"/>
+          <w:lang w:val="en-US"/>
+        </w:rPr>
+        <w:t>controller</w:t>
+      </w:r>
+      <w:r>
+        <w:rPr>
+          <w:rFonts w:ascii="Times New Roman" w:hAnsi="Times New Roman" w:cs="Times New Roman"/>
+          <w:sz w:val="24"/>
+          <w:szCs w:val="24"/>
+          <w:lang w:val="en-US"/>
+        </w:rPr>
+        <w:t xml:space="preserve"> inform how long the personal data will be kept.</w:t>
+      </w:r>
+      <w:r>
+        <w:rPr>
+          <w:rFonts w:ascii="Times New Roman" w:hAnsi="Times New Roman" w:cs="Times New Roman"/>
+          <w:sz w:val="24"/>
+          <w:szCs w:val="24"/>
+          <w:lang w:val="en-US"/>
+        </w:rPr>
+        <w:t xml:space="preserve"> </w:t>
+      </w:r>
+      <w:r>
+        <w:rPr>
+          <w:rFonts w:ascii="Times New Roman" w:hAnsi="Times New Roman" w:cs="Times New Roman"/>
+          <w:sz w:val="24"/>
+          <w:szCs w:val="24"/>
+          <w:lang w:val="en-US"/>
+        </w:rPr>
+        <w:t>Rejsekort A/S</w:t>
+      </w:r>
+      <w:r>
+        <w:rPr>
+          <w:rFonts w:ascii="Times New Roman" w:hAnsi="Times New Roman" w:cs="Times New Roman"/>
+          <w:sz w:val="24"/>
+          <w:szCs w:val="24"/>
+          <w:lang w:val="en-US"/>
+        </w:rPr>
+        <w:t xml:space="preserve"> already complies with this rule and</w:t>
+      </w:r>
+      <w:r>
+        <w:rPr>
+          <w:rFonts w:ascii="Times New Roman" w:hAnsi="Times New Roman" w:cs="Times New Roman"/>
+          <w:sz w:val="24"/>
+          <w:szCs w:val="24"/>
+          <w:lang w:val="en-US"/>
+        </w:rPr>
+        <w:t xml:space="preserve"> </w:t>
+      </w:r>
+      <w:r>
+        <w:rPr>
+          <w:rFonts w:ascii="Times New Roman" w:hAnsi="Times New Roman" w:cs="Times New Roman"/>
+          <w:sz w:val="24"/>
+          <w:szCs w:val="24"/>
+          <w:lang w:val="en-US"/>
+        </w:rPr>
+        <w:t>i</w:t>
+      </w:r>
+      <w:r>
+        <w:rPr>
+          <w:rFonts w:ascii="Times New Roman" w:hAnsi="Times New Roman" w:cs="Times New Roman"/>
+          <w:sz w:val="24"/>
+          <w:szCs w:val="24"/>
+          <w:lang w:val="en-US"/>
+        </w:rPr>
+        <w:t xml:space="preserve">n (6) </w:t>
+      </w:r>
+      <w:r>
+        <w:rPr>
+          <w:rFonts w:ascii="Times New Roman" w:hAnsi="Times New Roman" w:cs="Times New Roman"/>
+          <w:sz w:val="24"/>
+          <w:szCs w:val="24"/>
+          <w:lang w:val="en-US"/>
+        </w:rPr>
+        <w:t>it</w:t>
+      </w:r>
+      <w:r>
+        <w:rPr>
+          <w:rFonts w:ascii="Times New Roman" w:hAnsi="Times New Roman" w:cs="Times New Roman"/>
+          <w:sz w:val="24"/>
+          <w:szCs w:val="24"/>
+          <w:lang w:val="en-US"/>
+        </w:rPr>
+        <w:t xml:space="preserve"> </w:t>
+      </w:r>
+      <w:r>
+        <w:rPr>
+          <w:rFonts w:ascii="Times New Roman" w:hAnsi="Times New Roman" w:cs="Times New Roman"/>
+          <w:sz w:val="24"/>
+          <w:szCs w:val="24"/>
+          <w:lang w:val="en-US"/>
+        </w:rPr>
+        <w:t>disclose</w:t>
+      </w:r>
+      <w:r>
+        <w:rPr>
+          <w:rFonts w:ascii="Times New Roman" w:hAnsi="Times New Roman" w:cs="Times New Roman"/>
+          <w:sz w:val="24"/>
+          <w:szCs w:val="24"/>
+          <w:lang w:val="en-US"/>
+        </w:rPr>
+        <w:t>s</w:t>
+      </w:r>
+      <w:r>
+        <w:rPr>
+          <w:rFonts w:ascii="Times New Roman" w:hAnsi="Times New Roman" w:cs="Times New Roman"/>
+          <w:sz w:val="24"/>
+          <w:szCs w:val="24"/>
+          <w:lang w:val="en-US"/>
+        </w:rPr>
+        <w:t xml:space="preserve"> that it keeps</w:t>
+      </w:r>
+      <w:r>
+        <w:rPr>
+          <w:rFonts w:ascii="Times New Roman" w:hAnsi="Times New Roman" w:cs="Times New Roman"/>
+          <w:sz w:val="24"/>
+          <w:szCs w:val="24"/>
+          <w:lang w:val="en-US"/>
+        </w:rPr>
+        <w:t xml:space="preserve"> this information</w:t>
+      </w:r>
+      <w:r>
+        <w:rPr>
+          <w:rFonts w:ascii="Times New Roman" w:hAnsi="Times New Roman" w:cs="Times New Roman"/>
+          <w:sz w:val="24"/>
+          <w:szCs w:val="24"/>
+          <w:lang w:val="en-US"/>
+        </w:rPr>
+        <w:t xml:space="preserve"> for five years </w:t>
+      </w:r>
+      <w:r>
+        <w:rPr>
+          <w:rFonts w:ascii="Times New Roman" w:hAnsi="Times New Roman" w:cs="Times New Roman"/>
+          <w:sz w:val="24"/>
+          <w:szCs w:val="24"/>
+          <w:lang w:val="en-US"/>
+        </w:rPr>
+        <w:t>after</w:t>
+      </w:r>
+      <w:r>
+        <w:rPr>
+          <w:rFonts w:ascii="Times New Roman" w:hAnsi="Times New Roman" w:cs="Times New Roman"/>
+          <w:sz w:val="24"/>
+          <w:szCs w:val="24"/>
+          <w:lang w:val="en-US"/>
+        </w:rPr>
+        <w:t xml:space="preserve"> the</w:t>
+      </w:r>
+      <w:r>
+        <w:rPr>
+          <w:rFonts w:ascii="Times New Roman" w:hAnsi="Times New Roman" w:cs="Times New Roman"/>
+          <w:sz w:val="24"/>
+          <w:szCs w:val="24"/>
+          <w:lang w:val="en-US"/>
+        </w:rPr>
+        <w:t xml:space="preserve"> termination of the customer relationship. </w:t>
+      </w:r>
+      <w:r>
+        <w:rPr>
+          <w:rFonts w:ascii="Times New Roman" w:hAnsi="Times New Roman" w:cs="Times New Roman"/>
+          <w:sz w:val="24"/>
+          <w:szCs w:val="24"/>
+          <w:lang w:val="en-US"/>
+        </w:rPr>
+        <w:t>This is modeled and illustrated in figure X</w:t>
+      </w:r>
+    </w:p>
+    <w:p>
+      <w:pPr>
+        <w:ind w:firstLine="360"/>
+        <w:jc w:val="both"/>
+        <w:rPr>
+          <w:rFonts w:ascii="Times New Roman" w:hAnsi="Times New Roman" w:cs="Times New Roman"/>
+          <w:sz w:val="24"/>
+          <w:szCs w:val="24"/>
+          <w:lang w:val="en-US"/>
+        </w:rPr>
+      </w:pPr>
+      <w:r>
+        <w:rPr>
+          <w:noProof/>
+          <w:lang w:eastAsia="bg-BG"/>
+        </w:rPr>
+        <w:drawing>
+          <wp:inline distT="0" distB="0" distL="0" distR="0" wp14:anchorId="4A2A6576" wp14:editId="4D117F46">
+            <wp:extent cx="4777740" cy="861834"/>
+            <wp:effectExtent l="0" t="0" r="3810" b="0"/>
+            <wp:docPr id="28" name="Picture 28"/>
+            <wp:cNvGraphicFramePr>
+              <a:graphicFrameLocks xmlns:a="http://schemas.openxmlformats.org/drawingml/2006/main" noChangeAspect="1"/>
+            </wp:cNvGraphicFramePr>
+            <a:graphic xmlns:a="http://schemas.openxmlformats.org/drawingml/2006/main">
+              <a:graphicData uri="http://schemas.openxmlformats.org/drawingml/2006/picture">
+                <pic:pic xmlns:pic="http://schemas.openxmlformats.org/drawingml/2006/picture">
+                  <pic:nvPicPr>
+                    <pic:cNvPr id="1" name=""/>
+                    <pic:cNvPicPr/>
+                  </pic:nvPicPr>
+                  <pic:blipFill>
+                    <a:blip r:embed="rId33"/>
+                    <a:stretch>
+                      <a:fillRect/>
+                    </a:stretch>
+                  </pic:blipFill>
+                  <pic:spPr>
+                    <a:xfrm>
+                      <a:off x="0" y="0"/>
+                      <a:ext cx="4803522" cy="866485"/>
+                    </a:xfrm>
+                    <a:prstGeom prst="rect">
+                      <a:avLst/>
+                    </a:prstGeom>
+                  </pic:spPr>
+                </pic:pic>
+              </a:graphicData>
+            </a:graphic>
+          </wp:inline>
+        </w:drawing>
+      </w:r>
+    </w:p>
+    <w:p>
+      <w:pPr>
+        <w:ind w:firstLine="360"/>
+        <w:jc w:val="both"/>
+        <w:rPr>
+          <w:rFonts w:ascii="Times New Roman" w:hAnsi="Times New Roman" w:cs="Times New Roman"/>
+          <w:sz w:val="24"/>
+          <w:szCs w:val="24"/>
+          <w:lang w:val="en-US"/>
+        </w:rPr>
+      </w:pPr>
+      <w:r>
+        <w:rPr>
+          <w:rFonts w:ascii="Times New Roman" w:hAnsi="Times New Roman" w:cs="Times New Roman"/>
+          <w:sz w:val="24"/>
+          <w:szCs w:val="24"/>
+          <w:highlight w:val="yellow"/>
+          <w:lang w:val="en-US"/>
+        </w:rPr>
+        <w:t>? Malik</w:t>
+      </w:r>
+      <w:r>
+        <w:rPr>
+          <w:rFonts w:ascii="Times New Roman" w:hAnsi="Times New Roman" w:cs="Times New Roman"/>
+          <w:sz w:val="24"/>
+          <w:szCs w:val="24"/>
+          <w:lang w:val="en-US"/>
+        </w:rPr>
+        <w:t xml:space="preserve"> (exclude Terminate rel.)</w:t>
+      </w:r>
+      <w:r>
+        <w:rPr>
+          <w:rFonts w:ascii="Times New Roman" w:hAnsi="Times New Roman" w:cs="Times New Roman"/>
+          <w:sz w:val="24"/>
+          <w:szCs w:val="24"/>
+          <w:lang w:val="en-US"/>
+        </w:rPr>
+        <w:t xml:space="preserve"> In the figure X there are three activities – “Register”, “</w:t>
+      </w:r>
+      <w:r>
+        <w:rPr>
+          <w:rFonts w:ascii="Times New Roman" w:hAnsi="Times New Roman" w:cs="Times New Roman"/>
+          <w:sz w:val="24"/>
+          <w:szCs w:val="24"/>
+          <w:lang w:val="en-US"/>
+        </w:rPr>
+        <w:t>Terminate relationship</w:t>
+      </w:r>
+      <w:r>
+        <w:rPr>
+          <w:rFonts w:ascii="Times New Roman" w:hAnsi="Times New Roman" w:cs="Times New Roman"/>
+          <w:sz w:val="24"/>
+          <w:szCs w:val="24"/>
+          <w:lang w:val="en-US"/>
+        </w:rPr>
+        <w:t>” and “</w:t>
+      </w:r>
+      <w:r>
+        <w:rPr>
+          <w:rFonts w:ascii="Times New Roman" w:hAnsi="Times New Roman" w:cs="Times New Roman"/>
+          <w:sz w:val="24"/>
+          <w:szCs w:val="24"/>
+          <w:lang w:val="en-US"/>
+        </w:rPr>
+        <w:t>Delete identity</w:t>
+      </w:r>
+      <w:r>
+        <w:rPr>
+          <w:rFonts w:ascii="Times New Roman" w:hAnsi="Times New Roman" w:cs="Times New Roman"/>
+          <w:sz w:val="24"/>
+          <w:szCs w:val="24"/>
+          <w:lang w:val="en-US"/>
+        </w:rPr>
+        <w:t>”. “</w:t>
+      </w:r>
+      <w:r>
+        <w:rPr>
+          <w:rFonts w:ascii="Times New Roman" w:hAnsi="Times New Roman" w:cs="Times New Roman"/>
+          <w:sz w:val="24"/>
+          <w:szCs w:val="24"/>
+          <w:lang w:val="en-US"/>
+        </w:rPr>
+        <w:t>Terminate relationship</w:t>
+      </w:r>
+      <w:r>
+        <w:rPr>
+          <w:rFonts w:ascii="Times New Roman" w:hAnsi="Times New Roman" w:cs="Times New Roman"/>
+          <w:sz w:val="24"/>
+          <w:szCs w:val="24"/>
+          <w:lang w:val="en-US"/>
+        </w:rPr>
+        <w:t>”</w:t>
+      </w:r>
+      <w:r>
+        <w:rPr>
+          <w:rFonts w:ascii="Times New Roman" w:hAnsi="Times New Roman" w:cs="Times New Roman"/>
+          <w:sz w:val="24"/>
+          <w:szCs w:val="24"/>
+          <w:lang w:val="en-US"/>
+        </w:rPr>
+        <w:t xml:space="preserve"> is by default excluded</w:t>
+      </w:r>
+      <w:r>
+        <w:rPr>
+          <w:rFonts w:ascii="Times New Roman" w:hAnsi="Times New Roman" w:cs="Times New Roman"/>
+          <w:sz w:val="24"/>
+          <w:szCs w:val="24"/>
+          <w:lang w:val="en-US"/>
+        </w:rPr>
+        <w:t>, because it can’t be executed before “</w:t>
+      </w:r>
+      <w:r>
+        <w:rPr>
+          <w:rFonts w:ascii="Times New Roman" w:hAnsi="Times New Roman" w:cs="Times New Roman"/>
+          <w:sz w:val="24"/>
+          <w:szCs w:val="24"/>
+          <w:lang w:val="en-US"/>
+        </w:rPr>
+        <w:t>Delete identity</w:t>
+      </w:r>
+      <w:r>
+        <w:rPr>
+          <w:rFonts w:ascii="Times New Roman" w:hAnsi="Times New Roman" w:cs="Times New Roman"/>
+          <w:sz w:val="24"/>
+          <w:szCs w:val="24"/>
+          <w:lang w:val="en-US"/>
+        </w:rPr>
+        <w:t>”</w:t>
+      </w:r>
+      <w:r>
+        <w:rPr>
+          <w:rFonts w:ascii="Times New Roman" w:hAnsi="Times New Roman" w:cs="Times New Roman"/>
+          <w:sz w:val="24"/>
+          <w:szCs w:val="24"/>
+          <w:lang w:val="en-US"/>
+        </w:rPr>
+        <w:t>. “</w:t>
+      </w:r>
+      <w:r>
+        <w:rPr>
+          <w:rFonts w:ascii="Times New Roman" w:hAnsi="Times New Roman" w:cs="Times New Roman"/>
+          <w:sz w:val="24"/>
+          <w:szCs w:val="24"/>
+          <w:lang w:val="en-US"/>
+        </w:rPr>
+        <w:t>Terminate relationship</w:t>
+      </w:r>
+      <w:r>
+        <w:rPr>
+          <w:rFonts w:ascii="Times New Roman" w:hAnsi="Times New Roman" w:cs="Times New Roman"/>
+          <w:sz w:val="24"/>
+          <w:szCs w:val="24"/>
+          <w:lang w:val="en-US"/>
+        </w:rPr>
+        <w:t>” has response and condition constraints to “</w:t>
+      </w:r>
+      <w:r>
+        <w:rPr>
+          <w:rFonts w:ascii="Times New Roman" w:hAnsi="Times New Roman" w:cs="Times New Roman"/>
+          <w:sz w:val="24"/>
+          <w:szCs w:val="24"/>
+          <w:lang w:val="en-US"/>
+        </w:rPr>
+        <w:t>Delete identity</w:t>
+      </w:r>
+      <w:r>
+        <w:rPr>
+          <w:rFonts w:ascii="Times New Roman" w:hAnsi="Times New Roman" w:cs="Times New Roman"/>
+          <w:sz w:val="24"/>
+          <w:szCs w:val="24"/>
+          <w:lang w:val="en-US"/>
+        </w:rPr>
+        <w:t>”</w:t>
+      </w:r>
+      <w:r>
+        <w:rPr>
+          <w:rFonts w:ascii="Times New Roman" w:hAnsi="Times New Roman" w:cs="Times New Roman"/>
+          <w:sz w:val="24"/>
+          <w:szCs w:val="24"/>
+          <w:lang w:val="en-US"/>
+        </w:rPr>
+        <w:t>.</w:t>
+      </w:r>
+      <w:r>
+        <w:rPr>
+          <w:rFonts w:ascii="Times New Roman" w:hAnsi="Times New Roman" w:cs="Times New Roman"/>
+          <w:sz w:val="24"/>
+          <w:szCs w:val="24"/>
+          <w:lang w:val="en-US"/>
+        </w:rPr>
+        <w:t xml:space="preserve"> The executio</w:t>
+      </w:r>
+      <w:r>
+        <w:rPr>
+          <w:rFonts w:ascii="Times New Roman" w:hAnsi="Times New Roman" w:cs="Times New Roman"/>
+          <w:sz w:val="24"/>
+          <w:szCs w:val="24"/>
+          <w:lang w:val="en-US"/>
+        </w:rPr>
+        <w:t>n of “</w:t>
+      </w:r>
+      <w:r>
+        <w:rPr>
+          <w:rFonts w:ascii="Times New Roman" w:hAnsi="Times New Roman" w:cs="Times New Roman"/>
+          <w:sz w:val="24"/>
+          <w:szCs w:val="24"/>
+          <w:lang w:val="en-US"/>
+        </w:rPr>
+        <w:t>Terminate relationship</w:t>
+      </w:r>
+      <w:r>
+        <w:rPr>
+          <w:rFonts w:ascii="Times New Roman" w:hAnsi="Times New Roman" w:cs="Times New Roman"/>
+          <w:sz w:val="24"/>
+          <w:szCs w:val="24"/>
+          <w:lang w:val="en-US"/>
+        </w:rPr>
+        <w:t>” will require a pending response within 1825 steps. But there is also condition that requires “</w:t>
+      </w:r>
+      <w:r>
+        <w:rPr>
+          <w:rFonts w:ascii="Times New Roman" w:hAnsi="Times New Roman" w:cs="Times New Roman"/>
+          <w:sz w:val="24"/>
+          <w:szCs w:val="24"/>
+          <w:lang w:val="en-US"/>
+        </w:rPr>
+        <w:t>Delete identity</w:t>
+      </w:r>
+      <w:r>
+        <w:rPr>
+          <w:rFonts w:ascii="Times New Roman" w:hAnsi="Times New Roman" w:cs="Times New Roman"/>
+          <w:sz w:val="24"/>
+          <w:szCs w:val="24"/>
+          <w:lang w:val="en-US"/>
+        </w:rPr>
+        <w:t>” to be executed at least 1825</w:t>
+      </w:r>
+      <w:r>
+        <w:rPr>
+          <w:rFonts w:ascii="Times New Roman" w:hAnsi="Times New Roman" w:cs="Times New Roman"/>
+          <w:sz w:val="24"/>
+          <w:szCs w:val="24"/>
+          <w:lang w:val="en-US"/>
+        </w:rPr>
+        <w:t xml:space="preserve"> steps after “</w:t>
+      </w:r>
+      <w:r>
+        <w:rPr>
+          <w:rFonts w:ascii="Times New Roman" w:hAnsi="Times New Roman" w:cs="Times New Roman"/>
+          <w:sz w:val="24"/>
+          <w:szCs w:val="24"/>
+          <w:lang w:val="en-US"/>
+        </w:rPr>
+        <w:t>Terminate relationship</w:t>
+      </w:r>
+      <w:r>
+        <w:rPr>
+          <w:rFonts w:ascii="Times New Roman" w:hAnsi="Times New Roman" w:cs="Times New Roman"/>
+          <w:sz w:val="24"/>
+          <w:szCs w:val="24"/>
+          <w:lang w:val="en-US"/>
+        </w:rPr>
+        <w:t>”</w:t>
+      </w:r>
+      <w:r>
+        <w:rPr>
+          <w:rFonts w:ascii="Times New Roman" w:hAnsi="Times New Roman" w:cs="Times New Roman"/>
+          <w:sz w:val="24"/>
+          <w:szCs w:val="24"/>
+          <w:lang w:val="en-US"/>
+        </w:rPr>
+        <w:t xml:space="preserve"> is triggered</w:t>
+      </w:r>
+      <w:r>
+        <w:rPr>
+          <w:rFonts w:ascii="Times New Roman" w:hAnsi="Times New Roman" w:cs="Times New Roman"/>
+          <w:sz w:val="24"/>
+          <w:szCs w:val="24"/>
+          <w:lang w:val="en-US"/>
+        </w:rPr>
+        <w:t>.</w:t>
+      </w:r>
+      <w:r>
+        <w:rPr>
+          <w:rFonts w:ascii="Times New Roman" w:hAnsi="Times New Roman" w:cs="Times New Roman"/>
+          <w:sz w:val="24"/>
+          <w:szCs w:val="24"/>
+          <w:lang w:val="en-US"/>
+        </w:rPr>
+        <w:t xml:space="preserve"> The combination of these two relations has effect that “</w:t>
+      </w:r>
+      <w:r>
+        <w:rPr>
+          <w:rFonts w:ascii="Times New Roman" w:hAnsi="Times New Roman" w:cs="Times New Roman"/>
+          <w:sz w:val="24"/>
+          <w:szCs w:val="24"/>
+          <w:lang w:val="en-US"/>
+        </w:rPr>
+        <w:t>Delete identity</w:t>
+      </w:r>
+      <w:r>
+        <w:rPr>
+          <w:rFonts w:ascii="Times New Roman" w:hAnsi="Times New Roman" w:cs="Times New Roman"/>
+          <w:sz w:val="24"/>
+          <w:szCs w:val="24"/>
+          <w:lang w:val="en-US"/>
+        </w:rPr>
+        <w:t xml:space="preserve">” should be executed exactly after 1825 steps - neither </w:t>
+      </w:r>
+      <w:r>
+        <w:rPr>
+          <w:rFonts w:ascii="Times New Roman" w:hAnsi="Times New Roman" w:cs="Times New Roman"/>
+          <w:sz w:val="24"/>
+          <w:szCs w:val="24"/>
+          <w:lang w:val="en-US"/>
+        </w:rPr>
+        <w:t xml:space="preserve">earlier, not later, which notes the five years’ storage time of the personal data in Rejsekort A/S system after stopping the customer relationship. Here and in the other </w:t>
+      </w:r>
+      <w:r>
+        <w:rPr>
+          <w:rFonts w:ascii="Times New Roman" w:hAnsi="Times New Roman" w:cs="Times New Roman"/>
+          <w:sz w:val="24"/>
+          <w:szCs w:val="24"/>
+          <w:lang w:val="en-US"/>
+        </w:rPr>
+        <w:t>figures</w:t>
+      </w:r>
+      <w:r>
+        <w:rPr>
+          <w:rFonts w:ascii="Times New Roman" w:hAnsi="Times New Roman" w:cs="Times New Roman"/>
+          <w:sz w:val="24"/>
+          <w:szCs w:val="24"/>
+          <w:lang w:val="en-US"/>
+        </w:rPr>
+        <w:t xml:space="preserve"> where the constrains are timed</w:t>
+      </w:r>
+      <w:r>
+        <w:rPr>
+          <w:rFonts w:ascii="Times New Roman" w:hAnsi="Times New Roman" w:cs="Times New Roman"/>
+          <w:sz w:val="24"/>
+          <w:szCs w:val="24"/>
+          <w:lang w:val="en-US"/>
+        </w:rPr>
+        <w:t>, they</w:t>
+      </w:r>
+      <w:r>
+        <w:rPr>
+          <w:rFonts w:ascii="Times New Roman" w:hAnsi="Times New Roman" w:cs="Times New Roman"/>
+          <w:sz w:val="24"/>
+          <w:szCs w:val="24"/>
+          <w:lang w:val="en-US"/>
+        </w:rPr>
+        <w:t xml:space="preserve"> should be understood as day</w:t>
+      </w:r>
+      <w:r>
+        <w:rPr>
+          <w:rFonts w:ascii="Times New Roman" w:hAnsi="Times New Roman" w:cs="Times New Roman"/>
+          <w:sz w:val="24"/>
+          <w:szCs w:val="24"/>
+          <w:lang w:val="en-US"/>
+        </w:rPr>
+        <w:t>s. This is the reason</w:t>
+      </w:r>
+      <w:r>
+        <w:rPr>
+          <w:rFonts w:ascii="Times New Roman" w:hAnsi="Times New Roman" w:cs="Times New Roman"/>
+          <w:sz w:val="24"/>
+          <w:szCs w:val="24"/>
+          <w:lang w:val="en-US"/>
+        </w:rPr>
+        <w:t xml:space="preserve"> 5 years </w:t>
+      </w:r>
+      <w:r>
+        <w:rPr>
+          <w:rFonts w:ascii="Times New Roman" w:hAnsi="Times New Roman" w:cs="Times New Roman"/>
+          <w:sz w:val="24"/>
+          <w:szCs w:val="24"/>
+          <w:lang w:val="en-US"/>
+        </w:rPr>
+        <w:t>to be</w:t>
       </w:r>
       <w:bookmarkStart w:id="0" w:name="_GoBack"/>
       <w:bookmarkEnd w:id="0"/>
@@ -11087,7 +12068,7 @@
           <w:szCs w:val="24"/>
           <w:lang w:val="en-US"/>
         </w:rPr>
-        <w:t xml:space="preserve">personal data will be kept. Rejsekort A/S disclose that it keeps for  five years </w:t>
+        <w:t xml:space="preserve"> represented in days. </w:t>
       </w:r>
     </w:p>
     <w:p>
@@ -11155,7 +12136,6 @@
           <w:szCs w:val="24"/>
           <w:lang w:val="en-US"/>
         </w:rPr>
-        <w:lastRenderedPageBreak/>
         <w:t>Conclusion</w:t>
       </w:r>
     </w:p>
@@ -11275,7 +12255,7 @@
           <w:lang w:val="en-US"/>
         </w:rPr>
       </w:pPr>
-      <w:hyperlink r:id="rId28" w:history="1">
+      <w:hyperlink r:id="rId34" w:history="1">
         <w:r>
           <w:rPr>
             <w:rStyle w:val="Hyperlink"/>
@@ -11312,7 +12292,7 @@
           <w:lang w:val="en-US"/>
         </w:rPr>
       </w:pPr>
-      <w:hyperlink r:id="rId29" w:history="1">
+      <w:hyperlink r:id="rId35" w:history="1">
         <w:r>
           <w:rPr>
             <w:rStyle w:val="Hyperlink"/>
@@ -11417,6 +12397,18 @@
         </w:rPr>
         <w:t>GDPR</w:t>
       </w:r>
+    </w:p>
+    <w:p>
+      <w:pPr>
+        <w:pStyle w:val="ListParagraph"/>
+        <w:jc w:val="both"/>
+        <w:rPr>
+          <w:rFonts w:ascii="Times New Roman" w:hAnsi="Times New Roman" w:cs="Times New Roman"/>
+          <w:sz w:val="24"/>
+          <w:szCs w:val="24"/>
+          <w:lang w:val="en-US"/>
+        </w:rPr>
+      </w:pPr>
     </w:p>
     <w:sectPr>
       <w:pgSz w:w="11906" w:h="16838"/>
@@ -11430,6 +12422,39 @@
 
 <file path=word/numbering.xml><?xml version="1.0" encoding="utf-8"?>
 <w:numbering xmlns:wpc="http://schemas.microsoft.com/office/word/2010/wordprocessingCanvas" xmlns:cx="http://schemas.microsoft.com/office/drawing/2014/chartex" xmlns:cx1="http://schemas.microsoft.com/office/drawing/2015/9/8/chartex" xmlns:cx2="http://schemas.microsoft.com/office/drawing/2015/10/21/chartex" xmlns:mc="http://schemas.openxmlformats.org/markup-compatibility/2006" xmlns:o="urn:schemas-microsoft-com:office:office" xmlns:r="http://schemas.openxmlformats.org/officeDocument/2006/relationships" xmlns:m="http://schemas.openxmlformats.org/officeDocument/2006/math" xmlns:v="urn:schemas-microsoft-com:vml" xmlns:wp14="http://schemas.microsoft.com/office/word/2010/wordprocessingDrawing" xmlns:wp="http://schemas.openxmlformats.org/drawingml/2006/wordprocessingDrawing" xmlns:w10="urn:schemas-microsoft-com:office:word" xmlns:w="http://schemas.openxmlformats.org/wordprocessingml/2006/main" xmlns:w14="http://schemas.microsoft.com/office/word/2010/wordml" xmlns:w15="http://schemas.microsoft.com/office/word/2012/wordml" xmlns:w16se="http://schemas.microsoft.com/office/word/2015/wordml/symex" xmlns:wpg="http://schemas.microsoft.com/office/word/2010/wordprocessingGroup" xmlns:wpi="http://schemas.microsoft.com/office/word/2010/wordprocessingInk" xmlns:wne="http://schemas.microsoft.com/office/word/2006/wordml" xmlns:wps="http://schemas.microsoft.com/office/word/2010/wordprocessingShape" mc:Ignorable="w14 w15 w16se wp14">
+  <w:numPicBullet w:numPicBulletId="0">
+    <w:pict>
+      <v:shapetype id="_x0000_t75" coordsize="21600,21600" o:spt="75" o:preferrelative="t" path="m@4@5l@4@11@9@11@9@5xe" filled="f" stroked="f">
+        <v:stroke joinstyle="miter"/>
+        <v:formulas>
+          <v:f eqn="if lineDrawn pixelLineWidth 0"/>
+          <v:f eqn="sum @0 1 0"/>
+          <v:f eqn="sum 0 0 @1"/>
+          <v:f eqn="prod @2 1 2"/>
+          <v:f eqn="prod @3 21600 pixelWidth"/>
+          <v:f eqn="prod @3 21600 pixelHeight"/>
+          <v:f eqn="sum @0 0 1"/>
+          <v:f eqn="prod @6 1 2"/>
+          <v:f eqn="prod @7 21600 pixelWidth"/>
+          <v:f eqn="sum @8 21600 0"/>
+          <v:f eqn="prod @7 21600 pixelHeight"/>
+          <v:f eqn="sum @10 21600 0"/>
+        </v:formulas>
+        <v:path o:extrusionok="f" gradientshapeok="t" o:connecttype="rect"/>
+        <o:lock v:ext="edit" aspectratio="t"/>
+      </v:shapetype>
+      <v:shape id="_x0000_i1162" type="#_x0000_t75" style="width:33pt;height:16.8pt;visibility:visible;mso-wrap-style:square" o:bullet="t">
+        <v:imagedata r:id="rId1" o:title="Response_itu"/>
+      </v:shape>
+    </w:pict>
+  </w:numPicBullet>
+  <w:numPicBullet w:numPicBulletId="1">
+    <w:pict>
+      <v:shape id="_x0000_i1163" type="#_x0000_t75" style="width:31.8pt;height:13.8pt;visibility:visible;mso-wrap-style:square" o:bullet="t">
+        <v:imagedata r:id="rId2" o:title="Condition_itu"/>
+      </v:shape>
+    </w:pict>
+  </w:numPicBullet>
   <w:abstractNum w:abstractNumId="0" w15:restartNumberingAfterBreak="0">
     <w:nsid w:val="033B120E"/>
     <w:multiLevelType w:val="hybridMultilevel"/>

</xml_diff>

<commit_message>
Request for Opinion research inst - remove
</commit_message>
<xml_diff>
--- a/Critical_System_Project_Omer.docx
+++ b/Critical_System_Project_Omer.docx
@@ -3021,18 +3021,7 @@
           <w:szCs w:val="24"/>
           <w:lang w:val="en-US"/>
         </w:rPr>
-        <w:t>(Malik</w:t>
-      </w:r>
-      <w:bookmarkStart w:id="1" w:name="_GoBack"/>
-      <w:bookmarkEnd w:id="1"/>
-      <w:r>
-        <w:rPr>
-          <w:rFonts w:ascii="Times New Roman" w:hAnsi="Times New Roman" w:cs="Times New Roman"/>
-          <w:sz w:val="24"/>
-          <w:szCs w:val="24"/>
-          <w:lang w:val="en-US"/>
-        </w:rPr>
-        <w:t>)</w:t>
+        <w:t>(Malik)</w:t>
       </w:r>
       <w:r>
         <w:rPr>
@@ -6319,8 +6308,8 @@
           <w:color w:val="auto"/>
         </w:rPr>
       </w:pPr>
-      <w:bookmarkStart w:id="2" w:name="_Ref469239611"/>
-      <w:bookmarkStart w:id="3" w:name="_Toc469243047"/>
+      <w:bookmarkStart w:id="1" w:name="_Ref469239611"/>
+      <w:bookmarkStart w:id="2" w:name="_Toc469243047"/>
       <w:r>
         <w:rPr>
           <w:rFonts w:ascii="Times New Roman" w:hAnsi="Times New Roman" w:cs="Times New Roman"/>
@@ -6364,24 +6353,24 @@
         </w:rPr>
         <w:fldChar w:fldCharType="end"/>
       </w:r>
+      <w:bookmarkEnd w:id="1"/>
+      <w:r>
+        <w:rPr>
+          <w:rFonts w:ascii="Times New Roman" w:hAnsi="Times New Roman" w:cs="Times New Roman"/>
+          <w:color w:val="auto"/>
+          <w:lang w:val="en-US"/>
+        </w:rPr>
+        <w:t xml:space="preserve"> </w:t>
+      </w:r>
+      <w:r>
+        <w:rPr>
+          <w:rFonts w:ascii="Times New Roman" w:hAnsi="Times New Roman" w:cs="Times New Roman"/>
+          <w:color w:val="auto"/>
+          <w:lang w:val="en-US"/>
+        </w:rPr>
+        <w:t>Graphical representation of activities</w:t>
+      </w:r>
       <w:bookmarkEnd w:id="2"/>
-      <w:r>
-        <w:rPr>
-          <w:rFonts w:ascii="Times New Roman" w:hAnsi="Times New Roman" w:cs="Times New Roman"/>
-          <w:color w:val="auto"/>
-          <w:lang w:val="en-US"/>
-        </w:rPr>
-        <w:t xml:space="preserve"> </w:t>
-      </w:r>
-      <w:r>
-        <w:rPr>
-          <w:rFonts w:ascii="Times New Roman" w:hAnsi="Times New Roman" w:cs="Times New Roman"/>
-          <w:color w:val="auto"/>
-          <w:lang w:val="en-US"/>
-        </w:rPr>
-        <w:t>Graphical representation of activities</w:t>
-      </w:r>
-      <w:bookmarkEnd w:id="3"/>
       <w:r>
         <w:rPr>
           <w:rFonts w:ascii="Times New Roman" w:hAnsi="Times New Roman" w:cs="Times New Roman"/>
@@ -8104,9 +8093,9 @@
         <w:pStyle w:val="Caption"/>
         <w:keepNext/>
       </w:pPr>
-      <w:bookmarkStart w:id="4" w:name="_Ref469239509"/>
-      <w:bookmarkStart w:id="5" w:name="_Ref469239504"/>
-      <w:bookmarkStart w:id="6" w:name="_Toc469243048"/>
+      <w:bookmarkStart w:id="3" w:name="_Ref469239509"/>
+      <w:bookmarkStart w:id="4" w:name="_Ref469239504"/>
+      <w:bookmarkStart w:id="5" w:name="_Toc469243048"/>
       <w:r>
         <w:t xml:space="preserve">Table </w:t>
       </w:r>
@@ -8118,15 +8107,15 @@
           <w:t>2</w:t>
         </w:r>
       </w:fldSimple>
+      <w:bookmarkEnd w:id="3"/>
+      <w:r>
+        <w:rPr>
+          <w:lang w:val="en-US"/>
+        </w:rPr>
+        <w:t xml:space="preserve"> Graphical representation of relations</w:t>
+      </w:r>
       <w:bookmarkEnd w:id="4"/>
-      <w:r>
-        <w:rPr>
-          <w:lang w:val="en-US"/>
-        </w:rPr>
-        <w:t xml:space="preserve"> Graphical representation of relations</w:t>
-      </w:r>
       <w:bookmarkEnd w:id="5"/>
-      <w:bookmarkEnd w:id="6"/>
     </w:p>
     <w:tbl>
       <w:tblPr>
@@ -10034,7 +10023,7 @@
           <w:lang w:val="en-US"/>
         </w:rPr>
       </w:pPr>
-      <w:bookmarkStart w:id="7" w:name="_Toc469243044"/>
+      <w:bookmarkStart w:id="6" w:name="_Toc469243044"/>
       <w:r>
         <w:rPr>
           <w:lang w:val="en-US"/>
@@ -10095,7 +10084,7 @@
         </w:rPr>
         <w:t>Rejsekort A/S</w:t>
       </w:r>
-      <w:bookmarkEnd w:id="7"/>
+      <w:bookmarkEnd w:id="6"/>
     </w:p>
     <w:p>
       <w:pPr>
@@ -11683,9 +11672,9 @@
           <w:lang w:val="en-US"/>
         </w:rPr>
       </w:pPr>
-      <w:bookmarkStart w:id="8" w:name="_Ref469239741"/>
-      <w:bookmarkStart w:id="9" w:name="_Ref469239717"/>
-      <w:bookmarkStart w:id="10" w:name="_Toc469243053"/>
+      <w:bookmarkStart w:id="7" w:name="_Ref469239741"/>
+      <w:bookmarkStart w:id="8" w:name="_Ref469239717"/>
+      <w:bookmarkStart w:id="9" w:name="_Toc469243053"/>
       <w:r>
         <w:t xml:space="preserve">Figure </w:t>
       </w:r>
@@ -11697,33 +11686,33 @@
           <w:t>1</w:t>
         </w:r>
       </w:fldSimple>
+      <w:bookmarkEnd w:id="7"/>
+      <w:r>
+        <w:rPr>
+          <w:lang w:val="en-US"/>
+        </w:rPr>
+        <w:t xml:space="preserve"> DCR</w:t>
+      </w:r>
+      <w:r>
+        <w:rPr>
+          <w:lang w:val="en-US"/>
+        </w:rPr>
+        <w:t xml:space="preserve"> </w:t>
+      </w:r>
+      <w:r>
+        <w:rPr>
+          <w:lang w:val="en-US"/>
+        </w:rPr>
+        <w:t>model of giving the consent</w:t>
+      </w:r>
       <w:bookmarkEnd w:id="8"/>
       <w:r>
         <w:rPr>
           <w:lang w:val="en-US"/>
         </w:rPr>
-        <w:t xml:space="preserve"> DCR</w:t>
-      </w:r>
-      <w:r>
-        <w:rPr>
-          <w:lang w:val="en-US"/>
-        </w:rPr>
-        <w:t xml:space="preserve"> </w:t>
-      </w:r>
-      <w:r>
-        <w:rPr>
-          <w:lang w:val="en-US"/>
-        </w:rPr>
-        <w:t>model of giving the consent</w:t>
+        <w:t xml:space="preserve"> for main purposes</w:t>
       </w:r>
       <w:bookmarkEnd w:id="9"/>
-      <w:r>
-        <w:rPr>
-          <w:lang w:val="en-US"/>
-        </w:rPr>
-        <w:t xml:space="preserve"> for main purposes</w:t>
-      </w:r>
-      <w:bookmarkEnd w:id="10"/>
     </w:p>
     <w:p>
       <w:pPr>
@@ -14308,8 +14297,8 @@
           <w:lang w:val="en-US"/>
         </w:rPr>
       </w:pPr>
-      <w:bookmarkStart w:id="11" w:name="_Ref469238907"/>
-      <w:bookmarkStart w:id="12" w:name="_Toc469243054"/>
+      <w:bookmarkStart w:id="10" w:name="_Ref469238907"/>
+      <w:bookmarkStart w:id="11" w:name="_Toc469243054"/>
       <w:r>
         <w:t xml:space="preserve">Figure </w:t>
       </w:r>
@@ -14321,20 +14310,20 @@
           <w:t>2</w:t>
         </w:r>
       </w:fldSimple>
+      <w:bookmarkEnd w:id="10"/>
+      <w:r>
+        <w:rPr>
+          <w:lang w:val="en-US"/>
+        </w:rPr>
+        <w:t xml:space="preserve"> </w:t>
+      </w:r>
+      <w:r>
+        <w:rPr>
+          <w:lang w:val="en-US"/>
+        </w:rPr>
+        <w:t>DCR model of getting assistance from the controller</w:t>
+      </w:r>
       <w:bookmarkEnd w:id="11"/>
-      <w:r>
-        <w:rPr>
-          <w:lang w:val="en-US"/>
-        </w:rPr>
-        <w:t xml:space="preserve"> </w:t>
-      </w:r>
-      <w:r>
-        <w:rPr>
-          <w:lang w:val="en-US"/>
-        </w:rPr>
-        <w:t>DCR model of getting assistance from the controller</w:t>
-      </w:r>
-      <w:bookmarkEnd w:id="12"/>
       <w:r>
         <w:rPr>
           <w:lang w:val="en-US"/>
@@ -14847,8 +14836,8 @@
           <w:lang w:val="en-US"/>
         </w:rPr>
       </w:pPr>
-      <w:bookmarkStart w:id="13" w:name="_Ref469239914"/>
-      <w:bookmarkStart w:id="14" w:name="_Toc469243055"/>
+      <w:bookmarkStart w:id="12" w:name="_Ref469239914"/>
+      <w:bookmarkStart w:id="13" w:name="_Toc469243055"/>
       <w:r>
         <w:t xml:space="preserve">Figure </w:t>
       </w:r>
@@ -14860,14 +14849,14 @@
           <w:t>3</w:t>
         </w:r>
       </w:fldSimple>
+      <w:bookmarkEnd w:id="12"/>
+      <w:r>
+        <w:rPr>
+          <w:lang w:val="en-US"/>
+        </w:rPr>
+        <w:t xml:space="preserve"> DCR model of termination of relationship</w:t>
+      </w:r>
       <w:bookmarkEnd w:id="13"/>
-      <w:r>
-        <w:rPr>
-          <w:lang w:val="en-US"/>
-        </w:rPr>
-        <w:t xml:space="preserve"> DCR model of termination of relationship</w:t>
-      </w:r>
-      <w:bookmarkEnd w:id="14"/>
     </w:p>
     <w:p>
       <w:pPr>
@@ -16287,8 +16276,8 @@
           <w:lang w:val="en-US"/>
         </w:rPr>
       </w:pPr>
-      <w:bookmarkStart w:id="15" w:name="_Ref469239985"/>
-      <w:bookmarkStart w:id="16" w:name="_Toc469243056"/>
+      <w:bookmarkStart w:id="14" w:name="_Ref469239985"/>
+      <w:bookmarkStart w:id="15" w:name="_Toc469243056"/>
       <w:r>
         <w:t xml:space="preserve">Figure </w:t>
       </w:r>
@@ -16300,14 +16289,14 @@
           <w:t>4</w:t>
         </w:r>
       </w:fldSimple>
+      <w:bookmarkEnd w:id="14"/>
+      <w:r>
+        <w:rPr>
+          <w:lang w:val="en-US"/>
+        </w:rPr>
+        <w:t xml:space="preserve"> DCR model of blocking request</w:t>
+      </w:r>
       <w:bookmarkEnd w:id="15"/>
-      <w:r>
-        <w:rPr>
-          <w:lang w:val="en-US"/>
-        </w:rPr>
-        <w:t xml:space="preserve"> DCR model of blocking request</w:t>
-      </w:r>
-      <w:bookmarkEnd w:id="16"/>
     </w:p>
     <w:p>
       <w:pPr>
@@ -16397,7 +16386,72 @@
           <w:szCs w:val="24"/>
           <w:lang w:val="en-US"/>
         </w:rPr>
-        <w:t>there are 3 activities – “Register”, “Blocking request” and “Block”. “Register” is the same activity from the previous graphs. “Blocking request” depicts the request of the owner or of the staff for blocking, and “Block” - the process of blocking. “</w:t>
+        <w:t>there are 3 activities – “Register”, “Blocking request” and “Block”. “Register” is the same activity from the previous graphs. “Blocking request” depicts the request of the owner for blocking, and “Block” - the process of blocking</w:t>
+      </w:r>
+      <w:r>
+        <w:rPr>
+          <w:rFonts w:ascii="Times New Roman" w:hAnsi="Times New Roman" w:cs="Times New Roman"/>
+          <w:sz w:val="24"/>
+          <w:szCs w:val="24"/>
+          <w:lang w:val="en-US"/>
+        </w:rPr>
+        <w:t xml:space="preserve">, which could be executed </w:t>
+      </w:r>
+      <w:r>
+        <w:rPr>
+          <w:rFonts w:ascii="Times New Roman" w:hAnsi="Times New Roman" w:cs="Times New Roman"/>
+          <w:sz w:val="24"/>
+          <w:szCs w:val="24"/>
+          <w:lang w:val="en-US"/>
+        </w:rPr>
+        <w:t>directly by the employees of the controller</w:t>
+      </w:r>
+      <w:r>
+        <w:rPr>
+          <w:rFonts w:ascii="Times New Roman" w:hAnsi="Times New Roman" w:cs="Times New Roman"/>
+          <w:sz w:val="24"/>
+          <w:szCs w:val="24"/>
+          <w:lang w:val="en-US"/>
+        </w:rPr>
+        <w:t xml:space="preserve"> because of an unpaid debt or </w:t>
+      </w:r>
+      <w:r>
+        <w:rPr>
+          <w:rFonts w:ascii="Times New Roman" w:hAnsi="Times New Roman" w:cs="Times New Roman"/>
+          <w:sz w:val="24"/>
+          <w:szCs w:val="24"/>
+          <w:lang w:val="en-US"/>
+        </w:rPr>
+        <w:t>as a result of the request</w:t>
+      </w:r>
+      <w:r>
+        <w:rPr>
+          <w:rFonts w:ascii="Times New Roman" w:hAnsi="Times New Roman" w:cs="Times New Roman"/>
+          <w:sz w:val="24"/>
+          <w:szCs w:val="24"/>
+          <w:lang w:val="en-US"/>
+        </w:rPr>
+        <w:t xml:space="preserve"> of the customer</w:t>
+      </w:r>
+      <w:bookmarkStart w:id="16" w:name="_GoBack"/>
+      <w:bookmarkEnd w:id="16"/>
+      <w:r>
+        <w:rPr>
+          <w:rFonts w:ascii="Times New Roman" w:hAnsi="Times New Roman" w:cs="Times New Roman"/>
+          <w:sz w:val="24"/>
+          <w:szCs w:val="24"/>
+          <w:lang w:val="en-US"/>
+        </w:rPr>
+        <w:t>.</w:t>
+      </w:r>
+      <w:r>
+        <w:rPr>
+          <w:rFonts w:ascii="Times New Roman" w:hAnsi="Times New Roman" w:cs="Times New Roman"/>
+          <w:sz w:val="24"/>
+          <w:szCs w:val="24"/>
+          <w:lang w:val="en-US"/>
+        </w:rPr>
+        <w:t xml:space="preserve"> “</w:t>
       </w:r>
       <w:r>
         <w:rPr>
@@ -19842,14 +19896,14 @@
         <v:path o:extrusionok="f" gradientshapeok="t" o:connecttype="rect"/>
         <o:lock v:ext="edit" aspectratio="t"/>
       </v:shapetype>
-      <v:shape id="_x0000_i1040" type="#_x0000_t75" style="width:33.6pt;height:16.2pt;visibility:visible;mso-wrap-style:square" o:bullet="t">
+      <v:shape id="_x0000_i1048" type="#_x0000_t75" style="width:33.6pt;height:16.2pt;visibility:visible;mso-wrap-style:square" o:bullet="t">
         <v:imagedata r:id="rId1" o:title="Response_itu"/>
       </v:shape>
     </w:pict>
   </w:numPicBullet>
   <w:numPicBullet w:numPicBulletId="1">
     <w:pict>
-      <v:shape id="_x0000_i1041" type="#_x0000_t75" style="width:31.8pt;height:13.2pt;visibility:visible;mso-wrap-style:square" o:bullet="t">
+      <v:shape id="_x0000_i1049" type="#_x0000_t75" style="width:31.8pt;height:13.2pt;visibility:visible;mso-wrap-style:square" o:bullet="t">
         <v:imagedata r:id="rId2" o:title="Condition_itu"/>
       </v:shape>
     </w:pict>
@@ -21807,7 +21861,7 @@
 </file>
 
 <file path=customXml/itemProps1.xml><?xml version="1.0" encoding="utf-8"?>
-<ds:datastoreItem xmlns:ds="http://schemas.openxmlformats.org/officeDocument/2006/customXml" ds:itemID="{48916F2B-682E-40D5-9D6D-A60B92D88021}">
+<ds:datastoreItem xmlns:ds="http://schemas.openxmlformats.org/officeDocument/2006/customXml" ds:itemID="{B1A6641F-8FEA-4CC1-8058-1B164BF4B95C}">
   <ds:schemaRefs>
     <ds:schemaRef ds:uri="http://schemas.openxmlformats.org/officeDocument/2006/bibliography"/>
   </ds:schemaRefs>

</xml_diff>

<commit_message>
added: Appendix - code dcr.itu.dk
</commit_message>
<xml_diff>
--- a/Critical_System_Project_Omer.docx
+++ b/Critical_System_Project_Omer.docx
@@ -9120,27 +9120,14 @@
       <w:r>
         <w:t xml:space="preserve">Table </w:t>
       </w:r>
-      <w:r>
-        <w:fldChar w:fldCharType="begin"/>
-      </w:r>
-      <w:r>
-        <w:instrText xml:space="preserve"> SEQ Table \* ARABIC </w:instrText>
-      </w:r>
-      <w:r>
-        <w:fldChar w:fldCharType="separate"/>
-      </w:r>
-      <w:r>
-        <w:rPr>
-          <w:noProof/>
-        </w:rPr>
-        <w:t>2</w:t>
-      </w:r>
-      <w:r>
-        <w:rPr>
-          <w:noProof/>
-        </w:rPr>
-        <w:fldChar w:fldCharType="end"/>
-      </w:r>
+      <w:fldSimple w:instr=" SEQ Table \* ARABIC ">
+        <w:r>
+          <w:rPr>
+            <w:noProof/>
+          </w:rPr>
+          <w:t>2</w:t>
+        </w:r>
+      </w:fldSimple>
       <w:bookmarkEnd w:id="4"/>
       <w:r>
         <w:rPr>
@@ -13047,27 +13034,14 @@
       <w:r>
         <w:t xml:space="preserve">Figure </w:t>
       </w:r>
-      <w:r>
-        <w:fldChar w:fldCharType="begin"/>
-      </w:r>
-      <w:r>
-        <w:instrText xml:space="preserve"> SEQ Figure \* ARABIC </w:instrText>
-      </w:r>
-      <w:r>
-        <w:fldChar w:fldCharType="separate"/>
-      </w:r>
-      <w:r>
-        <w:rPr>
-          <w:noProof/>
-        </w:rPr>
-        <w:t>1</w:t>
-      </w:r>
-      <w:r>
-        <w:rPr>
-          <w:noProof/>
-        </w:rPr>
-        <w:fldChar w:fldCharType="end"/>
-      </w:r>
+      <w:fldSimple w:instr=" SEQ Figure \* ARABIC ">
+        <w:r>
+          <w:rPr>
+            <w:noProof/>
+          </w:rPr>
+          <w:t>1</w:t>
+        </w:r>
+      </w:fldSimple>
       <w:bookmarkEnd w:id="8"/>
       <w:r>
         <w:rPr>
@@ -15590,27 +15564,14 @@
       <w:r>
         <w:t xml:space="preserve">Figure </w:t>
       </w:r>
-      <w:r>
-        <w:fldChar w:fldCharType="begin"/>
-      </w:r>
-      <w:r>
-        <w:instrText xml:space="preserve"> SEQ Figure \* ARABIC </w:instrText>
-      </w:r>
-      <w:r>
-        <w:fldChar w:fldCharType="separate"/>
-      </w:r>
-      <w:r>
-        <w:rPr>
-          <w:noProof/>
-        </w:rPr>
-        <w:t>2</w:t>
-      </w:r>
-      <w:r>
-        <w:rPr>
-          <w:noProof/>
-        </w:rPr>
-        <w:fldChar w:fldCharType="end"/>
-      </w:r>
+      <w:fldSimple w:instr=" SEQ Figure \* ARABIC ">
+        <w:r>
+          <w:rPr>
+            <w:noProof/>
+          </w:rPr>
+          <w:t>2</w:t>
+        </w:r>
+      </w:fldSimple>
       <w:bookmarkEnd w:id="11"/>
       <w:r>
         <w:rPr>
@@ -16151,27 +16112,14 @@
       <w:r>
         <w:t xml:space="preserve">Figure </w:t>
       </w:r>
-      <w:r>
-        <w:fldChar w:fldCharType="begin"/>
-      </w:r>
-      <w:r>
-        <w:instrText xml:space="preserve"> SEQ Figure \* ARABIC </w:instrText>
-      </w:r>
-      <w:r>
-        <w:fldChar w:fldCharType="separate"/>
-      </w:r>
-      <w:r>
-        <w:rPr>
-          <w:noProof/>
-        </w:rPr>
-        <w:t>3</w:t>
-      </w:r>
-      <w:r>
-        <w:rPr>
-          <w:noProof/>
-        </w:rPr>
-        <w:fldChar w:fldCharType="end"/>
-      </w:r>
+      <w:fldSimple w:instr=" SEQ Figure \* ARABIC ">
+        <w:r>
+          <w:rPr>
+            <w:noProof/>
+          </w:rPr>
+          <w:t>3</w:t>
+        </w:r>
+      </w:fldSimple>
       <w:bookmarkEnd w:id="13"/>
       <w:r>
         <w:rPr>
@@ -17564,27 +17512,14 @@
       <w:r>
         <w:t xml:space="preserve">Figure </w:t>
       </w:r>
-      <w:r>
-        <w:fldChar w:fldCharType="begin"/>
-      </w:r>
-      <w:r>
-        <w:instrText xml:space="preserve"> SEQ Figure \* ARABIC </w:instrText>
-      </w:r>
-      <w:r>
-        <w:fldChar w:fldCharType="separate"/>
-      </w:r>
-      <w:r>
-        <w:rPr>
-          <w:noProof/>
-        </w:rPr>
-        <w:t>4</w:t>
-      </w:r>
-      <w:r>
-        <w:rPr>
-          <w:noProof/>
-        </w:rPr>
-        <w:fldChar w:fldCharType="end"/>
-      </w:r>
+      <w:fldSimple w:instr=" SEQ Figure \* ARABIC ">
+        <w:r>
+          <w:rPr>
+            <w:noProof/>
+          </w:rPr>
+          <w:t>4</w:t>
+        </w:r>
+      </w:fldSimple>
       <w:bookmarkEnd w:id="15"/>
       <w:r>
         <w:rPr>
@@ -20051,27 +19986,14 @@
       <w:r>
         <w:t xml:space="preserve">Figure </w:t>
       </w:r>
-      <w:r>
-        <w:fldChar w:fldCharType="begin"/>
-      </w:r>
-      <w:r>
-        <w:instrText xml:space="preserve"> SEQ Figure \* ARABIC </w:instrText>
-      </w:r>
-      <w:r>
-        <w:fldChar w:fldCharType="separate"/>
-      </w:r>
-      <w:r>
-        <w:rPr>
-          <w:noProof/>
-        </w:rPr>
-        <w:t>5</w:t>
-      </w:r>
-      <w:r>
-        <w:rPr>
-          <w:noProof/>
-        </w:rPr>
-        <w:fldChar w:fldCharType="end"/>
-      </w:r>
+      <w:fldSimple w:instr=" SEQ Figure \* ARABIC ">
+        <w:r>
+          <w:rPr>
+            <w:noProof/>
+          </w:rPr>
+          <w:t>5</w:t>
+        </w:r>
+      </w:fldSimple>
       <w:bookmarkEnd w:id="18"/>
       <w:r>
         <w:rPr>
@@ -20184,27 +20106,14 @@
       <w:r>
         <w:t xml:space="preserve">Figure </w:t>
       </w:r>
-      <w:r>
-        <w:fldChar w:fldCharType="begin"/>
-      </w:r>
-      <w:r>
-        <w:instrText xml:space="preserve"> SEQ Figure \* ARABIC </w:instrText>
-      </w:r>
-      <w:r>
-        <w:fldChar w:fldCharType="separate"/>
-      </w:r>
-      <w:r>
-        <w:rPr>
-          <w:noProof/>
-        </w:rPr>
-        <w:t>6</w:t>
-      </w:r>
-      <w:r>
-        <w:rPr>
-          <w:noProof/>
-        </w:rPr>
-        <w:fldChar w:fldCharType="end"/>
-      </w:r>
+      <w:fldSimple w:instr=" SEQ Figure \* ARABIC ">
+        <w:r>
+          <w:rPr>
+            <w:noProof/>
+          </w:rPr>
+          <w:t>6</w:t>
+        </w:r>
+      </w:fldSimple>
       <w:bookmarkEnd w:id="20"/>
       <w:r>
         <w:rPr>
@@ -20954,27 +20863,14 @@
       <w:r>
         <w:t xml:space="preserve">Figure </w:t>
       </w:r>
-      <w:r>
-        <w:fldChar w:fldCharType="begin"/>
-      </w:r>
-      <w:r>
-        <w:instrText xml:space="preserve"> SEQ Figure \* ARABIC </w:instrText>
-      </w:r>
-      <w:r>
-        <w:fldChar w:fldCharType="separate"/>
-      </w:r>
-      <w:r>
-        <w:rPr>
-          <w:noProof/>
-        </w:rPr>
-        <w:t>7</w:t>
-      </w:r>
-      <w:r>
-        <w:rPr>
-          <w:noProof/>
-        </w:rPr>
-        <w:fldChar w:fldCharType="end"/>
-      </w:r>
+      <w:fldSimple w:instr=" SEQ Figure \* ARABIC ">
+        <w:r>
+          <w:rPr>
+            <w:noProof/>
+          </w:rPr>
+          <w:t>7</w:t>
+        </w:r>
+      </w:fldSimple>
       <w:bookmarkEnd w:id="22"/>
       <w:r>
         <w:rPr>
@@ -21735,27 +21631,14 @@
       <w:r>
         <w:t xml:space="preserve">Figure </w:t>
       </w:r>
-      <w:r>
-        <w:fldChar w:fldCharType="begin"/>
-      </w:r>
-      <w:r>
-        <w:instrText xml:space="preserve"> SEQ Figure \* ARABIC </w:instrText>
-      </w:r>
-      <w:r>
-        <w:fldChar w:fldCharType="separate"/>
-      </w:r>
-      <w:r>
-        <w:rPr>
-          <w:noProof/>
-        </w:rPr>
-        <w:t>8</w:t>
-      </w:r>
-      <w:r>
-        <w:rPr>
-          <w:noProof/>
-        </w:rPr>
-        <w:fldChar w:fldCharType="end"/>
-      </w:r>
+      <w:fldSimple w:instr=" SEQ Figure \* ARABIC ">
+        <w:r>
+          <w:rPr>
+            <w:noProof/>
+          </w:rPr>
+          <w:t>8</w:t>
+        </w:r>
+      </w:fldSimple>
       <w:bookmarkEnd w:id="24"/>
       <w:r>
         <w:rPr>
@@ -22797,7 +22680,6 @@
     </w:p>
     <w:p>
       <w:pPr>
-        <w:pStyle w:val="ListParagraph"/>
         <w:jc w:val="both"/>
         <w:rPr>
           <w:rFonts w:ascii="Times New Roman" w:hAnsi="Times New Roman" w:cs="Times New Roman"/>
@@ -22806,18 +22688,8 @@
           <w:lang w:val="en-US"/>
         </w:rPr>
       </w:pPr>
-    </w:p>
-    <w:p>
-      <w:pPr>
-        <w:pStyle w:val="ListParagraph"/>
-        <w:jc w:val="both"/>
-        <w:rPr>
-          <w:rFonts w:ascii="Times New Roman" w:hAnsi="Times New Roman" w:cs="Times New Roman"/>
-          <w:sz w:val="24"/>
-          <w:szCs w:val="24"/>
-          <w:lang w:val="en-US"/>
-        </w:rPr>
-      </w:pPr>
+      <w:bookmarkStart w:id="27" w:name="_GoBack"/>
+      <w:bookmarkEnd w:id="27"/>
     </w:p>
     <w:p>
       <w:pPr>
@@ -22830,14 +22702,14 @@
           <w:lang w:val="en-US"/>
         </w:rPr>
       </w:pPr>
-      <w:bookmarkStart w:id="27" w:name="_Toc469573078"/>
+      <w:bookmarkStart w:id="28" w:name="_Toc469573078"/>
       <w:r>
         <w:rPr>
           <w:lang w:val="en-US"/>
         </w:rPr>
         <w:t>References</w:t>
       </w:r>
-      <w:bookmarkEnd w:id="27"/>
+      <w:bookmarkEnd w:id="28"/>
     </w:p>
     <w:p>
       <w:pPr>
@@ -22990,18 +22862,7 @@
           <w:szCs w:val="24"/>
         </w:rPr>
         <w:lastRenderedPageBreak/>
-        <w:t>G. D. Giacomo, M. Dumas, F. M. Maggi and M. Montali. "Declarative Process Modeling in BPMN", Sap</w:t>
-      </w:r>
-      <w:bookmarkStart w:id="28" w:name="_GoBack"/>
-      <w:bookmarkEnd w:id="28"/>
-      <w:r>
-        <w:rPr>
-          <w:rFonts w:ascii="Times New Roman" w:hAnsi="Times New Roman" w:cs="Times New Roman"/>
-          <w:color w:val="222222"/>
-          <w:sz w:val="24"/>
-          <w:szCs w:val="24"/>
-        </w:rPr>
-        <w:t xml:space="preserve">ienza Universita di Roma, Italy, University of Tartu, Estonia, Free University of Bozen-Bolzano, Italy  </w:t>
+        <w:t xml:space="preserve">G. D. Giacomo, M. Dumas, F. M. Maggi and M. Montali. "Declarative Process Modeling in BPMN", Sapienza Universita di Roma, Italy, University of Tartu, Estonia, Free University of Bozen-Bolzano, Italy  </w:t>
       </w:r>
     </w:p>
     <w:p>
@@ -23251,14 +23112,14 @@
         <v:path o:extrusionok="f" gradientshapeok="t" o:connecttype="rect"/>
         <o:lock v:ext="edit" aspectratio="t"/>
       </v:shapetype>
-      <v:shape id="_x0000_i1033" type="#_x0000_t75" style="width:33.6pt;height:16.2pt;visibility:visible;mso-wrap-style:square" o:bullet="t">
+      <v:shape id="_x0000_i1037" type="#_x0000_t75" style="width:33.6pt;height:16.2pt;visibility:visible;mso-wrap-style:square" o:bullet="t">
         <v:imagedata r:id="rId1" o:title="Response_itu"/>
       </v:shape>
     </w:pict>
   </w:numPicBullet>
   <w:numPicBullet w:numPicBulletId="1">
     <w:pict>
-      <v:shape id="_x0000_i1034" type="#_x0000_t75" style="width:31.8pt;height:13.2pt;visibility:visible;mso-wrap-style:square" o:bullet="t">
+      <v:shape id="_x0000_i1038" type="#_x0000_t75" style="width:31.8pt;height:13.2pt;visibility:visible;mso-wrap-style:square" o:bullet="t">
         <v:imagedata r:id="rId2" o:title="Condition_itu"/>
       </v:shape>
     </w:pict>
@@ -25340,7 +25201,7 @@
 </file>
 
 <file path=customXml/itemProps1.xml><?xml version="1.0" encoding="utf-8"?>
-<ds:datastoreItem xmlns:ds="http://schemas.openxmlformats.org/officeDocument/2006/customXml" ds:itemID="{D28D314F-1A92-4B0C-8B30-F52FBAFF610F}">
+<ds:datastoreItem xmlns:ds="http://schemas.openxmlformats.org/officeDocument/2006/customXml" ds:itemID="{14ECA312-552F-4A81-9850-24690195770E}">
   <ds:schemaRefs>
     <ds:schemaRef ds:uri="http://schemas.openxmlformats.org/officeDocument/2006/bibliography"/>
   </ds:schemaRefs>

</xml_diff>